<commit_message>
Correccion de errores ortograficos y ordenamiento de textos, falta un poco mas de formato.
</commit_message>
<xml_diff>
--- a/Proyecto final/SprintsDevelopment/DocumentacionRegularidad.docx
+++ b/Proyecto final/SprintsDevelopment/DocumentacionRegularidad.docx
@@ -147,7 +147,16 @@
     </w:p>
     <w:p>
       <w:r>
-        <w:t xml:space="preserve">Se relacionan de la siguiente forma, el </w:t>
+        <w:t>Dichos paquetes s</w:t>
+      </w:r>
+      <w:r>
+        <w:t>e relacionan de la siguiente forma</w:t>
+      </w:r>
+      <w:r>
+        <w:t xml:space="preserve">: </w:t>
+      </w:r>
+      <w:r>
+        <w:t xml:space="preserve">el </w:t>
       </w:r>
       <w:r>
         <w:t>paquete</w:t>
@@ -171,10 +180,19 @@
         <w:t>,</w:t>
       </w:r>
       <w:r>
-        <w:t xml:space="preserve"> tiene Acceso  sobre el </w:t>
-      </w:r>
-      <w:r>
-        <w:t>paquete captura, este mismo</w:t>
+        <w:t xml:space="preserve"> tiene a</w:t>
+      </w:r>
+      <w:r>
+        <w:t xml:space="preserve">cceso  sobre el </w:t>
+      </w:r>
+      <w:r>
+        <w:t xml:space="preserve">paquete captura, </w:t>
+      </w:r>
+      <w:r>
+        <w:t>el cual el</w:t>
+      </w:r>
+      <w:r>
+        <w:t xml:space="preserve"> mismo</w:t>
       </w:r>
       <w:r>
         <w:t xml:space="preserve"> posee el comportamiento de</w:t>
@@ -183,19 +201,64 @@
         <w:t xml:space="preserve"> captura</w:t>
       </w:r>
       <w:r>
-        <w:t>r de</w:t>
+        <w:t xml:space="preserve">r </w:t>
+      </w:r>
+      <w:r>
+        <w:t>imágenes,</w:t>
+      </w:r>
+      <w:r>
+        <w:t xml:space="preserve"> y</w:t>
+      </w:r>
+      <w:r>
+        <w:t xml:space="preserve"> detección </w:t>
+      </w:r>
+      <w:r>
+        <w:t>movimientos</w:t>
+      </w:r>
+      <w:r>
+        <w:t xml:space="preserve">, generando un cambio de estado, para que el paquete </w:t>
+      </w:r>
+      <w:proofErr w:type="spellStart"/>
+      <w:r>
+        <w:t>Skeleton</w:t>
+      </w:r>
+      <w:proofErr w:type="spellEnd"/>
+      <w:r>
+        <w:t xml:space="preserve"> pueda detectar personas, sus gestos, la posturas y sus movimiento. </w:t>
+      </w:r>
+    </w:p>
+    <w:p>
+      <w:r>
+        <w:t>Para</w:t>
+      </w:r>
+      <w:r>
+        <w:t xml:space="preserve"> poder realizar la interacción</w:t>
+      </w:r>
+      <w:r>
+        <w:t xml:space="preserve"> efectivamente se emplearán los</w:t>
       </w:r>
       <w:r>
         <w:t xml:space="preserve"> </w:t>
       </w:r>
       <w:r>
-        <w:t xml:space="preserve">imágenes, detección </w:t>
-      </w:r>
-      <w:r>
-        <w:t>movimientos</w:t>
-      </w:r>
-      <w:r>
-        <w:t xml:space="preserve">, generando un cambio de estado, para que el paquete </w:t>
+        <w:t xml:space="preserve"> </w:t>
+      </w:r>
+      <w:proofErr w:type="spellStart"/>
+      <w:r>
+        <w:t>Stream</w:t>
+      </w:r>
+      <w:r>
+        <w:t>s</w:t>
+      </w:r>
+      <w:proofErr w:type="spellEnd"/>
+      <w:r>
+        <w:t xml:space="preserve"> </w:t>
+      </w:r>
+      <w:r>
+        <w:t>(Flujos de Datos)</w:t>
+      </w:r>
+      <w:r>
+        <w:t xml:space="preserve"> definidos en </w:t>
       </w:r>
       <w:proofErr w:type="spellStart"/>
       <w:r>
@@ -203,38 +266,68 @@
       </w:r>
       <w:proofErr w:type="spellEnd"/>
       <w:r>
-        <w:t xml:space="preserve"> pueda detectar personas, sus gestos, la posturas y sus movimiento. Así mismo poder realizar la interacción que generara </w:t>
+        <w:t>.</w:t>
+      </w:r>
+    </w:p>
+    <w:p>
+      <w:r>
+        <w:t>Por otra parte para realizar el filtrado de imágenes capturadas para extraer los elementos y partes significativas, se empleará el</w:t>
       </w:r>
       <w:r>
         <w:t xml:space="preserve"> </w:t>
       </w:r>
-      <w:proofErr w:type="spellStart"/>
-      <w:r>
-        <w:t>Stream</w:t>
-      </w:r>
-      <w:proofErr w:type="spellEnd"/>
+      <w:r>
+        <w:t>paquete</w:t>
+      </w:r>
+      <w:r>
+        <w:t xml:space="preserve"> de </w:t>
+      </w:r>
+      <w:proofErr w:type="spellStart"/>
+      <w:r>
+        <w:t>Prep</w:t>
+      </w:r>
+      <w:r>
+        <w:t>rocesamiento</w:t>
+      </w:r>
+      <w:proofErr w:type="spellEnd"/>
+      <w:r>
+        <w:t xml:space="preserve"> de Imágenes</w:t>
+      </w:r>
+      <w:r>
+        <w:t>.</w:t>
+      </w:r>
       <w:r>
         <w:t xml:space="preserve"> </w:t>
       </w:r>
       <w:r>
-        <w:t xml:space="preserve">(Flujos de Datos) al </w:t>
+        <w:t xml:space="preserve"> El paquete de </w:t>
+      </w:r>
+      <w:proofErr w:type="spellStart"/>
+      <w:r>
+        <w:t>Preprocesamiento</w:t>
+      </w:r>
+      <w:proofErr w:type="spellEnd"/>
+      <w:r>
+        <w:t xml:space="preserve"> de imágenes que filtra las imágenes controla al paquete de Segmentación como se realizara este comportamiento. La </w:t>
+      </w:r>
+      <w:r>
+        <w:t>Segmentación</w:t>
+      </w:r>
+      <w:r>
+        <w:t xml:space="preserve"> separa la imagen en distinta áreas en función de las características que tenga esa parte de la imagen, para ser tratado de la forma correcta</w:t>
+      </w:r>
+    </w:p>
+    <w:p>
+      <w:r>
+        <w:t xml:space="preserve"> Para almacenar y visualizar los resultados de captura y procesamiento se emplea </w:t>
+      </w:r>
+      <w:r>
+        <w:t xml:space="preserve">al </w:t>
       </w:r>
       <w:r>
         <w:t>paquete</w:t>
       </w:r>
       <w:r>
-        <w:t xml:space="preserve"> de </w:t>
-      </w:r>
-      <w:r>
-        <w:t>Pre procesamiento</w:t>
-      </w:r>
-      <w:r>
-        <w:t xml:space="preserve"> de Imágenes y también  al </w:t>
-      </w:r>
-      <w:r>
-        <w:t>paquete</w:t>
-      </w:r>
-      <w:r>
         <w:t xml:space="preserve"> Web</w:t>
       </w:r>
       <w:r>
@@ -242,47 +335,6 @@
       </w:r>
       <w:r>
         <w:t xml:space="preserve"> </w:t>
-      </w:r>
-      <w:r>
-        <w:t>P</w:t>
-      </w:r>
-      <w:r>
-        <w:t xml:space="preserve">or otro lado el </w:t>
-      </w:r>
-      <w:r>
-        <w:t>paquete</w:t>
-      </w:r>
-      <w:r>
-        <w:t xml:space="preserve"> de Pre procesamiento de imágenes que filtras las imágenes controla al </w:t>
-      </w:r>
-      <w:r>
-        <w:t>paquete</w:t>
-      </w:r>
-      <w:r>
-        <w:t xml:space="preserve"> de Segmentación como se realiza</w:t>
-      </w:r>
-      <w:r>
-        <w:t>ra</w:t>
-      </w:r>
-      <w:r>
-        <w:t xml:space="preserve"> este comportamiento. </w:t>
-      </w:r>
-      <w:r>
-        <w:t xml:space="preserve">La </w:t>
-      </w:r>
-      <w:proofErr w:type="spellStart"/>
-      <w:r>
-        <w:t>Segmentacion</w:t>
-      </w:r>
-      <w:proofErr w:type="spellEnd"/>
-      <w:r>
-        <w:t xml:space="preserve"> separa la imagen en distinta </w:t>
-      </w:r>
-      <w:r>
-        <w:t>áreas</w:t>
-      </w:r>
-      <w:r>
-        <w:t xml:space="preserve"> en función de las características que tenga esa parte de la imagen, para ser tratado de la forma correcta</w:t>
       </w:r>
     </w:p>
     <w:p>
@@ -397,7 +449,10 @@
         <w:t xml:space="preserve">Para </w:t>
       </w:r>
       <w:r>
-        <w:t>Ejecutar</w:t>
+        <w:t>e</w:t>
+      </w:r>
+      <w:r>
+        <w:t>jecutar</w:t>
       </w:r>
       <w:r>
         <w:t xml:space="preserve"> la captura de una imagen con el sensor </w:t>
@@ -454,7 +509,13 @@
         <w:t>imágenes</w:t>
       </w:r>
       <w:r>
-        <w:t>), resolución lo va realizar,</w:t>
+        <w:t>), resolución</w:t>
+      </w:r>
+      <w:r>
+        <w:t xml:space="preserve"> de captura</w:t>
+      </w:r>
+      <w:r>
+        <w:t>,</w:t>
       </w:r>
       <w:r>
         <w:t xml:space="preserve"> </w:t>
@@ -463,7 +524,19 @@
         <w:t>con que foco, el nivel de luz</w:t>
       </w:r>
       <w:r>
-        <w:t xml:space="preserve"> en función de estos parámetros, realiza la captura con la cámara RGB(Cámara que posee el sensor </w:t>
+        <w:t xml:space="preserve"> en función de estos parámetros,</w:t>
+      </w:r>
+      <w:r>
+        <w:t xml:space="preserve"> </w:t>
+      </w:r>
+      <w:r>
+        <w:t xml:space="preserve"> realiza</w:t>
+      </w:r>
+      <w:r>
+        <w:t>ndo esta</w:t>
+      </w:r>
+      <w:r>
+        <w:t xml:space="preserve"> captura con la cámara RGB(Cámara que posee el sensor </w:t>
       </w:r>
       <w:proofErr w:type="spellStart"/>
       <w:r>
@@ -474,10 +547,22 @@
         <w:t>)</w:t>
       </w:r>
       <w:r>
+        <w:t xml:space="preserve">, </w:t>
+      </w:r>
+      <w:r>
+        <w:t xml:space="preserve"> y</w:t>
+      </w:r>
+      <w:r>
         <w:t xml:space="preserve"> </w:t>
       </w:r>
       <w:r>
-        <w:t xml:space="preserve">; y los define dentro de un </w:t>
+        <w:t xml:space="preserve"> los </w:t>
+      </w:r>
+      <w:r>
+        <w:t>encapsula</w:t>
+      </w:r>
+      <w:r>
+        <w:t xml:space="preserve"> dentro de un </w:t>
       </w:r>
       <w:proofErr w:type="spellStart"/>
       <w:r>
@@ -570,6 +655,9 @@
     <w:p/>
     <w:p/>
     <w:p>
+      <w:pPr>
+        <w:jc w:val="center"/>
+      </w:pPr>
       <w:r>
         <w:lastRenderedPageBreak/>
         <w:t>Diagr</w:t>
@@ -593,7 +681,22 @@
     </w:p>
     <w:p>
       <w:r>
-        <w:t xml:space="preserve">Para Destacar en este Diagrama son tres clases importante. Primero  la interface </w:t>
+        <w:t>Para destacar en este d</w:t>
+      </w:r>
+      <w:r>
+        <w:t xml:space="preserve">iagrama son tres clases </w:t>
+      </w:r>
+      <w:r>
+        <w:t>son las i</w:t>
+      </w:r>
+      <w:r>
+        <w:t>mportante</w:t>
+      </w:r>
+      <w:r>
+        <w:t>s</w:t>
+      </w:r>
+      <w:r>
+        <w:t xml:space="preserve">. Primero  la interface </w:t>
       </w:r>
       <w:proofErr w:type="spellStart"/>
       <w:r>
@@ -601,7 +704,20 @@
       </w:r>
       <w:proofErr w:type="spellEnd"/>
       <w:r>
-        <w:t xml:space="preserve">, con esta interface, se describe que propiedades y que estado posee los dispositivos que se utilicen para la captura, se necesita conocer si está conectado el dispositivo, ¿Qué hacer cuando se conecta el dispositivo? y también ¿Cuándo se desconecta el dispositivo? .Segunda clase </w:t>
+        <w:t>, con esta interface, se describe que propiedades y que estado posee los dispositivos que se utilicen para la captura, se necesita conocer si está conectado el dispositivo, ¿Qué hacer cuando se conecta el dispositivo? y también ¿Cuándo se desconecta el dispositivo</w:t>
+      </w:r>
+      <w:proofErr w:type="gramStart"/>
+      <w:r>
+        <w:t>? .</w:t>
+      </w:r>
+      <w:proofErr w:type="gramEnd"/>
+    </w:p>
+    <w:p>
+      <w:r>
+        <w:t>Luego se encuentra</w:t>
+      </w:r>
+      <w:r>
+        <w:t xml:space="preserve"> clase </w:t>
       </w:r>
       <w:proofErr w:type="spellStart"/>
       <w:r>
@@ -684,7 +800,12 @@
       </w:r>
       <w:proofErr w:type="spellEnd"/>
       <w:r>
-        <w:t>). Por último tenemos Capture, que va describir que comportamiento se va lograr cuando se inicie la captura que hacer con ese flujo de datos (</w:t>
+        <w:t xml:space="preserve">). </w:t>
+      </w:r>
+    </w:p>
+    <w:p>
+      <w:r>
+        <w:t>Por último tenemos Capture, que va describir que comportamiento se va lograr cuando se inicie la captura que hacer con ese flujo de datos (</w:t>
       </w:r>
       <w:proofErr w:type="spellStart"/>
       <w:r>
@@ -713,7 +834,7 @@
         <w:lastRenderedPageBreak/>
         <w:drawing>
           <wp:inline distT="0" distB="0" distL="0" distR="0">
-            <wp:extent cx="6116955" cy="8601075"/>
+            <wp:extent cx="5832446" cy="8201025"/>
             <wp:effectExtent l="19050" t="0" r="0" b="0"/>
             <wp:docPr id="3" name="Imagen 1"/>
             <wp:cNvGraphicFramePr>
@@ -738,7 +859,7 @@
                   <pic:spPr bwMode="auto">
                     <a:xfrm>
                       <a:off x="0" y="0"/>
-                      <a:ext cx="6116955" cy="8601075"/>
+                      <a:ext cx="5834263" cy="8203580"/>
                     </a:xfrm>
                     <a:prstGeom prst="rect">
                       <a:avLst/>
@@ -793,10 +914,21 @@
         <w:t xml:space="preserve"> </w:t>
       </w:r>
       <w:r>
-        <w:t>(Sistema de archivo) de la terminal donde se corre la aplicación.</w:t>
-      </w:r>
-      <w:r>
-        <w:t xml:space="preserve"> Para ellos definimos un controlador (</w:t>
+        <w:t>(Sistema de archivo</w:t>
+      </w:r>
+      <w:r>
+        <w:t>s</w:t>
+      </w:r>
+      <w:r>
+        <w:t>) de la terminal donde se corre la aplicación.</w:t>
+      </w:r>
+      <w:r>
+        <w:t xml:space="preserve"> </w:t>
+      </w:r>
+    </w:p>
+    <w:p>
+      <w:r>
+        <w:t>Para ellos definimos un controlador (</w:t>
       </w:r>
       <w:proofErr w:type="spellStart"/>
       <w:r>
@@ -820,14 +952,15 @@
       </w:r>
       <w:proofErr w:type="spellEnd"/>
       <w:r>
-        <w:t xml:space="preserve">. Cada </w:t>
-      </w:r>
-      <w:proofErr w:type="gramStart"/>
-      <w:r>
-        <w:t>archivo(</w:t>
-      </w:r>
-      <w:proofErr w:type="spellStart"/>
-      <w:proofErr w:type="gramEnd"/>
+        <w:t>. Cada archivo</w:t>
+      </w:r>
+      <w:r>
+        <w:t xml:space="preserve"> </w:t>
+      </w:r>
+      <w:r>
+        <w:t>(</w:t>
+      </w:r>
+      <w:proofErr w:type="spellStart"/>
       <w:r>
         <w:t>FileSystemElement</w:t>
       </w:r>
@@ -857,7 +990,19 @@
       </w:r>
       <w:proofErr w:type="spellEnd"/>
       <w:r>
-        <w:t xml:space="preserve"> es usado para imágenes.</w:t>
+        <w:t xml:space="preserve"> es usado para </w:t>
+      </w:r>
+      <w:r>
+        <w:t xml:space="preserve">guardar </w:t>
+      </w:r>
+      <w:r>
+        <w:t>imágenes</w:t>
+      </w:r>
+      <w:r>
+        <w:t>, pero también piensa destinado a futuro para guardar archivos XML</w:t>
+      </w:r>
+      <w:r>
+        <w:t>.</w:t>
       </w:r>
     </w:p>
     <w:p>
@@ -966,18 +1111,26 @@
         <w:jc w:val="center"/>
       </w:pPr>
       <w:r>
-        <w:lastRenderedPageBreak/>
         <w:t xml:space="preserve">Diagrama de Clase del paquete </w:t>
       </w:r>
       <w:proofErr w:type="spellStart"/>
       <w:r>
-        <w:t>HTTPConection</w:t>
-      </w:r>
-      <w:proofErr w:type="spellEnd"/>
-    </w:p>
-    <w:p>
-      <w:r>
-        <w:t xml:space="preserve">En este Diagrama se detalla el comportamiento de conexión entre un puesto y el </w:t>
+        <w:t>HTTPCon</w:t>
+      </w:r>
+      <w:r>
+        <w:t>n</w:t>
+      </w:r>
+      <w:r>
+        <w:t>ection</w:t>
+      </w:r>
+      <w:proofErr w:type="spellEnd"/>
+    </w:p>
+    <w:p>
+      <w:r>
+        <w:t>En este d</w:t>
+      </w:r>
+      <w:r>
+        <w:t xml:space="preserve">iagrama se detalla el comportamiento de conexión entre un puesto y el </w:t>
       </w:r>
       <w:proofErr w:type="spellStart"/>
       <w:r>
@@ -998,7 +1151,23 @@
       <w:proofErr w:type="spellEnd"/>
       <w:proofErr w:type="gramEnd"/>
       <w:r>
-        <w:t xml:space="preserve">), con esto se logra conocer si se logra la conexión ,como se comporta y los estados. La </w:t>
+        <w:t>), con e</w:t>
+      </w:r>
+      <w:r>
+        <w:t xml:space="preserve">sto se logra conocer si se </w:t>
+      </w:r>
+      <w:proofErr w:type="spellStart"/>
+      <w:r>
+        <w:t>efectua</w:t>
+      </w:r>
+      <w:proofErr w:type="spellEnd"/>
+      <w:r>
+        <w:t xml:space="preserve"> la conexión ,como se comporta y los estados. </w:t>
+      </w:r>
+    </w:p>
+    <w:p>
+      <w:r>
+        <w:t xml:space="preserve">La </w:t>
       </w:r>
       <w:proofErr w:type="spellStart"/>
       <w:r>
@@ -1006,7 +1175,13 @@
       </w:r>
       <w:proofErr w:type="spellEnd"/>
       <w:r>
-        <w:t xml:space="preserve"> es un protocolo que se utiliza para estableces un dialogo (paso de mensajes) por ejemplo conectarse, mandar una solicitud, recibir una repuesta. Se define un controlador  </w:t>
+        <w:t xml:space="preserve"> es un protocol</w:t>
+      </w:r>
+      <w:r>
+        <w:t>o que se utiliza para establecer</w:t>
+      </w:r>
+      <w:r>
+        <w:t xml:space="preserve"> un dialogo (paso de mensajes) por ejemplo conectarse, mandar una solicitud, recibir una repuesta. Se define un controlador  </w:t>
       </w:r>
       <w:proofErr w:type="spellStart"/>
       <w:r>
@@ -1014,7 +1189,12 @@
       </w:r>
       <w:proofErr w:type="spellEnd"/>
       <w:r>
-        <w:t xml:space="preserve"> que va controlar la conexión entre el servidor y el puesto, qué hacer con lo que recibe del servidor. La funcionalidad principal del paquete </w:t>
+        <w:t xml:space="preserve"> que va controlar la conexión entre el servidor y el puesto, qué hacer con lo que recibe del servidor. </w:t>
+      </w:r>
+    </w:p>
+    <w:p>
+      <w:r>
+        <w:t xml:space="preserve">La funcionalidad principal del paquete </w:t>
       </w:r>
       <w:proofErr w:type="spellStart"/>
       <w:r>
@@ -1022,7 +1202,34 @@
       </w:r>
       <w:proofErr w:type="spellEnd"/>
       <w:r>
-        <w:t xml:space="preserve"> es solicitarte al servidor las imágenes (estáticas cargada por el usuario) que luego son utilizada para el catalogo</w:t>
+        <w:t xml:space="preserve"> es solicitarte al servidor las imágenes (estáticas cargada por el usuario) que lueg</w:t>
+      </w:r>
+      <w:r>
+        <w:t xml:space="preserve">o son utilizada para cualquier </w:t>
+      </w:r>
+      <w:proofErr w:type="spellStart"/>
+      <w:r>
+        <w:t>advert</w:t>
+      </w:r>
+      <w:proofErr w:type="spellEnd"/>
+      <w:r>
+        <w:t xml:space="preserve"> o propósito que necesite el </w:t>
+      </w:r>
+      <w:proofErr w:type="spellStart"/>
+      <w:r>
+        <w:t>advert</w:t>
+      </w:r>
+      <w:proofErr w:type="spellEnd"/>
+      <w:r>
+        <w:t xml:space="preserve"> host. En la actualidad se emplea </w:t>
+      </w:r>
+      <w:proofErr w:type="spellStart"/>
+      <w:r>
+        <w:t>HTTPConnection</w:t>
+      </w:r>
+      <w:proofErr w:type="spellEnd"/>
+      <w:r>
+        <w:t xml:space="preserve"> para descargar imágenes del paquete catalogo.</w:t>
       </w:r>
     </w:p>
     <w:p>
@@ -1085,31 +1292,6 @@
           </wp:inline>
         </w:drawing>
       </w:r>
-    </w:p>
-    <w:p>
-      <w:pPr>
-        <w:jc w:val="center"/>
-      </w:pPr>
-    </w:p>
-    <w:p>
-      <w:pPr>
-        <w:jc w:val="center"/>
-      </w:pPr>
-    </w:p>
-    <w:p>
-      <w:pPr>
-        <w:jc w:val="center"/>
-      </w:pPr>
-    </w:p>
-    <w:p>
-      <w:pPr>
-        <w:jc w:val="center"/>
-      </w:pPr>
-    </w:p>
-    <w:p>
-      <w:pPr>
-        <w:jc w:val="center"/>
-      </w:pPr>
     </w:p>
     <w:p>
       <w:pPr>
@@ -1935,12 +2117,32 @@
         <w:spacing w:after="0"/>
       </w:pPr>
       <w:r>
-        <w:t>Este diagrama describe todas las entidades para el manejo de las publicidades.</w:t>
-      </w:r>
-    </w:p>
-    <w:p>
-      <w:r>
-        <w:t xml:space="preserve">Las publicidades forman parte de una campaña, en una campaña pueden tener más de una publicidad que pertenece a un cliente, una campaña se puede ejecutar en más de un puesto publicitario. </w:t>
+        <w:t xml:space="preserve">Este diagrama describe todas las entidades para el manejo de las </w:t>
+      </w:r>
+      <w:r>
+        <w:t>publicidades (</w:t>
+      </w:r>
+      <w:proofErr w:type="spellStart"/>
+      <w:r>
+        <w:t>adverts</w:t>
+      </w:r>
+      <w:proofErr w:type="spellEnd"/>
+      <w:r>
+        <w:t>).</w:t>
+      </w:r>
+    </w:p>
+    <w:p>
+      <w:r>
+        <w:t>Las publicidades forman parte de una campaña, en una campaña pueden tener más de una publicidad que pertenece a un cliente, una campaña se puede ejecutar en más de un puesto publicitario.</w:t>
+      </w:r>
+      <w:r>
+        <w:t xml:space="preserve"> Las publicidades pueden ser las siguientes: video, catalogo y </w:t>
+      </w:r>
+      <w:r>
+        <w:t>juego interactivo. Pueden añadirse más ya que existe una interfaz que provee dicho servicio.</w:t>
+      </w:r>
+      <w:r>
+        <w:t xml:space="preserve"> </w:t>
       </w:r>
     </w:p>
     <w:p>
@@ -1972,23 +2174,48 @@
       </w:r>
       <w:proofErr w:type="spellEnd"/>
       <w:r>
-        <w:t xml:space="preserve"> (factura)</w:t>
-      </w:r>
+        <w:t xml:space="preserve"> (factura),</w:t>
+      </w:r>
+      <w:r>
+        <w:t xml:space="preserve"> </w:t>
+      </w:r>
+      <w:proofErr w:type="spellStart"/>
       <w:proofErr w:type="gramStart"/>
       <w:r>
-        <w:t>,</w:t>
-      </w:r>
-      <w:proofErr w:type="spellStart"/>
-      <w:r>
-        <w:t>estimate</w:t>
-      </w:r>
-      <w:proofErr w:type="spellEnd"/>
+        <w:t>Estimate</w:t>
+      </w:r>
+      <w:proofErr w:type="spellEnd"/>
+      <w:r>
+        <w:t>(</w:t>
+      </w:r>
       <w:proofErr w:type="gramEnd"/>
       <w:r>
-        <w:t>( cuánto dura la campaña)</w:t>
-      </w:r>
-      <w:r>
-        <w:t xml:space="preserve">. La clase </w:t>
+        <w:t>cuánto dura la campaña)</w:t>
+      </w:r>
+      <w:r>
+        <w:t>.</w:t>
+      </w:r>
+      <w:r>
+        <w:t xml:space="preserve"> </w:t>
+      </w:r>
+      <w:r>
+        <w:t xml:space="preserve"> </w:t>
+      </w:r>
+      <w:r>
+        <w:t>7</w:t>
+      </w:r>
+    </w:p>
+    <w:p>
+      <w:pPr>
+        <w:spacing w:after="0"/>
+      </w:pPr>
+    </w:p>
+    <w:p>
+      <w:pPr>
+        <w:spacing w:after="0"/>
+      </w:pPr>
+      <w:r>
+        <w:t xml:space="preserve">La clase </w:t>
       </w:r>
       <w:proofErr w:type="spellStart"/>
       <w:r>
@@ -2052,14 +2279,18 @@
       </w:r>
       <w:proofErr w:type="spellEnd"/>
       <w:r>
-        <w:t xml:space="preserve">(juego interactivo),video y publicidad </w:t>
-      </w:r>
-      <w:r>
-        <w:t>estática</w:t>
-      </w:r>
-      <w:r>
-        <w:t>.</w:t>
-      </w:r>
+        <w:t>(juego interactivo),video.</w:t>
+      </w:r>
+    </w:p>
+    <w:p>
+      <w:pPr>
+        <w:spacing w:after="0"/>
+      </w:pPr>
+    </w:p>
+    <w:p>
+      <w:pPr>
+        <w:spacing w:after="0"/>
+      </w:pPr>
       <w:r>
         <w:t xml:space="preserve"> La clase </w:t>
       </w:r>
@@ -2069,7 +2300,37 @@
       </w:r>
       <w:proofErr w:type="spellEnd"/>
       <w:r>
-        <w:t xml:space="preserve"> tiene definido una fecha inicio, fecha fin, fecha actualización y a que cliente pertenece.  La clase </w:t>
+        <w:t xml:space="preserve"> tiene definido una </w:t>
+      </w:r>
+      <w:r>
+        <w:t xml:space="preserve"> </w:t>
+      </w:r>
+      <w:proofErr w:type="spellStart"/>
+      <w:r>
+        <w:t>f</w:t>
+      </w:r>
+      <w:r>
+        <w:t>echa</w:t>
+      </w:r>
+      <w:r>
+        <w:t>inicio</w:t>
+      </w:r>
+      <w:proofErr w:type="spellEnd"/>
+      <w:r>
+        <w:t xml:space="preserve">, fecha fin, fecha actualización y a que cliente pertenece.  </w:t>
+      </w:r>
+    </w:p>
+    <w:p>
+      <w:pPr>
+        <w:spacing w:after="0"/>
+      </w:pPr>
+    </w:p>
+    <w:p>
+      <w:pPr>
+        <w:spacing w:after="0"/>
+      </w:pPr>
+      <w:r>
+        <w:t xml:space="preserve">La clase </w:t>
       </w:r>
       <w:proofErr w:type="spellStart"/>
       <w:r>
@@ -2093,7 +2354,20 @@
       </w:r>
       <w:proofErr w:type="spellEnd"/>
       <w:r>
-        <w:t xml:space="preserve">. La clase </w:t>
+        <w:t xml:space="preserve">. </w:t>
+      </w:r>
+    </w:p>
+    <w:p>
+      <w:pPr>
+        <w:spacing w:after="0"/>
+      </w:pPr>
+    </w:p>
+    <w:p>
+      <w:pPr>
+        <w:spacing w:after="0"/>
+      </w:pPr>
+      <w:r>
+        <w:t xml:space="preserve">La clase </w:t>
       </w:r>
       <w:proofErr w:type="spellStart"/>
       <w:r>
@@ -2101,7 +2375,13 @@
       </w:r>
       <w:proofErr w:type="spellEnd"/>
       <w:r>
-        <w:t xml:space="preserve"> tiene definido la descripción del producto, la dirección donde está alojado la imagen en el servidor (</w:t>
+        <w:t xml:space="preserve"> tiene definido la descripción del producto, la dirección donde está </w:t>
+      </w:r>
+      <w:r>
+        <w:t>alojada</w:t>
+      </w:r>
+      <w:r>
+        <w:t xml:space="preserve"> la imagen en el servidor (</w:t>
       </w:r>
       <w:proofErr w:type="spellStart"/>
       <w:r>
@@ -2124,6 +2404,9 @@
       <w:r>
         <w:t>son los me gusta que seleccionan las personas),</w:t>
       </w:r>
+      <w:r>
+        <w:t xml:space="preserve"> </w:t>
+      </w:r>
       <w:proofErr w:type="spellStart"/>
       <w:r>
         <w:t>views</w:t>
@@ -2140,6 +2423,11 @@
       <w:r>
         <w:t>).</w:t>
       </w:r>
+    </w:p>
+    <w:p>
+      <w:pPr>
+        <w:spacing w:after="0"/>
+      </w:pPr>
     </w:p>
     <w:p>
       <w:pPr>
@@ -2216,7 +2504,7 @@
         <w:lastRenderedPageBreak/>
         <w:drawing>
           <wp:inline distT="0" distB="0" distL="0" distR="0">
-            <wp:extent cx="6160070" cy="8724900"/>
+            <wp:extent cx="5607685" cy="7942523"/>
             <wp:effectExtent l="19050" t="0" r="0" b="0"/>
             <wp:docPr id="9" name="Imagen 2"/>
             <wp:cNvGraphicFramePr>
@@ -2241,7 +2529,7 @@
                   <pic:spPr bwMode="auto">
                     <a:xfrm>
                       <a:off x="0" y="0"/>
-                      <a:ext cx="6165024" cy="8731917"/>
+                      <a:ext cx="5612133" cy="7948823"/>
                     </a:xfrm>
                     <a:prstGeom prst="rect">
                       <a:avLst/>
@@ -2285,7 +2573,12 @@
       </w:r>
       <w:proofErr w:type="spellEnd"/>
       <w:r>
-        <w:t xml:space="preserve">, tratando todos los estados que puede tomar. La Maquina de estado del sensor </w:t>
+        <w:t xml:space="preserve">, tratando todos los estados que puede tomar. </w:t>
+      </w:r>
+    </w:p>
+    <w:p>
+      <w:r>
+        <w:t xml:space="preserve">La Maquina de estado del sensor </w:t>
       </w:r>
       <w:proofErr w:type="spellStart"/>
       <w:r>
@@ -2304,15 +2597,129 @@
       </w:r>
       <w:proofErr w:type="spellEnd"/>
       <w:r>
-        <w:t xml:space="preserve">, que es </w:t>
-      </w:r>
+        <w:t xml:space="preserve">, que es cuando, el sensor </w:t>
+      </w:r>
+      <w:proofErr w:type="spellStart"/>
+      <w:r>
+        <w:t>K</w:t>
+      </w:r>
+      <w:r>
+        <w:t>inect</w:t>
+      </w:r>
+      <w:proofErr w:type="spellEnd"/>
+      <w:r>
+        <w:t xml:space="preserve"> se conecta al host y se prepara para pasar el estado </w:t>
+      </w:r>
+      <w:proofErr w:type="spellStart"/>
+      <w:r>
+        <w:t>Connected</w:t>
+      </w:r>
+      <w:proofErr w:type="spellEnd"/>
+      <w:r>
+        <w:t>,</w:t>
+      </w:r>
+      <w:r>
+        <w:t xml:space="preserve"> </w:t>
+      </w:r>
+      <w:r>
+        <w:t xml:space="preserve">creando y habilitando los procesos que se necesiten en función del objetivo que tenga que  cumplir el sensor </w:t>
+      </w:r>
+      <w:proofErr w:type="spellStart"/>
       <w:proofErr w:type="gramStart"/>
       <w:r>
-        <w:t>cuando ,el</w:t>
+        <w:t>Kinect</w:t>
+      </w:r>
+      <w:proofErr w:type="spellEnd"/>
+      <w:r>
+        <w:t xml:space="preserve"> ;</w:t>
       </w:r>
       <w:proofErr w:type="gramEnd"/>
       <w:r>
-        <w:t xml:space="preserve"> sensor </w:t>
+        <w:t xml:space="preserve"> por ejemplo r</w:t>
+      </w:r>
+      <w:r>
+        <w:t>ealizar el seguimiento de una persona , se habilitan determinados procesos</w:t>
+      </w:r>
+      <w:r>
+        <w:t xml:space="preserve">. </w:t>
+      </w:r>
+    </w:p>
+    <w:p>
+      <w:r>
+        <w:t xml:space="preserve">En el estado </w:t>
+      </w:r>
+      <w:proofErr w:type="spellStart"/>
+      <w:r>
+        <w:t>Initilizating</w:t>
+      </w:r>
+      <w:proofErr w:type="spellEnd"/>
+      <w:r>
+        <w:t xml:space="preserve"> además </w:t>
+      </w:r>
+      <w:r>
+        <w:t xml:space="preserve">de pasar a </w:t>
+      </w:r>
+      <w:proofErr w:type="spellStart"/>
+      <w:r>
+        <w:t>Connected</w:t>
+      </w:r>
+      <w:proofErr w:type="spellEnd"/>
+      <w:r>
+        <w:t xml:space="preserve">, puede pasar a un estado </w:t>
+      </w:r>
+      <w:proofErr w:type="spellStart"/>
+      <w:r>
+        <w:t>NotPowered</w:t>
+      </w:r>
+      <w:proofErr w:type="spellEnd"/>
+      <w:r>
+        <w:t xml:space="preserve"> en el caso de que no reciba o se perdió la </w:t>
+      </w:r>
+      <w:r>
+        <w:t xml:space="preserve">corriente eléctrica del sensor </w:t>
+      </w:r>
+      <w:proofErr w:type="spellStart"/>
+      <w:r>
+        <w:t>K</w:t>
+      </w:r>
+      <w:r>
+        <w:t>inect</w:t>
+      </w:r>
+      <w:proofErr w:type="spellEnd"/>
+      <w:r>
+        <w:t xml:space="preserve">, puede pasar al estado Error en caso que se produzca error porque no se pueda iniciar algún proceso por que falten parámetros no inicializado o por que la </w:t>
+      </w:r>
+      <w:proofErr w:type="spellStart"/>
+      <w:r>
+        <w:t>Kinect</w:t>
+      </w:r>
+      <w:proofErr w:type="spellEnd"/>
+      <w:r>
+        <w:t xml:space="preserve"> no es original, puede pasar al estado </w:t>
+      </w:r>
+      <w:proofErr w:type="spellStart"/>
+      <w:r>
+        <w:t>Disconnected</w:t>
+      </w:r>
+      <w:proofErr w:type="spellEnd"/>
+      <w:r>
+        <w:t xml:space="preserve"> en caso de que se pierda la conexión de Datos(USB) o Se evaluó que por ciertos parámetros o procesos no se puede conectar.</w:t>
+      </w:r>
+    </w:p>
+    <w:p>
+      <w:r>
+        <w:t xml:space="preserve"> </w:t>
+      </w:r>
+      <w:r>
+        <w:t xml:space="preserve">En el Estado </w:t>
+      </w:r>
+      <w:proofErr w:type="spellStart"/>
+      <w:r>
+        <w:t>NotPowered</w:t>
+      </w:r>
+      <w:proofErr w:type="spellEnd"/>
+      <w:r>
+        <w:t xml:space="preserve">, en este estado el sensor </w:t>
       </w:r>
       <w:proofErr w:type="spellStart"/>
       <w:r>
@@ -2320,7 +2727,29 @@
       </w:r>
       <w:proofErr w:type="spellEnd"/>
       <w:r>
-        <w:t xml:space="preserve"> se conecta al host y se prepara para pasar el estado </w:t>
+        <w:t xml:space="preserve"> no posee energía eléctrica se informa al usuario para que </w:t>
+      </w:r>
+      <w:r>
+        <w:t>restablezca</w:t>
+      </w:r>
+      <w:r>
+        <w:t xml:space="preserve"> la conexión eléctrica para luego pasar al estado</w:t>
+      </w:r>
+      <w:r>
+        <w:t xml:space="preserve"> </w:t>
+      </w:r>
+      <w:proofErr w:type="spellStart"/>
+      <w:r>
+        <w:t>Initilizating</w:t>
+      </w:r>
+      <w:proofErr w:type="spellEnd"/>
+      <w:r>
+        <w:t xml:space="preserve">, y si persiste la falta de no poder restablecerse la conexión eléctrica se pasa al estado Error informando de la situación. </w:t>
+      </w:r>
+    </w:p>
+    <w:p>
+      <w:r>
+        <w:t xml:space="preserve">En el Estado </w:t>
       </w:r>
       <w:proofErr w:type="spellStart"/>
       <w:r>
@@ -2328,67 +2757,94 @@
       </w:r>
       <w:proofErr w:type="spellEnd"/>
       <w:r>
-        <w:t>,</w:t>
+        <w:t xml:space="preserve">, ya están habilitado  los servicios para ser utilizado, el sensor </w:t>
+      </w:r>
+      <w:proofErr w:type="spellStart"/>
+      <w:r>
+        <w:t>Kinect</w:t>
+      </w:r>
+      <w:proofErr w:type="spellEnd"/>
+      <w:r>
+        <w:t xml:space="preserve"> se encuentra listo para transmitir </w:t>
+      </w:r>
+      <w:proofErr w:type="spellStart"/>
+      <w:r>
+        <w:t>Stream</w:t>
+      </w:r>
+      <w:proofErr w:type="spellEnd"/>
+      <w:r>
+        <w:t xml:space="preserve">(flujo de datos) , en este estado puede también pasar al estado </w:t>
+      </w:r>
+      <w:proofErr w:type="spellStart"/>
+      <w:r>
+        <w:t>NotPowered</w:t>
+      </w:r>
+      <w:proofErr w:type="spellEnd"/>
+      <w:r>
+        <w:t xml:space="preserve">, se puede volver al estado  </w:t>
+      </w:r>
+      <w:proofErr w:type="spellStart"/>
+      <w:r>
+        <w:t>Initilizating</w:t>
+      </w:r>
+      <w:proofErr w:type="spellEnd"/>
+      <w:r>
+        <w:t xml:space="preserve"> en caso de querer cambiar la configuración y habilitar otros servicios,  en caso de haber fallas con algunos de los componentes del sensor(cámaras, motor, acelerómetro, micrófonos) pasa al estado Error y se pasa al estado </w:t>
+      </w:r>
+      <w:proofErr w:type="spellStart"/>
+      <w:r>
+        <w:t>Disconnected</w:t>
+      </w:r>
+      <w:proofErr w:type="spellEnd"/>
+      <w:r>
+        <w:t xml:space="preserve"> en caso de querer terminar la operación del sensor. </w:t>
+      </w:r>
+    </w:p>
+    <w:p>
+      <w:r>
+        <w:t xml:space="preserve">En el estado </w:t>
+      </w:r>
+      <w:proofErr w:type="spellStart"/>
+      <w:r>
+        <w:t>Disconnected</w:t>
+      </w:r>
+      <w:proofErr w:type="spellEnd"/>
+      <w:r>
+        <w:t xml:space="preserve"> en este estado el sensor se encuentra desconectado por diferentes motivos</w:t>
+      </w:r>
+      <w:r>
+        <w:t xml:space="preserve"> (falla en los componente</w:t>
+      </w:r>
+      <w:r>
+        <w:t>s</w:t>
+      </w:r>
+      <w:r>
+        <w:t>, sin señal de datos,</w:t>
+      </w:r>
+      <w:r>
+        <w:t xml:space="preserve"> se terminó</w:t>
+      </w:r>
+      <w:r>
+        <w:t xml:space="preserve"> la operación del sensor </w:t>
+      </w:r>
+      <w:proofErr w:type="spellStart"/>
+      <w:r>
+        <w:t>Kinect</w:t>
+      </w:r>
+      <w:proofErr w:type="spellEnd"/>
+      <w:r>
+        <w:t xml:space="preserve">), se puede  pasar al estado </w:t>
       </w:r>
       <w:r>
         <w:t xml:space="preserve"> </w:t>
       </w:r>
-      <w:r>
-        <w:t xml:space="preserve">creando y habilitando los procesos que se necesiten en función del objetivo que tenga que  cumplir el sensor </w:t>
-      </w:r>
-      <w:proofErr w:type="spellStart"/>
-      <w:r>
-        <w:t>Kinect</w:t>
-      </w:r>
-      <w:proofErr w:type="spellEnd"/>
-      <w:r>
-        <w:t xml:space="preserve"> ; por ejemplo: Realizar el seguimiento de una persona , se habilitan determinados procesos</w:t>
-      </w:r>
-      <w:r>
-        <w:t xml:space="preserve">. En el estado </w:t>
-      </w:r>
       <w:proofErr w:type="spellStart"/>
       <w:r>
         <w:t>Initilizating</w:t>
       </w:r>
       <w:proofErr w:type="spellEnd"/>
       <w:r>
-        <w:t xml:space="preserve"> además </w:t>
-      </w:r>
-      <w:r>
-        <w:t xml:space="preserve">de pasar a </w:t>
-      </w:r>
-      <w:proofErr w:type="spellStart"/>
-      <w:r>
-        <w:t>Connected</w:t>
-      </w:r>
-      <w:proofErr w:type="spellEnd"/>
-      <w:r>
-        <w:t xml:space="preserve">, puede pasar a un estado </w:t>
-      </w:r>
-      <w:proofErr w:type="spellStart"/>
-      <w:r>
-        <w:t>NotPowered</w:t>
-      </w:r>
-      <w:proofErr w:type="spellEnd"/>
-      <w:r>
-        <w:t xml:space="preserve"> en el caso de que no reciba o se perdió la corriente eléctrica del sensor </w:t>
-      </w:r>
-      <w:proofErr w:type="spellStart"/>
-      <w:r>
-        <w:t>kinect</w:t>
-      </w:r>
-      <w:proofErr w:type="spellEnd"/>
-      <w:r>
-        <w:t xml:space="preserve">, puede pasar al estado Error en caso que se produzca error porque no se pueda iniciar algún proceso por que falten parámetros no inicializado o por que la </w:t>
-      </w:r>
-      <w:proofErr w:type="spellStart"/>
-      <w:r>
-        <w:t>Kinect</w:t>
-      </w:r>
-      <w:proofErr w:type="spellEnd"/>
-      <w:r>
-        <w:t xml:space="preserve"> no es original, puede pasar al estado </w:t>
+        <w:t xml:space="preserve"> en caso de querer iniciar determinados servicios para realizar un correspondiente objetivo, se pasa al estado error en caso de querer informar algún error de por qué se llegó al estado </w:t>
       </w:r>
       <w:proofErr w:type="spellStart"/>
       <w:r>
@@ -2396,153 +2852,18 @@
       </w:r>
       <w:proofErr w:type="spellEnd"/>
       <w:r>
-        <w:t xml:space="preserve"> en caso de que se pierda la conexión de Datos(USB) o Se evaluó que por ciertos parámetros o procesos no se puede conectar.</w:t>
-      </w:r>
-      <w:r>
-        <w:t xml:space="preserve"> </w:t>
-      </w:r>
-      <w:r>
-        <w:t xml:space="preserve">En el Estado </w:t>
-      </w:r>
-      <w:proofErr w:type="spellStart"/>
-      <w:r>
-        <w:t>NotPowered</w:t>
-      </w:r>
-      <w:proofErr w:type="spellEnd"/>
-      <w:r>
-        <w:t xml:space="preserve">, en este estado el sensor </w:t>
-      </w:r>
-      <w:proofErr w:type="spellStart"/>
-      <w:r>
-        <w:t>kinect</w:t>
-      </w:r>
-      <w:proofErr w:type="spellEnd"/>
-      <w:r>
-        <w:t xml:space="preserve"> no posee energía eléctrica se informa al usuario para que </w:t>
-      </w:r>
-      <w:r>
-        <w:t>restablezca</w:t>
-      </w:r>
-      <w:r>
-        <w:t xml:space="preserve"> la conexión eléctrica para luego pasar al estado</w:t>
-      </w:r>
-      <w:r>
-        <w:t xml:space="preserve"> </w:t>
-      </w:r>
-      <w:proofErr w:type="spellStart"/>
-      <w:r>
-        <w:t>Initilizating</w:t>
-      </w:r>
-      <w:proofErr w:type="spellEnd"/>
-      <w:r>
-        <w:t xml:space="preserve">, y si persiste la falta de no poder restablecerse la conexión eléctrica se pasa al estado Error informando de la situación. En el Estado </w:t>
-      </w:r>
-      <w:proofErr w:type="spellStart"/>
-      <w:r>
-        <w:t>Connected</w:t>
-      </w:r>
-      <w:proofErr w:type="spellEnd"/>
-      <w:r>
-        <w:t xml:space="preserve">, ya están habilitado  los servicios para ser utilizado, el sensor </w:t>
-      </w:r>
-      <w:proofErr w:type="spellStart"/>
-      <w:r>
-        <w:t>Kinect</w:t>
-      </w:r>
-      <w:proofErr w:type="spellEnd"/>
-      <w:r>
-        <w:t xml:space="preserve"> se encuentra listo para transmitir </w:t>
-      </w:r>
-      <w:proofErr w:type="spellStart"/>
-      <w:r>
-        <w:t>Stream</w:t>
-      </w:r>
-      <w:proofErr w:type="spellEnd"/>
-      <w:r>
-        <w:t xml:space="preserve">(flujo de datos) , en este estado puede también pasar al estado </w:t>
-      </w:r>
-      <w:proofErr w:type="spellStart"/>
-      <w:r>
-        <w:t>NotPowered</w:t>
-      </w:r>
-      <w:proofErr w:type="spellEnd"/>
-      <w:r>
-        <w:t xml:space="preserve">, se puede volver al estado  </w:t>
-      </w:r>
-      <w:proofErr w:type="spellStart"/>
-      <w:r>
-        <w:t>Initilizating</w:t>
-      </w:r>
-      <w:proofErr w:type="spellEnd"/>
-      <w:r>
-        <w:t xml:space="preserve"> en caso de querer cambiar la configuración y habilitar otros servicios,  en caso de haber fallas con algunos de los componentes del sensor(cámaras, motor, acelerómetro, micrófonos) pasa al estado Error y se pasa al estado </w:t>
-      </w:r>
-      <w:proofErr w:type="spellStart"/>
-      <w:r>
-        <w:t>Disconnected</w:t>
-      </w:r>
-      <w:proofErr w:type="spellEnd"/>
-      <w:r>
-        <w:t xml:space="preserve"> en caso de querer terminar la operación del sensor. En el estado </w:t>
-      </w:r>
-      <w:proofErr w:type="spellStart"/>
-      <w:r>
-        <w:t>Disconnected</w:t>
-      </w:r>
-      <w:proofErr w:type="spellEnd"/>
-      <w:r>
-        <w:t xml:space="preserve"> en este estado el sensor se encuentra desconectado por diferentes motivos</w:t>
-      </w:r>
-      <w:r>
-        <w:t xml:space="preserve"> (falla en los componente, sin señal de </w:t>
-      </w:r>
-      <w:proofErr w:type="spellStart"/>
-      <w:r>
-        <w:t>datos</w:t>
-      </w:r>
-      <w:proofErr w:type="gramStart"/>
-      <w:r>
-        <w:t>,se</w:t>
-      </w:r>
-      <w:proofErr w:type="spellEnd"/>
-      <w:proofErr w:type="gramEnd"/>
-      <w:r>
-        <w:t xml:space="preserve"> termino la operación del sensor </w:t>
-      </w:r>
-      <w:proofErr w:type="spellStart"/>
-      <w:r>
-        <w:t>Kinect</w:t>
-      </w:r>
-      <w:proofErr w:type="spellEnd"/>
-      <w:r>
-        <w:t xml:space="preserve">), se puede  pasar al estado </w:t>
-      </w:r>
-      <w:r>
-        <w:t xml:space="preserve"> </w:t>
-      </w:r>
-      <w:proofErr w:type="spellStart"/>
-      <w:r>
-        <w:t>Initilizating</w:t>
-      </w:r>
-      <w:proofErr w:type="spellEnd"/>
-      <w:r>
-        <w:t xml:space="preserve"> en caso de querer iniciar determinados servicios para realizar un correspondiente objetivo, se pasa al estado error en caso de querer informar algún error de por qué se llegó al estado </w:t>
-      </w:r>
-      <w:proofErr w:type="spellStart"/>
-      <w:r>
-        <w:t>Disconnected</w:t>
-      </w:r>
-      <w:proofErr w:type="spellEnd"/>
-      <w:r>
-        <w:t xml:space="preserve">. En el estado Error, se informa todos los errores al usuario y luego se lo guarda a todos </w:t>
-      </w:r>
-      <w:proofErr w:type="gramStart"/>
-      <w:r>
-        <w:t>los</w:t>
-      </w:r>
-      <w:proofErr w:type="gramEnd"/>
-      <w:r>
-        <w:t xml:space="preserve"> error indicando el tipo de error con su identificación y prioridad. </w:t>
+        <w:t xml:space="preserve">. </w:t>
+      </w:r>
+    </w:p>
+    <w:p>
+      <w:r>
+        <w:t>En el estado Error, se informa todos los errores al usuario y luego se lo guarda a todos los error</w:t>
+      </w:r>
+      <w:r>
+        <w:t>es</w:t>
+      </w:r>
+      <w:r>
+        <w:t xml:space="preserve"> indicando el tipo de error con su identificación y prioridad. </w:t>
       </w:r>
     </w:p>
     <w:p>
@@ -2665,7 +2986,10 @@
       </w:r>
       <w:proofErr w:type="spellStart"/>
       <w:r>
-        <w:t>KinectStateMachine</w:t>
+        <w:t>Advert</w:t>
+      </w:r>
+      <w:r>
+        <w:t>StateMachine</w:t>
       </w:r>
       <w:proofErr w:type="spellEnd"/>
     </w:p>
@@ -2687,127 +3011,179 @@
       </w:r>
       <w:proofErr w:type="spellEnd"/>
       <w:r>
+        <w:t xml:space="preserve">. </w:t>
+      </w:r>
+    </w:p>
+    <w:p>
+      <w:r>
+        <w:t xml:space="preserve">En el estado </w:t>
+      </w:r>
+      <w:proofErr w:type="spellStart"/>
+      <w:r>
+        <w:t>Disclaiming</w:t>
+      </w:r>
+      <w:proofErr w:type="spellEnd"/>
+      <w:r>
+        <w:t>, el host detecta la presencia de una persona y informa que se va ejecutar una publicidad interactiva en la cual va extraer datos de esa interacción por cuestiones</w:t>
+      </w:r>
+      <w:r>
+        <w:t xml:space="preserve"> legales; si acepta se paso al e</w:t>
+      </w:r>
+      <w:r>
+        <w:t xml:space="preserve">stado </w:t>
+      </w:r>
+      <w:proofErr w:type="spellStart"/>
+      <w:r>
+        <w:t>Snaping</w:t>
+      </w:r>
+      <w:proofErr w:type="spellEnd"/>
+      <w:r>
+        <w:t xml:space="preserve">. </w:t>
+      </w:r>
+    </w:p>
+    <w:p>
+      <w:r>
+        <w:t xml:space="preserve">En el estado </w:t>
+      </w:r>
+      <w:proofErr w:type="spellStart"/>
+      <w:r>
+        <w:t>Snaping</w:t>
+      </w:r>
+      <w:proofErr w:type="spellEnd"/>
+      <w:r>
+        <w:t xml:space="preserve"> se puede aplicar dos est</w:t>
+      </w:r>
+      <w:r>
+        <w:t xml:space="preserve">rategias en función del patrón </w:t>
+      </w:r>
+      <w:proofErr w:type="spellStart"/>
+      <w:r>
+        <w:t>S</w:t>
+      </w:r>
+      <w:r>
+        <w:t>trategy</w:t>
+      </w:r>
+      <w:proofErr w:type="spellEnd"/>
+      <w:r>
+        <w:t xml:space="preserve">: </w:t>
+      </w:r>
+      <w:r>
+        <w:t>Algo</w:t>
+      </w:r>
+      <w:r>
+        <w:t>ritmo interactiv</w:t>
+      </w:r>
+      <w:r>
+        <w:t>o para anuncios o a</w:t>
+      </w:r>
+      <w:r>
+        <w:t xml:space="preserve">lgoritmo de monitoreo  </w:t>
+      </w:r>
+      <w:r>
+        <w:t>para rastrear el movimiento de las personas</w:t>
+      </w:r>
+      <w:r>
+        <w:t xml:space="preserve">, </w:t>
+      </w:r>
+    </w:p>
+    <w:p>
+      <w:r>
+        <w:t xml:space="preserve">En principio se encuentra en modo monitoreo se va ejecutar de  1 a n veces siempre que la persona se encuentra mayor  a los 2 metros pero si se encuentra menor a los dos metros se ejecuta el algoritmo interactivo. Si se encuentra en el modo monitoreo se ejecuta una publicidad convencional y extrae </w:t>
+      </w:r>
+      <w:r>
+        <w:t>datos</w:t>
+      </w:r>
+      <w:r>
+        <w:t xml:space="preserve"> de las personas pasa al estado </w:t>
+      </w:r>
+      <w:proofErr w:type="spellStart"/>
+      <w:r>
+        <w:t>Saving</w:t>
+      </w:r>
+      <w:proofErr w:type="spellEnd"/>
+      <w:r>
+        <w:t>.</w:t>
+      </w:r>
+    </w:p>
+    <w:p>
+      <w:r>
+        <w:t xml:space="preserve"> Si se encuentra en el modo interactivo se ejecuta la publicidad interactiva pasa al estado </w:t>
+      </w:r>
+      <w:proofErr w:type="spellStart"/>
+      <w:r>
+        <w:t>Running</w:t>
+      </w:r>
+      <w:proofErr w:type="spellEnd"/>
+      <w:r>
         <w:t xml:space="preserve">. En el estado </w:t>
       </w:r>
       <w:proofErr w:type="spellStart"/>
       <w:r>
-        <w:t>Disclaiming</w:t>
-      </w:r>
-      <w:proofErr w:type="spellEnd"/>
-      <w:r>
-        <w:t xml:space="preserve">, el host detecta la presencia de una persona y informa que se va ejecutar una publicidad interactiva en la cual va extraer datos de esa interacción por cuestiones legales; si acepta se paso al Estado </w:t>
-      </w:r>
-      <w:proofErr w:type="spellStart"/>
-      <w:r>
-        <w:t>Snaping</w:t>
+        <w:t>Running</w:t>
+      </w:r>
+      <w:proofErr w:type="spellEnd"/>
+      <w:r>
+        <w:t xml:space="preserve"> Se ejecuta la publicidad interactiva (puede ser el Catalogo), se captura todos los datos que se va generando en la interacción de la persona con la publicida</w:t>
+      </w:r>
+      <w:r>
+        <w:t>d</w:t>
+      </w:r>
+      <w:r>
+        <w:t xml:space="preserve"> luego pasa al estado </w:t>
+      </w:r>
+      <w:proofErr w:type="spellStart"/>
+      <w:r>
+        <w:t>Saving</w:t>
+      </w:r>
+      <w:proofErr w:type="spellEnd"/>
+      <w:r>
+        <w:t xml:space="preserve"> para guardar esa información. </w:t>
+      </w:r>
+    </w:p>
+    <w:p>
+      <w:r>
+        <w:t>En el e</w:t>
+      </w:r>
+      <w:r>
+        <w:t xml:space="preserve">stado </w:t>
+      </w:r>
+      <w:proofErr w:type="spellStart"/>
+      <w:r>
+        <w:t>Saving</w:t>
+      </w:r>
+      <w:proofErr w:type="spellEnd"/>
+      <w:r>
+        <w:t xml:space="preserve"> si se llega por el modo monitoreo se procesas las imágenes digitales y se guarda en la </w:t>
+      </w:r>
+      <w:r>
+        <w:t>base de datos, si se llega por el modo interactivo se guarda la información generada en la base de da</w:t>
+      </w:r>
+      <w:r>
+        <w:t xml:space="preserve">tos, se puede volver al estado </w:t>
+      </w:r>
+      <w:proofErr w:type="spellStart"/>
+      <w:r>
+        <w:t>S</w:t>
+      </w:r>
+      <w:r>
+        <w:t>aving</w:t>
+      </w:r>
+      <w:proofErr w:type="spellEnd"/>
+      <w:r>
+        <w:t xml:space="preserve"> si se encuentra en el modo monitoreo para seguir extrayendo datos de las personas si no se puede terminar la interacción pasando al estado </w:t>
+      </w:r>
+      <w:proofErr w:type="spellStart"/>
+      <w:r>
+        <w:t>Closing</w:t>
       </w:r>
       <w:proofErr w:type="spellEnd"/>
       <w:r>
         <w:t xml:space="preserve">. </w:t>
       </w:r>
+    </w:p>
+    <w:p>
       <w:r>
         <w:t xml:space="preserve">En el estado </w:t>
-      </w:r>
-      <w:proofErr w:type="spellStart"/>
-      <w:r>
-        <w:t>Snaping</w:t>
-      </w:r>
-      <w:proofErr w:type="spellEnd"/>
-      <w:r>
-        <w:t xml:space="preserve"> se puede aplicar dos estrategias en función del patrón </w:t>
-      </w:r>
-      <w:proofErr w:type="spellStart"/>
-      <w:r>
-        <w:t>Estrategy</w:t>
-      </w:r>
-      <w:proofErr w:type="spellEnd"/>
-      <w:r>
-        <w:t xml:space="preserve">: </w:t>
-      </w:r>
-      <w:r>
-        <w:t>Algo</w:t>
-      </w:r>
-      <w:r>
-        <w:t xml:space="preserve">ritmo interactivo para anuncios o Algoritmo de monitoreo  </w:t>
-      </w:r>
-      <w:r>
-        <w:t>para rastrear el movimiento de las personas</w:t>
-      </w:r>
-      <w:r>
-        <w:t xml:space="preserve">, En principio se encuentra en modo monitoreo se va ejecutar de  1 a n veces siempre que la persona se encuentra mayor  a los 2 metros pero si se encuentra menor a los dos metros se ejecuta el algoritmo interactivo. Si se encuentra en el modo monitoreo se ejecuta una publicidad convencional y extrae </w:t>
-      </w:r>
-      <w:r>
-        <w:t>datos</w:t>
-      </w:r>
-      <w:r>
-        <w:t xml:space="preserve"> de las personas pasa al estado </w:t>
-      </w:r>
-      <w:proofErr w:type="spellStart"/>
-      <w:r>
-        <w:t>Saving</w:t>
-      </w:r>
-      <w:proofErr w:type="spellEnd"/>
-      <w:r>
-        <w:t xml:space="preserve">. Si se encuentra en el modo interactivo se ejecuta la publicidad interactiva pasa al estado </w:t>
-      </w:r>
-      <w:proofErr w:type="spellStart"/>
-      <w:r>
-        <w:t>Running</w:t>
-      </w:r>
-      <w:proofErr w:type="spellEnd"/>
-      <w:r>
-        <w:t xml:space="preserve">. En el estado </w:t>
-      </w:r>
-      <w:proofErr w:type="spellStart"/>
-      <w:r>
-        <w:t>Running</w:t>
-      </w:r>
-      <w:proofErr w:type="spellEnd"/>
-      <w:r>
-        <w:t xml:space="preserve"> Se ejecuta la publicidad interactiva (puede ser el Catalogo), se captura todos los datos que se va generando en la interacción de la persona con la </w:t>
-      </w:r>
-      <w:proofErr w:type="spellStart"/>
-      <w:r>
-        <w:t>publicida</w:t>
-      </w:r>
-      <w:proofErr w:type="spellEnd"/>
-      <w:r>
-        <w:t xml:space="preserve"> luego pasa al estado </w:t>
-      </w:r>
-      <w:proofErr w:type="spellStart"/>
-      <w:r>
-        <w:t>Saving</w:t>
-      </w:r>
-      <w:proofErr w:type="spellEnd"/>
-      <w:r>
-        <w:t xml:space="preserve"> para guardar esa información. En el Estado </w:t>
-      </w:r>
-      <w:proofErr w:type="spellStart"/>
-      <w:r>
-        <w:t>Saving</w:t>
-      </w:r>
-      <w:proofErr w:type="spellEnd"/>
-      <w:r>
-        <w:t xml:space="preserve"> si se llega por el modo monitoreo se procesas las imágenes digitales y se guarda en la </w:t>
-      </w:r>
-      <w:r>
-        <w:t xml:space="preserve">base de datos, si se llega por el modo interactivo se guarda la información generada en la base de datos, se puede volver al estado </w:t>
-      </w:r>
-      <w:proofErr w:type="spellStart"/>
-      <w:r>
-        <w:t>saving</w:t>
-      </w:r>
-      <w:proofErr w:type="spellEnd"/>
-      <w:r>
-        <w:t xml:space="preserve"> si se encuentra en el modo monitoreo para seguir extrayendo datos de las personas si no se puede terminar la interacción pasando al estado </w:t>
-      </w:r>
-      <w:proofErr w:type="spellStart"/>
-      <w:r>
-        <w:t>Closing</w:t>
-      </w:r>
-      <w:proofErr w:type="spellEnd"/>
-      <w:r>
-        <w:t xml:space="preserve">. En el estado </w:t>
       </w:r>
       <w:proofErr w:type="spellStart"/>
       <w:r>
@@ -2968,7 +3344,12 @@
         <w:t xml:space="preserve"> para poder comenzar el anuncio. </w:t>
       </w:r>
       <w:r>
-        <w:t xml:space="preserve"> En el estado </w:t>
+        <w:t xml:space="preserve"> </w:t>
+      </w:r>
+    </w:p>
+    <w:p>
+      <w:r>
+        <w:t xml:space="preserve">En el estado </w:t>
       </w:r>
       <w:proofErr w:type="spellStart"/>
       <w:r>
@@ -2984,7 +3365,12 @@
       </w:r>
       <w:proofErr w:type="spellEnd"/>
       <w:r>
-        <w:t xml:space="preserve">. En el Estado </w:t>
+        <w:t>.</w:t>
+      </w:r>
+    </w:p>
+    <w:p>
+      <w:r>
+        <w:t xml:space="preserve"> En el Estado </w:t>
       </w:r>
       <w:proofErr w:type="spellStart"/>
       <w:r>
@@ -3000,7 +3386,18 @@
       </w:r>
       <w:proofErr w:type="spellEnd"/>
       <w:r>
-        <w:t xml:space="preserve"> en un determinado tiempo;  pasado el tiempo se pasa al estado </w:t>
+        <w:t xml:space="preserve"> en un determinado tiempo</w:t>
+      </w:r>
+      <w:r>
+        <w:t xml:space="preserve"> de </w:t>
+      </w:r>
+      <w:proofErr w:type="spellStart"/>
+      <w:r>
+        <w:t>delay</w:t>
+      </w:r>
+      <w:proofErr w:type="spellEnd"/>
+      <w:r>
+        <w:t xml:space="preserve">;  pasado el tiempo se pasa al estado </w:t>
       </w:r>
       <w:proofErr w:type="spellStart"/>
       <w:r>
@@ -3008,20 +3405,29 @@
       </w:r>
       <w:proofErr w:type="spellEnd"/>
       <w:r>
-        <w:t xml:space="preserve">. En el estado </w:t>
+        <w:t xml:space="preserve">. </w:t>
+      </w:r>
+    </w:p>
+    <w:p>
+      <w:r>
+        <w:t xml:space="preserve">En el estado </w:t>
       </w:r>
       <w:proofErr w:type="spellStart"/>
       <w:r>
         <w:t>NotTracked</w:t>
       </w:r>
-      <w:proofErr w:type="gramStart"/>
-      <w:r>
-        <w:t>,Se</w:t>
-      </w:r>
-      <w:proofErr w:type="spellEnd"/>
-      <w:proofErr w:type="gramEnd"/>
-      <w:r>
-        <w:t xml:space="preserve"> perdió la persona , no hay seguimiento de persona  se  determina el tiempo que estuvo en estado </w:t>
+      <w:proofErr w:type="spellEnd"/>
+      <w:r>
+        <w:t>, s</w:t>
+      </w:r>
+      <w:r>
+        <w:t xml:space="preserve">e perdió la </w:t>
+      </w:r>
+      <w:r>
+        <w:t>persona,</w:t>
+      </w:r>
+      <w:r>
+        <w:t xml:space="preserve"> no hay seguimiento de persona  se  determina el tiempo que estuvo en estado </w:t>
       </w:r>
       <w:proofErr w:type="spellStart"/>
       <w:r>
@@ -3090,9 +3496,6 @@
     <w:p/>
     <w:p/>
     <w:p/>
-    <w:p/>
-    <w:p/>
-    <w:p/>
     <w:p>
       <w:pPr>
         <w:jc w:val="center"/>
@@ -3181,12 +3584,16 @@
         <w:t xml:space="preserve"> SDK.</w:t>
       </w:r>
     </w:p>
+    <w:p/>
     <w:p>
       <w:r>
         <w:t xml:space="preserve">Se </w:t>
       </w:r>
       <w:r>
-        <w:t>Emiten</w:t>
+        <w:t>e</w:t>
+      </w:r>
+      <w:r>
+        <w:t>miten</w:t>
       </w:r>
       <w:r>
         <w:t xml:space="preserve"> anuncios con in</w:t>
@@ -3315,24 +3722,21 @@
       <w:pPr>
         <w:spacing w:after="0"/>
       </w:pPr>
+    </w:p>
+    <w:p>
+      <w:pPr>
+        <w:spacing w:after="0"/>
+      </w:pPr>
       <w:proofErr w:type="spellStart"/>
       <w:r>
         <w:t>DataBase</w:t>
       </w:r>
       <w:proofErr w:type="spellEnd"/>
       <w:r>
-        <w:t xml:space="preserve"> </w:t>
-      </w:r>
-      <w:proofErr w:type="spellStart"/>
-      <w:r>
-        <w:t>Server.</w:t>
-      </w:r>
-      <w:r>
-        <w:t>Base</w:t>
-      </w:r>
-      <w:proofErr w:type="spellEnd"/>
-      <w:r>
-        <w:t xml:space="preserve"> de datos  centralizada de </w:t>
+        <w:t xml:space="preserve"> Server: </w:t>
+      </w:r>
+      <w:r>
+        <w:t xml:space="preserve">Base de datos  centralizada de </w:t>
       </w:r>
       <w:proofErr w:type="spellStart"/>
       <w:r>

</xml_diff>

<commit_message>
Añadido Diagrama de base de datos
</commit_message>
<xml_diff>
--- a/Proyecto final/SprintsDevelopment/DocumentacionRegularidad.docx
+++ b/Proyecto final/SprintsDevelopment/DocumentacionRegularidad.docx
@@ -48,18 +48,8 @@
         <w:t>l</w:t>
       </w:r>
       <w:r>
-        <w:t xml:space="preserve"> </w:t>
-      </w:r>
-      <w:proofErr w:type="spellStart"/>
-      <w:proofErr w:type="gramStart"/>
-      <w:r>
-        <w:t>OpticalMarketing</w:t>
-      </w:r>
-      <w:proofErr w:type="spellEnd"/>
-      <w:r>
-        <w:t xml:space="preserve"> :</w:t>
-      </w:r>
-      <w:proofErr w:type="gramEnd"/>
+        <w:t xml:space="preserve"> OpticalMarketing :</w:t>
+      </w:r>
     </w:p>
     <w:p>
       <w:pPr>
@@ -69,11 +59,9 @@
           <w:numId w:val="1"/>
         </w:numPr>
       </w:pPr>
-      <w:proofErr w:type="spellStart"/>
       <w:r>
         <w:t>InteractionPackage</w:t>
       </w:r>
-      <w:proofErr w:type="spellEnd"/>
     </w:p>
     <w:p>
       <w:pPr>
@@ -83,11 +71,9 @@
           <w:numId w:val="1"/>
         </w:numPr>
       </w:pPr>
-      <w:proofErr w:type="spellStart"/>
       <w:r>
         <w:t>CapturePackage</w:t>
       </w:r>
-      <w:proofErr w:type="spellEnd"/>
     </w:p>
     <w:p>
       <w:pPr>
@@ -97,11 +83,9 @@
           <w:numId w:val="1"/>
         </w:numPr>
       </w:pPr>
-      <w:proofErr w:type="spellStart"/>
       <w:r>
         <w:t>PreprocessingPackage</w:t>
       </w:r>
-      <w:proofErr w:type="spellEnd"/>
     </w:p>
     <w:p>
       <w:pPr>
@@ -111,11 +95,9 @@
           <w:numId w:val="1"/>
         </w:numPr>
       </w:pPr>
-      <w:proofErr w:type="spellStart"/>
       <w:r>
         <w:t>SkeletonPackage</w:t>
       </w:r>
-      <w:proofErr w:type="spellEnd"/>
     </w:p>
     <w:p>
       <w:pPr>
@@ -125,11 +107,9 @@
           <w:numId w:val="1"/>
         </w:numPr>
       </w:pPr>
-      <w:proofErr w:type="spellStart"/>
       <w:r>
         <w:t>DataBasePackage</w:t>
       </w:r>
-      <w:proofErr w:type="spellEnd"/>
     </w:p>
     <w:p>
       <w:pPr>
@@ -139,11 +119,9 @@
           <w:numId w:val="1"/>
         </w:numPr>
       </w:pPr>
-      <w:proofErr w:type="spellStart"/>
       <w:r>
         <w:t>WebPackage</w:t>
       </w:r>
-      <w:proofErr w:type="spellEnd"/>
     </w:p>
     <w:p>
       <w:r>
@@ -216,15 +194,7 @@
         <w:t>movimientos</w:t>
       </w:r>
       <w:r>
-        <w:t xml:space="preserve">, generando un cambio de estado, para que el paquete </w:t>
-      </w:r>
-      <w:proofErr w:type="spellStart"/>
-      <w:r>
-        <w:t>Skeleton</w:t>
-      </w:r>
-      <w:proofErr w:type="spellEnd"/>
-      <w:r>
-        <w:t xml:space="preserve"> pueda detectar personas, sus gestos, la posturas y sus movimiento. </w:t>
+        <w:t xml:space="preserve">, generando un cambio de estado, para que el paquete Skeleton pueda detectar personas, sus gestos, la posturas y sus movimiento. </w:t>
       </w:r>
     </w:p>
     <w:p>
@@ -241,57 +211,71 @@
         <w:t xml:space="preserve"> </w:t>
       </w:r>
       <w:r>
+        <w:t xml:space="preserve"> Stream</w:t>
+      </w:r>
+      <w:r>
+        <w:t>s</w:t>
+      </w:r>
+      <w:r>
         <w:t xml:space="preserve"> </w:t>
       </w:r>
-      <w:proofErr w:type="spellStart"/>
-      <w:r>
-        <w:t>Stream</w:t>
-      </w:r>
-      <w:r>
-        <w:t>s</w:t>
-      </w:r>
-      <w:proofErr w:type="spellEnd"/>
+      <w:r>
+        <w:t>(Flujos de Datos)</w:t>
+      </w:r>
+      <w:r>
+        <w:t xml:space="preserve"> definidos en Skeleton.</w:t>
+      </w:r>
+    </w:p>
+    <w:p>
+      <w:r>
+        <w:t>Por otra parte para realizar el filtrado de imágenes capturadas para extraer los elementos y partes significativas, se empleará el</w:t>
+      </w:r>
       <w:r>
         <w:t xml:space="preserve"> </w:t>
       </w:r>
       <w:r>
-        <w:t>(Flujos de Datos)</w:t>
-      </w:r>
-      <w:r>
-        <w:t xml:space="preserve"> definidos en </w:t>
-      </w:r>
-      <w:proofErr w:type="spellStart"/>
-      <w:r>
-        <w:t>Skeleton</w:t>
-      </w:r>
-      <w:proofErr w:type="spellEnd"/>
+        <w:t>paquete</w:t>
+      </w:r>
+      <w:r>
+        <w:t xml:space="preserve"> de </w:t>
+      </w:r>
+      <w:r>
+        <w:t>Prep</w:t>
+      </w:r>
+      <w:r>
+        <w:t>rocesamiento</w:t>
+      </w:r>
+      <w:r>
+        <w:t xml:space="preserve"> de Imágenes</w:t>
+      </w:r>
       <w:r>
         <w:t>.</w:t>
       </w:r>
-    </w:p>
-    <w:p>
-      <w:r>
-        <w:t>Por otra parte para realizar el filtrado de imágenes capturadas para extraer los elementos y partes significativas, se empleará el</w:t>
-      </w:r>
       <w:r>
         <w:t xml:space="preserve"> </w:t>
       </w:r>
       <w:r>
+        <w:t xml:space="preserve"> El paquete de Preprocesamiento de imágenes que filtra las imágenes controla al paquete de Segmentación como se realizara este comportamiento. La </w:t>
+      </w:r>
+      <w:r>
+        <w:t>Segmentación</w:t>
+      </w:r>
+      <w:r>
+        <w:t xml:space="preserve"> separa la imagen en distinta áreas en función de las características que tenga esa parte de la imagen, para ser tratado de la forma correcta</w:t>
+      </w:r>
+    </w:p>
+    <w:p>
+      <w:r>
+        <w:t xml:space="preserve"> Para almacenar y visualizar los resultados de captura y procesamiento se emplea </w:t>
+      </w:r>
+      <w:r>
+        <w:t xml:space="preserve">al </w:t>
+      </w:r>
+      <w:r>
         <w:t>paquete</w:t>
       </w:r>
       <w:r>
-        <w:t xml:space="preserve"> de </w:t>
-      </w:r>
-      <w:proofErr w:type="spellStart"/>
-      <w:r>
-        <w:t>Prep</w:t>
-      </w:r>
-      <w:r>
-        <w:t>rocesamiento</w:t>
-      </w:r>
-      <w:proofErr w:type="spellEnd"/>
-      <w:r>
-        <w:t xml:space="preserve"> de Imágenes</w:t>
+        <w:t xml:space="preserve"> Web</w:t>
       </w:r>
       <w:r>
         <w:t>.</w:t>
@@ -299,52 +283,15 @@
       <w:r>
         <w:t xml:space="preserve"> </w:t>
       </w:r>
-      <w:r>
-        <w:t xml:space="preserve"> El paquete de </w:t>
-      </w:r>
-      <w:proofErr w:type="spellStart"/>
-      <w:r>
-        <w:t>Preprocesamiento</w:t>
-      </w:r>
-      <w:proofErr w:type="spellEnd"/>
-      <w:r>
-        <w:t xml:space="preserve"> de imágenes que filtra las imágenes controla al paquete de Segmentación como se realizara este comportamiento. La </w:t>
-      </w:r>
-      <w:r>
-        <w:t>Segmentación</w:t>
-      </w:r>
-      <w:r>
-        <w:t xml:space="preserve"> separa la imagen en distinta áreas en función de las características que tenga esa parte de la imagen, para ser tratado de la forma correcta</w:t>
-      </w:r>
-    </w:p>
-    <w:p>
-      <w:r>
-        <w:t xml:space="preserve"> Para almacenar y visualizar los resultados de captura y procesamiento se emplea </w:t>
-      </w:r>
-      <w:r>
-        <w:t xml:space="preserve">al </w:t>
+    </w:p>
+    <w:p>
+      <w:r>
+        <w:t xml:space="preserve">La comunicación entre el </w:t>
       </w:r>
       <w:r>
         <w:t>paquete</w:t>
       </w:r>
       <w:r>
-        <w:t xml:space="preserve"> Web</w:t>
-      </w:r>
-      <w:r>
-        <w:t>.</w:t>
-      </w:r>
-      <w:r>
-        <w:t xml:space="preserve"> </w:t>
-      </w:r>
-    </w:p>
-    <w:p>
-      <w:r>
-        <w:t xml:space="preserve">La comunicación entre el </w:t>
-      </w:r>
-      <w:r>
-        <w:t>paquete</w:t>
-      </w:r>
-      <w:r>
         <w:t xml:space="preserve"> Web  y el </w:t>
       </w:r>
       <w:r>
@@ -357,15 +304,7 @@
         <w:t xml:space="preserve"> paquetes</w:t>
       </w:r>
       <w:r>
-        <w:t>, manipulando el Sistema de Archivos (</w:t>
-      </w:r>
-      <w:proofErr w:type="spellStart"/>
-      <w:r>
-        <w:t>FileSystem</w:t>
-      </w:r>
-      <w:proofErr w:type="spellEnd"/>
-      <w:r>
-        <w:t>) y la Base de Datos</w:t>
+        <w:t>, manipulando el Sistema de Archivos (FileSystem) y la Base de Datos</w:t>
       </w:r>
       <w:r>
         <w:t>. En el siguiente Diagrama figuran los paquetes principales y de soporte.</w:t>
@@ -396,7 +335,7 @@
                     </pic:cNvPicPr>
                   </pic:nvPicPr>
                   <pic:blipFill>
-                    <a:blip r:embed="rId6" cstate="print"/>
+                    <a:blip r:embed="rId8" cstate="print"/>
                     <a:srcRect/>
                     <a:stretch>
                       <a:fillRect/>
@@ -436,13 +375,8 @@
       </w:pPr>
       <w:r>
         <w:lastRenderedPageBreak/>
-        <w:t xml:space="preserve">Diagrama de Clase Del Paquete </w:t>
-      </w:r>
-      <w:proofErr w:type="spellStart"/>
-      <w:r>
-        <w:t>ColorImageStream</w:t>
-      </w:r>
-      <w:proofErr w:type="spellEnd"/>
+        <w:t>Diagrama de Clase Del Paquete ColorImageStream</w:t>
+      </w:r>
     </w:p>
     <w:p>
       <w:r>
@@ -455,55 +389,7 @@
         <w:t>jecutar</w:t>
       </w:r>
       <w:r>
-        <w:t xml:space="preserve"> la captura de una imagen con el sensor </w:t>
-      </w:r>
-      <w:proofErr w:type="spellStart"/>
-      <w:r>
-        <w:t>Kinect</w:t>
-      </w:r>
-      <w:proofErr w:type="spellEnd"/>
-      <w:r>
-        <w:t xml:space="preserve">,  se definen dos clases: </w:t>
-      </w:r>
-      <w:proofErr w:type="spellStart"/>
-      <w:r>
-        <w:t>ColorImageStream</w:t>
-      </w:r>
-      <w:proofErr w:type="spellEnd"/>
-      <w:r>
-        <w:t xml:space="preserve"> y </w:t>
-      </w:r>
-      <w:proofErr w:type="spellStart"/>
-      <w:r>
-        <w:t>ColorImageFrame</w:t>
-      </w:r>
-      <w:proofErr w:type="spellEnd"/>
-      <w:r>
-        <w:t xml:space="preserve">. La </w:t>
-      </w:r>
-      <w:proofErr w:type="spellStart"/>
-      <w:r>
-        <w:t>ColorImageStream</w:t>
-      </w:r>
-      <w:proofErr w:type="spellEnd"/>
-      <w:r>
-        <w:t xml:space="preserve">, se comporta a bajo nivel con el sensor </w:t>
-      </w:r>
-      <w:proofErr w:type="spellStart"/>
-      <w:r>
-        <w:t>Kinect</w:t>
-      </w:r>
-      <w:proofErr w:type="spellEnd"/>
-      <w:r>
-        <w:t xml:space="preserve"> definiendo cada cuánto tiempo va tomar </w:t>
-      </w:r>
-      <w:proofErr w:type="spellStart"/>
-      <w:r>
-        <w:t>frames</w:t>
-      </w:r>
-      <w:proofErr w:type="spellEnd"/>
-      <w:r>
-        <w:t xml:space="preserve">(cuadros de </w:t>
+        <w:t xml:space="preserve"> la captura de una imagen con el sensor Kinect,  se definen dos clases: ColorImageStream y ColorImageFrame. La ColorImageStream, se comporta a bajo nivel con el sensor Kinect definiendo cada cuánto tiempo va tomar frames(cuadros de </w:t>
       </w:r>
       <w:r>
         <w:t>imágenes</w:t>
@@ -536,15 +422,7 @@
         <w:t>ndo esta</w:t>
       </w:r>
       <w:r>
-        <w:t xml:space="preserve"> captura con la cámara RGB(Cámara que posee el sensor </w:t>
-      </w:r>
-      <w:proofErr w:type="spellStart"/>
-      <w:r>
-        <w:t>Kinect</w:t>
-      </w:r>
-      <w:proofErr w:type="spellEnd"/>
-      <w:r>
-        <w:t>)</w:t>
+        <w:t xml:space="preserve"> captura con la cámara RGB(Cámara que posee el sensor Kinect)</w:t>
       </w:r>
       <w:r>
         <w:t xml:space="preserve">, </w:t>
@@ -562,31 +440,7 @@
         <w:t>encapsula</w:t>
       </w:r>
       <w:r>
-        <w:t xml:space="preserve"> dentro de un </w:t>
-      </w:r>
-      <w:proofErr w:type="spellStart"/>
-      <w:r>
-        <w:t>Stream</w:t>
-      </w:r>
-      <w:proofErr w:type="spellEnd"/>
-      <w:r>
-        <w:t xml:space="preserve"> (flujo de datos) para luego ser Procesado y definido por la clase </w:t>
-      </w:r>
-      <w:proofErr w:type="spellStart"/>
-      <w:r>
-        <w:t>ColorImageFrame</w:t>
-      </w:r>
-      <w:proofErr w:type="spellEnd"/>
-      <w:r>
-        <w:t>, esta clase transforma ese flujo de datos en una imagen, definiendo el formato : la cantidad de pixeles, el tamaño de la imagen(</w:t>
-      </w:r>
-      <w:proofErr w:type="spellStart"/>
-      <w:r>
-        <w:t>alto,ancho</w:t>
-      </w:r>
-      <w:proofErr w:type="spellEnd"/>
-      <w:r>
-        <w:t>),</w:t>
+        <w:t xml:space="preserve"> dentro de un Stream (flujo de datos) para luego ser Procesado y definido por la clase ColorImageFrame, esta clase transforma ese flujo de datos en una imagen, definiendo el formato : la cantidad de pixeles, el tamaño de la imagen(alto,ancho),</w:t>
       </w:r>
     </w:p>
     <w:p>
@@ -616,7 +470,7 @@
                     </pic:cNvPicPr>
                   </pic:nvPicPr>
                   <pic:blipFill>
-                    <a:blip r:embed="rId7" cstate="print"/>
+                    <a:blip r:embed="rId9" cstate="print"/>
                     <a:srcRect/>
                     <a:stretch>
                       <a:fillRect/>
@@ -668,15 +522,7 @@
     </w:p>
     <w:p>
       <w:r>
-        <w:t xml:space="preserve">En este diagrama se define el comportamiento que necesita para Iniciar la captura de datos (imagen o video).Esta basado con el sensor </w:t>
-      </w:r>
-      <w:proofErr w:type="spellStart"/>
-      <w:r>
-        <w:t>Kinect</w:t>
-      </w:r>
-      <w:proofErr w:type="spellEnd"/>
-      <w:r>
-        <w:t>.</w:t>
+        <w:t>En este diagrama se define el comportamiento que necesita para Iniciar la captura de datos (imagen o video).Esta basado con el sensor Kinect.</w:t>
       </w:r>
     </w:p>
     <w:p>
@@ -696,124 +542,23 @@
         <w:t>s</w:t>
       </w:r>
       <w:r>
-        <w:t xml:space="preserve">. Primero  la interface </w:t>
-      </w:r>
-      <w:proofErr w:type="spellStart"/>
-      <w:r>
-        <w:t>Device</w:t>
-      </w:r>
-      <w:proofErr w:type="spellEnd"/>
-      <w:r>
-        <w:t>, con esta interface, se describe que propiedades y que estado posee los dispositivos que se utilicen para la captura, se necesita conocer si está conectado el dispositivo, ¿Qué hacer cuando se conecta el dispositivo? y también ¿Cuándo se desconecta el dispositivo</w:t>
-      </w:r>
-      <w:proofErr w:type="gramStart"/>
-      <w:r>
-        <w:t>? .</w:t>
-      </w:r>
-      <w:proofErr w:type="gramEnd"/>
+        <w:t>. Primero  la interface Device, con esta interface, se describe que propiedades y que estado posee los dispositivos que se utilicen para la captura, se necesita conocer si está conectado el dispositivo, ¿Qué hacer cuando se conecta el dispositivo? y también ¿Cuándo se desconecta el dispositivo? .</w:t>
+      </w:r>
     </w:p>
     <w:p>
       <w:r>
         <w:t>Luego se encuentra</w:t>
       </w:r>
       <w:r>
-        <w:t xml:space="preserve"> clase </w:t>
-      </w:r>
-      <w:proofErr w:type="spellStart"/>
-      <w:r>
-        <w:t>Kinect</w:t>
-      </w:r>
-      <w:proofErr w:type="spellEnd"/>
-      <w:r>
-        <w:t xml:space="preserve">, que hereda de </w:t>
-      </w:r>
-      <w:proofErr w:type="spellStart"/>
-      <w:r>
-        <w:t>Device</w:t>
-      </w:r>
-      <w:proofErr w:type="spellEnd"/>
-      <w:r>
-        <w:t>, además de lo mencionado anteriormente</w:t>
-      </w:r>
-      <w:r>
-        <w:t xml:space="preserve">, es importante identificar la </w:t>
-      </w:r>
-      <w:proofErr w:type="spellStart"/>
-      <w:r>
-        <w:t>Kinect</w:t>
-      </w:r>
-      <w:proofErr w:type="spellEnd"/>
-      <w:r>
-        <w:t xml:space="preserve"> por el hecho que en una aplicación puede haber más de un sensor  </w:t>
-      </w:r>
-      <w:proofErr w:type="spellStart"/>
-      <w:r>
-        <w:t>Kinect</w:t>
-      </w:r>
-      <w:proofErr w:type="spellEnd"/>
-      <w:r>
-        <w:t xml:space="preserve"> conectado, por eso posee un id, también de cada uno de ellos, conocer su estado, en caso de algún error de poder informarlo para que pueda ser tratado, ya que el dispositivo </w:t>
-      </w:r>
-      <w:proofErr w:type="spellStart"/>
-      <w:r>
-        <w:t>Kinect</w:t>
-      </w:r>
-      <w:proofErr w:type="spellEnd"/>
-      <w:r>
-        <w:t xml:space="preserve"> opera como una máquina de estado, además se identifica cada uno de los controladores(</w:t>
-      </w:r>
-      <w:proofErr w:type="spellStart"/>
-      <w:r>
-        <w:t>RGBCamera</w:t>
-      </w:r>
-      <w:proofErr w:type="spellEnd"/>
-      <w:r>
-        <w:t xml:space="preserve">, </w:t>
-      </w:r>
-      <w:proofErr w:type="spellStart"/>
-      <w:r>
-        <w:t>Microphone</w:t>
-      </w:r>
-      <w:proofErr w:type="spellEnd"/>
-      <w:r>
-        <w:t xml:space="preserve">, </w:t>
-      </w:r>
-      <w:proofErr w:type="spellStart"/>
-      <w:r>
-        <w:t>IRProyector</w:t>
-      </w:r>
-      <w:proofErr w:type="spellEnd"/>
-      <w:r>
-        <w:t xml:space="preserve">, </w:t>
-      </w:r>
-      <w:proofErr w:type="spellStart"/>
-      <w:r>
-        <w:t>IRCamera</w:t>
-      </w:r>
-      <w:proofErr w:type="spellEnd"/>
-      <w:r>
-        <w:t xml:space="preserve">, Motor, </w:t>
-      </w:r>
-      <w:proofErr w:type="spellStart"/>
-      <w:r>
-        <w:t>Accelerometer</w:t>
-      </w:r>
-      <w:proofErr w:type="spellEnd"/>
-      <w:r>
-        <w:t xml:space="preserve">). </w:t>
-      </w:r>
-    </w:p>
-    <w:p>
-      <w:r>
-        <w:t>Por último tenemos Capture, que va describir que comportamiento se va lograr cuando se inicie la captura que hacer con ese flujo de datos (</w:t>
-      </w:r>
-      <w:proofErr w:type="spellStart"/>
-      <w:r>
-        <w:t>Stream</w:t>
-      </w:r>
-      <w:proofErr w:type="spellEnd"/>
-      <w:r>
-        <w:t>)</w:t>
+        <w:t xml:space="preserve"> clase Kinect, que hereda de Device, además de lo mencionado anteriormente</w:t>
+      </w:r>
+      <w:r>
+        <w:t xml:space="preserve">, es importante identificar la Kinect por el hecho que en una aplicación puede haber más de un sensor  Kinect conectado, por eso posee un id, también de cada uno de ellos, conocer su estado, en caso de algún error de poder informarlo para que pueda ser tratado, ya que el dispositivo Kinect opera como una máquina de estado, además se identifica cada uno de los controladores(RGBCamera, Microphone, IRProyector, IRCamera, Motor, Accelerometer). </w:t>
+      </w:r>
+    </w:p>
+    <w:p>
+      <w:r>
+        <w:t>Por último tenemos Capture, que va describir que comportamiento se va lograr cuando se inicie la captura que hacer con ese flujo de datos (Stream)</w:t>
       </w:r>
       <w:r>
         <w:t>: definir el formato</w:t>
@@ -850,7 +595,7 @@
                     </pic:cNvPicPr>
                   </pic:nvPicPr>
                   <pic:blipFill>
-                    <a:blip r:embed="rId8" cstate="print"/>
+                    <a:blip r:embed="rId10" cstate="print"/>
                     <a:srcRect/>
                     <a:stretch>
                       <a:fillRect/>
@@ -885,112 +630,38 @@
       </w:pPr>
       <w:r>
         <w:lastRenderedPageBreak/>
-        <w:t xml:space="preserve">Diagrama de clases del paquete </w:t>
-      </w:r>
-      <w:proofErr w:type="spellStart"/>
-      <w:r>
-        <w:t>FileSystem</w:t>
-      </w:r>
-      <w:proofErr w:type="spellEnd"/>
-    </w:p>
-    <w:p>
-      <w:r>
-        <w:t xml:space="preserve">Este Diagrama muestra el comportamiento del acceso al </w:t>
-      </w:r>
-      <w:proofErr w:type="spellStart"/>
-      <w:r>
-        <w:t>File</w:t>
-      </w:r>
-      <w:proofErr w:type="spellEnd"/>
+        <w:t>Diagrama de clases del paquete FileSystem</w:t>
+      </w:r>
+    </w:p>
+    <w:p>
+      <w:r>
+        <w:t>Este Diagrama muestra el comportamiento del acceso al File System</w:t>
+      </w:r>
       <w:r>
         <w:t xml:space="preserve"> </w:t>
       </w:r>
-      <w:proofErr w:type="spellStart"/>
-      <w:r>
-        <w:t>System</w:t>
-      </w:r>
-      <w:proofErr w:type="spellEnd"/>
+      <w:r>
+        <w:t>(Sistema de archivo</w:t>
+      </w:r>
+      <w:r>
+        <w:t>s</w:t>
+      </w:r>
+      <w:r>
+        <w:t>) de la terminal donde se corre la aplicación.</w:t>
+      </w:r>
       <w:r>
         <w:t xml:space="preserve"> </w:t>
       </w:r>
-      <w:r>
-        <w:t>(Sistema de archivo</w:t>
-      </w:r>
-      <w:r>
-        <w:t>s</w:t>
-      </w:r>
-      <w:r>
-        <w:t>) de la terminal donde se corre la aplicación.</w:t>
+    </w:p>
+    <w:p>
+      <w:r>
+        <w:t>Para ellos definimos un controlador (FileSystemManager) que posee una colección de todos los archivos a los cual va acceder o guardar del File System. Cada archivo</w:t>
       </w:r>
       <w:r>
         <w:t xml:space="preserve"> </w:t>
       </w:r>
-    </w:p>
-    <w:p>
-      <w:r>
-        <w:t>Para ellos definimos un controlador (</w:t>
-      </w:r>
-      <w:proofErr w:type="spellStart"/>
-      <w:r>
-        <w:t>FileSystemManager</w:t>
-      </w:r>
-      <w:proofErr w:type="spellEnd"/>
-      <w:r>
-        <w:t xml:space="preserve">) que posee una colección de todos los archivos a los cual va acceder o guardar del </w:t>
-      </w:r>
-      <w:proofErr w:type="spellStart"/>
-      <w:r>
-        <w:t>File</w:t>
-      </w:r>
-      <w:proofErr w:type="spellEnd"/>
-      <w:r>
-        <w:t xml:space="preserve"> </w:t>
-      </w:r>
-      <w:proofErr w:type="spellStart"/>
-      <w:r>
-        <w:t>System</w:t>
-      </w:r>
-      <w:proofErr w:type="spellEnd"/>
-      <w:r>
-        <w:t>. Cada archivo</w:t>
-      </w:r>
-      <w:r>
-        <w:t xml:space="preserve"> </w:t>
-      </w:r>
-      <w:r>
-        <w:t>(</w:t>
-      </w:r>
-      <w:proofErr w:type="spellStart"/>
-      <w:r>
-        <w:t>FileSystemElement</w:t>
-      </w:r>
-      <w:proofErr w:type="spellEnd"/>
-      <w:r>
-        <w:t xml:space="preserve">) para ser accedido necesita un atributo </w:t>
-      </w:r>
-      <w:proofErr w:type="spellStart"/>
-      <w:r>
-        <w:t>elementUrl</w:t>
-      </w:r>
-      <w:proofErr w:type="spellEnd"/>
-      <w:r>
-        <w:t xml:space="preserve"> de </w:t>
-      </w:r>
-      <w:proofErr w:type="spellStart"/>
-      <w:r>
-        <w:t>FileSystemElement</w:t>
-      </w:r>
-      <w:proofErr w:type="spellEnd"/>
-      <w:r>
-        <w:t xml:space="preserve">  que es la dirección del directorio donde se encuentra el archivo o va ser guardado el archivo. Principalmente el paquete </w:t>
-      </w:r>
-      <w:proofErr w:type="spellStart"/>
-      <w:r>
-        <w:t>FileSystem</w:t>
-      </w:r>
-      <w:proofErr w:type="spellEnd"/>
-      <w:r>
-        <w:t xml:space="preserve"> es usado para </w:t>
+      <w:r>
+        <w:t xml:space="preserve">(FileSystemElement) para ser accedido necesita un atributo elementUrl de FileSystemElement  que es la dirección del directorio donde se encuentra el archivo o va ser guardado el archivo. Principalmente el paquete FileSystem es usado para </w:t>
       </w:r>
       <w:r>
         <w:t xml:space="preserve">guardar </w:t>
@@ -1032,7 +703,7 @@
                     </pic:cNvPicPr>
                   </pic:nvPicPr>
                   <pic:blipFill>
-                    <a:blip r:embed="rId9" cstate="print"/>
+                    <a:blip r:embed="rId11" cstate="print"/>
                     <a:srcRect/>
                     <a:stretch>
                       <a:fillRect/>
@@ -1111,11 +782,7 @@
         <w:jc w:val="center"/>
       </w:pPr>
       <w:r>
-        <w:t xml:space="preserve">Diagrama de Clase del paquete </w:t>
-      </w:r>
-      <w:proofErr w:type="spellStart"/>
-      <w:r>
-        <w:t>HTTPCon</w:t>
+        <w:t>Diagrama de Clase del paquete HTTPCon</w:t>
       </w:r>
       <w:r>
         <w:t>n</w:t>
@@ -1123,113 +790,41 @@
       <w:r>
         <w:t>ection</w:t>
       </w:r>
-      <w:proofErr w:type="spellEnd"/>
     </w:p>
     <w:p>
       <w:r>
         <w:t>En este d</w:t>
       </w:r>
       <w:r>
-        <w:t xml:space="preserve">iagrama se detalla el comportamiento de conexión entre un puesto y el </w:t>
-      </w:r>
-      <w:proofErr w:type="spellStart"/>
-      <w:r>
-        <w:t>servidorWeb</w:t>
-      </w:r>
-      <w:proofErr w:type="spellEnd"/>
-      <w:r>
-        <w:t>. Se define una interface de conexión (</w:t>
-      </w:r>
-      <w:proofErr w:type="spellStart"/>
-      <w:r>
-        <w:t>ConnectionPackage</w:t>
-      </w:r>
-      <w:proofErr w:type="gramStart"/>
-      <w:r>
-        <w:t>:IConnection</w:t>
-      </w:r>
-      <w:proofErr w:type="spellEnd"/>
-      <w:proofErr w:type="gramEnd"/>
-      <w:r>
-        <w:t>), con e</w:t>
-      </w:r>
-      <w:r>
-        <w:t xml:space="preserve">sto se logra conocer si se </w:t>
-      </w:r>
-      <w:proofErr w:type="spellStart"/>
-      <w:r>
-        <w:t>efectua</w:t>
-      </w:r>
-      <w:proofErr w:type="spellEnd"/>
+        <w:t>iagrama se detalla el comportamiento de conexión entre un puesto y el servidorWeb</w:t>
+      </w:r>
+      <w:r>
+        <w:t>. Se define una interface de conexión (ConnectionPackage:IConnection), con e</w:t>
+      </w:r>
+      <w:r>
+        <w:t>sto se logra conocer si se efectua</w:t>
+      </w:r>
       <w:r>
         <w:t xml:space="preserve"> la conexión ,como se comporta y los estados. </w:t>
       </w:r>
     </w:p>
     <w:p>
       <w:r>
-        <w:t xml:space="preserve">La </w:t>
-      </w:r>
-      <w:proofErr w:type="spellStart"/>
-      <w:r>
-        <w:t>HttpConnection</w:t>
-      </w:r>
-      <w:proofErr w:type="spellEnd"/>
-      <w:r>
-        <w:t xml:space="preserve"> es un protocol</w:t>
+        <w:t>La HttpConnection es un protocol</w:t>
       </w:r>
       <w:r>
         <w:t>o que se utiliza para establecer</w:t>
       </w:r>
       <w:r>
-        <w:t xml:space="preserve"> un dialogo (paso de mensajes) por ejemplo conectarse, mandar una solicitud, recibir una repuesta. Se define un controlador  </w:t>
-      </w:r>
-      <w:proofErr w:type="spellStart"/>
-      <w:r>
-        <w:t>ManagerConnection</w:t>
-      </w:r>
-      <w:proofErr w:type="spellEnd"/>
-      <w:r>
-        <w:t xml:space="preserve"> que va controlar la conexión entre el servidor y el puesto, qué hacer con lo que recibe del servidor. </w:t>
-      </w:r>
-    </w:p>
-    <w:p>
-      <w:r>
-        <w:t xml:space="preserve">La funcionalidad principal del paquete </w:t>
-      </w:r>
-      <w:proofErr w:type="spellStart"/>
-      <w:r>
-        <w:t>HTTPConnection</w:t>
-      </w:r>
-      <w:proofErr w:type="spellEnd"/>
-      <w:r>
-        <w:t xml:space="preserve"> es solicitarte al servidor las imágenes (estáticas cargada por el usuario) que lueg</w:t>
-      </w:r>
-      <w:r>
-        <w:t xml:space="preserve">o son utilizada para cualquier </w:t>
-      </w:r>
-      <w:proofErr w:type="spellStart"/>
-      <w:r>
-        <w:t>advert</w:t>
-      </w:r>
-      <w:proofErr w:type="spellEnd"/>
-      <w:r>
-        <w:t xml:space="preserve"> o propósito que necesite el </w:t>
-      </w:r>
-      <w:proofErr w:type="spellStart"/>
-      <w:r>
-        <w:t>advert</w:t>
-      </w:r>
-      <w:proofErr w:type="spellEnd"/>
-      <w:r>
-        <w:t xml:space="preserve"> host. En la actualidad se emplea </w:t>
-      </w:r>
-      <w:proofErr w:type="spellStart"/>
-      <w:r>
-        <w:t>HTTPConnection</w:t>
-      </w:r>
-      <w:proofErr w:type="spellEnd"/>
-      <w:r>
-        <w:t xml:space="preserve"> para descargar imágenes del paquete catalogo.</w:t>
+        <w:t xml:space="preserve"> un dialogo (paso de mensajes) por ejemplo conectarse, mandar una solicitud, recibir una repuesta. Se define un controlador  ManagerConnection que va controlar la conexión entre el servidor y el puesto, qué hacer con lo que recibe del servidor. </w:t>
+      </w:r>
+    </w:p>
+    <w:p>
+      <w:r>
+        <w:t>La funcionalidad principal del paquete HTTPConnection es solicitarte al servidor las imágenes (estáticas cargada por el usuario) que lueg</w:t>
+      </w:r>
+      <w:r>
+        <w:t>o son utilizada para cualquier advert o propósito que necesite el advert host. En la actualidad se emplea HTTPConnection para descargar imágenes del paquete catalogo.</w:t>
       </w:r>
     </w:p>
     <w:p>
@@ -1264,7 +859,7 @@
                     </pic:cNvPicPr>
                   </pic:nvPicPr>
                   <pic:blipFill>
-                    <a:blip r:embed="rId10" cstate="print"/>
+                    <a:blip r:embed="rId12" cstate="print"/>
                     <a:srcRect/>
                     <a:stretch>
                       <a:fillRect/>
@@ -1324,47 +919,22 @@
         <w:spacing w:after="0"/>
       </w:pPr>
       <w:r>
-        <w:t xml:space="preserve">Se define tres tipos de publicidades: </w:t>
-      </w:r>
-      <w:proofErr w:type="spellStart"/>
-      <w:r>
-        <w:t>Catalog</w:t>
-      </w:r>
-      <w:proofErr w:type="spellEnd"/>
-      <w:r>
-        <w:t xml:space="preserve">, </w:t>
-      </w:r>
-      <w:proofErr w:type="spellStart"/>
+        <w:t xml:space="preserve">Se define tres tipos de publicidades: Catalog, </w:t>
+      </w:r>
       <w:r>
         <w:t>AdvertStatistics</w:t>
       </w:r>
-      <w:proofErr w:type="spellEnd"/>
       <w:r>
         <w:t xml:space="preserve"> </w:t>
       </w:r>
       <w:r>
-        <w:t xml:space="preserve">(publicidad </w:t>
-      </w:r>
-      <w:proofErr w:type="spellStart"/>
-      <w:r>
-        <w:t>estatica</w:t>
-      </w:r>
-      <w:proofErr w:type="spellEnd"/>
-      <w:r>
-        <w:t xml:space="preserve">) y </w:t>
-      </w:r>
-      <w:proofErr w:type="spellStart"/>
-      <w:proofErr w:type="gramStart"/>
+        <w:t xml:space="preserve">(publicidad estatica) y </w:t>
+      </w:r>
       <w:r>
         <w:t>InteractiveGame</w:t>
       </w:r>
-      <w:proofErr w:type="spellEnd"/>
-      <w:r>
-        <w:t>(</w:t>
-      </w:r>
-      <w:proofErr w:type="gramEnd"/>
-      <w:r>
-        <w:t>juego interactiv</w:t>
+      <w:r>
+        <w:t>(juego interactiv</w:t>
       </w:r>
       <w:r>
         <w:t>o con fin publicitario)</w:t>
@@ -1376,15 +946,7 @@
         <w:t xml:space="preserve"> </w:t>
       </w:r>
       <w:r>
-        <w:t xml:space="preserve">.  La Clase </w:t>
-      </w:r>
-      <w:proofErr w:type="spellStart"/>
-      <w:r>
-        <w:t>Advert</w:t>
-      </w:r>
-      <w:proofErr w:type="spellEnd"/>
-      <w:r>
-        <w:t xml:space="preserve"> es la publicidad tiene definido un tipo de publicidad y tiene asociado un estado.</w:t>
+        <w:t>.  La Clase Advert es la publicidad tiene definido un tipo de publicidad y tiene asociado un estado.</w:t>
       </w:r>
       <w:r>
         <w:t xml:space="preserve"> Los distintos estados</w:t>
@@ -1461,31 +1023,7 @@
         <w:spacing w:after="0"/>
       </w:pPr>
       <w:r>
-        <w:t xml:space="preserve">Utilizando el patrón </w:t>
-      </w:r>
-      <w:proofErr w:type="spellStart"/>
-      <w:r>
-        <w:t>State</w:t>
-      </w:r>
-      <w:proofErr w:type="spellEnd"/>
-      <w:r>
-        <w:t xml:space="preserve"> definiendo la interface </w:t>
-      </w:r>
-      <w:proofErr w:type="spellStart"/>
-      <w:r>
-        <w:t>AdvertState</w:t>
-      </w:r>
-      <w:proofErr w:type="spellEnd"/>
-      <w:r>
-        <w:t xml:space="preserve">. Se define un controlador </w:t>
-      </w:r>
-      <w:proofErr w:type="spellStart"/>
-      <w:r>
-        <w:t>AdvertManager</w:t>
-      </w:r>
-      <w:proofErr w:type="spellEnd"/>
-      <w:r>
-        <w:t>,  que describe el compo</w:t>
+        <w:t>Utilizando el patrón State definiendo la interface AdvertState. Se define un controlador AdvertManager,  que describe el compo</w:t>
       </w:r>
       <w:r>
         <w:t>rtamiento de todos las publici</w:t>
@@ -1508,21 +1046,11 @@
       <w:r>
         <w:t xml:space="preserve">ejecutar, en el caso del catalogo cargar las imágenes que muestra por pantalla, ordenar las publicidades, y otras funcionalidades. Por último como mencione anteriormente de cargar imágenes al catalogo definimos una clase </w:t>
       </w:r>
-      <w:proofErr w:type="spellStart"/>
       <w:r>
         <w:t>ConnectionAdvertList</w:t>
       </w:r>
-      <w:proofErr w:type="spellEnd"/>
-      <w:r>
-        <w:t xml:space="preserve"> que tiene una lista de los distintos elementos que necesita de otro paquete, esta clase tiene definido la funcionalidad de conectarse con el paquete </w:t>
-      </w:r>
-      <w:proofErr w:type="spellStart"/>
-      <w:r>
-        <w:t>HTTPConnection</w:t>
-      </w:r>
-      <w:proofErr w:type="spellEnd"/>
-      <w:r>
-        <w:t>.</w:t>
+      <w:r>
+        <w:t xml:space="preserve"> que tiene una lista de los distintos elementos que necesita de otro paquete, esta clase tiene definido la funcionalidad de conectarse con el paquete HTTPConnection.</w:t>
       </w:r>
     </w:p>
     <w:p>
@@ -1553,7 +1081,7 @@
                     </pic:cNvPicPr>
                   </pic:nvPicPr>
                   <pic:blipFill>
-                    <a:blip r:embed="rId11" cstate="print"/>
+                    <a:blip r:embed="rId13" cstate="print"/>
                     <a:srcRect/>
                     <a:stretch>
                       <a:fillRect/>
@@ -1598,28 +1126,15 @@
       </w:pPr>
       <w:r>
         <w:lastRenderedPageBreak/>
-        <w:t xml:space="preserve">Diagrama de Clases del paquete </w:t>
-      </w:r>
-      <w:proofErr w:type="spellStart"/>
-      <w:r>
-        <w:t>Preprocessing</w:t>
-      </w:r>
-      <w:proofErr w:type="spellEnd"/>
+        <w:t>Diagrama de Clases del paquete Preprocessing</w:t>
+      </w:r>
     </w:p>
     <w:p>
       <w:pPr>
         <w:spacing w:after="0"/>
       </w:pPr>
       <w:r>
-        <w:t xml:space="preserve">En este diagrama se detalla el </w:t>
-      </w:r>
-      <w:proofErr w:type="spellStart"/>
-      <w:r>
-        <w:t>preprocesamiento</w:t>
-      </w:r>
-      <w:proofErr w:type="spellEnd"/>
-      <w:r>
-        <w:t xml:space="preserve"> de una imagen aplicando diferentes algoritmos.</w:t>
+        <w:t>En este diagrama se detalla el preprocesamiento de una imagen aplicando diferentes algoritmos.</w:t>
       </w:r>
     </w:p>
     <w:p>
@@ -1627,42 +1142,19 @@
         <w:spacing w:after="0"/>
       </w:pPr>
       <w:r>
-        <w:t xml:space="preserve">Se Definen tres clases </w:t>
-      </w:r>
-      <w:proofErr w:type="gramStart"/>
-      <w:r>
-        <w:t>importantes :</w:t>
-      </w:r>
-      <w:proofErr w:type="gramEnd"/>
+        <w:t>Se Definen tres clases importantes :</w:t>
+      </w:r>
       <w:r>
         <w:t xml:space="preserve"> </w:t>
       </w:r>
-      <w:proofErr w:type="spellStart"/>
-      <w:r>
-        <w:t>Matrix</w:t>
-      </w:r>
-      <w:proofErr w:type="spellEnd"/>
-      <w:r>
-        <w:t xml:space="preserve">, </w:t>
-      </w:r>
-      <w:proofErr w:type="spellStart"/>
-      <w:r>
-        <w:t>Filter</w:t>
-      </w:r>
-      <w:proofErr w:type="spellEnd"/>
-      <w:r>
-        <w:t xml:space="preserve"> y</w:t>
+      <w:r>
+        <w:t>Matrix, Filter y</w:t>
       </w:r>
       <w:r>
         <w:t xml:space="preserve"> </w:t>
       </w:r>
-      <w:proofErr w:type="spellStart"/>
-      <w:r>
-        <w:t>Preprocessor</w:t>
-      </w:r>
-      <w:proofErr w:type="spellEnd"/>
-      <w:r>
-        <w:t>.</w:t>
+      <w:r>
+        <w:t>Preprocessor.</w:t>
       </w:r>
     </w:p>
     <w:p>
@@ -1671,64 +1163,16 @@
         <w:jc w:val="both"/>
       </w:pPr>
       <w:r>
-        <w:t xml:space="preserve">La interfaz </w:t>
-      </w:r>
-      <w:proofErr w:type="spellStart"/>
-      <w:r>
-        <w:t>F</w:t>
-      </w:r>
-      <w:r>
-        <w:t>ilter</w:t>
-      </w:r>
-      <w:proofErr w:type="spellEnd"/>
-      <w:r>
-        <w:t xml:space="preserve"> se utiliza para aplicar distintos tipos de filtro aplicar a la imagen: filtros de bordes, filtro de paso bajo y filtro de paso alto. En el filtro de </w:t>
+        <w:t>La interfaz F</w:t>
+      </w:r>
+      <w:r>
+        <w:t xml:space="preserve">ilter se utiliza para aplicar distintos tipos de filtro aplicar a la imagen: filtros de bordes, filtro de paso bajo y filtro de paso alto. En el filtro de </w:t>
       </w:r>
       <w:r>
         <w:t>detección</w:t>
       </w:r>
       <w:r>
-        <w:t xml:space="preserve"> bordes tenemos distintos algoritmos de inteligencia artificial: </w:t>
-      </w:r>
-      <w:proofErr w:type="spellStart"/>
-      <w:r>
-        <w:t>Sobel</w:t>
-      </w:r>
-      <w:proofErr w:type="spellEnd"/>
-      <w:r>
-        <w:t xml:space="preserve">, </w:t>
-      </w:r>
-      <w:proofErr w:type="spellStart"/>
-      <w:r>
-        <w:t>Sharr</w:t>
-      </w:r>
-      <w:proofErr w:type="spellEnd"/>
-      <w:r>
-        <w:t xml:space="preserve">, Umbral y </w:t>
-      </w:r>
-      <w:proofErr w:type="spellStart"/>
-      <w:r>
-        <w:t>Canny</w:t>
-      </w:r>
-      <w:proofErr w:type="spellEnd"/>
-      <w:r>
-        <w:t xml:space="preserve">. En el filtro de paso alto tenemos el algoritmo </w:t>
-      </w:r>
-      <w:proofErr w:type="spellStart"/>
-      <w:r>
-        <w:t>Laplaciano</w:t>
-      </w:r>
-      <w:proofErr w:type="spellEnd"/>
-      <w:r>
-        <w:t xml:space="preserve">. Por último en el filtro de paso bajo tenemos </w:t>
-      </w:r>
-      <w:proofErr w:type="spellStart"/>
-      <w:r>
-        <w:t>Gaussiano</w:t>
-      </w:r>
-      <w:proofErr w:type="spellEnd"/>
-      <w:r>
-        <w:t>, Mediana y Simple.</w:t>
+        <w:t xml:space="preserve"> bordes tenemos distintos algoritmos de inteligencia artificial: Sobel, Sharr, Umbral y Canny. En el filtro de paso alto tenemos el algoritmo Laplaciano. Por último en el filtro de paso bajo tenemos Gaussiano, Mediana y Simple.</w:t>
       </w:r>
     </w:p>
     <w:p>
@@ -1737,15 +1181,7 @@
         <w:jc w:val="both"/>
       </w:pPr>
       <w:r>
-        <w:t xml:space="preserve">La Interfaz </w:t>
-      </w:r>
-      <w:proofErr w:type="spellStart"/>
-      <w:r>
-        <w:t>matrix</w:t>
-      </w:r>
-      <w:proofErr w:type="spellEnd"/>
-      <w:r>
-        <w:t xml:space="preserve"> se define como se trata la imagen, </w:t>
+        <w:t xml:space="preserve">La Interfaz matrix se define como se trata la imagen, </w:t>
       </w:r>
       <w:r>
         <w:t>cuyos índices de filas y columnas identifican un punto en la imagen y el correspondiente elemento de matriz identifica el valor de gris</w:t>
@@ -1793,7 +1229,7 @@
                     </pic:cNvPicPr>
                   </pic:nvPicPr>
                   <pic:blipFill>
-                    <a:blip r:embed="rId12" cstate="print"/>
+                    <a:blip r:embed="rId14" cstate="print"/>
                     <a:srcRect/>
                     <a:stretch>
                       <a:fillRect/>
@@ -1833,44 +1269,15 @@
       </w:pPr>
       <w:r>
         <w:lastRenderedPageBreak/>
-        <w:t xml:space="preserve">Diagrama de Clase del paquete </w:t>
-      </w:r>
-      <w:proofErr w:type="spellStart"/>
-      <w:r>
-        <w:t>Skeleton</w:t>
-      </w:r>
-      <w:proofErr w:type="spellEnd"/>
+        <w:t>Diagrama de Clase del paquete Skeleton</w:t>
+      </w:r>
     </w:p>
     <w:p>
       <w:pPr>
         <w:spacing w:after="0"/>
       </w:pPr>
       <w:r>
-        <w:t xml:space="preserve">Este diagrama describe, el comportamiento de la detección, seguimiento de movimientos, posturas, gestos de una persona. Se destacan tres clases fundamentales: </w:t>
-      </w:r>
-      <w:proofErr w:type="spellStart"/>
-      <w:r>
-        <w:t>Skeleton</w:t>
-      </w:r>
-      <w:proofErr w:type="spellEnd"/>
-      <w:r>
-        <w:t xml:space="preserve"> – </w:t>
-      </w:r>
-      <w:proofErr w:type="spellStart"/>
-      <w:r>
-        <w:t>Joint</w:t>
-      </w:r>
-      <w:proofErr w:type="spellEnd"/>
-      <w:r>
-        <w:t xml:space="preserve"> – </w:t>
-      </w:r>
-      <w:proofErr w:type="spellStart"/>
-      <w:r>
-        <w:t>SkeletonStream</w:t>
-      </w:r>
-      <w:proofErr w:type="spellEnd"/>
-      <w:r>
-        <w:t>.</w:t>
+        <w:t>Este diagrama describe, el comportamiento de la detección, seguimiento de movimientos, posturas, gestos de una persona. Se destacan tres clases fundamentales: Skeleton – Joint – SkeletonStream.</w:t>
       </w:r>
     </w:p>
     <w:p>
@@ -1878,125 +1285,13 @@
         <w:spacing w:after="0"/>
       </w:pPr>
       <w:r>
-        <w:t xml:space="preserve">La clase </w:t>
-      </w:r>
-      <w:proofErr w:type="spellStart"/>
-      <w:r>
-        <w:t>Skeleton</w:t>
-      </w:r>
-      <w:proofErr w:type="spellEnd"/>
-      <w:r>
-        <w:t xml:space="preserve"> describe a la persona. Posee un Id(</w:t>
-      </w:r>
-      <w:proofErr w:type="spellStart"/>
-      <w:r>
-        <w:t>TrackingId</w:t>
-      </w:r>
-      <w:proofErr w:type="spellEnd"/>
-      <w:r>
-        <w:t xml:space="preserve">) por que el sensor </w:t>
-      </w:r>
-      <w:proofErr w:type="spellStart"/>
-      <w:r>
-        <w:t>Kinect</w:t>
-      </w:r>
-      <w:proofErr w:type="spellEnd"/>
-      <w:r>
-        <w:t xml:space="preserve"> puede detectar hasta 6 personas; dos personas en estado </w:t>
-      </w:r>
-      <w:proofErr w:type="spellStart"/>
-      <w:r>
-        <w:t>Tracked</w:t>
-      </w:r>
-      <w:proofErr w:type="spellEnd"/>
-      <w:r>
-        <w:t xml:space="preserve"> y las restante</w:t>
-      </w:r>
-      <w:r>
-        <w:t xml:space="preserve"> en estado </w:t>
-      </w:r>
-      <w:proofErr w:type="spellStart"/>
-      <w:r>
-        <w:t>PositionOnly</w:t>
-      </w:r>
-      <w:proofErr w:type="spellEnd"/>
-      <w:r>
-        <w:t xml:space="preserve">, como mencionamos anteriormente posee un estado que puede ser </w:t>
-      </w:r>
-      <w:proofErr w:type="spellStart"/>
-      <w:r>
-        <w:t>Tracked</w:t>
-      </w:r>
-      <w:proofErr w:type="spellEnd"/>
-      <w:r>
-        <w:t xml:space="preserve">, es decir, detectada , que puede seguir todos sus movimiento, que reconoce las articulaciones del cuerpo, el otro estado es </w:t>
-      </w:r>
-      <w:proofErr w:type="spellStart"/>
-      <w:r>
-        <w:t>PositionOnly</w:t>
-      </w:r>
-      <w:proofErr w:type="spellEnd"/>
-      <w:r>
-        <w:t xml:space="preserve">, que reconoce que hay una persona pero no puede hacer un seguimiento de sus movimientos por que ya hay dos persona que están siendo seguida y por ultimo tenemos un estado no </w:t>
-      </w:r>
-      <w:proofErr w:type="spellStart"/>
-      <w:r>
-        <w:t>NotTracked</w:t>
-      </w:r>
-      <w:proofErr w:type="spellEnd"/>
-      <w:r>
-        <w:t xml:space="preserve">, que no detecta la presencia de una persona; </w:t>
-      </w:r>
-      <w:proofErr w:type="spellStart"/>
-      <w:r>
-        <w:t>Skeleton</w:t>
-      </w:r>
-      <w:proofErr w:type="spellEnd"/>
-      <w:r>
-        <w:t xml:space="preserve"> posee una colección de la clase </w:t>
-      </w:r>
-      <w:proofErr w:type="spellStart"/>
-      <w:r>
-        <w:t>Joint</w:t>
-      </w:r>
-      <w:proofErr w:type="spellEnd"/>
-      <w:r>
-        <w:t xml:space="preserve">(articulaciones del  cuerpo), cada </w:t>
-      </w:r>
-      <w:proofErr w:type="spellStart"/>
-      <w:r>
-        <w:t>Joint</w:t>
-      </w:r>
-      <w:proofErr w:type="spellEnd"/>
-      <w:r>
-        <w:t xml:space="preserve"> posee un estado, con un tipo(</w:t>
-      </w:r>
-      <w:proofErr w:type="spellStart"/>
-      <w:r>
-        <w:t>cabeza,mano,pie,etc</w:t>
-      </w:r>
-      <w:proofErr w:type="spellEnd"/>
-      <w:r>
-        <w:t xml:space="preserve">) y una posición donde se encuentra , así mismo el </w:t>
-      </w:r>
-      <w:proofErr w:type="spellStart"/>
-      <w:r>
-        <w:t>Skeleton</w:t>
-      </w:r>
-      <w:proofErr w:type="spellEnd"/>
-      <w:r>
-        <w:t xml:space="preserve"> también tiene una posición en el </w:t>
-      </w:r>
-      <w:proofErr w:type="spellStart"/>
-      <w:r>
-        <w:t>espacio.</w:t>
-      </w:r>
-      <w:r>
-        <w:t>En</w:t>
-      </w:r>
-      <w:proofErr w:type="spellEnd"/>
-      <w:r>
-        <w:t xml:space="preserve"> función de esta información se realizan los algoritmos de detección de movimiento, posturas y gestos</w:t>
+        <w:t>La clase Skeleton describe a la persona. Posee un Id(TrackingId) por que el sensor Kinect puede detectar hasta 6 personas; dos personas en estado Tracked y las restante</w:t>
+      </w:r>
+      <w:r>
+        <w:t xml:space="preserve"> en estado PositionOnly, como mencionamos anteriormente posee un estado que puede ser Tracked, es decir, detectada , que puede seguir todos sus movimiento, que reconoce las articulaciones del cuerpo, el otro estado es PositionOnly, que reconoce que hay una persona pero no puede hacer un seguimiento de sus movimientos por que ya hay dos persona que están siendo seguida y por ultimo tenemos un estado no NotTracked, que no detecta la presencia de una persona; Skeleton posee una colección de la clase Joint(articulaciones del  cuerpo), cada Joint posee un estado, con un tipo(cabeza,mano,pie,etc) y una posición donde se encuentra , así mismo el Skeleton también tiene una posición en el espacio.</w:t>
+      </w:r>
+      <w:r>
+        <w:t>En función de esta información se realizan los algoritmos de detección de movimiento, posturas y gestos</w:t>
       </w:r>
     </w:p>
     <w:p>
@@ -2007,39 +1302,7 @@
         <w:t xml:space="preserve">La </w:t>
       </w:r>
       <w:r>
-        <w:t xml:space="preserve">clase </w:t>
-      </w:r>
-      <w:proofErr w:type="spellStart"/>
-      <w:r>
-        <w:t>SkeletonStream</w:t>
-      </w:r>
-      <w:proofErr w:type="spellEnd"/>
-      <w:r>
-        <w:t xml:space="preserve"> recupera desde la </w:t>
-      </w:r>
-      <w:proofErr w:type="spellStart"/>
-      <w:r>
-        <w:t>Kinect</w:t>
-      </w:r>
-      <w:proofErr w:type="spellEnd"/>
-      <w:r>
-        <w:t xml:space="preserve">, los datos  de las personas en flujo de datos, posee un </w:t>
-      </w:r>
-      <w:proofErr w:type="spellStart"/>
-      <w:r>
-        <w:t>array</w:t>
-      </w:r>
-      <w:proofErr w:type="spellEnd"/>
-      <w:r>
-        <w:t xml:space="preserve"> de </w:t>
-      </w:r>
-      <w:proofErr w:type="spellStart"/>
-      <w:r>
-        <w:t>Skeleton</w:t>
-      </w:r>
-      <w:proofErr w:type="spellEnd"/>
-      <w:r>
-        <w:t xml:space="preserve"> que es de tamaño constante, por el hecho que detecta hasta 6 personas.</w:t>
+        <w:t>clase SkeletonStream recupera desde la Kinect, los datos  de las personas en flujo de datos, posee un array de Skeleton que es de tamaño constante, por el hecho que detecta hasta 6 personas.</w:t>
       </w:r>
     </w:p>
     <w:p>
@@ -2074,7 +1337,7 @@
                     </pic:cNvPicPr>
                   </pic:nvPicPr>
                   <pic:blipFill>
-                    <a:blip r:embed="rId13" cstate="print"/>
+                    <a:blip r:embed="rId15" cstate="print"/>
                     <a:srcRect/>
                     <a:stretch>
                       <a:fillRect/>
@@ -2120,15 +1383,7 @@
         <w:t xml:space="preserve">Este diagrama describe todas las entidades para el manejo de las </w:t>
       </w:r>
       <w:r>
-        <w:t>publicidades (</w:t>
-      </w:r>
-      <w:proofErr w:type="spellStart"/>
-      <w:r>
-        <w:t>adverts</w:t>
-      </w:r>
-      <w:proofErr w:type="spellEnd"/>
-      <w:r>
-        <w:t>).</w:t>
+        <w:t>publicidades (adverts).</w:t>
       </w:r>
     </w:p>
     <w:p>
@@ -2150,59 +1405,66 @@
         <w:spacing w:after="0"/>
       </w:pPr>
       <w:r>
-        <w:t xml:space="preserve">La clase </w:t>
-      </w:r>
-      <w:proofErr w:type="spellStart"/>
-      <w:r>
-        <w:t>AdvertCampaign</w:t>
-      </w:r>
-      <w:proofErr w:type="spellEnd"/>
-      <w:r>
-        <w:t xml:space="preserve"> representa a la campaña, posee un estado, corresponde a un </w:t>
-      </w:r>
-      <w:proofErr w:type="spellStart"/>
-      <w:r>
-        <w:t>Customer</w:t>
-      </w:r>
-      <w:proofErr w:type="spellEnd"/>
-      <w:r>
-        <w:t xml:space="preserve"> (cliente) con su respectivo </w:t>
-      </w:r>
-      <w:proofErr w:type="spellStart"/>
-      <w:r>
-        <w:t>Invoice</w:t>
-      </w:r>
-      <w:proofErr w:type="spellEnd"/>
-      <w:r>
-        <w:t xml:space="preserve"> (factura),</w:t>
+        <w:t>La clase AdvertCampaign representa a la campaña, posee un estado, corresponde a un Customer (cliente) con su respectivo Invoice (factura),</w:t>
+      </w:r>
+      <w:r>
+        <w:t xml:space="preserve"> Estimate(</w:t>
+      </w:r>
+      <w:r>
+        <w:t>cuánto dura la campaña)</w:t>
+      </w:r>
+      <w:r>
+        <w:t>.</w:t>
       </w:r>
       <w:r>
         <w:t xml:space="preserve"> </w:t>
       </w:r>
-      <w:proofErr w:type="spellStart"/>
-      <w:proofErr w:type="gramStart"/>
-      <w:r>
-        <w:t>Estimate</w:t>
-      </w:r>
-      <w:proofErr w:type="spellEnd"/>
-      <w:r>
-        <w:t>(</w:t>
-      </w:r>
-      <w:proofErr w:type="gramEnd"/>
-      <w:r>
-        <w:t>cuánto dura la campaña)</w:t>
-      </w:r>
-      <w:r>
-        <w:t>.</w:t>
-      </w:r>
       <w:r>
         <w:t xml:space="preserve"> </w:t>
       </w:r>
       <w:r>
+        <w:t>7</w:t>
+      </w:r>
+    </w:p>
+    <w:p>
+      <w:pPr>
+        <w:spacing w:after="0"/>
+      </w:pPr>
+    </w:p>
+    <w:p>
+      <w:pPr>
+        <w:spacing w:after="0"/>
+      </w:pPr>
+      <w:r>
+        <w:t>La clase AdvertCampaignDetail posee una publicidad (Advert), cuando se emite y finaliza esa publicidad; y el precio de la publicidad. La clase Advert desc</w:t>
+      </w:r>
+      <w:r>
+        <w:t>rita anteriormente en el paquete Interaction Package es la publicidad que puede ser un Catalog(catalogo),InteractionGame(juego interactivo),video.</w:t>
+      </w:r>
+    </w:p>
+    <w:p>
+      <w:pPr>
+        <w:spacing w:after="0"/>
+      </w:pPr>
+    </w:p>
+    <w:p>
+      <w:pPr>
+        <w:spacing w:after="0"/>
+      </w:pPr>
+      <w:r>
+        <w:t xml:space="preserve"> La clase Catalog tiene definido una </w:t>
+      </w:r>
+      <w:r>
         <w:t xml:space="preserve"> </w:t>
       </w:r>
       <w:r>
-        <w:t>7</w:t>
+        <w:t>f</w:t>
+      </w:r>
+      <w:r>
+        <w:t>echa</w:t>
+      </w:r>
+      <w:r>
+        <w:t xml:space="preserve">inicio, fecha fin, fecha actualización y a que cliente pertenece.  </w:t>
       </w:r>
     </w:p>
     <w:p>
@@ -2215,71 +1477,32 @@
         <w:spacing w:after="0"/>
       </w:pPr>
       <w:r>
-        <w:t xml:space="preserve">La clase </w:t>
-      </w:r>
-      <w:proofErr w:type="spellStart"/>
-      <w:r>
-        <w:t>AdvertCampaignDetail</w:t>
-      </w:r>
-      <w:proofErr w:type="spellEnd"/>
-      <w:r>
-        <w:t xml:space="preserve"> posee una publicidad (</w:t>
-      </w:r>
-      <w:proofErr w:type="spellStart"/>
-      <w:r>
-        <w:t>Advert</w:t>
-      </w:r>
-      <w:proofErr w:type="spellEnd"/>
-      <w:r>
-        <w:t xml:space="preserve">), cuando se emite y finaliza esa publicidad; y el precio de la publicidad. La clase </w:t>
-      </w:r>
-      <w:proofErr w:type="spellStart"/>
-      <w:r>
-        <w:t>Advert</w:t>
-      </w:r>
-      <w:proofErr w:type="spellEnd"/>
-      <w:r>
-        <w:t xml:space="preserve"> desc</w:t>
-      </w:r>
-      <w:r>
-        <w:t xml:space="preserve">rita anteriormente en el paquete </w:t>
-      </w:r>
-      <w:proofErr w:type="spellStart"/>
-      <w:r>
-        <w:t>Interaction</w:t>
-      </w:r>
-      <w:proofErr w:type="spellEnd"/>
+        <w:t xml:space="preserve">La clase CatalogDetail posee un CommercialProducto (producto)  y el orden que aparece en el Catalog. </w:t>
+      </w:r>
+    </w:p>
+    <w:p>
+      <w:pPr>
+        <w:spacing w:after="0"/>
+      </w:pPr>
+    </w:p>
+    <w:p>
+      <w:pPr>
+        <w:spacing w:after="0"/>
+      </w:pPr>
+      <w:r>
+        <w:t xml:space="preserve">La clase CommercialProduct tiene definido la descripción del producto, la dirección donde está </w:t>
+      </w:r>
+      <w:r>
+        <w:t>alojada</w:t>
+      </w:r>
+      <w:r>
+        <w:t xml:space="preserve"> la imagen en el servidor (urlPath), el nombre, los likes(son los me gusta que seleccionan las personas),</w:t>
+      </w:r>
       <w:r>
         <w:t xml:space="preserve"> </w:t>
       </w:r>
-      <w:proofErr w:type="spellStart"/>
-      <w:r>
-        <w:t>Package</w:t>
-      </w:r>
-      <w:proofErr w:type="spellEnd"/>
-      <w:r>
-        <w:t xml:space="preserve"> es la publicidad que puede ser un </w:t>
-      </w:r>
-      <w:proofErr w:type="spellStart"/>
-      <w:proofErr w:type="gramStart"/>
-      <w:r>
-        <w:t>Catalog</w:t>
-      </w:r>
-      <w:proofErr w:type="spellEnd"/>
-      <w:r>
-        <w:t>(</w:t>
-      </w:r>
-      <w:proofErr w:type="gramEnd"/>
-      <w:r>
-        <w:t>catalogo),</w:t>
-      </w:r>
-      <w:proofErr w:type="spellStart"/>
-      <w:r>
-        <w:t>InteractionGame</w:t>
-      </w:r>
-      <w:proofErr w:type="spellEnd"/>
-      <w:r>
-        <w:t>(juego interactivo),video.</w:t>
+      <w:r>
+        <w:t>views(son cuantas veces fue visto el producto) y un tipo(CommercialProductType).</w:t>
       </w:r>
     </w:p>
     <w:p>
@@ -2292,157 +1515,7 @@
         <w:spacing w:after="0"/>
       </w:pPr>
       <w:r>
-        <w:t xml:space="preserve"> La clase </w:t>
-      </w:r>
-      <w:proofErr w:type="spellStart"/>
-      <w:r>
-        <w:t>Catalog</w:t>
-      </w:r>
-      <w:proofErr w:type="spellEnd"/>
-      <w:r>
-        <w:t xml:space="preserve"> tiene definido una </w:t>
-      </w:r>
-      <w:r>
-        <w:t xml:space="preserve"> </w:t>
-      </w:r>
-      <w:proofErr w:type="spellStart"/>
-      <w:r>
-        <w:t>f</w:t>
-      </w:r>
-      <w:r>
-        <w:t>echa</w:t>
-      </w:r>
-      <w:r>
-        <w:t>inicio</w:t>
-      </w:r>
-      <w:proofErr w:type="spellEnd"/>
-      <w:r>
-        <w:t xml:space="preserve">, fecha fin, fecha actualización y a que cliente pertenece.  </w:t>
-      </w:r>
-    </w:p>
-    <w:p>
-      <w:pPr>
-        <w:spacing w:after="0"/>
-      </w:pPr>
-    </w:p>
-    <w:p>
-      <w:pPr>
-        <w:spacing w:after="0"/>
-      </w:pPr>
-      <w:r>
-        <w:t xml:space="preserve">La clase </w:t>
-      </w:r>
-      <w:proofErr w:type="spellStart"/>
-      <w:r>
-        <w:t>CatalogDetail</w:t>
-      </w:r>
-      <w:proofErr w:type="spellEnd"/>
-      <w:r>
-        <w:t xml:space="preserve"> posee un </w:t>
-      </w:r>
-      <w:proofErr w:type="spellStart"/>
-      <w:r>
-        <w:t>CommercialProducto</w:t>
-      </w:r>
-      <w:proofErr w:type="spellEnd"/>
-      <w:r>
-        <w:t xml:space="preserve"> (producto)  y el orden que aparece en el </w:t>
-      </w:r>
-      <w:proofErr w:type="spellStart"/>
-      <w:r>
-        <w:t>Catalog</w:t>
-      </w:r>
-      <w:proofErr w:type="spellEnd"/>
-      <w:r>
-        <w:t xml:space="preserve">. </w:t>
-      </w:r>
-    </w:p>
-    <w:p>
-      <w:pPr>
-        <w:spacing w:after="0"/>
-      </w:pPr>
-    </w:p>
-    <w:p>
-      <w:pPr>
-        <w:spacing w:after="0"/>
-      </w:pPr>
-      <w:r>
-        <w:t xml:space="preserve">La clase </w:t>
-      </w:r>
-      <w:proofErr w:type="spellStart"/>
-      <w:r>
-        <w:t>CommercialProduct</w:t>
-      </w:r>
-      <w:proofErr w:type="spellEnd"/>
-      <w:r>
-        <w:t xml:space="preserve"> tiene definido la descripción del producto, la dirección donde está </w:t>
-      </w:r>
-      <w:r>
-        <w:t>alojada</w:t>
-      </w:r>
-      <w:r>
-        <w:t xml:space="preserve"> la imagen en el servidor (</w:t>
-      </w:r>
-      <w:proofErr w:type="spellStart"/>
-      <w:r>
-        <w:t>urlPath</w:t>
-      </w:r>
-      <w:proofErr w:type="spellEnd"/>
-      <w:r>
-        <w:t xml:space="preserve">), el nombre, los </w:t>
-      </w:r>
-      <w:proofErr w:type="spellStart"/>
-      <w:proofErr w:type="gramStart"/>
-      <w:r>
-        <w:t>likes</w:t>
-      </w:r>
-      <w:proofErr w:type="spellEnd"/>
-      <w:r>
-        <w:t>(</w:t>
-      </w:r>
-      <w:proofErr w:type="gramEnd"/>
-      <w:r>
-        <w:t>son los me gusta que seleccionan las personas),</w:t>
-      </w:r>
-      <w:r>
-        <w:t xml:space="preserve"> </w:t>
-      </w:r>
-      <w:proofErr w:type="spellStart"/>
-      <w:r>
-        <w:t>views</w:t>
-      </w:r>
-      <w:proofErr w:type="spellEnd"/>
-      <w:r>
-        <w:t>(son cuantas veces fue visto el producto) y un tipo(</w:t>
-      </w:r>
-      <w:proofErr w:type="spellStart"/>
-      <w:r>
-        <w:t>CommercialProductType</w:t>
-      </w:r>
-      <w:proofErr w:type="spellEnd"/>
-      <w:r>
-        <w:t>).</w:t>
-      </w:r>
-    </w:p>
-    <w:p>
-      <w:pPr>
-        <w:spacing w:after="0"/>
-      </w:pPr>
-    </w:p>
-    <w:p>
-      <w:pPr>
-        <w:spacing w:after="0"/>
-      </w:pPr>
-      <w:r>
-        <w:t xml:space="preserve">Los </w:t>
-      </w:r>
-      <w:proofErr w:type="spellStart"/>
-      <w:r>
-        <w:t>AdvertHost</w:t>
-      </w:r>
-      <w:proofErr w:type="spellEnd"/>
-      <w:r>
-        <w:t xml:space="preserve"> son los puesto publicitarios donde se van emitir las publicidades.</w:t>
+        <w:t>Los AdvertHost son los puesto publicitarios donde se van emitir las publicidades.</w:t>
       </w:r>
     </w:p>
     <w:p/>
@@ -2520,7 +1593,7 @@
                     </pic:cNvPicPr>
                   </pic:nvPicPr>
                   <pic:blipFill>
-                    <a:blip r:embed="rId14" cstate="print"/>
+                    <a:blip r:embed="rId16" cstate="print"/>
                     <a:srcRect/>
                     <a:stretch>
                       <a:fillRect/>
@@ -2557,64 +1630,34 @@
         <w:lastRenderedPageBreak/>
         <w:t xml:space="preserve">Diagrama de estado de </w:t>
       </w:r>
-      <w:proofErr w:type="spellStart"/>
       <w:r>
         <w:t>KinectStateMachine</w:t>
       </w:r>
-      <w:proofErr w:type="spellEnd"/>
-    </w:p>
-    <w:p>
-      <w:r>
-        <w:t xml:space="preserve">En este diagrama se describe el funcionamiento de la máquina de estado del sensor </w:t>
-      </w:r>
-      <w:proofErr w:type="spellStart"/>
-      <w:r>
-        <w:t>Kinect</w:t>
-      </w:r>
-      <w:proofErr w:type="spellEnd"/>
-      <w:r>
-        <w:t xml:space="preserve">, tratando todos los estados que puede tomar. </w:t>
-      </w:r>
-    </w:p>
-    <w:p>
-      <w:r>
-        <w:t xml:space="preserve">La Maquina de estado del sensor </w:t>
-      </w:r>
-      <w:proofErr w:type="spellStart"/>
-      <w:r>
-        <w:t>Kinect</w:t>
-      </w:r>
-      <w:proofErr w:type="spellEnd"/>
-      <w:r>
-        <w:t xml:space="preserve"> se crea tomando el estado</w:t>
+    </w:p>
+    <w:p>
+      <w:r>
+        <w:t xml:space="preserve">En este diagrama se describe el funcionamiento de la máquina de estado del sensor Kinect, tratando todos los estados que puede tomar. </w:t>
+      </w:r>
+    </w:p>
+    <w:p>
+      <w:r>
+        <w:t>La Maquina de estado del sensor Kinect se crea tomando el estado</w:t>
       </w:r>
       <w:r>
         <w:t xml:space="preserve"> </w:t>
       </w:r>
-      <w:proofErr w:type="spellStart"/>
       <w:r>
         <w:t>Initilizating</w:t>
       </w:r>
-      <w:proofErr w:type="spellEnd"/>
-      <w:r>
-        <w:t xml:space="preserve">, que es cuando, el sensor </w:t>
-      </w:r>
-      <w:proofErr w:type="spellStart"/>
-      <w:r>
-        <w:t>K</w:t>
-      </w:r>
-      <w:r>
-        <w:t>inect</w:t>
-      </w:r>
-      <w:proofErr w:type="spellEnd"/>
-      <w:r>
-        <w:t xml:space="preserve"> se conecta al host y se prepara para pasar el estado </w:t>
-      </w:r>
-      <w:proofErr w:type="spellStart"/>
+      <w:r>
+        <w:t>, que es cuando, el sensor K</w:t>
+      </w:r>
+      <w:r>
+        <w:t xml:space="preserve">inect se conecta al host y se prepara para pasar el estado </w:t>
+      </w:r>
       <w:r>
         <w:t>Connected</w:t>
       </w:r>
-      <w:proofErr w:type="spellEnd"/>
       <w:r>
         <w:t>,</w:t>
       </w:r>
@@ -2622,20 +1665,10 @@
         <w:t xml:space="preserve"> </w:t>
       </w:r>
       <w:r>
-        <w:t xml:space="preserve">creando y habilitando los procesos que se necesiten en función del objetivo que tenga que  cumplir el sensor </w:t>
-      </w:r>
-      <w:proofErr w:type="spellStart"/>
-      <w:proofErr w:type="gramStart"/>
-      <w:r>
-        <w:t>Kinect</w:t>
-      </w:r>
-      <w:proofErr w:type="spellEnd"/>
-      <w:r>
-        <w:t xml:space="preserve"> ;</w:t>
-      </w:r>
-      <w:proofErr w:type="gramEnd"/>
-      <w:r>
-        <w:t xml:space="preserve"> por ejemplo r</w:t>
+        <w:t>creando y habilitando los procesos que se necesiten en función del objetivo que tenga que  cumplir el sensor Kinect</w:t>
+      </w:r>
+      <w:r>
+        <w:t xml:space="preserve"> ; por ejemplo r</w:t>
       </w:r>
       <w:r>
         <w:t>ealizar el seguimiento de una persona , se habilitan determinados procesos</w:t>
@@ -2648,62 +1681,20 @@
       <w:r>
         <w:t xml:space="preserve">En el estado </w:t>
       </w:r>
-      <w:proofErr w:type="spellStart"/>
       <w:r>
         <w:t>Initilizating</w:t>
       </w:r>
-      <w:proofErr w:type="spellEnd"/>
       <w:r>
         <w:t xml:space="preserve"> además </w:t>
       </w:r>
       <w:r>
-        <w:t xml:space="preserve">de pasar a </w:t>
-      </w:r>
-      <w:proofErr w:type="spellStart"/>
-      <w:r>
-        <w:t>Connected</w:t>
-      </w:r>
-      <w:proofErr w:type="spellEnd"/>
-      <w:r>
-        <w:t xml:space="preserve">, puede pasar a un estado </w:t>
-      </w:r>
-      <w:proofErr w:type="spellStart"/>
-      <w:r>
-        <w:t>NotPowered</w:t>
-      </w:r>
-      <w:proofErr w:type="spellEnd"/>
-      <w:r>
-        <w:t xml:space="preserve"> en el caso de que no reciba o se perdió la </w:t>
-      </w:r>
-      <w:r>
-        <w:t xml:space="preserve">corriente eléctrica del sensor </w:t>
-      </w:r>
-      <w:proofErr w:type="spellStart"/>
-      <w:r>
-        <w:t>K</w:t>
-      </w:r>
-      <w:r>
-        <w:t>inect</w:t>
-      </w:r>
-      <w:proofErr w:type="spellEnd"/>
-      <w:r>
-        <w:t xml:space="preserve">, puede pasar al estado Error en caso que se produzca error porque no se pueda iniciar algún proceso por que falten parámetros no inicializado o por que la </w:t>
-      </w:r>
-      <w:proofErr w:type="spellStart"/>
-      <w:r>
-        <w:t>Kinect</w:t>
-      </w:r>
-      <w:proofErr w:type="spellEnd"/>
-      <w:r>
-        <w:t xml:space="preserve"> no es original, puede pasar al estado </w:t>
-      </w:r>
-      <w:proofErr w:type="spellStart"/>
-      <w:r>
-        <w:t>Disconnected</w:t>
-      </w:r>
-      <w:proofErr w:type="spellEnd"/>
-      <w:r>
-        <w:t xml:space="preserve"> en caso de que se pierda la conexión de Datos(USB) o Se evaluó que por ciertos parámetros o procesos no se puede conectar.</w:t>
+        <w:t xml:space="preserve">de pasar a Connected, puede pasar a un estado NotPowered en el caso de que no reciba o se perdió la </w:t>
+      </w:r>
+      <w:r>
+        <w:t>corriente eléctrica del sensor K</w:t>
+      </w:r>
+      <w:r>
+        <w:t>inect, puede pasar al estado Error en caso que se produzca error porque no se pueda iniciar algún proceso por que falten parámetros no inicializado o por que la Kinect no es original, puede pasar al estado Disconnected en caso de que se pierda la conexión de Datos(USB) o Se evaluó que por ciertos parámetros o procesos no se puede conectar.</w:t>
       </w:r>
     </w:p>
     <w:p>
@@ -2711,23 +1702,7 @@
         <w:t xml:space="preserve"> </w:t>
       </w:r>
       <w:r>
-        <w:t xml:space="preserve">En el Estado </w:t>
-      </w:r>
-      <w:proofErr w:type="spellStart"/>
-      <w:r>
-        <w:t>NotPowered</w:t>
-      </w:r>
-      <w:proofErr w:type="spellEnd"/>
-      <w:r>
-        <w:t xml:space="preserve">, en este estado el sensor </w:t>
-      </w:r>
-      <w:proofErr w:type="spellStart"/>
-      <w:r>
-        <w:t>kinect</w:t>
-      </w:r>
-      <w:proofErr w:type="spellEnd"/>
-      <w:r>
-        <w:t xml:space="preserve"> no posee energía eléctrica se informa al usuario para que </w:t>
+        <w:t xml:space="preserve">En el Estado NotPowered, en este estado el sensor kinect no posee energía eléctrica se informa al usuario para que </w:t>
       </w:r>
       <w:r>
         <w:t>restablezca</w:t>
@@ -2738,79 +1713,27 @@
       <w:r>
         <w:t xml:space="preserve"> </w:t>
       </w:r>
-      <w:proofErr w:type="spellStart"/>
       <w:r>
         <w:t>Initilizating</w:t>
       </w:r>
-      <w:proofErr w:type="spellEnd"/>
       <w:r>
         <w:t xml:space="preserve">, y si persiste la falta de no poder restablecerse la conexión eléctrica se pasa al estado Error informando de la situación. </w:t>
       </w:r>
     </w:p>
     <w:p>
       <w:r>
-        <w:t xml:space="preserve">En el Estado </w:t>
-      </w:r>
-      <w:proofErr w:type="spellStart"/>
-      <w:r>
-        <w:t>Connected</w:t>
-      </w:r>
-      <w:proofErr w:type="spellEnd"/>
-      <w:r>
-        <w:t xml:space="preserve">, ya están habilitado  los servicios para ser utilizado, el sensor </w:t>
-      </w:r>
-      <w:proofErr w:type="spellStart"/>
-      <w:r>
-        <w:t>Kinect</w:t>
-      </w:r>
-      <w:proofErr w:type="spellEnd"/>
-      <w:r>
-        <w:t xml:space="preserve"> se encuentra listo para transmitir </w:t>
-      </w:r>
-      <w:proofErr w:type="spellStart"/>
-      <w:r>
-        <w:t>Stream</w:t>
-      </w:r>
-      <w:proofErr w:type="spellEnd"/>
-      <w:r>
-        <w:t xml:space="preserve">(flujo de datos) , en este estado puede también pasar al estado </w:t>
-      </w:r>
-      <w:proofErr w:type="spellStart"/>
-      <w:r>
-        <w:t>NotPowered</w:t>
-      </w:r>
-      <w:proofErr w:type="spellEnd"/>
-      <w:r>
-        <w:t xml:space="preserve">, se puede volver al estado  </w:t>
-      </w:r>
-      <w:proofErr w:type="spellStart"/>
+        <w:t xml:space="preserve">En el Estado Connected, ya están habilitado  los servicios para ser utilizado, el sensor Kinect se encuentra listo para transmitir Stream(flujo de datos) , en este estado puede también pasar al estado NotPowered, se puede volver al estado  </w:t>
+      </w:r>
       <w:r>
         <w:t>Initilizating</w:t>
       </w:r>
-      <w:proofErr w:type="spellEnd"/>
-      <w:r>
-        <w:t xml:space="preserve"> en caso de querer cambiar la configuración y habilitar otros servicios,  en caso de haber fallas con algunos de los componentes del sensor(cámaras, motor, acelerómetro, micrófonos) pasa al estado Error y se pasa al estado </w:t>
-      </w:r>
-      <w:proofErr w:type="spellStart"/>
-      <w:r>
-        <w:t>Disconnected</w:t>
-      </w:r>
-      <w:proofErr w:type="spellEnd"/>
-      <w:r>
-        <w:t xml:space="preserve"> en caso de querer terminar la operación del sensor. </w:t>
-      </w:r>
-    </w:p>
-    <w:p>
-      <w:r>
-        <w:t xml:space="preserve">En el estado </w:t>
-      </w:r>
-      <w:proofErr w:type="spellStart"/>
-      <w:r>
-        <w:t>Disconnected</w:t>
-      </w:r>
-      <w:proofErr w:type="spellEnd"/>
-      <w:r>
-        <w:t xml:space="preserve"> en este estado el sensor se encuentra desconectado por diferentes motivos</w:t>
+      <w:r>
+        <w:t xml:space="preserve"> en caso de querer cambiar la configuración y habilitar otros servicios,  en caso de haber fallas con algunos de los componentes del sensor(cámaras, motor, acelerómetro, micrófonos) pasa al estado Error y se pasa al estado Disconnected en caso de querer terminar la operación del sensor. </w:t>
+      </w:r>
+    </w:p>
+    <w:p>
+      <w:r>
+        <w:t>En el estado Disconnected en este estado el sensor se encuentra desconectado por diferentes motivos</w:t>
       </w:r>
       <w:r>
         <w:t xml:space="preserve"> (falla en los componente</w:t>
@@ -2825,34 +1748,16 @@
         <w:t xml:space="preserve"> se terminó</w:t>
       </w:r>
       <w:r>
-        <w:t xml:space="preserve"> la operación del sensor </w:t>
-      </w:r>
-      <w:proofErr w:type="spellStart"/>
-      <w:r>
-        <w:t>Kinect</w:t>
-      </w:r>
-      <w:proofErr w:type="spellEnd"/>
-      <w:r>
-        <w:t xml:space="preserve">), se puede  pasar al estado </w:t>
+        <w:t xml:space="preserve"> la operación del sensor Kinect), se puede  pasar al estado </w:t>
       </w:r>
       <w:r>
         <w:t xml:space="preserve"> </w:t>
       </w:r>
-      <w:proofErr w:type="spellStart"/>
       <w:r>
         <w:t>Initilizating</w:t>
       </w:r>
-      <w:proofErr w:type="spellEnd"/>
-      <w:r>
-        <w:t xml:space="preserve"> en caso de querer iniciar determinados servicios para realizar un correspondiente objetivo, se pasa al estado error en caso de querer informar algún error de por qué se llegó al estado </w:t>
-      </w:r>
-      <w:proofErr w:type="spellStart"/>
-      <w:r>
-        <w:t>Disconnected</w:t>
-      </w:r>
-      <w:proofErr w:type="spellEnd"/>
-      <w:r>
-        <w:t xml:space="preserve">. </w:t>
+      <w:r>
+        <w:t xml:space="preserve"> en caso de querer iniciar determinados servicios para realizar un correspondiente objetivo, se pasa al estado error en caso de querer informar algún error de por qué se llegó al estado Disconnected. </w:t>
       </w:r>
     </w:p>
     <w:p>
@@ -2894,7 +1799,7 @@
                     </pic:cNvPicPr>
                   </pic:nvPicPr>
                   <pic:blipFill>
-                    <a:blip r:embed="rId15"/>
+                    <a:blip r:embed="rId17"/>
                     <a:srcRect/>
                     <a:stretch>
                       <a:fillRect/>
@@ -2984,88 +1889,38 @@
       <w:r>
         <w:t xml:space="preserve"> </w:t>
       </w:r>
-      <w:proofErr w:type="spellStart"/>
       <w:r>
         <w:t>Advert</w:t>
       </w:r>
       <w:r>
         <w:t>StateMachine</w:t>
       </w:r>
-      <w:proofErr w:type="spellEnd"/>
-    </w:p>
-    <w:p>
-      <w:r>
-        <w:t xml:space="preserve">En este diagrama se describe el funcionamiento de una publicidad detallando por todos los estados que pasa. En el estado </w:t>
-      </w:r>
-      <w:proofErr w:type="spellStart"/>
-      <w:r>
-        <w:t>Preparing</w:t>
-      </w:r>
-      <w:proofErr w:type="spellEnd"/>
-      <w:r>
-        <w:t xml:space="preserve">, aquí el host (puesto publicitario) solicita a la base de datos que la información sobre la publicidad que va emitir, luego conociendo que imágenes y videos va necesitar , le solicita al servidor HTTP mediante una petición las imágenes y los videos para guardarlo ; y pasa al Estado </w:t>
-      </w:r>
-      <w:proofErr w:type="spellStart"/>
-      <w:r>
-        <w:t>Disclaiming</w:t>
-      </w:r>
-      <w:proofErr w:type="spellEnd"/>
-      <w:r>
-        <w:t xml:space="preserve">. </w:t>
-      </w:r>
-    </w:p>
-    <w:p>
-      <w:r>
-        <w:t xml:space="preserve">En el estado </w:t>
-      </w:r>
-      <w:proofErr w:type="spellStart"/>
-      <w:r>
-        <w:t>Disclaiming</w:t>
-      </w:r>
-      <w:proofErr w:type="spellEnd"/>
-      <w:r>
-        <w:t>, el host detecta la presencia de una persona y informa que se va ejecutar una publicidad interactiva en la cual va extraer datos de esa interacción por cuestiones</w:t>
+    </w:p>
+    <w:p>
+      <w:r>
+        <w:t xml:space="preserve">En este diagrama se describe el funcionamiento de una publicidad detallando por todos los estados que pasa. En el estado Preparing, aquí el host (puesto publicitario) solicita a la base de datos que la información sobre la publicidad que va emitir, luego conociendo que imágenes y videos va necesitar , le solicita al servidor HTTP mediante una petición las imágenes y los videos para guardarlo ; y pasa al Estado Disclaiming. </w:t>
+      </w:r>
+    </w:p>
+    <w:p>
+      <w:r>
+        <w:t>En el estado Disclaiming, el host detecta la presencia de una persona y informa que se va ejecutar una publicidad interactiva en la cual va extraer datos de esa interacción por cuestiones</w:t>
       </w:r>
       <w:r>
         <w:t xml:space="preserve"> legales; si acepta se paso al e</w:t>
       </w:r>
       <w:r>
-        <w:t xml:space="preserve">stado </w:t>
-      </w:r>
-      <w:proofErr w:type="spellStart"/>
-      <w:r>
-        <w:t>Snaping</w:t>
-      </w:r>
-      <w:proofErr w:type="spellEnd"/>
-      <w:r>
-        <w:t xml:space="preserve">. </w:t>
-      </w:r>
-    </w:p>
-    <w:p>
-      <w:r>
-        <w:t xml:space="preserve">En el estado </w:t>
-      </w:r>
-      <w:proofErr w:type="spellStart"/>
-      <w:r>
-        <w:t>Snaping</w:t>
-      </w:r>
-      <w:proofErr w:type="spellEnd"/>
-      <w:r>
-        <w:t xml:space="preserve"> se puede aplicar dos est</w:t>
-      </w:r>
-      <w:r>
-        <w:t xml:space="preserve">rategias en función del patrón </w:t>
-      </w:r>
-      <w:proofErr w:type="spellStart"/>
-      <w:r>
-        <w:t>S</w:t>
-      </w:r>
-      <w:r>
-        <w:t>trategy</w:t>
-      </w:r>
-      <w:proofErr w:type="spellEnd"/>
-      <w:r>
-        <w:t xml:space="preserve">: </w:t>
+        <w:t xml:space="preserve">stado Snaping. </w:t>
+      </w:r>
+    </w:p>
+    <w:p>
+      <w:r>
+        <w:t>En el estado Snaping se puede aplicar dos est</w:t>
+      </w:r>
+      <w:r>
+        <w:t>rategias en función del patrón S</w:t>
+      </w:r>
+      <w:r>
+        <w:t xml:space="preserve">trategy: </w:t>
       </w:r>
       <w:r>
         <w:t>Algo</w:t>
@@ -3094,50 +1949,18 @@
         <w:t>datos</w:t>
       </w:r>
       <w:r>
-        <w:t xml:space="preserve"> de las personas pasa al estado </w:t>
-      </w:r>
-      <w:proofErr w:type="spellStart"/>
-      <w:r>
-        <w:t>Saving</w:t>
-      </w:r>
-      <w:proofErr w:type="spellEnd"/>
-      <w:r>
-        <w:t>.</w:t>
-      </w:r>
-    </w:p>
-    <w:p>
-      <w:r>
-        <w:t xml:space="preserve"> Si se encuentra en el modo interactivo se ejecuta la publicidad interactiva pasa al estado </w:t>
-      </w:r>
-      <w:proofErr w:type="spellStart"/>
-      <w:r>
-        <w:t>Running</w:t>
-      </w:r>
-      <w:proofErr w:type="spellEnd"/>
-      <w:r>
-        <w:t xml:space="preserve">. En el estado </w:t>
-      </w:r>
-      <w:proofErr w:type="spellStart"/>
-      <w:r>
-        <w:t>Running</w:t>
-      </w:r>
-      <w:proofErr w:type="spellEnd"/>
-      <w:r>
-        <w:t xml:space="preserve"> Se ejecuta la publicidad interactiva (puede ser el Catalogo), se captura todos los datos que se va generando en la interacción de la persona con la publicida</w:t>
+        <w:t xml:space="preserve"> de las personas pasa al estado Saving.</w:t>
+      </w:r>
+    </w:p>
+    <w:p>
+      <w:r>
+        <w:t xml:space="preserve"> Si se encuentra en el modo interactivo se ejecuta la publicidad interactiva pasa al estado Running. En el estado Running Se ejecuta la publicidad interactiva (puede ser el Catalogo), se captura todos los datos que se va generando en la interacción de la persona con la publicida</w:t>
       </w:r>
       <w:r>
         <w:t>d</w:t>
       </w:r>
       <w:r>
-        <w:t xml:space="preserve"> luego pasa al estado </w:t>
-      </w:r>
-      <w:proofErr w:type="spellStart"/>
-      <w:r>
-        <w:t>Saving</w:t>
-      </w:r>
-      <w:proofErr w:type="spellEnd"/>
-      <w:r>
-        <w:t xml:space="preserve"> para guardar esa información. </w:t>
+        <w:t xml:space="preserve"> luego pasa al estado Saving para guardar esa información. </w:t>
       </w:r>
     </w:p>
     <w:p>
@@ -3145,61 +1968,21 @@
         <w:t>En el e</w:t>
       </w:r>
       <w:r>
-        <w:t xml:space="preserve">stado </w:t>
-      </w:r>
-      <w:proofErr w:type="spellStart"/>
-      <w:r>
-        <w:t>Saving</w:t>
-      </w:r>
-      <w:proofErr w:type="spellEnd"/>
-      <w:r>
-        <w:t xml:space="preserve"> si se llega por el modo monitoreo se procesas las imágenes digitales y se guarda en la </w:t>
+        <w:t xml:space="preserve">stado Saving si se llega por el modo monitoreo se procesas las imágenes digitales y se guarda en la </w:t>
       </w:r>
       <w:r>
         <w:t>base de datos, si se llega por el modo interactivo se guarda la información generada en la base de da</w:t>
       </w:r>
       <w:r>
-        <w:t xml:space="preserve">tos, se puede volver al estado </w:t>
-      </w:r>
-      <w:proofErr w:type="spellStart"/>
-      <w:r>
-        <w:t>S</w:t>
-      </w:r>
-      <w:r>
-        <w:t>aving</w:t>
-      </w:r>
-      <w:proofErr w:type="spellEnd"/>
-      <w:r>
-        <w:t xml:space="preserve"> si se encuentra en el modo monitoreo para seguir extrayendo datos de las personas si no se puede terminar la interacción pasando al estado </w:t>
-      </w:r>
-      <w:proofErr w:type="spellStart"/>
-      <w:r>
-        <w:t>Closing</w:t>
-      </w:r>
-      <w:proofErr w:type="spellEnd"/>
-      <w:r>
-        <w:t xml:space="preserve">. </w:t>
-      </w:r>
-    </w:p>
-    <w:p>
-      <w:r>
-        <w:t xml:space="preserve">En el estado </w:t>
-      </w:r>
-      <w:proofErr w:type="spellStart"/>
-      <w:r>
-        <w:t>Closing</w:t>
-      </w:r>
-      <w:proofErr w:type="spellEnd"/>
-      <w:r>
-        <w:t xml:space="preserve"> se termino la publicidad y puede volver a iniciarse el ciclo si todo está en condiciones  pasando al estado </w:t>
-      </w:r>
-      <w:proofErr w:type="spellStart"/>
-      <w:r>
-        <w:t>Preparing</w:t>
-      </w:r>
-      <w:proofErr w:type="spellEnd"/>
-      <w:r>
-        <w:t xml:space="preserve"> o sino terminar el ciclo e informar la situación.</w:t>
+        <w:t>tos, se puede volver al estado S</w:t>
+      </w:r>
+      <w:r>
+        <w:t xml:space="preserve">aving si se encuentra en el modo monitoreo para seguir extrayendo datos de las personas si no se puede terminar la interacción pasando al estado Closing. </w:t>
+      </w:r>
+    </w:p>
+    <w:p>
+      <w:r>
+        <w:t>En el estado Closing se termino la publicidad y puede volver a iniciarse el ciclo si todo está en condiciones  pasando al estado Preparing o sino terminar el ciclo e informar la situación.</w:t>
       </w:r>
     </w:p>
     <w:p>
@@ -3235,7 +2018,7 @@
                     </pic:cNvPicPr>
                   </pic:nvPicPr>
                   <pic:blipFill>
-                    <a:blip r:embed="rId16"/>
+                    <a:blip r:embed="rId18"/>
                     <a:srcRect/>
                     <a:stretch>
                       <a:fillRect/>
@@ -3315,30 +2098,15 @@
       </w:pPr>
       <w:r>
         <w:lastRenderedPageBreak/>
-        <w:t xml:space="preserve">Diagrama de Estado de </w:t>
-      </w:r>
-      <w:proofErr w:type="spellStart"/>
-      <w:r>
-        <w:t>Skeleton</w:t>
-      </w:r>
-      <w:proofErr w:type="spellEnd"/>
-    </w:p>
-    <w:p>
-      <w:r>
-        <w:t xml:space="preserve">Este diagrama describe el comportamiento de la captura de un </w:t>
-      </w:r>
-      <w:proofErr w:type="spellStart"/>
-      <w:proofErr w:type="gramStart"/>
-      <w:r>
-        <w:t>Skeleton</w:t>
-      </w:r>
-      <w:proofErr w:type="spellEnd"/>
-      <w:r>
-        <w:t>(</w:t>
-      </w:r>
-      <w:proofErr w:type="gramEnd"/>
-      <w:r>
-        <w:t>persona)</w:t>
+        <w:t>Diagrama de Estado de Skeleton</w:t>
+      </w:r>
+    </w:p>
+    <w:p>
+      <w:r>
+        <w:t>Este diagrama describe el comportamiento de la captura de un Skeleton</w:t>
+      </w:r>
+      <w:r>
+        <w:t>(persona)</w:t>
       </w:r>
       <w:r>
         <w:t xml:space="preserve"> para poder comenzar el anuncio. </w:t>
@@ -3349,76 +2117,23 @@
     </w:p>
     <w:p>
       <w:r>
-        <w:t xml:space="preserve">En el estado </w:t>
-      </w:r>
-      <w:proofErr w:type="spellStart"/>
-      <w:r>
-        <w:t>Tracked</w:t>
-      </w:r>
-      <w:proofErr w:type="spellEnd"/>
-      <w:r>
-        <w:t xml:space="preserve"> se detecta la persona  para poder realizar el seguimiento de movimientos, posturas  gesto; y se inicia el anuncio y el cronometro, cuando el sensor pierde el seguimiento de la persona se pasa al estado </w:t>
-      </w:r>
-      <w:proofErr w:type="spellStart"/>
-      <w:r>
-        <w:t>Inferred</w:t>
-      </w:r>
-      <w:proofErr w:type="spellEnd"/>
-      <w:r>
-        <w:t>.</w:t>
-      </w:r>
-    </w:p>
-    <w:p>
-      <w:r>
-        <w:t xml:space="preserve"> En el Estado </w:t>
-      </w:r>
-      <w:proofErr w:type="spellStart"/>
-      <w:r>
-        <w:t>Inferred</w:t>
-      </w:r>
-      <w:proofErr w:type="spellEnd"/>
-      <w:r>
-        <w:t xml:space="preserve"> se perdió momentáneamente  el seguimiento de una persona, busca a la persona para pasar al estado </w:t>
-      </w:r>
-      <w:proofErr w:type="spellStart"/>
-      <w:r>
-        <w:t>Tracked</w:t>
-      </w:r>
-      <w:proofErr w:type="spellEnd"/>
-      <w:r>
-        <w:t xml:space="preserve"> en un determinado tiempo</w:t>
-      </w:r>
-      <w:r>
-        <w:t xml:space="preserve"> de </w:t>
-      </w:r>
-      <w:proofErr w:type="spellStart"/>
-      <w:r>
-        <w:t>delay</w:t>
-      </w:r>
-      <w:proofErr w:type="spellEnd"/>
-      <w:r>
-        <w:t xml:space="preserve">;  pasado el tiempo se pasa al estado </w:t>
-      </w:r>
-      <w:proofErr w:type="spellStart"/>
-      <w:r>
-        <w:t>NotTracked</w:t>
-      </w:r>
-      <w:proofErr w:type="spellEnd"/>
-      <w:r>
-        <w:t xml:space="preserve">. </w:t>
-      </w:r>
-    </w:p>
-    <w:p>
-      <w:r>
-        <w:t xml:space="preserve">En el estado </w:t>
-      </w:r>
-      <w:proofErr w:type="spellStart"/>
-      <w:r>
-        <w:t>NotTracked</w:t>
-      </w:r>
-      <w:proofErr w:type="spellEnd"/>
-      <w:r>
-        <w:t>, s</w:t>
+        <w:t>En el estado Tracked se detecta la persona  para poder realizar el seguimiento de movimientos, posturas  gesto; y se inicia el anuncio y el cronometro, cuando el sensor pierde el seguimiento de la persona se pasa al estado Inferred.</w:t>
+      </w:r>
+    </w:p>
+    <w:p>
+      <w:r>
+        <w:t xml:space="preserve"> En el Estado Inferred se perdió momentáneamente  el seguimiento de una persona, busca a la persona para pasar al estado Tracked en un determinado tiempo</w:t>
+      </w:r>
+      <w:r>
+        <w:t xml:space="preserve"> de delay</w:t>
+      </w:r>
+      <w:r>
+        <w:t xml:space="preserve">;  pasado el tiempo se pasa al estado NotTracked. </w:t>
+      </w:r>
+    </w:p>
+    <w:p>
+      <w:r>
+        <w:t>En el estado NotTracked, s</w:t>
       </w:r>
       <w:r>
         <w:t xml:space="preserve">e perdió la </w:t>
@@ -3427,15 +2142,7 @@
         <w:t>persona,</w:t>
       </w:r>
       <w:r>
-        <w:t xml:space="preserve"> no hay seguimiento de persona  se  determina el tiempo que estuvo en estado </w:t>
-      </w:r>
-      <w:proofErr w:type="spellStart"/>
-      <w:r>
-        <w:t>Tracked</w:t>
-      </w:r>
-      <w:proofErr w:type="spellEnd"/>
-      <w:r>
-        <w:t xml:space="preserve"> en función del cronometro, se guardan las estadísticas.</w:t>
+        <w:t xml:space="preserve"> no hay seguimiento de persona  se  determina el tiempo que estuvo en estado Tracked en función del cronometro, se guardan las estadísticas.</w:t>
       </w:r>
     </w:p>
     <w:p>
@@ -3462,7 +2169,7 @@
                     </pic:cNvPicPr>
                   </pic:nvPicPr>
                   <pic:blipFill>
-                    <a:blip r:embed="rId17"/>
+                    <a:blip r:embed="rId19"/>
                     <a:srcRect/>
                     <a:stretch>
                       <a:fillRect/>
@@ -3502,13 +2209,8 @@
       </w:pPr>
       <w:r>
         <w:lastRenderedPageBreak/>
-        <w:t xml:space="preserve">Diagrama de Despliegue de </w:t>
-      </w:r>
-      <w:proofErr w:type="spellStart"/>
-      <w:r>
-        <w:t>OpticalMarketing</w:t>
-      </w:r>
-      <w:proofErr w:type="spellEnd"/>
+        <w:t>Diagrama de Despliegue de OpticalMarketing</w:t>
+      </w:r>
     </w:p>
     <w:p>
       <w:pPr>
@@ -3518,270 +2220,159 @@
         <w:t>En este diagrama de despliegue describe la arquitectura</w:t>
       </w:r>
       <w:r>
-        <w:t xml:space="preserve"> de </w:t>
-      </w:r>
-      <w:proofErr w:type="spellStart"/>
-      <w:r>
-        <w:t>OpticalMarketing</w:t>
-      </w:r>
-      <w:proofErr w:type="spellEnd"/>
+        <w:t xml:space="preserve"> de OpticalMarketing.</w:t>
+      </w:r>
+    </w:p>
+    <w:p>
+      <w:pPr>
+        <w:spacing w:after="0"/>
+      </w:pPr>
+      <w:r>
+        <w:t>Los AdvertHost son los clientes puesto publicitarios puede haber de uno a N</w:t>
+      </w:r>
+      <w:r>
+        <w:t xml:space="preserve">. </w:t>
+      </w:r>
+      <w:r>
+        <w:t>Está</w:t>
+      </w:r>
+      <w:r>
+        <w:t xml:space="preserve"> compuesto </w:t>
+      </w:r>
+      <w:r>
+        <w:t>Contiene un ordenador con un 32 "o 42" pantalla LED.</w:t>
+      </w:r>
+      <w:r>
+        <w:t xml:space="preserve"> Conectado con un dispositivo Sensor Kinect</w:t>
+      </w:r>
+      <w:r>
+        <w:t>, además una aplicación cliente con un framework NET 4.0 y Microsoft Kinect SDK.</w:t>
+      </w:r>
+    </w:p>
+    <w:p/>
+    <w:p>
+      <w:r>
+        <w:t xml:space="preserve">Se </w:t>
+      </w:r>
+      <w:r>
+        <w:t>e</w:t>
+      </w:r>
+      <w:r>
+        <w:t>miten</w:t>
+      </w:r>
+      <w:r>
+        <w:t xml:space="preserve"> anuncios con in</w:t>
+      </w:r>
+      <w:r>
+        <w:t xml:space="preserve">teracciones e información, se genera </w:t>
+      </w:r>
+      <w:r>
+        <w:t xml:space="preserve"> información</w:t>
+      </w:r>
+      <w:r>
+        <w:t xml:space="preserve">  y feedback la guarda en el DatabaseServer</w:t>
+      </w:r>
       <w:r>
         <w:t>.</w:t>
       </w:r>
+      <w:r>
+        <w:t xml:space="preserve"> Se solicita videos o imágenes al </w:t>
+      </w:r>
+      <w:r>
+        <w:t>OpticalMarketingServer</w:t>
+      </w:r>
+      <w:r>
+        <w:t xml:space="preserve"> necesarios para emitir los anuncios. </w:t>
+      </w:r>
+      <w:r>
+        <w:t xml:space="preserve">La información almacenada será </w:t>
+      </w:r>
+      <w:r>
+        <w:t>consultada</w:t>
+      </w:r>
+      <w:r>
+        <w:t xml:space="preserve"> por nuestro cliente en los</w:t>
+      </w:r>
+      <w:r>
+        <w:t xml:space="preserve"> host</w:t>
+      </w:r>
+      <w:r>
+        <w:t xml:space="preserve"> CustomerClients.</w:t>
+      </w:r>
+    </w:p>
+    <w:p>
+      <w:r>
+        <w:t>OpticalMarketingServer</w:t>
+      </w:r>
+      <w:r>
+        <w:t>,</w:t>
+      </w:r>
+      <w:r>
+        <w:t xml:space="preserve"> es </w:t>
+      </w:r>
+      <w:r>
+        <w:t xml:space="preserve"> un servidor centralizado que soporta aplicaciones distribuidas,</w:t>
+      </w:r>
+      <w:r>
+        <w:t xml:space="preserve"> entre ellas un</w:t>
+      </w:r>
+      <w:r>
+        <w:t xml:space="preserve"> servidor web y</w:t>
+      </w:r>
+      <w:r>
+        <w:t xml:space="preserve"> un</w:t>
+      </w:r>
+      <w:r>
+        <w:t xml:space="preserve"> servidor de base de datos.</w:t>
+      </w:r>
+      <w:r>
+        <w:t xml:space="preserve"> </w:t>
+      </w:r>
     </w:p>
     <w:p>
       <w:pPr>
         <w:spacing w:after="0"/>
       </w:pPr>
       <w:r>
-        <w:t xml:space="preserve">Los </w:t>
-      </w:r>
-      <w:proofErr w:type="spellStart"/>
-      <w:r>
-        <w:t>AdvertHost</w:t>
-      </w:r>
-      <w:proofErr w:type="spellEnd"/>
-      <w:r>
-        <w:t xml:space="preserve"> son los clientes puesto publicitarios puede haber de uno a N</w:t>
-      </w:r>
-      <w:r>
-        <w:t xml:space="preserve">. </w:t>
-      </w:r>
-      <w:r>
-        <w:t>Está</w:t>
-      </w:r>
-      <w:r>
-        <w:t xml:space="preserve"> compuesto </w:t>
-      </w:r>
-      <w:r>
-        <w:t>Contiene un ordenador con un 32 "o 42" pantalla LED.</w:t>
-      </w:r>
-      <w:r>
-        <w:t xml:space="preserve"> Conectado con un dispositivo Sensor </w:t>
-      </w:r>
-      <w:proofErr w:type="spellStart"/>
-      <w:r>
-        <w:t>Kinect</w:t>
-      </w:r>
-      <w:proofErr w:type="spellEnd"/>
-      <w:r>
-        <w:t xml:space="preserve">, además una aplicación cliente con un </w:t>
-      </w:r>
-      <w:proofErr w:type="spellStart"/>
-      <w:r>
-        <w:t>framework</w:t>
-      </w:r>
-      <w:proofErr w:type="spellEnd"/>
-      <w:r>
-        <w:t xml:space="preserve"> NET 4.0 y Microsoft </w:t>
-      </w:r>
-      <w:proofErr w:type="spellStart"/>
-      <w:r>
-        <w:t>Kinect</w:t>
-      </w:r>
-      <w:proofErr w:type="spellEnd"/>
-      <w:r>
-        <w:t xml:space="preserve"> SDK.</w:t>
-      </w:r>
-    </w:p>
-    <w:p/>
-    <w:p>
-      <w:r>
-        <w:t xml:space="preserve">Se </w:t>
-      </w:r>
-      <w:r>
-        <w:t>e</w:t>
-      </w:r>
-      <w:r>
-        <w:t>miten</w:t>
-      </w:r>
-      <w:r>
-        <w:t xml:space="preserve"> anuncios con in</w:t>
-      </w:r>
-      <w:r>
-        <w:t xml:space="preserve">teracciones e información, se genera </w:t>
-      </w:r>
-      <w:r>
-        <w:t xml:space="preserve"> información</w:t>
-      </w:r>
-      <w:r>
-        <w:t xml:space="preserve">  y </w:t>
-      </w:r>
-      <w:proofErr w:type="spellStart"/>
-      <w:r>
-        <w:t>feedback</w:t>
-      </w:r>
-      <w:proofErr w:type="spellEnd"/>
-      <w:r>
-        <w:t xml:space="preserve"> la guarda en el </w:t>
-      </w:r>
-      <w:proofErr w:type="spellStart"/>
-      <w:r>
-        <w:t>DatabaseServer</w:t>
-      </w:r>
-      <w:proofErr w:type="spellEnd"/>
+        <w:t>WebServer: un servidor web que se encuentra en OpticalMarketingServer que opera para recibir consultas y transacciones usando HTTP, HTTPS y WS. Implementa  la instancia de Internet Information Server (IIS).</w:t>
+      </w:r>
+    </w:p>
+    <w:p>
+      <w:pPr>
+        <w:spacing w:after="0"/>
+      </w:pPr>
+    </w:p>
+    <w:p>
+      <w:pPr>
+        <w:spacing w:after="0"/>
+      </w:pPr>
+      <w:r>
+        <w:t xml:space="preserve">DataBase Server: </w:t>
+      </w:r>
+      <w:r>
+        <w:t xml:space="preserve">Base de datos  centralizada de OpticalMarketing. Esta base implementa </w:t>
+      </w:r>
+      <w:r>
+        <w:t>data mining</w:t>
+      </w:r>
+      <w:r>
+        <w:t xml:space="preserve"> bajo la plataforma Microsoft SQL Server. Está ubicada en OpticalMarketingServer</w:t>
+      </w:r>
       <w:r>
         <w:t>.</w:t>
       </w:r>
-      <w:r>
-        <w:t xml:space="preserve"> Se solicita videos o imágenes al </w:t>
-      </w:r>
-      <w:proofErr w:type="spellStart"/>
-      <w:r>
-        <w:t>OpticalMarketingServer</w:t>
-      </w:r>
-      <w:proofErr w:type="spellEnd"/>
-      <w:r>
-        <w:t xml:space="preserve"> necesarios para emitir los anuncios. </w:t>
-      </w:r>
-      <w:r>
-        <w:t xml:space="preserve">La información almacenada será </w:t>
-      </w:r>
-      <w:r>
-        <w:t>consultada</w:t>
-      </w:r>
-      <w:r>
-        <w:t xml:space="preserve"> por nuestro cliente en los</w:t>
-      </w:r>
-      <w:r>
-        <w:t xml:space="preserve"> host</w:t>
-      </w:r>
-      <w:r>
-        <w:t xml:space="preserve"> </w:t>
-      </w:r>
-      <w:proofErr w:type="spellStart"/>
-      <w:r>
-        <w:t>CustomerClients</w:t>
-      </w:r>
-      <w:proofErr w:type="spellEnd"/>
-      <w:r>
-        <w:t>.</w:t>
-      </w:r>
-    </w:p>
-    <w:p>
-      <w:proofErr w:type="spellStart"/>
-      <w:r>
-        <w:t>OpticalMarketingServer</w:t>
-      </w:r>
-      <w:proofErr w:type="spellEnd"/>
-      <w:r>
-        <w:t>,</w:t>
-      </w:r>
-      <w:r>
-        <w:t xml:space="preserve"> es </w:t>
-      </w:r>
-      <w:r>
-        <w:t xml:space="preserve"> un servidor centralizado que soporta aplicaciones distribuidas,</w:t>
-      </w:r>
-      <w:r>
-        <w:t xml:space="preserve"> entre ellas un</w:t>
-      </w:r>
-      <w:r>
-        <w:t xml:space="preserve"> servidor web y</w:t>
-      </w:r>
-      <w:r>
-        <w:t xml:space="preserve"> un</w:t>
-      </w:r>
-      <w:r>
-        <w:t xml:space="preserve"> servidor de base de datos.</w:t>
-      </w:r>
-      <w:r>
-        <w:t xml:space="preserve"> </w:t>
-      </w:r>
     </w:p>
     <w:p>
       <w:pPr>
         <w:spacing w:after="0"/>
       </w:pPr>
-      <w:proofErr w:type="spellStart"/>
-      <w:r>
-        <w:t>WebServer</w:t>
-      </w:r>
-      <w:proofErr w:type="spellEnd"/>
-      <w:r>
-        <w:t xml:space="preserve">: un servidor web que se encuentra en </w:t>
-      </w:r>
-      <w:proofErr w:type="spellStart"/>
-      <w:r>
-        <w:t>OpticalMarketingServer</w:t>
-      </w:r>
-      <w:proofErr w:type="spellEnd"/>
-      <w:r>
-        <w:t xml:space="preserve"> que opera para recibir consultas y transacciones usando HTTP, HTTPS y WS. Implementa  la instancia de Internet </w:t>
-      </w:r>
-      <w:proofErr w:type="spellStart"/>
-      <w:r>
-        <w:t>Information</w:t>
-      </w:r>
-      <w:proofErr w:type="spellEnd"/>
-      <w:r>
-        <w:t xml:space="preserve"> Server (IIS).</w:t>
-      </w:r>
     </w:p>
     <w:p>
       <w:pPr>
         <w:spacing w:after="0"/>
       </w:pPr>
-    </w:p>
-    <w:p>
-      <w:pPr>
-        <w:spacing w:after="0"/>
-      </w:pPr>
-      <w:proofErr w:type="spellStart"/>
-      <w:r>
-        <w:t>DataBase</w:t>
-      </w:r>
-      <w:proofErr w:type="spellEnd"/>
-      <w:r>
-        <w:t xml:space="preserve"> Server: </w:t>
-      </w:r>
-      <w:r>
-        <w:t xml:space="preserve">Base de datos  centralizada de </w:t>
-      </w:r>
-      <w:proofErr w:type="spellStart"/>
-      <w:r>
-        <w:t>OpticalMarketing</w:t>
-      </w:r>
-      <w:proofErr w:type="spellEnd"/>
-      <w:r>
-        <w:t xml:space="preserve">. Esta base implementa </w:t>
-      </w:r>
-      <w:r>
-        <w:t xml:space="preserve">data </w:t>
-      </w:r>
-      <w:proofErr w:type="spellStart"/>
-      <w:r>
-        <w:t>mining</w:t>
-      </w:r>
-      <w:proofErr w:type="spellEnd"/>
-      <w:r>
-        <w:t xml:space="preserve"> bajo la plataforma Microsoft SQL Server. Está ubicada en </w:t>
-      </w:r>
-      <w:proofErr w:type="spellStart"/>
-      <w:r>
-        <w:t>OpticalMarketingServer</w:t>
-      </w:r>
-      <w:proofErr w:type="spellEnd"/>
-      <w:r>
-        <w:t>.</w:t>
-      </w:r>
-    </w:p>
-    <w:p>
-      <w:pPr>
-        <w:spacing w:after="0"/>
-      </w:pPr>
-    </w:p>
-    <w:p>
-      <w:pPr>
-        <w:spacing w:after="0"/>
-      </w:pPr>
-      <w:proofErr w:type="spellStart"/>
-      <w:r>
-        <w:t>Customer</w:t>
-      </w:r>
-      <w:proofErr w:type="spellEnd"/>
-      <w:r>
-        <w:t xml:space="preserve"> Client</w:t>
+      <w:r>
+        <w:t>Customer Client</w:t>
       </w:r>
       <w:r>
         <w:t>e: Es un cliente</w:t>
@@ -3790,54 +2381,17 @@
         <w:t xml:space="preserve"> que quiere contratar a travé</w:t>
       </w:r>
       <w:r>
-        <w:t xml:space="preserve">s de un navegador Web, servicios de </w:t>
-      </w:r>
-      <w:proofErr w:type="spellStart"/>
-      <w:r>
-        <w:t>OpticalMarketing</w:t>
-      </w:r>
-      <w:proofErr w:type="spellEnd"/>
-      <w:r>
-        <w:t>. El</w:t>
+        <w:t>s de un navegador Web, servicios de OpticalMarketing. El</w:t>
       </w:r>
       <w:r>
         <w:t xml:space="preserve"> cliente </w:t>
       </w:r>
       <w:r>
-        <w:t xml:space="preserve">puede administrar sus anuncios, ver gráficos e información de los anuncios emitidos en los </w:t>
-      </w:r>
-      <w:proofErr w:type="spellStart"/>
-      <w:r>
-        <w:t>AdvertHost</w:t>
-      </w:r>
-      <w:proofErr w:type="spellEnd"/>
-      <w:r>
-        <w:t xml:space="preserve">, pagar los servicios brindados por </w:t>
-      </w:r>
-      <w:proofErr w:type="spellStart"/>
-      <w:r>
-        <w:t>OpticalMarketin</w:t>
-      </w:r>
-      <w:r>
-        <w:t>g</w:t>
-      </w:r>
-      <w:proofErr w:type="spellEnd"/>
-      <w:r>
-        <w:t xml:space="preserve"> </w:t>
-      </w:r>
-      <w:proofErr w:type="spellStart"/>
-      <w:r>
-        <w:t>atravez</w:t>
-      </w:r>
-      <w:proofErr w:type="spellEnd"/>
-      <w:r>
-        <w:t xml:space="preserve"> de los servicios </w:t>
-      </w:r>
-      <w:proofErr w:type="spellStart"/>
-      <w:r>
-        <w:t>PayPal</w:t>
-      </w:r>
-      <w:proofErr w:type="spellEnd"/>
+        <w:t>puede administrar sus anuncios, ver gráficos e información de los anuncios emitidos en los AdvertHost, pagar los servicios brindados por OpticalMarketin</w:t>
+      </w:r>
+      <w:r>
+        <w:t>g atravez de los servicios PayPal</w:t>
+      </w:r>
     </w:p>
     <w:p>
       <w:r>
@@ -3864,7 +2418,7 @@
                     </pic:cNvPicPr>
                   </pic:nvPicPr>
                   <pic:blipFill>
-                    <a:blip r:embed="rId18"/>
+                    <a:blip r:embed="rId20"/>
                     <a:srcRect/>
                     <a:stretch>
                       <a:fillRect/>
@@ -3893,14 +2447,154 @@
         </w:drawing>
       </w:r>
     </w:p>
+    <w:p>
+      <w:pPr>
+        <w:jc w:val="center"/>
+      </w:pPr>
+      <w:r>
+        <w:br w:type="page"/>
+      </w:r>
+    </w:p>
+    <w:p>
+      <w:pPr>
+        <w:jc w:val="center"/>
+        <w:sectPr>
+          <w:pgSz w:w="12240" w:h="15840"/>
+          <w:pgMar w:top="1417" w:right="1701" w:bottom="1417" w:left="1701" w:header="708" w:footer="708" w:gutter="0"/>
+          <w:cols w:space="708"/>
+          <w:docGrid w:linePitch="360"/>
+        </w:sectPr>
+      </w:pPr>
+    </w:p>
+    <w:p>
+      <w:pPr>
+        <w:jc w:val="center"/>
+      </w:pPr>
+      <w:r>
+        <w:lastRenderedPageBreak/>
+        <w:t>Diagrama Entidad Relación de bases de datos relacional</w:t>
+      </w:r>
+    </w:p>
+    <w:p>
+      <w:pPr>
+        <w:sectPr>
+          <w:pgSz w:w="15840" w:h="12240" w:orient="landscape"/>
+          <w:pgMar w:top="1701" w:right="1418" w:bottom="1701" w:left="1418" w:header="709" w:footer="709" w:gutter="0"/>
+          <w:cols w:space="708"/>
+          <w:docGrid w:linePitch="360"/>
+        </w:sectPr>
+      </w:pPr>
+      <w:r>
+        <w:rPr>
+          <w:noProof/>
+          <w:lang w:eastAsia="es-AR"/>
+        </w:rPr>
+        <w:drawing>
+          <wp:inline distT="0" distB="0" distL="0" distR="0">
+            <wp:extent cx="9399902" cy="5172075"/>
+            <wp:effectExtent l="19050" t="0" r="0" b="0"/>
+            <wp:docPr id="12" name="Imagen 1"/>
+            <wp:cNvGraphicFramePr>
+              <a:graphicFrameLocks xmlns:a="http://schemas.openxmlformats.org/drawingml/2006/main" noChangeAspect="1"/>
+            </wp:cNvGraphicFramePr>
+            <a:graphic xmlns:a="http://schemas.openxmlformats.org/drawingml/2006/main">
+              <a:graphicData uri="http://schemas.openxmlformats.org/drawingml/2006/picture">
+                <pic:pic xmlns:pic="http://schemas.openxmlformats.org/drawingml/2006/picture">
+                  <pic:nvPicPr>
+                    <pic:cNvPr id="0" name="Picture 1"/>
+                    <pic:cNvPicPr>
+                      <a:picLocks noChangeAspect="1" noChangeArrowheads="1"/>
+                    </pic:cNvPicPr>
+                  </pic:nvPicPr>
+                  <pic:blipFill>
+                    <a:blip r:embed="rId21"/>
+                    <a:srcRect/>
+                    <a:stretch>
+                      <a:fillRect/>
+                    </a:stretch>
+                  </pic:blipFill>
+                  <pic:spPr bwMode="auto">
+                    <a:xfrm>
+                      <a:off x="0" y="0"/>
+                      <a:ext cx="9401971" cy="5173214"/>
+                    </a:xfrm>
+                    <a:prstGeom prst="rect">
+                      <a:avLst/>
+                    </a:prstGeom>
+                    <a:noFill/>
+                    <a:ln w="9525">
+                      <a:noFill/>
+                      <a:miter lim="800000"/>
+                      <a:headEnd/>
+                      <a:tailEnd/>
+                    </a:ln>
+                  </pic:spPr>
+                </pic:pic>
+              </a:graphicData>
+            </a:graphic>
+          </wp:inline>
+        </w:drawing>
+      </w:r>
+    </w:p>
+    <w:p/>
     <w:sectPr>
       <w:pgSz w:w="12240" w:h="15840"/>
-      <w:pgMar w:top="1417" w:right="1701" w:bottom="1417" w:left="1701" w:header="708" w:footer="708" w:gutter="0"/>
+      <w:pgMar w:top="1418" w:right="1701" w:bottom="1418" w:left="1701" w:header="709" w:footer="709" w:gutter="0"/>
       <w:cols w:space="708"/>
       <w:docGrid w:linePitch="360"/>
     </w:sectPr>
   </w:body>
 </w:document>
+</file>
+
+<file path=word/endnotes.xml><?xml version="1.0" encoding="utf-8"?>
+<w:endnotes xmlns:ve="http://schemas.openxmlformats.org/markup-compatibility/2006" xmlns:o="urn:schemas-microsoft-com:office:office" xmlns:r="http://schemas.openxmlformats.org/officeDocument/2006/relationships" xmlns:m="http://schemas.openxmlformats.org/officeDocument/2006/math" xmlns:v="urn:schemas-microsoft-com:vml" xmlns:wp="http://schemas.openxmlformats.org/drawingml/2006/wordprocessingDrawing" xmlns:w10="urn:schemas-microsoft-com:office:word" xmlns:w="http://schemas.openxmlformats.org/wordprocessingml/2006/main" xmlns:wne="http://schemas.microsoft.com/office/word/2006/wordml">
+  <w:endnote w:type="separator" w:id="0">
+    <w:p>
+      <w:pPr>
+        <w:spacing w:after="0" w:line="240" w:lineRule="auto"/>
+      </w:pPr>
+      <w:r>
+        <w:separator/>
+      </w:r>
+    </w:p>
+  </w:endnote>
+  <w:endnote w:type="continuationSeparator" w:id="1">
+    <w:p>
+      <w:pPr>
+        <w:spacing w:after="0" w:line="240" w:lineRule="auto"/>
+      </w:pPr>
+      <w:r>
+        <w:continuationSeparator/>
+      </w:r>
+    </w:p>
+  </w:endnote>
+</w:endnotes>
+</file>
+
+<file path=word/footnotes.xml><?xml version="1.0" encoding="utf-8"?>
+<w:footnotes xmlns:ve="http://schemas.openxmlformats.org/markup-compatibility/2006" xmlns:o="urn:schemas-microsoft-com:office:office" xmlns:r="http://schemas.openxmlformats.org/officeDocument/2006/relationships" xmlns:m="http://schemas.openxmlformats.org/officeDocument/2006/math" xmlns:v="urn:schemas-microsoft-com:vml" xmlns:wp="http://schemas.openxmlformats.org/drawingml/2006/wordprocessingDrawing" xmlns:w10="urn:schemas-microsoft-com:office:word" xmlns:w="http://schemas.openxmlformats.org/wordprocessingml/2006/main" xmlns:wne="http://schemas.microsoft.com/office/word/2006/wordml">
+  <w:footnote w:type="separator" w:id="0">
+    <w:p>
+      <w:pPr>
+        <w:spacing w:after="0" w:line="240" w:lineRule="auto"/>
+      </w:pPr>
+      <w:r>
+        <w:separator/>
+      </w:r>
+    </w:p>
+  </w:footnote>
+  <w:footnote w:type="continuationSeparator" w:id="1">
+    <w:p>
+      <w:pPr>
+        <w:spacing w:after="0" w:line="240" w:lineRule="auto"/>
+      </w:pPr>
+      <w:r>
+        <w:continuationSeparator/>
+      </w:r>
+    </w:p>
+  </w:footnote>
+</w:footnotes>
 </file>
 
 <file path=word/numbering.xml><?xml version="1.0" encoding="utf-8"?>
@@ -4367,6 +3061,54 @@
       <w:ind w:left="720"/>
       <w:contextualSpacing/>
     </w:pPr>
+  </w:style>
+  <w:style w:type="paragraph" w:styleId="Encabezado">
+    <w:name w:val="header"/>
+    <w:basedOn w:val="Normal"/>
+    <w:link w:val="EncabezadoCar"/>
+    <w:uiPriority w:val="99"/>
+    <w:semiHidden/>
+    <w:unhideWhenUsed/>
+    <w:rsid w:val="001322D8"/>
+    <w:pPr>
+      <w:tabs>
+        <w:tab w:val="center" w:pos="4419"/>
+        <w:tab w:val="right" w:pos="8838"/>
+      </w:tabs>
+      <w:spacing w:after="0" w:line="240" w:lineRule="auto"/>
+    </w:pPr>
+  </w:style>
+  <w:style w:type="character" w:customStyle="1" w:styleId="EncabezadoCar">
+    <w:name w:val="Encabezado Car"/>
+    <w:basedOn w:val="Fuentedeprrafopredeter"/>
+    <w:link w:val="Encabezado"/>
+    <w:uiPriority w:val="99"/>
+    <w:semiHidden/>
+    <w:rsid w:val="001322D8"/>
+  </w:style>
+  <w:style w:type="paragraph" w:styleId="Piedepgina">
+    <w:name w:val="footer"/>
+    <w:basedOn w:val="Normal"/>
+    <w:link w:val="PiedepginaCar"/>
+    <w:uiPriority w:val="99"/>
+    <w:semiHidden/>
+    <w:unhideWhenUsed/>
+    <w:rsid w:val="001322D8"/>
+    <w:pPr>
+      <w:tabs>
+        <w:tab w:val="center" w:pos="4419"/>
+        <w:tab w:val="right" w:pos="8838"/>
+      </w:tabs>
+      <w:spacing w:after="0" w:line="240" w:lineRule="auto"/>
+    </w:pPr>
+  </w:style>
+  <w:style w:type="character" w:customStyle="1" w:styleId="PiedepginaCar">
+    <w:name w:val="Pie de página Car"/>
+    <w:basedOn w:val="Fuentedeprrafopredeter"/>
+    <w:link w:val="Piedepgina"/>
+    <w:uiPriority w:val="99"/>
+    <w:semiHidden/>
+    <w:rsid w:val="001322D8"/>
   </w:style>
 </w:styles>
 </file>

</xml_diff>

<commit_message>
Actualizados todos los Doc Reg
</commit_message>
<xml_diff>
--- a/Proyecto final/SprintsDevelopment/DocumentacionRegularidad.docx
+++ b/Proyecto final/SprintsDevelopment/DocumentacionRegularidad.docx
@@ -2,6 +2,255 @@
 <file path=word/document.xml><?xml version="1.0" encoding="utf-8"?>
 <w:document xmlns:ve="http://schemas.openxmlformats.org/markup-compatibility/2006" xmlns:o="urn:schemas-microsoft-com:office:office" xmlns:r="http://schemas.openxmlformats.org/officeDocument/2006/relationships" xmlns:m="http://schemas.openxmlformats.org/officeDocument/2006/math" xmlns:v="urn:schemas-microsoft-com:vml" xmlns:wp="http://schemas.openxmlformats.org/drawingml/2006/wordprocessingDrawing" xmlns:w10="urn:schemas-microsoft-com:office:word" xmlns:w="http://schemas.openxmlformats.org/wordprocessingml/2006/main" xmlns:wne="http://schemas.microsoft.com/office/word/2006/wordml">
   <w:body>
+    <w:p>
+      <w:r>
+        <w:rPr>
+          <w:noProof/>
+          <w:lang w:eastAsia="es-AR"/>
+        </w:rPr>
+        <w:pict>
+          <v:group id="_x0000_s1026" style="position:absolute;margin-left:0;margin-top:0;width:611.8pt;height:649.85pt;z-index:251658240;mso-position-horizontal:center;mso-position-horizontal-relative:page;mso-position-vertical:center;mso-position-vertical-relative:margin" coordorigin=",1440" coordsize="12239,12960" o:allowincell="f">
+            <v:group id="_x0000_s1027" style="position:absolute;top:9661;width:12239;height:4739;mso-position-horizontal:center;mso-position-horizontal-relative:margin;mso-position-vertical:bottom;mso-position-vertical-relative:margin" coordorigin="-6,3399" coordsize="12197,4253">
+              <v:group id="_x0000_s1028" style="position:absolute;left:-6;top:3717;width:12189;height:3550" coordorigin="18,7468" coordsize="12189,3550">
+                <v:shape id="_x0000_s1029" style="position:absolute;left:18;top:7837;width:7132;height:2863" coordsize="7132,2863" path="m,l17,2863,7132,2578r,-2378l,xe" fillcolor="#a7bfde" stroked="f">
+                  <v:fill opacity=".5"/>
+                  <v:path arrowok="t"/>
+                </v:shape>
+                <v:shape id="_x0000_s1030" style="position:absolute;left:7150;top:7468;width:3466;height:3550" coordsize="3466,3550" path="m,569l,2930r3466,620l3466,,,569xe" fillcolor="#d3dfee" stroked="f">
+                  <v:fill opacity=".5"/>
+                  <v:path arrowok="t"/>
+                </v:shape>
+                <v:shape id="_x0000_s1031" style="position:absolute;left:10616;top:7468;width:1591;height:3550" coordsize="1591,3550" path="m,l,3550,1591,2746r,-2009l,xe" fillcolor="#a7bfde" stroked="f">
+                  <v:fill opacity=".5"/>
+                  <v:path arrowok="t"/>
+                </v:shape>
+              </v:group>
+              <v:shape id="_x0000_s1032" style="position:absolute;left:8071;top:4069;width:4120;height:2913" coordsize="4120,2913" path="m1,251l,2662r4120,251l4120,,1,251xe" fillcolor="#d8d8d8" stroked="f">
+                <v:path arrowok="t"/>
+              </v:shape>
+              <v:shape id="_x0000_s1033" style="position:absolute;left:4104;top:3399;width:3985;height:4236" coordsize="3985,4236" path="m,l,4236,3985,3349r,-2428l,xe" fillcolor="#bfbfbf" stroked="f">
+                <v:path arrowok="t"/>
+              </v:shape>
+              <v:shape id="_x0000_s1034" style="position:absolute;left:18;top:3399;width:4086;height:4253" coordsize="4086,4253" path="m4086,r-2,4253l,3198,,1072,4086,xe" fillcolor="#d8d8d8" stroked="f">
+                <v:path arrowok="t"/>
+              </v:shape>
+              <v:shape id="_x0000_s1035" style="position:absolute;left:17;top:3617;width:2076;height:3851" coordsize="2076,3851" path="m,921l2060,r16,3851l,2981,,921xe" fillcolor="#d3dfee" stroked="f">
+                <v:fill opacity="45875f"/>
+                <v:path arrowok="t"/>
+              </v:shape>
+              <v:shape id="_x0000_s1036" style="position:absolute;left:2077;top:3617;width:6011;height:3835" coordsize="6011,3835" path="m,l17,3835,6011,2629r,-1390l,xe" fillcolor="#a7bfde" stroked="f">
+                <v:fill opacity="45875f"/>
+                <v:path arrowok="t"/>
+              </v:shape>
+              <v:shape id="_x0000_s1037" style="position:absolute;left:8088;top:3835;width:4102;height:3432" coordsize="4102,3432" path="m,1038l,2411,4102,3432,4102,,,1038xe" fillcolor="#d3dfee" stroked="f">
+                <v:fill opacity="45875f"/>
+                <v:path arrowok="t"/>
+              </v:shape>
+            </v:group>
+            <v:rect id="_x0000_s1038" style="position:absolute;left:1800;top:1440;width:8638;height:1823;mso-position-horizontal:center;mso-position-horizontal-relative:margin;mso-position-vertical:top;mso-position-vertical-relative:margin" filled="f" stroked="f">
+              <v:textbox style="mso-next-textbox:#_x0000_s1038;mso-fit-shape-to-text:t">
+                <w:txbxContent>
+                  <w:p>
+                    <w:pPr>
+                      <w:spacing w:after="0"/>
+                      <w:jc w:val="center"/>
+                      <w:rPr>
+                        <w:b/>
+                        <w:bCs/>
+                        <w:color w:val="808080"/>
+                        <w:sz w:val="44"/>
+                        <w:szCs w:val="44"/>
+                        <w:lang w:val="es-ES"/>
+                      </w:rPr>
+                    </w:pPr>
+                    <w:r>
+                      <w:rPr>
+                        <w:b/>
+                        <w:bCs/>
+                        <w:color w:val="808080"/>
+                        <w:sz w:val="44"/>
+                        <w:szCs w:val="44"/>
+                        <w:lang w:val="es-ES"/>
+                      </w:rPr>
+                      <w:t>UNIVERSIDAD TECONOLÓGICA NACIONAL                    FACULTAD REGIONAL CÓRDOBA</w:t>
+                    </w:r>
+                  </w:p>
+                  <w:p>
+                    <w:pPr>
+                      <w:spacing w:after="0"/>
+                      <w:rPr>
+                        <w:b/>
+                        <w:bCs/>
+                        <w:color w:val="808080"/>
+                        <w:sz w:val="32"/>
+                        <w:szCs w:val="32"/>
+                        <w:lang w:val="es-ES"/>
+                      </w:rPr>
+                    </w:pPr>
+                  </w:p>
+                </w:txbxContent>
+              </v:textbox>
+            </v:rect>
+            <v:rect id="_x0000_s1039" style="position:absolute;left:6494;top:11161;width:4998;height:1127;mso-position-horizontal-relative:margin;mso-position-vertical-relative:margin" filled="f" stroked="f">
+              <v:textbox style="mso-next-textbox:#_x0000_s1039;mso-fit-shape-to-text:t">
+                <w:txbxContent>
+                  <w:p>
+                    <w:pPr>
+                      <w:jc w:val="right"/>
+                      <w:rPr>
+                        <w:sz w:val="56"/>
+                        <w:szCs w:val="56"/>
+                        <w:lang w:val="es-ES"/>
+                      </w:rPr>
+                    </w:pPr>
+                    <w:r>
+                      <w:rPr>
+                        <w:sz w:val="56"/>
+                        <w:szCs w:val="56"/>
+                        <w:lang w:val="es-ES"/>
+                      </w:rPr>
+                      <w:t>06/11/2012</w:t>
+                    </w:r>
+                  </w:p>
+                </w:txbxContent>
+              </v:textbox>
+            </v:rect>
+            <v:rect id="_x0000_s1040" style="position:absolute;left:1800;top:2294;width:8638;height:7268;mso-position-horizontal:center;mso-position-horizontal-relative:margin;mso-position-vertical-relative:margin;v-text-anchor:bottom" filled="f" stroked="f">
+              <v:textbox style="mso-next-textbox:#_x0000_s1040">
+                <w:txbxContent>
+                  <w:p>
+                    <w:pPr>
+                      <w:spacing w:after="0"/>
+                      <w:jc w:val="center"/>
+                      <w:rPr>
+                        <w:b/>
+                        <w:bCs/>
+                        <w:color w:val="1F497D"/>
+                        <w:sz w:val="72"/>
+                        <w:szCs w:val="72"/>
+                      </w:rPr>
+                    </w:pPr>
+                    <w:r>
+                      <w:rPr>
+                        <w:b/>
+                        <w:bCs/>
+                        <w:color w:val="1F497D"/>
+                        <w:sz w:val="72"/>
+                        <w:szCs w:val="72"/>
+                      </w:rPr>
+                      <w:t>Proyecto Final               Optical Marketing</w:t>
+                    </w:r>
+                  </w:p>
+                  <w:p>
+                    <w:pPr>
+                      <w:spacing w:after="0"/>
+                      <w:jc w:val="center"/>
+                      <w:rPr>
+                        <w:b/>
+                        <w:bCs/>
+                        <w:color w:val="1F497D"/>
+                        <w:sz w:val="72"/>
+                        <w:szCs w:val="72"/>
+                      </w:rPr>
+                    </w:pPr>
+                    <w:r>
+                      <w:rPr>
+                        <w:b/>
+                        <w:bCs/>
+                        <w:color w:val="1F497D"/>
+                        <w:sz w:val="72"/>
+                        <w:szCs w:val="72"/>
+                      </w:rPr>
+                      <w:t>Documentación</w:t>
+                    </w:r>
+                  </w:p>
+                  <w:p>
+                    <w:pPr>
+                      <w:jc w:val="center"/>
+                      <w:rPr>
+                        <w:b/>
+                        <w:bCs/>
+                        <w:color w:val="808080"/>
+                        <w:sz w:val="36"/>
+                        <w:szCs w:val="36"/>
+                        <w:lang w:val="es-ES"/>
+                      </w:rPr>
+                    </w:pPr>
+                    <w:r>
+                      <w:rPr>
+                        <w:b/>
+                        <w:bCs/>
+                        <w:color w:val="808080"/>
+                        <w:sz w:val="36"/>
+                        <w:szCs w:val="36"/>
+                        <w:lang w:val="es-ES"/>
+                      </w:rPr>
+                      <w:t>Documentación de Desarrollo de Proyecto</w:t>
+                    </w:r>
+                  </w:p>
+                  <w:p>
+                    <w:pPr>
+                      <w:rPr>
+                        <w:b/>
+                        <w:bCs/>
+                        <w:color w:val="808080"/>
+                        <w:sz w:val="32"/>
+                        <w:szCs w:val="32"/>
+                        <w:lang w:val="es-ES"/>
+                      </w:rPr>
+                    </w:pPr>
+                    <w:r>
+                      <w:rPr>
+                        <w:b/>
+                        <w:bCs/>
+                        <w:color w:val="808080"/>
+                        <w:sz w:val="36"/>
+                        <w:szCs w:val="36"/>
+                        <w:lang w:val="es-ES"/>
+                      </w:rPr>
+                      <w:t xml:space="preserve">Grupo 4                                                                              </w:t>
+                    </w:r>
+                    <w:r>
+                      <w:rPr>
+                        <w:b/>
+                        <w:bCs/>
+                        <w:color w:val="808080"/>
+                        <w:sz w:val="36"/>
+                        <w:szCs w:val="36"/>
+                      </w:rPr>
+                      <w:t>Carlos Kapica 51482                                                                                       Rodrigo Liberal 51658                                                                     Julián Peker 51395</w:t>
+                    </w:r>
+                  </w:p>
+                  <w:p>
+                    <w:pPr>
+                      <w:rPr>
+                        <w:b/>
+                        <w:bCs/>
+                        <w:color w:val="808080"/>
+                        <w:sz w:val="32"/>
+                        <w:szCs w:val="32"/>
+                        <w:lang w:val="es-ES"/>
+                      </w:rPr>
+                    </w:pPr>
+                    <w:r>
+                      <w:rPr>
+                        <w:b/>
+                        <w:bCs/>
+                        <w:color w:val="808080" w:themeColor="text1" w:themeTint="7F"/>
+                        <w:sz w:val="36"/>
+                        <w:szCs w:val="36"/>
+                      </w:rPr>
+                      <w:t>Fernández David 53063</w:t>
+                    </w:r>
+                  </w:p>
+                </w:txbxContent>
+              </v:textbox>
+            </v:rect>
+            <w10:wrap anchorx="page" anchory="margin"/>
+          </v:group>
+        </w:pict>
+      </w:r>
+    </w:p>
     <w:p/>
     <w:p/>
     <w:p/>
@@ -27,14 +276,1336 @@
     <w:p/>
     <w:p/>
     <w:p/>
-    <w:p/>
-    <w:p>
-      <w:pPr>
-        <w:jc w:val="center"/>
-      </w:pPr>
-      <w:r>
+    <w:p>
+      <w:pPr>
+        <w:pStyle w:val="Ttulo1"/>
+        <w:spacing w:after="240" w:line="240" w:lineRule="auto"/>
+        <w:rPr>
+          <w:rFonts w:asciiTheme="minorHAnsi" w:hAnsiTheme="minorHAnsi" w:cstheme="minorHAnsi"/>
+          <w:b w:val="0"/>
+          <w:color w:val="auto"/>
+          <w:lang w:val="es-ES"/>
+        </w:rPr>
+      </w:pPr>
+      <w:r>
+        <w:rPr>
+          <w:rFonts w:asciiTheme="minorHAnsi" w:hAnsiTheme="minorHAnsi" w:cstheme="minorHAnsi"/>
+          <w:b w:val="0"/>
+          <w:color w:val="auto"/>
+          <w:lang w:val="es-ES"/>
+        </w:rPr>
+        <w:lastRenderedPageBreak/>
+        <w:t>Índice</w:t>
+      </w:r>
+    </w:p>
+    <w:p>
+      <w:pPr>
+        <w:pStyle w:val="Ttulo1"/>
+        <w:numPr>
+          <w:ilvl w:val="0"/>
+          <w:numId w:val="3"/>
+        </w:numPr>
+        <w:spacing w:after="240" w:line="240" w:lineRule="auto"/>
+        <w:rPr>
+          <w:rFonts w:asciiTheme="minorHAnsi" w:hAnsiTheme="minorHAnsi" w:cstheme="minorHAnsi"/>
+          <w:b w:val="0"/>
+          <w:color w:val="auto"/>
+          <w:lang w:val="es-ES"/>
+        </w:rPr>
+      </w:pPr>
+      <w:r>
+        <w:rPr>
+          <w:rFonts w:asciiTheme="minorHAnsi" w:hAnsiTheme="minorHAnsi" w:cstheme="minorHAnsi"/>
+          <w:b w:val="0"/>
+          <w:color w:val="auto"/>
+          <w:lang w:val="es-ES"/>
+        </w:rPr>
+        <w:t>Introducción</w:t>
+      </w:r>
+      <w:r>
+        <w:rPr>
+          <w:rFonts w:asciiTheme="minorHAnsi" w:hAnsiTheme="minorHAnsi" w:cstheme="minorHAnsi"/>
+          <w:b w:val="0"/>
+          <w:color w:val="auto"/>
+          <w:lang w:val="es-ES"/>
+        </w:rPr>
+        <w:tab/>
+      </w:r>
+      <w:r>
+        <w:rPr>
+          <w:rFonts w:asciiTheme="minorHAnsi" w:hAnsiTheme="minorHAnsi" w:cstheme="minorHAnsi"/>
+          <w:b w:val="0"/>
+          <w:color w:val="auto"/>
+          <w:lang w:val="es-ES"/>
+        </w:rPr>
+        <w:tab/>
+      </w:r>
+      <w:r>
+        <w:rPr>
+          <w:rFonts w:asciiTheme="minorHAnsi" w:hAnsiTheme="minorHAnsi" w:cstheme="minorHAnsi"/>
+          <w:b w:val="0"/>
+          <w:color w:val="auto"/>
+          <w:lang w:val="es-ES"/>
+        </w:rPr>
+        <w:tab/>
+      </w:r>
+      <w:r>
+        <w:rPr>
+          <w:rFonts w:asciiTheme="minorHAnsi" w:hAnsiTheme="minorHAnsi" w:cstheme="minorHAnsi"/>
+          <w:b w:val="0"/>
+          <w:color w:val="auto"/>
+          <w:lang w:val="es-ES"/>
+        </w:rPr>
+        <w:tab/>
+      </w:r>
+      <w:r>
+        <w:rPr>
+          <w:rFonts w:asciiTheme="minorHAnsi" w:hAnsiTheme="minorHAnsi" w:cstheme="minorHAnsi"/>
+          <w:b w:val="0"/>
+          <w:color w:val="auto"/>
+          <w:lang w:val="es-ES"/>
+        </w:rPr>
+        <w:tab/>
+      </w:r>
+      <w:r>
+        <w:rPr>
+          <w:rFonts w:asciiTheme="minorHAnsi" w:hAnsiTheme="minorHAnsi" w:cstheme="minorHAnsi"/>
+          <w:b w:val="0"/>
+          <w:color w:val="auto"/>
+          <w:lang w:val="es-ES"/>
+        </w:rPr>
+        <w:tab/>
+      </w:r>
+      <w:r>
+        <w:rPr>
+          <w:rFonts w:asciiTheme="minorHAnsi" w:hAnsiTheme="minorHAnsi" w:cstheme="minorHAnsi"/>
+          <w:b w:val="0"/>
+          <w:color w:val="auto"/>
+          <w:lang w:val="es-ES"/>
+        </w:rPr>
+        <w:tab/>
+      </w:r>
+      <w:r>
+        <w:rPr>
+          <w:rFonts w:asciiTheme="minorHAnsi" w:hAnsiTheme="minorHAnsi" w:cstheme="minorHAnsi"/>
+          <w:b w:val="0"/>
+          <w:color w:val="auto"/>
+          <w:lang w:val="es-ES"/>
+        </w:rPr>
+        <w:tab/>
+      </w:r>
+      <w:r>
+        <w:rPr>
+          <w:rFonts w:asciiTheme="minorHAnsi" w:hAnsiTheme="minorHAnsi" w:cstheme="minorHAnsi"/>
+          <w:b w:val="0"/>
+          <w:color w:val="auto"/>
+          <w:lang w:val="es-ES"/>
+        </w:rPr>
+        <w:tab/>
+        <w:t>3</w:t>
+      </w:r>
+    </w:p>
+    <w:p>
+      <w:pPr>
+        <w:pStyle w:val="Ttulo1"/>
+        <w:numPr>
+          <w:ilvl w:val="0"/>
+          <w:numId w:val="3"/>
+        </w:numPr>
+        <w:spacing w:after="240" w:line="240" w:lineRule="auto"/>
+        <w:rPr>
+          <w:rFonts w:asciiTheme="minorHAnsi" w:hAnsiTheme="minorHAnsi" w:cstheme="minorHAnsi"/>
+          <w:b w:val="0"/>
+          <w:color w:val="auto"/>
+          <w:lang w:val="es-ES"/>
+        </w:rPr>
+      </w:pPr>
+      <w:r>
+        <w:rPr>
+          <w:rFonts w:asciiTheme="minorHAnsi" w:hAnsiTheme="minorHAnsi" w:cstheme="minorHAnsi"/>
+          <w:b w:val="0"/>
+          <w:color w:val="auto"/>
+          <w:lang w:val="es-ES"/>
+        </w:rPr>
+        <w:t>Diagrama de paquete</w:t>
+      </w:r>
+      <w:r>
+        <w:rPr>
+          <w:rFonts w:asciiTheme="minorHAnsi" w:hAnsiTheme="minorHAnsi" w:cstheme="minorHAnsi"/>
+          <w:b w:val="0"/>
+          <w:color w:val="auto"/>
+          <w:lang w:val="es-ES"/>
+        </w:rPr>
+        <w:t>s</w:t>
+      </w:r>
+      <w:r>
+        <w:rPr>
+          <w:rFonts w:asciiTheme="minorHAnsi" w:hAnsiTheme="minorHAnsi" w:cstheme="minorHAnsi"/>
+          <w:b w:val="0"/>
+          <w:color w:val="auto"/>
+          <w:lang w:val="es-ES"/>
+        </w:rPr>
+        <w:tab/>
+      </w:r>
+      <w:r>
+        <w:rPr>
+          <w:rFonts w:asciiTheme="minorHAnsi" w:hAnsiTheme="minorHAnsi" w:cstheme="minorHAnsi"/>
+          <w:b w:val="0"/>
+          <w:color w:val="auto"/>
+          <w:lang w:val="es-ES"/>
+        </w:rPr>
+        <w:tab/>
+      </w:r>
+      <w:r>
+        <w:rPr>
+          <w:rFonts w:asciiTheme="minorHAnsi" w:hAnsiTheme="minorHAnsi" w:cstheme="minorHAnsi"/>
+          <w:b w:val="0"/>
+          <w:color w:val="auto"/>
+          <w:lang w:val="es-ES"/>
+        </w:rPr>
+        <w:tab/>
+      </w:r>
+      <w:r>
+        <w:rPr>
+          <w:rFonts w:asciiTheme="minorHAnsi" w:hAnsiTheme="minorHAnsi" w:cstheme="minorHAnsi"/>
+          <w:b w:val="0"/>
+          <w:color w:val="auto"/>
+          <w:lang w:val="es-ES"/>
+        </w:rPr>
+        <w:tab/>
+      </w:r>
+      <w:r>
+        <w:rPr>
+          <w:rFonts w:asciiTheme="minorHAnsi" w:hAnsiTheme="minorHAnsi" w:cstheme="minorHAnsi"/>
+          <w:b w:val="0"/>
+          <w:color w:val="auto"/>
+          <w:lang w:val="es-ES"/>
+        </w:rPr>
+        <w:tab/>
+      </w:r>
+      <w:r>
+        <w:rPr>
+          <w:rFonts w:asciiTheme="minorHAnsi" w:hAnsiTheme="minorHAnsi" w:cstheme="minorHAnsi"/>
+          <w:b w:val="0"/>
+          <w:color w:val="auto"/>
+          <w:lang w:val="es-ES"/>
+        </w:rPr>
+        <w:tab/>
+      </w:r>
+      <w:r>
+        <w:rPr>
+          <w:rFonts w:asciiTheme="minorHAnsi" w:hAnsiTheme="minorHAnsi" w:cstheme="minorHAnsi"/>
+          <w:b w:val="0"/>
+          <w:color w:val="auto"/>
+          <w:lang w:val="es-ES"/>
+        </w:rPr>
+        <w:tab/>
+      </w:r>
+      <w:r>
+        <w:rPr>
+          <w:rFonts w:asciiTheme="minorHAnsi" w:hAnsiTheme="minorHAnsi" w:cstheme="minorHAnsi"/>
+          <w:b w:val="0"/>
+          <w:color w:val="auto"/>
+          <w:lang w:val="es-ES"/>
+        </w:rPr>
+        <w:tab/>
+        <w:t>4</w:t>
+      </w:r>
+    </w:p>
+    <w:p>
+      <w:pPr>
+        <w:pStyle w:val="Prrafodelista"/>
+        <w:numPr>
+          <w:ilvl w:val="0"/>
+          <w:numId w:val="3"/>
+        </w:numPr>
+        <w:rPr>
+          <w:sz w:val="28"/>
+          <w:szCs w:val="28"/>
+        </w:rPr>
+      </w:pPr>
+      <w:r>
+        <w:rPr>
+          <w:sz w:val="28"/>
+          <w:szCs w:val="28"/>
+        </w:rPr>
+        <w:t>Diagrama de Clase Del Paquete ColorImageStream</w:t>
+      </w:r>
+      <w:r>
+        <w:rPr>
+          <w:rFonts w:cstheme="minorHAnsi"/>
+          <w:sz w:val="28"/>
+          <w:szCs w:val="28"/>
+          <w:lang w:val="es-ES"/>
+        </w:rPr>
+        <w:tab/>
+      </w:r>
+      <w:r>
+        <w:rPr>
+          <w:rFonts w:cstheme="minorHAnsi"/>
+          <w:sz w:val="28"/>
+          <w:szCs w:val="28"/>
+          <w:lang w:val="es-ES"/>
+        </w:rPr>
+        <w:tab/>
+      </w:r>
+      <w:r>
+        <w:rPr>
+          <w:rFonts w:cstheme="minorHAnsi"/>
+          <w:sz w:val="28"/>
+          <w:szCs w:val="28"/>
+          <w:lang w:val="es-ES"/>
+        </w:rPr>
+        <w:tab/>
+      </w:r>
+      <w:r>
+        <w:rPr>
+          <w:rFonts w:cstheme="minorHAnsi"/>
+          <w:sz w:val="28"/>
+          <w:szCs w:val="28"/>
+          <w:lang w:val="es-ES"/>
+        </w:rPr>
+        <w:t>6</w:t>
+      </w:r>
+    </w:p>
+    <w:p>
+      <w:pPr>
+        <w:pStyle w:val="Prrafodelista"/>
+        <w:rPr>
+          <w:sz w:val="28"/>
+          <w:szCs w:val="28"/>
+        </w:rPr>
+      </w:pPr>
+    </w:p>
+    <w:p>
+      <w:pPr>
+        <w:pStyle w:val="Prrafodelista"/>
+        <w:numPr>
+          <w:ilvl w:val="0"/>
+          <w:numId w:val="3"/>
+        </w:numPr>
+        <w:rPr>
+          <w:sz w:val="28"/>
+          <w:szCs w:val="28"/>
+        </w:rPr>
+      </w:pPr>
+      <w:r>
+        <w:rPr>
+          <w:sz w:val="28"/>
+          <w:szCs w:val="28"/>
+        </w:rPr>
+        <w:t>Diagrama de Clases del paquete Capture</w:t>
+      </w:r>
+      <w:r>
+        <w:rPr>
+          <w:sz w:val="28"/>
+          <w:szCs w:val="28"/>
+        </w:rPr>
+        <w:tab/>
+      </w:r>
+      <w:r>
+        <w:rPr>
+          <w:sz w:val="28"/>
+          <w:szCs w:val="28"/>
+        </w:rPr>
+        <w:tab/>
+      </w:r>
+      <w:r>
+        <w:rPr>
+          <w:sz w:val="28"/>
+          <w:szCs w:val="28"/>
+        </w:rPr>
+        <w:tab/>
+      </w:r>
+      <w:r>
+        <w:rPr>
+          <w:sz w:val="28"/>
+          <w:szCs w:val="28"/>
+        </w:rPr>
+        <w:tab/>
+      </w:r>
+      <w:r>
+        <w:rPr>
+          <w:sz w:val="28"/>
+          <w:szCs w:val="28"/>
+        </w:rPr>
+        <w:tab/>
+      </w:r>
+      <w:r>
+        <w:rPr>
+          <w:sz w:val="28"/>
+          <w:szCs w:val="28"/>
+        </w:rPr>
+        <w:t>7</w:t>
+      </w:r>
+    </w:p>
+    <w:p>
+      <w:pPr>
+        <w:pStyle w:val="Prrafodelista"/>
+        <w:rPr>
+          <w:sz w:val="28"/>
+          <w:szCs w:val="28"/>
+        </w:rPr>
+      </w:pPr>
+    </w:p>
+    <w:p>
+      <w:pPr>
+        <w:pStyle w:val="Prrafodelista"/>
+        <w:numPr>
+          <w:ilvl w:val="0"/>
+          <w:numId w:val="3"/>
+        </w:numPr>
+        <w:rPr>
+          <w:sz w:val="28"/>
+          <w:szCs w:val="28"/>
+        </w:rPr>
+      </w:pPr>
+      <w:r>
+        <w:rPr>
+          <w:sz w:val="28"/>
+          <w:szCs w:val="28"/>
+        </w:rPr>
+        <w:t>Diagrama de clases del paquete FileSystem</w:t>
+      </w:r>
+      <w:r>
+        <w:rPr>
+          <w:sz w:val="28"/>
+          <w:szCs w:val="28"/>
+        </w:rPr>
+        <w:tab/>
+      </w:r>
+      <w:r>
+        <w:rPr>
+          <w:sz w:val="28"/>
+          <w:szCs w:val="28"/>
+        </w:rPr>
+        <w:tab/>
+      </w:r>
+      <w:r>
+        <w:rPr>
+          <w:sz w:val="28"/>
+          <w:szCs w:val="28"/>
+        </w:rPr>
+        <w:tab/>
+      </w:r>
+      <w:r>
+        <w:rPr>
+          <w:sz w:val="28"/>
+          <w:szCs w:val="28"/>
+        </w:rPr>
+        <w:tab/>
+      </w:r>
+      <w:r>
+        <w:rPr>
+          <w:sz w:val="28"/>
+          <w:szCs w:val="28"/>
+        </w:rPr>
+        <w:tab/>
+      </w:r>
+      <w:r>
+        <w:rPr>
+          <w:sz w:val="28"/>
+          <w:szCs w:val="28"/>
+        </w:rPr>
+        <w:t>9</w:t>
+      </w:r>
+    </w:p>
+    <w:p>
+      <w:pPr>
+        <w:pStyle w:val="Prrafodelista"/>
+        <w:rPr>
+          <w:sz w:val="28"/>
+          <w:szCs w:val="28"/>
+        </w:rPr>
+      </w:pPr>
+    </w:p>
+    <w:p>
+      <w:pPr>
+        <w:pStyle w:val="Prrafodelista"/>
+        <w:numPr>
+          <w:ilvl w:val="0"/>
+          <w:numId w:val="3"/>
+        </w:numPr>
+        <w:rPr>
+          <w:sz w:val="28"/>
+          <w:szCs w:val="28"/>
+        </w:rPr>
+      </w:pPr>
+      <w:r>
+        <w:rPr>
+          <w:sz w:val="28"/>
+          <w:szCs w:val="28"/>
+        </w:rPr>
+        <w:t>Diagrama de Clase del paquete HTTPConnection</w:t>
+      </w:r>
+      <w:r>
+        <w:rPr>
+          <w:sz w:val="28"/>
+          <w:szCs w:val="28"/>
+        </w:rPr>
+        <w:tab/>
+      </w:r>
+      <w:r>
+        <w:rPr>
+          <w:sz w:val="28"/>
+          <w:szCs w:val="28"/>
+        </w:rPr>
+        <w:tab/>
+      </w:r>
+      <w:r>
+        <w:rPr>
+          <w:sz w:val="28"/>
+          <w:szCs w:val="28"/>
+        </w:rPr>
+        <w:tab/>
+      </w:r>
+      <w:r>
+        <w:rPr>
+          <w:sz w:val="28"/>
+          <w:szCs w:val="28"/>
+        </w:rPr>
+        <w:tab/>
+      </w:r>
+      <w:r>
+        <w:rPr>
+          <w:sz w:val="28"/>
+          <w:szCs w:val="28"/>
+        </w:rPr>
+        <w:t>10</w:t>
+      </w:r>
+    </w:p>
+    <w:p>
+      <w:pPr>
+        <w:pStyle w:val="Prrafodelista"/>
+        <w:rPr>
+          <w:sz w:val="28"/>
+          <w:szCs w:val="28"/>
+        </w:rPr>
+      </w:pPr>
+    </w:p>
+    <w:p>
+      <w:pPr>
+        <w:pStyle w:val="Prrafodelista"/>
+        <w:numPr>
+          <w:ilvl w:val="0"/>
+          <w:numId w:val="3"/>
+        </w:numPr>
+        <w:rPr>
+          <w:sz w:val="28"/>
+          <w:szCs w:val="28"/>
+        </w:rPr>
+      </w:pPr>
+      <w:r>
+        <w:rPr>
+          <w:sz w:val="28"/>
+          <w:szCs w:val="28"/>
+        </w:rPr>
+        <w:t>Diagrama de clases del paquete Interaction</w:t>
+      </w:r>
+      <w:r>
+        <w:rPr>
+          <w:sz w:val="28"/>
+          <w:szCs w:val="28"/>
+        </w:rPr>
+        <w:tab/>
+      </w:r>
+      <w:r>
+        <w:rPr>
+          <w:sz w:val="28"/>
+          <w:szCs w:val="28"/>
+        </w:rPr>
+        <w:tab/>
+      </w:r>
+      <w:r>
+        <w:rPr>
+          <w:sz w:val="28"/>
+          <w:szCs w:val="28"/>
+        </w:rPr>
+        <w:tab/>
+      </w:r>
+      <w:r>
+        <w:rPr>
+          <w:sz w:val="28"/>
+          <w:szCs w:val="28"/>
+        </w:rPr>
+        <w:tab/>
+      </w:r>
+      <w:r>
+        <w:rPr>
+          <w:sz w:val="28"/>
+          <w:szCs w:val="28"/>
+        </w:rPr>
+        <w:tab/>
+      </w:r>
+      <w:r>
+        <w:rPr>
+          <w:sz w:val="28"/>
+          <w:szCs w:val="28"/>
+        </w:rPr>
+        <w:t>11</w:t>
+      </w:r>
+    </w:p>
+    <w:p>
+      <w:pPr>
+        <w:pStyle w:val="Prrafodelista"/>
+        <w:rPr>
+          <w:sz w:val="28"/>
+          <w:szCs w:val="28"/>
+        </w:rPr>
+      </w:pPr>
+    </w:p>
+    <w:p>
+      <w:pPr>
+        <w:pStyle w:val="Prrafodelista"/>
+        <w:numPr>
+          <w:ilvl w:val="0"/>
+          <w:numId w:val="3"/>
+        </w:numPr>
+        <w:rPr>
+          <w:sz w:val="28"/>
+          <w:szCs w:val="28"/>
+        </w:rPr>
+      </w:pPr>
+      <w:r>
+        <w:rPr>
+          <w:sz w:val="28"/>
+          <w:szCs w:val="28"/>
+        </w:rPr>
+        <w:t>Diagrama de Clases del paquete Preprocessing</w:t>
+      </w:r>
+      <w:r>
+        <w:rPr>
+          <w:sz w:val="28"/>
+          <w:szCs w:val="28"/>
+        </w:rPr>
+        <w:tab/>
+      </w:r>
+      <w:r>
+        <w:rPr>
+          <w:sz w:val="28"/>
+          <w:szCs w:val="28"/>
+        </w:rPr>
+        <w:tab/>
+      </w:r>
+      <w:r>
+        <w:rPr>
+          <w:sz w:val="28"/>
+          <w:szCs w:val="28"/>
+        </w:rPr>
+        <w:tab/>
+      </w:r>
+      <w:r>
+        <w:rPr>
+          <w:sz w:val="28"/>
+          <w:szCs w:val="28"/>
+        </w:rPr>
+        <w:tab/>
+      </w:r>
+      <w:r>
+        <w:rPr>
+          <w:sz w:val="28"/>
+          <w:szCs w:val="28"/>
+        </w:rPr>
+        <w:t>13</w:t>
+      </w:r>
+    </w:p>
+    <w:p>
+      <w:pPr>
+        <w:pStyle w:val="Prrafodelista"/>
+        <w:rPr>
+          <w:sz w:val="28"/>
+          <w:szCs w:val="28"/>
+        </w:rPr>
+      </w:pPr>
+    </w:p>
+    <w:p>
+      <w:pPr>
+        <w:pStyle w:val="Prrafodelista"/>
+        <w:numPr>
+          <w:ilvl w:val="0"/>
+          <w:numId w:val="3"/>
+        </w:numPr>
+        <w:rPr>
+          <w:sz w:val="28"/>
+          <w:szCs w:val="28"/>
+        </w:rPr>
+      </w:pPr>
+      <w:r>
+        <w:rPr>
+          <w:sz w:val="28"/>
+          <w:szCs w:val="28"/>
+        </w:rPr>
+        <w:t>Diagrama de clases del paquete Skeleton</w:t>
+      </w:r>
+      <w:r>
+        <w:rPr>
+          <w:sz w:val="28"/>
+          <w:szCs w:val="28"/>
+        </w:rPr>
+        <w:tab/>
+      </w:r>
+      <w:r>
+        <w:rPr>
+          <w:sz w:val="28"/>
+          <w:szCs w:val="28"/>
+        </w:rPr>
+        <w:tab/>
+      </w:r>
+      <w:r>
+        <w:rPr>
+          <w:sz w:val="28"/>
+          <w:szCs w:val="28"/>
+        </w:rPr>
+        <w:tab/>
+      </w:r>
+      <w:r>
+        <w:rPr>
+          <w:sz w:val="28"/>
+          <w:szCs w:val="28"/>
+        </w:rPr>
+        <w:tab/>
+      </w:r>
+      <w:r>
+        <w:rPr>
+          <w:sz w:val="28"/>
+          <w:szCs w:val="28"/>
+        </w:rPr>
+        <w:tab/>
+      </w:r>
+      <w:r>
+        <w:rPr>
+          <w:sz w:val="28"/>
+          <w:szCs w:val="28"/>
+        </w:rPr>
+        <w:t>1</w:t>
+      </w:r>
+      <w:r>
+        <w:rPr>
+          <w:sz w:val="28"/>
+          <w:szCs w:val="28"/>
+        </w:rPr>
+        <w:t>4</w:t>
+      </w:r>
+    </w:p>
+    <w:p>
+      <w:pPr>
+        <w:pStyle w:val="Prrafodelista"/>
+        <w:rPr>
+          <w:sz w:val="28"/>
+          <w:szCs w:val="28"/>
+        </w:rPr>
+      </w:pPr>
+    </w:p>
+    <w:p>
+      <w:pPr>
+        <w:pStyle w:val="Prrafodelista"/>
+        <w:numPr>
+          <w:ilvl w:val="0"/>
+          <w:numId w:val="3"/>
+        </w:numPr>
+        <w:rPr>
+          <w:sz w:val="28"/>
+          <w:szCs w:val="28"/>
+        </w:rPr>
+      </w:pPr>
+      <w:r>
+        <w:rPr>
+          <w:sz w:val="28"/>
+          <w:szCs w:val="28"/>
+        </w:rPr>
+        <w:t>Diagrama de clases del paquete Web</w:t>
+      </w:r>
+      <w:r>
+        <w:rPr>
+          <w:sz w:val="28"/>
+          <w:szCs w:val="28"/>
+        </w:rPr>
+        <w:tab/>
+      </w:r>
+      <w:r>
+        <w:rPr>
+          <w:sz w:val="28"/>
+          <w:szCs w:val="28"/>
+        </w:rPr>
+        <w:tab/>
+      </w:r>
+      <w:r>
+        <w:rPr>
+          <w:sz w:val="28"/>
+          <w:szCs w:val="28"/>
+        </w:rPr>
+        <w:tab/>
+      </w:r>
+      <w:r>
+        <w:rPr>
+          <w:sz w:val="28"/>
+          <w:szCs w:val="28"/>
+        </w:rPr>
+        <w:tab/>
+      </w:r>
+      <w:r>
+        <w:rPr>
+          <w:sz w:val="28"/>
+          <w:szCs w:val="28"/>
+        </w:rPr>
+        <w:tab/>
+      </w:r>
+      <w:r>
+        <w:rPr>
+          <w:sz w:val="28"/>
+          <w:szCs w:val="28"/>
+        </w:rPr>
+        <w:tab/>
+      </w:r>
+      <w:r>
+        <w:rPr>
+          <w:sz w:val="28"/>
+          <w:szCs w:val="28"/>
+        </w:rPr>
+        <w:t>1</w:t>
+      </w:r>
+      <w:r>
+        <w:rPr>
+          <w:sz w:val="28"/>
+          <w:szCs w:val="28"/>
+        </w:rPr>
+        <w:t>6</w:t>
+      </w:r>
+    </w:p>
+    <w:p>
+      <w:pPr>
+        <w:pStyle w:val="Prrafodelista"/>
+        <w:rPr>
+          <w:sz w:val="28"/>
+          <w:szCs w:val="28"/>
+        </w:rPr>
+      </w:pPr>
+    </w:p>
+    <w:p>
+      <w:pPr>
+        <w:pStyle w:val="Prrafodelista"/>
+        <w:numPr>
+          <w:ilvl w:val="0"/>
+          <w:numId w:val="3"/>
+        </w:numPr>
+        <w:rPr>
+          <w:sz w:val="28"/>
+          <w:szCs w:val="28"/>
+        </w:rPr>
+      </w:pPr>
+      <w:r>
+        <w:rPr>
+          <w:sz w:val="28"/>
+          <w:szCs w:val="28"/>
+        </w:rPr>
+        <w:t>Diagrama de estado de KinectStateMachine</w:t>
+      </w:r>
+      <w:r>
+        <w:rPr>
+          <w:sz w:val="28"/>
+          <w:szCs w:val="28"/>
+        </w:rPr>
+        <w:tab/>
+      </w:r>
+      <w:r>
+        <w:rPr>
+          <w:sz w:val="28"/>
+          <w:szCs w:val="28"/>
+        </w:rPr>
+        <w:tab/>
+      </w:r>
+      <w:r>
+        <w:rPr>
+          <w:sz w:val="28"/>
+          <w:szCs w:val="28"/>
+        </w:rPr>
+        <w:tab/>
+      </w:r>
+      <w:r>
+        <w:rPr>
+          <w:sz w:val="28"/>
+          <w:szCs w:val="28"/>
+        </w:rPr>
+        <w:tab/>
+      </w:r>
+      <w:r>
+        <w:rPr>
+          <w:sz w:val="28"/>
+          <w:szCs w:val="28"/>
+        </w:rPr>
+        <w:t>18</w:t>
+      </w:r>
+    </w:p>
+    <w:p>
+      <w:pPr>
+        <w:pStyle w:val="Prrafodelista"/>
+        <w:rPr>
+          <w:sz w:val="28"/>
+          <w:szCs w:val="28"/>
+        </w:rPr>
+      </w:pPr>
+    </w:p>
+    <w:p>
+      <w:pPr>
+        <w:pStyle w:val="Prrafodelista"/>
+        <w:numPr>
+          <w:ilvl w:val="0"/>
+          <w:numId w:val="3"/>
+        </w:numPr>
+        <w:rPr>
+          <w:sz w:val="28"/>
+          <w:szCs w:val="28"/>
+        </w:rPr>
+      </w:pPr>
+      <w:r>
+        <w:rPr>
+          <w:sz w:val="28"/>
+          <w:szCs w:val="28"/>
+        </w:rPr>
+        <w:t>Diagrama de Estado de AdvertStateMachine</w:t>
+      </w:r>
+      <w:r>
+        <w:rPr>
+          <w:sz w:val="28"/>
+          <w:szCs w:val="28"/>
+        </w:rPr>
+        <w:tab/>
+      </w:r>
+      <w:r>
+        <w:rPr>
+          <w:sz w:val="28"/>
+          <w:szCs w:val="28"/>
+        </w:rPr>
+        <w:tab/>
+      </w:r>
+      <w:r>
+        <w:rPr>
+          <w:sz w:val="28"/>
+          <w:szCs w:val="28"/>
+        </w:rPr>
+        <w:tab/>
+      </w:r>
+      <w:r>
+        <w:rPr>
+          <w:sz w:val="28"/>
+          <w:szCs w:val="28"/>
+        </w:rPr>
+        <w:tab/>
+      </w:r>
+      <w:r>
+        <w:rPr>
+          <w:sz w:val="28"/>
+          <w:szCs w:val="28"/>
+        </w:rPr>
+        <w:t>20</w:t>
+      </w:r>
+    </w:p>
+    <w:p>
+      <w:pPr>
+        <w:pStyle w:val="Prrafodelista"/>
+        <w:rPr>
+          <w:sz w:val="28"/>
+          <w:szCs w:val="28"/>
+        </w:rPr>
+      </w:pPr>
+    </w:p>
+    <w:p>
+      <w:pPr>
+        <w:pStyle w:val="Prrafodelista"/>
+        <w:numPr>
+          <w:ilvl w:val="0"/>
+          <w:numId w:val="3"/>
+        </w:numPr>
+        <w:rPr>
+          <w:sz w:val="28"/>
+          <w:szCs w:val="28"/>
+        </w:rPr>
+      </w:pPr>
+      <w:r>
+        <w:rPr>
+          <w:sz w:val="28"/>
+          <w:szCs w:val="28"/>
+        </w:rPr>
+        <w:t>Diagrama de Estado de Skeleton</w:t>
+      </w:r>
+      <w:r>
+        <w:rPr>
+          <w:sz w:val="28"/>
+          <w:szCs w:val="28"/>
+        </w:rPr>
+        <w:tab/>
+      </w:r>
+      <w:r>
+        <w:rPr>
+          <w:sz w:val="28"/>
+          <w:szCs w:val="28"/>
+        </w:rPr>
+        <w:tab/>
+      </w:r>
+      <w:r>
+        <w:rPr>
+          <w:sz w:val="28"/>
+          <w:szCs w:val="28"/>
+        </w:rPr>
+        <w:tab/>
+      </w:r>
+      <w:r>
+        <w:rPr>
+          <w:sz w:val="28"/>
+          <w:szCs w:val="28"/>
+        </w:rPr>
+        <w:tab/>
+      </w:r>
+      <w:r>
+        <w:rPr>
+          <w:sz w:val="28"/>
+          <w:szCs w:val="28"/>
+        </w:rPr>
+        <w:tab/>
+      </w:r>
+      <w:r>
+        <w:rPr>
+          <w:sz w:val="28"/>
+          <w:szCs w:val="28"/>
+        </w:rPr>
+        <w:tab/>
+      </w:r>
+      <w:r>
+        <w:rPr>
+          <w:sz w:val="28"/>
+          <w:szCs w:val="28"/>
+        </w:rPr>
+        <w:t>22</w:t>
+      </w:r>
+    </w:p>
+    <w:p>
+      <w:pPr>
+        <w:pStyle w:val="Prrafodelista"/>
+        <w:rPr>
+          <w:sz w:val="28"/>
+          <w:szCs w:val="28"/>
+        </w:rPr>
+      </w:pPr>
+    </w:p>
+    <w:p>
+      <w:pPr>
+        <w:pStyle w:val="Prrafodelista"/>
+        <w:numPr>
+          <w:ilvl w:val="0"/>
+          <w:numId w:val="3"/>
+        </w:numPr>
+        <w:rPr>
+          <w:sz w:val="28"/>
+          <w:szCs w:val="28"/>
+        </w:rPr>
+      </w:pPr>
+      <w:r>
+        <w:rPr>
+          <w:sz w:val="28"/>
+          <w:szCs w:val="28"/>
+        </w:rPr>
+        <w:t>Diagrama de Despliegue de OpticalMarketing</w:t>
+      </w:r>
+      <w:r>
+        <w:rPr>
+          <w:sz w:val="28"/>
+          <w:szCs w:val="28"/>
+        </w:rPr>
+        <w:tab/>
+      </w:r>
+      <w:r>
+        <w:rPr>
+          <w:sz w:val="28"/>
+          <w:szCs w:val="28"/>
+        </w:rPr>
+        <w:tab/>
+      </w:r>
+      <w:r>
+        <w:rPr>
+          <w:sz w:val="28"/>
+          <w:szCs w:val="28"/>
+        </w:rPr>
+        <w:tab/>
+      </w:r>
+      <w:r>
+        <w:rPr>
+          <w:sz w:val="28"/>
+          <w:szCs w:val="28"/>
+        </w:rPr>
+        <w:tab/>
+      </w:r>
+      <w:r>
+        <w:rPr>
+          <w:sz w:val="28"/>
+          <w:szCs w:val="28"/>
+        </w:rPr>
+        <w:t>2</w:t>
+      </w:r>
+      <w:r>
+        <w:rPr>
+          <w:sz w:val="28"/>
+          <w:szCs w:val="28"/>
+        </w:rPr>
+        <w:t>3</w:t>
+      </w:r>
+    </w:p>
+    <w:p>
+      <w:pPr>
+        <w:pStyle w:val="Prrafodelista"/>
+        <w:rPr>
+          <w:sz w:val="28"/>
+          <w:szCs w:val="28"/>
+        </w:rPr>
+      </w:pPr>
+    </w:p>
+    <w:p>
+      <w:pPr>
+        <w:pStyle w:val="Prrafodelista"/>
+        <w:numPr>
+          <w:ilvl w:val="0"/>
+          <w:numId w:val="3"/>
+        </w:numPr>
+        <w:rPr>
+          <w:sz w:val="28"/>
+          <w:szCs w:val="28"/>
+        </w:rPr>
+      </w:pPr>
+      <w:r>
+        <w:rPr>
+          <w:sz w:val="28"/>
+          <w:szCs w:val="28"/>
+        </w:rPr>
+        <w:t>Diagrama Entidad Relación de bases de datos relacional</w:t>
+      </w:r>
+      <w:r>
+        <w:rPr>
+          <w:sz w:val="28"/>
+          <w:szCs w:val="28"/>
+        </w:rPr>
+        <w:tab/>
+      </w:r>
+      <w:r>
+        <w:rPr>
+          <w:sz w:val="28"/>
+          <w:szCs w:val="28"/>
+        </w:rPr>
+        <w:tab/>
+      </w:r>
+      <w:r>
+        <w:rPr>
+          <w:sz w:val="28"/>
+          <w:szCs w:val="28"/>
+        </w:rPr>
+        <w:tab/>
+        <w:t>2</w:t>
+      </w:r>
+      <w:r>
+        <w:rPr>
+          <w:sz w:val="28"/>
+          <w:szCs w:val="28"/>
+        </w:rPr>
+        <w:t>5</w:t>
+      </w:r>
+    </w:p>
+    <w:p>
+      <w:pPr>
+        <w:pStyle w:val="Prrafodelista"/>
+        <w:rPr>
+          <w:sz w:val="28"/>
+          <w:szCs w:val="28"/>
+        </w:rPr>
+      </w:pPr>
+    </w:p>
+    <w:p>
+      <w:pPr>
+        <w:ind w:left="360"/>
+        <w:rPr>
+          <w:sz w:val="32"/>
+          <w:szCs w:val="32"/>
+        </w:rPr>
+      </w:pPr>
+      <w:r>
+        <w:rPr>
+          <w:sz w:val="32"/>
+          <w:szCs w:val="32"/>
+        </w:rPr>
+        <w:lastRenderedPageBreak/>
+        <w:t>Introducción</w:t>
+      </w:r>
+    </w:p>
+    <w:p>
+      <w:pPr>
+        <w:ind w:left="360"/>
+        <w:rPr>
+          <w:sz w:val="32"/>
+          <w:szCs w:val="32"/>
+        </w:rPr>
+      </w:pPr>
+      <w:r>
+        <w:rPr>
+          <w:sz w:val="32"/>
+          <w:szCs w:val="32"/>
+        </w:rPr>
+        <w:t xml:space="preserve">A continuación en el presente informe se presentará los principales módulos y </w:t>
+      </w:r>
+      <w:r>
+        <w:rPr>
+          <w:sz w:val="32"/>
+          <w:szCs w:val="32"/>
+        </w:rPr>
+        <w:t>avances</w:t>
+      </w:r>
+      <w:r>
+        <w:rPr>
+          <w:sz w:val="32"/>
+          <w:szCs w:val="32"/>
+        </w:rPr>
+        <w:t xml:space="preserve"> del modelado del proyecto Optical Marketing.</w:t>
+      </w:r>
+    </w:p>
+    <w:p>
+      <w:pPr>
+        <w:ind w:left="360"/>
+        <w:rPr>
+          <w:sz w:val="32"/>
+          <w:szCs w:val="32"/>
+        </w:rPr>
+      </w:pPr>
+      <w:r>
+        <w:rPr>
+          <w:sz w:val="32"/>
+          <w:szCs w:val="32"/>
+        </w:rPr>
+        <w:t>Se incluyen, diagramas entidad relación, diagramas de clases, diagramas de paquetes</w:t>
+      </w:r>
+      <w:r>
+        <w:rPr>
+          <w:sz w:val="32"/>
+          <w:szCs w:val="32"/>
+        </w:rPr>
+        <w:t>,</w:t>
+      </w:r>
+      <w:r>
+        <w:rPr>
+          <w:sz w:val="32"/>
+          <w:szCs w:val="32"/>
+        </w:rPr>
+        <w:t xml:space="preserve"> diagramas de estado</w:t>
+      </w:r>
+      <w:r>
+        <w:rPr>
+          <w:sz w:val="32"/>
+          <w:szCs w:val="32"/>
+        </w:rPr>
+        <w:t xml:space="preserve"> y diagrama de despliegue</w:t>
+      </w:r>
+      <w:r>
+        <w:rPr>
+          <w:sz w:val="32"/>
+          <w:szCs w:val="32"/>
+        </w:rPr>
+        <w:t>.</w:t>
+      </w:r>
+    </w:p>
+    <w:p>
+      <w:pPr>
+        <w:pStyle w:val="Prrafodelista"/>
+        <w:rPr>
+          <w:sz w:val="30"/>
+          <w:szCs w:val="30"/>
+        </w:rPr>
+      </w:pPr>
+    </w:p>
+    <w:p>
+      <w:pPr>
+        <w:pStyle w:val="Prrafodelista"/>
+        <w:rPr>
+          <w:sz w:val="32"/>
+          <w:szCs w:val="32"/>
+        </w:rPr>
+      </w:pPr>
+    </w:p>
+    <w:p>
+      <w:pPr>
+        <w:pStyle w:val="Prrafodelista"/>
+        <w:rPr>
+          <w:sz w:val="32"/>
+          <w:szCs w:val="32"/>
+        </w:rPr>
+      </w:pPr>
+    </w:p>
+    <w:p>
+      <w:pPr>
+        <w:pStyle w:val="Prrafodelista"/>
+        <w:rPr>
+          <w:sz w:val="32"/>
+          <w:szCs w:val="32"/>
+        </w:rPr>
+      </w:pPr>
+    </w:p>
+    <w:p>
+      <w:pPr>
+        <w:pStyle w:val="Prrafodelista"/>
+        <w:rPr>
+          <w:sz w:val="32"/>
+          <w:szCs w:val="32"/>
+        </w:rPr>
+      </w:pPr>
+    </w:p>
+    <w:p>
+      <w:pPr>
+        <w:pStyle w:val="Prrafodelista"/>
+        <w:rPr>
+          <w:sz w:val="32"/>
+          <w:szCs w:val="32"/>
+        </w:rPr>
+      </w:pPr>
+    </w:p>
+    <w:p>
+      <w:pPr>
+        <w:rPr>
+          <w:sz w:val="40"/>
+          <w:szCs w:val="40"/>
+        </w:rPr>
+      </w:pPr>
+    </w:p>
+    <w:p>
+      <w:pPr>
+        <w:rPr>
+          <w:sz w:val="40"/>
+          <w:szCs w:val="40"/>
+        </w:rPr>
+      </w:pPr>
+      <w:r>
+        <w:rPr>
+          <w:sz w:val="40"/>
+          <w:szCs w:val="40"/>
+        </w:rPr>
+        <w:br w:type="page"/>
+      </w:r>
+    </w:p>
+    <w:p>
+      <w:pPr>
+        <w:jc w:val="center"/>
+        <w:rPr>
+          <w:sz w:val="40"/>
+          <w:szCs w:val="40"/>
+        </w:rPr>
+      </w:pPr>
+      <w:r>
+        <w:rPr>
+          <w:sz w:val="40"/>
+          <w:szCs w:val="40"/>
+        </w:rPr>
         <w:lastRenderedPageBreak/>
         <w:t>Diagrama de Paquete</w:t>
+      </w:r>
+      <w:r>
+        <w:rPr>
+          <w:sz w:val="40"/>
+          <w:szCs w:val="40"/>
+        </w:rPr>
+        <w:t>s</w:t>
       </w:r>
     </w:p>
     <w:p>
@@ -372,8 +1943,16 @@
     <w:p>
       <w:pPr>
         <w:jc w:val="center"/>
-      </w:pPr>
-      <w:r>
+        <w:rPr>
+          <w:sz w:val="32"/>
+          <w:szCs w:val="32"/>
+        </w:rPr>
+      </w:pPr>
+      <w:r>
+        <w:rPr>
+          <w:sz w:val="32"/>
+          <w:szCs w:val="32"/>
+        </w:rPr>
         <w:lastRenderedPageBreak/>
         <w:t>Diagrama de Clase Del Paquete ColorImageStream</w:t>
       </w:r>
@@ -511,12 +2090,24 @@
     <w:p>
       <w:pPr>
         <w:jc w:val="center"/>
-      </w:pPr>
-      <w:r>
+        <w:rPr>
+          <w:sz w:val="32"/>
+          <w:szCs w:val="32"/>
+        </w:rPr>
+      </w:pPr>
+      <w:r>
+        <w:rPr>
+          <w:sz w:val="32"/>
+          <w:szCs w:val="32"/>
+        </w:rPr>
         <w:lastRenderedPageBreak/>
         <w:t>Diagr</w:t>
       </w:r>
       <w:r>
+        <w:rPr>
+          <w:sz w:val="32"/>
+          <w:szCs w:val="32"/>
+        </w:rPr>
         <w:t>ama de Clases del paquete Capture</w:t>
       </w:r>
     </w:p>
@@ -627,8 +2218,16 @@
     <w:p>
       <w:pPr>
         <w:jc w:val="center"/>
-      </w:pPr>
-      <w:r>
+        <w:rPr>
+          <w:sz w:val="32"/>
+          <w:szCs w:val="32"/>
+        </w:rPr>
+      </w:pPr>
+      <w:r>
+        <w:rPr>
+          <w:sz w:val="32"/>
+          <w:szCs w:val="32"/>
+        </w:rPr>
         <w:lastRenderedPageBreak/>
         <w:t>Diagrama de clases del paquete FileSystem</w:t>
       </w:r>
@@ -775,19 +2374,30 @@
     <w:p>
       <w:pPr>
         <w:jc w:val="center"/>
-      </w:pPr>
-    </w:p>
-    <w:p>
-      <w:pPr>
-        <w:jc w:val="center"/>
-      </w:pPr>
-      <w:r>
+        <w:rPr>
+          <w:sz w:val="32"/>
+          <w:szCs w:val="32"/>
+        </w:rPr>
+      </w:pPr>
+      <w:r>
+        <w:rPr>
+          <w:sz w:val="32"/>
+          <w:szCs w:val="32"/>
+        </w:rPr>
         <w:t>Diagrama de Clase del paquete HTTPCon</w:t>
       </w:r>
       <w:r>
+        <w:rPr>
+          <w:sz w:val="32"/>
+          <w:szCs w:val="32"/>
+        </w:rPr>
         <w:t>n</w:t>
       </w:r>
       <w:r>
+        <w:rPr>
+          <w:sz w:val="32"/>
+          <w:szCs w:val="32"/>
+        </w:rPr>
         <w:t>ection</w:t>
       </w:r>
     </w:p>
@@ -892,12 +2502,29 @@
       <w:pPr>
         <w:jc w:val="center"/>
       </w:pPr>
-      <w:r>
+    </w:p>
+    <w:p>
+      <w:pPr>
+        <w:jc w:val="center"/>
+        <w:rPr>
+          <w:sz w:val="32"/>
+          <w:szCs w:val="32"/>
+        </w:rPr>
+      </w:pPr>
+      <w:r>
+        <w:rPr>
+          <w:sz w:val="32"/>
+          <w:szCs w:val="32"/>
+        </w:rPr>
         <w:lastRenderedPageBreak/>
         <w:t>Diagrama de clases del paquete</w:t>
       </w:r>
       <w:r>
-        <w:t xml:space="preserve"> Interacción</w:t>
+        <w:rPr>
+          <w:sz w:val="32"/>
+          <w:szCs w:val="32"/>
+        </w:rPr>
+        <w:t xml:space="preserve"> Interaction</w:t>
       </w:r>
     </w:p>
     <w:p>
@@ -1123,8 +2750,16 @@
     <w:p>
       <w:pPr>
         <w:jc w:val="center"/>
-      </w:pPr>
-      <w:r>
+        <w:rPr>
+          <w:sz w:val="32"/>
+          <w:szCs w:val="32"/>
+        </w:rPr>
+      </w:pPr>
+      <w:r>
+        <w:rPr>
+          <w:sz w:val="32"/>
+          <w:szCs w:val="32"/>
+        </w:rPr>
         <w:lastRenderedPageBreak/>
         <w:t>Diagrama de Clases del paquete Preprocessing</w:t>
       </w:r>
@@ -1142,7 +2777,10 @@
         <w:spacing w:after="0"/>
       </w:pPr>
       <w:r>
-        <w:t>Se Definen tres clases importantes :</w:t>
+        <w:t xml:space="preserve">Se Definen tres clases </w:t>
+      </w:r>
+      <w:r>
+        <w:t>importantes:</w:t>
       </w:r>
       <w:r>
         <w:t xml:space="preserve"> </w:t>
@@ -1266,8 +2904,16 @@
     <w:p>
       <w:pPr>
         <w:jc w:val="center"/>
-      </w:pPr>
-      <w:r>
+        <w:rPr>
+          <w:sz w:val="32"/>
+          <w:szCs w:val="32"/>
+        </w:rPr>
+      </w:pPr>
+      <w:r>
+        <w:rPr>
+          <w:sz w:val="32"/>
+          <w:szCs w:val="32"/>
+        </w:rPr>
         <w:lastRenderedPageBreak/>
         <w:t>Diagrama de Clase del paquete Skeleton</w:t>
       </w:r>
@@ -1319,10 +2965,11 @@
           <w:noProof/>
           <w:lang w:eastAsia="es-AR"/>
         </w:rPr>
+        <w:lastRenderedPageBreak/>
         <w:drawing>
           <wp:inline distT="0" distB="0" distL="0" distR="0">
-            <wp:extent cx="5869305" cy="4200525"/>
-            <wp:effectExtent l="19050" t="0" r="0" b="0"/>
+            <wp:extent cx="6335121" cy="4533900"/>
+            <wp:effectExtent l="19050" t="0" r="8529" b="0"/>
             <wp:docPr id="8" name="Imagen 1"/>
             <wp:cNvGraphicFramePr>
               <a:graphicFrameLocks xmlns:a="http://schemas.openxmlformats.org/drawingml/2006/main" noChangeAspect="1"/>
@@ -1346,7 +2993,7 @@
                   <pic:spPr bwMode="auto">
                     <a:xfrm>
                       <a:off x="0" y="0"/>
-                      <a:ext cx="5869305" cy="4200525"/>
+                      <a:ext cx="6338039" cy="4535988"/>
                     </a:xfrm>
                     <a:prstGeom prst="rect">
                       <a:avLst/>
@@ -1367,10 +3014,23 @@
       </w:r>
     </w:p>
     <w:p>
-      <w:pPr>
-        <w:jc w:val="center"/>
-      </w:pPr>
-      <w:r>
+      <w:r>
+        <w:br w:type="page"/>
+      </w:r>
+    </w:p>
+    <w:p>
+      <w:pPr>
+        <w:jc w:val="center"/>
+        <w:rPr>
+          <w:sz w:val="32"/>
+          <w:szCs w:val="32"/>
+        </w:rPr>
+      </w:pPr>
+      <w:r>
+        <w:rPr>
+          <w:sz w:val="32"/>
+          <w:szCs w:val="32"/>
+        </w:rPr>
         <w:lastRenderedPageBreak/>
         <w:t>Diagrama de clases del paquete Web</w:t>
       </w:r>
@@ -1520,16 +3180,6 @@
     </w:p>
     <w:p/>
     <w:p/>
-    <w:p>
-      <w:pPr>
-        <w:jc w:val="center"/>
-      </w:pPr>
-    </w:p>
-    <w:p>
-      <w:pPr>
-        <w:jc w:val="center"/>
-      </w:pPr>
-    </w:p>
     <w:p>
       <w:pPr>
         <w:jc w:val="center"/>
@@ -1625,13 +3275,18 @@
     <w:p>
       <w:pPr>
         <w:jc w:val="center"/>
-      </w:pPr>
-      <w:r>
+        <w:rPr>
+          <w:sz w:val="32"/>
+          <w:szCs w:val="32"/>
+        </w:rPr>
+      </w:pPr>
+      <w:r>
+        <w:rPr>
+          <w:sz w:val="32"/>
+          <w:szCs w:val="32"/>
+        </w:rPr>
         <w:lastRenderedPageBreak/>
-        <w:t xml:space="preserve">Diagrama de estado de </w:t>
-      </w:r>
-      <w:r>
-        <w:t>KinectStateMachine</w:t>
+        <w:t>Diagrama de estado de KinectStateMachine</w:t>
       </w:r>
     </w:p>
     <w:p>
@@ -1881,18 +3536,31 @@
     <w:p>
       <w:pPr>
         <w:jc w:val="center"/>
-      </w:pPr>
-      <w:r>
+        <w:rPr>
+          <w:sz w:val="32"/>
+          <w:szCs w:val="32"/>
+        </w:rPr>
+      </w:pPr>
+      <w:r>
+        <w:rPr>
+          <w:sz w:val="32"/>
+          <w:szCs w:val="32"/>
+        </w:rPr>
         <w:lastRenderedPageBreak/>
-        <w:t>Diagrama de Estado de</w:t>
-      </w:r>
-      <w:r>
-        <w:t xml:space="preserve"> </w:t>
-      </w:r>
-      <w:r>
+        <w:t xml:space="preserve">Diagrama de Estado de </w:t>
+      </w:r>
+      <w:r>
+        <w:rPr>
+          <w:sz w:val="32"/>
+          <w:szCs w:val="32"/>
+        </w:rPr>
         <w:t>Advert</w:t>
       </w:r>
       <w:r>
+        <w:rPr>
+          <w:sz w:val="32"/>
+          <w:szCs w:val="32"/>
+        </w:rPr>
         <w:t>StateMachine</w:t>
       </w:r>
     </w:p>
@@ -2095,8 +3763,16 @@
     <w:p>
       <w:pPr>
         <w:jc w:val="center"/>
-      </w:pPr>
-      <w:r>
+        <w:rPr>
+          <w:sz w:val="32"/>
+          <w:szCs w:val="32"/>
+        </w:rPr>
+      </w:pPr>
+      <w:r>
+        <w:rPr>
+          <w:sz w:val="32"/>
+          <w:szCs w:val="32"/>
+        </w:rPr>
         <w:lastRenderedPageBreak/>
         <w:t>Diagrama de Estado de Skeleton</w:t>
       </w:r>
@@ -2206,8 +3882,16 @@
     <w:p>
       <w:pPr>
         <w:jc w:val="center"/>
-      </w:pPr>
-      <w:r>
+        <w:rPr>
+          <w:sz w:val="32"/>
+          <w:szCs w:val="32"/>
+        </w:rPr>
+      </w:pPr>
+      <w:r>
+        <w:rPr>
+          <w:sz w:val="32"/>
+          <w:szCs w:val="32"/>
+        </w:rPr>
         <w:lastRenderedPageBreak/>
         <w:t>Diagrama de Despliegue de OpticalMarketing</w:t>
       </w:r>
@@ -2249,7 +3933,11 @@
         <w:t>, además una aplicación cliente con un framework NET 4.0 y Microsoft Kinect SDK.</w:t>
       </w:r>
     </w:p>
-    <w:p/>
+    <w:p>
+      <w:pPr>
+        <w:spacing w:after="0"/>
+      </w:pPr>
+    </w:p>
     <w:p>
       <w:r>
         <w:t xml:space="preserve">Se </w:t>
@@ -2459,9 +4147,11 @@
       <w:pPr>
         <w:jc w:val="center"/>
         <w:sectPr>
+          <w:footerReference w:type="default" r:id="rId21"/>
           <w:pgSz w:w="12240" w:h="15840"/>
           <w:pgMar w:top="1417" w:right="1701" w:bottom="1417" w:left="1701" w:header="708" w:footer="708" w:gutter="0"/>
           <w:cols w:space="708"/>
+          <w:titlePg/>
           <w:docGrid w:linePitch="360"/>
         </w:sectPr>
       </w:pPr>
@@ -2469,8 +4159,16 @@
     <w:p>
       <w:pPr>
         <w:jc w:val="center"/>
-      </w:pPr>
-      <w:r>
+        <w:rPr>
+          <w:sz w:val="32"/>
+          <w:szCs w:val="32"/>
+        </w:rPr>
+      </w:pPr>
+      <w:r>
+        <w:rPr>
+          <w:sz w:val="32"/>
+          <w:szCs w:val="32"/>
+        </w:rPr>
         <w:lastRenderedPageBreak/>
         <w:t>Diagrama Entidad Relación de bases de datos relacional</w:t>
       </w:r>
@@ -2507,7 +4205,7 @@
                     </pic:cNvPicPr>
                   </pic:nvPicPr>
                   <pic:blipFill>
-                    <a:blip r:embed="rId21"/>
+                    <a:blip r:embed="rId22"/>
                     <a:srcRect/>
                     <a:stretch>
                       <a:fillRect/>
@@ -2572,6 +4270,41 @@
 </w:endnotes>
 </file>
 
+<file path=word/footer1.xml><?xml version="1.0" encoding="utf-8"?>
+<w:ftr xmlns:ve="http://schemas.openxmlformats.org/markup-compatibility/2006" xmlns:o="urn:schemas-microsoft-com:office:office" xmlns:r="http://schemas.openxmlformats.org/officeDocument/2006/relationships" xmlns:m="http://schemas.openxmlformats.org/officeDocument/2006/math" xmlns:v="urn:schemas-microsoft-com:vml" xmlns:wp="http://schemas.openxmlformats.org/drawingml/2006/wordprocessingDrawing" xmlns:w10="urn:schemas-microsoft-com:office:word" xmlns:w="http://schemas.openxmlformats.org/wordprocessingml/2006/main" xmlns:wne="http://schemas.microsoft.com/office/word/2006/wordml">
+  <w:sdt>
+    <w:sdtPr>
+      <w:id w:val="2943084"/>
+      <w:docPartObj>
+        <w:docPartGallery w:val="Page Numbers (Bottom of Page)"/>
+        <w:docPartUnique/>
+      </w:docPartObj>
+    </w:sdtPr>
+    <w:sdtContent>
+      <w:p>
+        <w:pPr>
+          <w:pStyle w:val="Piedepgina"/>
+          <w:jc w:val="center"/>
+        </w:pPr>
+        <w:fldSimple w:instr=" PAGE   \* MERGEFORMAT ">
+          <w:r>
+            <w:rPr>
+              <w:noProof/>
+            </w:rPr>
+            <w:t>7</w:t>
+          </w:r>
+        </w:fldSimple>
+      </w:p>
+    </w:sdtContent>
+  </w:sdt>
+  <w:p>
+    <w:pPr>
+      <w:pStyle w:val="Piedepgina"/>
+    </w:pPr>
+  </w:p>
+</w:ftr>
+</file>
+
 <file path=word/footnotes.xml><?xml version="1.0" encoding="utf-8"?>
 <w:footnotes xmlns:ve="http://schemas.openxmlformats.org/markup-compatibility/2006" xmlns:o="urn:schemas-microsoft-com:office:office" xmlns:r="http://schemas.openxmlformats.org/officeDocument/2006/relationships" xmlns:m="http://schemas.openxmlformats.org/officeDocument/2006/math" xmlns:v="urn:schemas-microsoft-com:vml" xmlns:wp="http://schemas.openxmlformats.org/drawingml/2006/wordprocessingDrawing" xmlns:w10="urn:schemas-microsoft-com:office:word" xmlns:w="http://schemas.openxmlformats.org/wordprocessingml/2006/main" xmlns:wne="http://schemas.microsoft.com/office/word/2006/wordml">
   <w:footnote w:type="separator" w:id="0">
@@ -2712,6 +4445,119 @@
     </w:lvl>
   </w:abstractNum>
   <w:abstractNum w:abstractNumId="1">
+    <w:nsid w:val="4D5918FD"/>
+    <w:multiLevelType w:val="hybridMultilevel"/>
+    <w:tmpl w:val="094C22B0"/>
+    <w:lvl w:ilvl="0" w:tplc="2C0A0001">
+      <w:start w:val="1"/>
+      <w:numFmt w:val="bullet"/>
+      <w:lvlText w:val=""/>
+      <w:lvlJc w:val="left"/>
+      <w:pPr>
+        <w:ind w:left="720" w:hanging="360"/>
+      </w:pPr>
+      <w:rPr>
+        <w:rFonts w:ascii="Symbol" w:hAnsi="Symbol" w:hint="default"/>
+      </w:rPr>
+    </w:lvl>
+    <w:lvl w:ilvl="1" w:tplc="2C0A0003">
+      <w:start w:val="1"/>
+      <w:numFmt w:val="bullet"/>
+      <w:lvlText w:val="o"/>
+      <w:lvlJc w:val="left"/>
+      <w:pPr>
+        <w:ind w:left="1440" w:hanging="360"/>
+      </w:pPr>
+      <w:rPr>
+        <w:rFonts w:ascii="Courier New" w:hAnsi="Courier New" w:cs="Courier New" w:hint="default"/>
+      </w:rPr>
+    </w:lvl>
+    <w:lvl w:ilvl="2" w:tplc="2C0A0005" w:tentative="1">
+      <w:start w:val="1"/>
+      <w:numFmt w:val="bullet"/>
+      <w:lvlText w:val=""/>
+      <w:lvlJc w:val="left"/>
+      <w:pPr>
+        <w:ind w:left="2160" w:hanging="360"/>
+      </w:pPr>
+      <w:rPr>
+        <w:rFonts w:ascii="Wingdings" w:hAnsi="Wingdings" w:hint="default"/>
+      </w:rPr>
+    </w:lvl>
+    <w:lvl w:ilvl="3" w:tplc="2C0A0001" w:tentative="1">
+      <w:start w:val="1"/>
+      <w:numFmt w:val="bullet"/>
+      <w:lvlText w:val=""/>
+      <w:lvlJc w:val="left"/>
+      <w:pPr>
+        <w:ind w:left="2880" w:hanging="360"/>
+      </w:pPr>
+      <w:rPr>
+        <w:rFonts w:ascii="Symbol" w:hAnsi="Symbol" w:hint="default"/>
+      </w:rPr>
+    </w:lvl>
+    <w:lvl w:ilvl="4" w:tplc="2C0A0003" w:tentative="1">
+      <w:start w:val="1"/>
+      <w:numFmt w:val="bullet"/>
+      <w:lvlText w:val="o"/>
+      <w:lvlJc w:val="left"/>
+      <w:pPr>
+        <w:ind w:left="3600" w:hanging="360"/>
+      </w:pPr>
+      <w:rPr>
+        <w:rFonts w:ascii="Courier New" w:hAnsi="Courier New" w:cs="Courier New" w:hint="default"/>
+      </w:rPr>
+    </w:lvl>
+    <w:lvl w:ilvl="5" w:tplc="2C0A0005" w:tentative="1">
+      <w:start w:val="1"/>
+      <w:numFmt w:val="bullet"/>
+      <w:lvlText w:val=""/>
+      <w:lvlJc w:val="left"/>
+      <w:pPr>
+        <w:ind w:left="4320" w:hanging="360"/>
+      </w:pPr>
+      <w:rPr>
+        <w:rFonts w:ascii="Wingdings" w:hAnsi="Wingdings" w:hint="default"/>
+      </w:rPr>
+    </w:lvl>
+    <w:lvl w:ilvl="6" w:tplc="2C0A0001" w:tentative="1">
+      <w:start w:val="1"/>
+      <w:numFmt w:val="bullet"/>
+      <w:lvlText w:val=""/>
+      <w:lvlJc w:val="left"/>
+      <w:pPr>
+        <w:ind w:left="5040" w:hanging="360"/>
+      </w:pPr>
+      <w:rPr>
+        <w:rFonts w:ascii="Symbol" w:hAnsi="Symbol" w:hint="default"/>
+      </w:rPr>
+    </w:lvl>
+    <w:lvl w:ilvl="7" w:tplc="2C0A0003" w:tentative="1">
+      <w:start w:val="1"/>
+      <w:numFmt w:val="bullet"/>
+      <w:lvlText w:val="o"/>
+      <w:lvlJc w:val="left"/>
+      <w:pPr>
+        <w:ind w:left="5760" w:hanging="360"/>
+      </w:pPr>
+      <w:rPr>
+        <w:rFonts w:ascii="Courier New" w:hAnsi="Courier New" w:cs="Courier New" w:hint="default"/>
+      </w:rPr>
+    </w:lvl>
+    <w:lvl w:ilvl="8" w:tplc="2C0A0005" w:tentative="1">
+      <w:start w:val="1"/>
+      <w:numFmt w:val="bullet"/>
+      <w:lvlText w:val=""/>
+      <w:lvlJc w:val="left"/>
+      <w:pPr>
+        <w:ind w:left="6480" w:hanging="360"/>
+      </w:pPr>
+      <w:rPr>
+        <w:rFonts w:ascii="Wingdings" w:hAnsi="Wingdings" w:hint="default"/>
+      </w:rPr>
+    </w:lvl>
+  </w:abstractNum>
+  <w:abstractNum w:abstractNumId="2">
     <w:nsid w:val="4EA42399"/>
     <w:multiLevelType w:val="hybridMultilevel"/>
     <w:tmpl w:val="A00204FE"/>
@@ -2827,6 +4673,9 @@
     <w:abstractNumId w:val="0"/>
   </w:num>
   <w:num w:numId="2">
+    <w:abstractNumId w:val="2"/>
+  </w:num>
+  <w:num w:numId="3">
     <w:abstractNumId w:val="1"/>
   </w:num>
 </w:numbering>
@@ -2993,6 +4842,30 @@
     <w:qFormat/>
     <w:rsid w:val="00CA424F"/>
   </w:style>
+  <w:style w:type="paragraph" w:styleId="Ttulo1">
+    <w:name w:val="heading 1"/>
+    <w:basedOn w:val="Normal"/>
+    <w:next w:val="Normal"/>
+    <w:link w:val="Ttulo1Car"/>
+    <w:uiPriority w:val="9"/>
+    <w:qFormat/>
+    <w:rsid w:val="00E60BBE"/>
+    <w:pPr>
+      <w:keepNext/>
+      <w:keepLines/>
+      <w:spacing w:before="480" w:after="0"/>
+      <w:outlineLvl w:val="0"/>
+    </w:pPr>
+    <w:rPr>
+      <w:rFonts w:asciiTheme="majorHAnsi" w:eastAsiaTheme="majorEastAsia" w:hAnsiTheme="majorHAnsi" w:cstheme="majorBidi"/>
+      <w:b/>
+      <w:bCs/>
+      <w:color w:val="365F91" w:themeColor="accent1" w:themeShade="BF"/>
+      <w:sz w:val="28"/>
+      <w:szCs w:val="28"/>
+      <w:lang w:eastAsia="es-AR"/>
+    </w:rPr>
+  </w:style>
   <w:style w:type="character" w:default="1" w:styleId="Fuentedeprrafopredeter">
     <w:name w:val="Default Paragraph Font"/>
     <w:uiPriority w:val="1"/>
@@ -3091,7 +4964,6 @@
     <w:basedOn w:val="Normal"/>
     <w:link w:val="PiedepginaCar"/>
     <w:uiPriority w:val="99"/>
-    <w:semiHidden/>
     <w:unhideWhenUsed/>
     <w:rsid w:val="001322D8"/>
     <w:pPr>
@@ -3107,8 +4979,23 @@
     <w:basedOn w:val="Fuentedeprrafopredeter"/>
     <w:link w:val="Piedepgina"/>
     <w:uiPriority w:val="99"/>
-    <w:semiHidden/>
     <w:rsid w:val="001322D8"/>
+  </w:style>
+  <w:style w:type="character" w:customStyle="1" w:styleId="Ttulo1Car">
+    <w:name w:val="Título 1 Car"/>
+    <w:basedOn w:val="Fuentedeprrafopredeter"/>
+    <w:link w:val="Ttulo1"/>
+    <w:uiPriority w:val="9"/>
+    <w:rsid w:val="00E60BBE"/>
+    <w:rPr>
+      <w:rFonts w:asciiTheme="majorHAnsi" w:eastAsiaTheme="majorEastAsia" w:hAnsiTheme="majorHAnsi" w:cstheme="majorBidi"/>
+      <w:b/>
+      <w:bCs/>
+      <w:color w:val="365F91" w:themeColor="accent1" w:themeShade="BF"/>
+      <w:sz w:val="28"/>
+      <w:szCs w:val="28"/>
+      <w:lang w:eastAsia="es-AR"/>
+    </w:rPr>
   </w:style>
 </w:styles>
 </file>

</xml_diff>

<commit_message>
Se actualizo DTE  de kinect state
</commit_message>
<xml_diff>
--- a/Proyecto final/SprintsDevelopment/DocumentacionRegularidad.docx
+++ b/Proyecto final/SprintsDevelopment/DocumentacionRegularidad.docx
@@ -1885,7 +1885,7 @@
       <w:r>
         <w:rPr>
           <w:noProof/>
-          <w:lang w:eastAsia="es-AR"/>
+          <w:lang w:val="es-ES" w:eastAsia="es-ES"/>
         </w:rPr>
         <w:lastRenderedPageBreak/>
         <w:drawing>
@@ -2029,7 +2029,7 @@
       <w:r>
         <w:rPr>
           <w:noProof/>
-          <w:lang w:eastAsia="es-AR"/>
+          <w:lang w:val="es-ES" w:eastAsia="es-ES"/>
         </w:rPr>
         <w:drawing>
           <wp:inline distT="0" distB="0" distL="0" distR="0">
@@ -2165,7 +2165,7 @@
       <w:r>
         <w:rPr>
           <w:noProof/>
-          <w:lang w:eastAsia="es-AR"/>
+          <w:lang w:val="es-ES" w:eastAsia="es-ES"/>
         </w:rPr>
         <w:lastRenderedPageBreak/>
         <w:drawing>
@@ -2282,7 +2282,7 @@
       <w:r>
         <w:rPr>
           <w:noProof/>
-          <w:lang w:eastAsia="es-AR"/>
+          <w:lang w:val="es-ES" w:eastAsia="es-ES"/>
         </w:rPr>
         <w:drawing>
           <wp:inline distT="0" distB="0" distL="0" distR="0">
@@ -2449,7 +2449,7 @@
       <w:r>
         <w:rPr>
           <w:noProof/>
-          <w:lang w:eastAsia="es-AR"/>
+          <w:lang w:val="es-ES" w:eastAsia="es-ES"/>
         </w:rPr>
         <w:drawing>
           <wp:inline distT="0" distB="0" distL="0" distR="0">
@@ -2687,7 +2687,7 @@
       <w:r>
         <w:rPr>
           <w:noProof/>
-          <w:lang w:eastAsia="es-AR"/>
+          <w:lang w:val="es-ES" w:eastAsia="es-ES"/>
         </w:rPr>
         <w:lastRenderedPageBreak/>
         <w:drawing>
@@ -2847,7 +2847,7 @@
       <w:r>
         <w:rPr>
           <w:noProof/>
-          <w:lang w:eastAsia="es-AR"/>
+          <w:lang w:val="es-ES" w:eastAsia="es-ES"/>
         </w:rPr>
         <w:drawing>
           <wp:inline distT="0" distB="0" distL="0" distR="0">
@@ -2963,7 +2963,7 @@
       <w:r>
         <w:rPr>
           <w:noProof/>
-          <w:lang w:eastAsia="es-AR"/>
+          <w:lang w:val="es-ES" w:eastAsia="es-ES"/>
         </w:rPr>
         <w:lastRenderedPageBreak/>
         <w:drawing>
@@ -3222,7 +3222,7 @@
       <w:r>
         <w:rPr>
           <w:noProof/>
-          <w:lang w:eastAsia="es-AR"/>
+          <w:lang w:val="es-ES" w:eastAsia="es-ES"/>
         </w:rPr>
         <w:lastRenderedPageBreak/>
         <w:drawing>
@@ -3357,7 +3357,7 @@
         <w:t xml:space="preserve"> </w:t>
       </w:r>
       <w:r>
-        <w:t xml:space="preserve">En el Estado NotPowered, en este estado el sensor kinect no posee energía eléctrica se informa al usuario para que </w:t>
+        <w:t xml:space="preserve">En el Estado NotPowered, el sensor kinect no posee energía eléctrica se informa al usuario para que </w:t>
       </w:r>
       <w:r>
         <w:t>restablezca</w:t>
@@ -3377,7 +3377,19 @@
     </w:p>
     <w:p>
       <w:r>
-        <w:t xml:space="preserve">En el Estado Connected, ya están habilitado  los servicios para ser utilizado, el sensor Kinect se encuentra listo para transmitir Stream(flujo de datos) , en este estado puede también pasar al estado NotPowered, se puede volver al estado  </w:t>
+        <w:t>En el Estado Connected, ya están habilitado</w:t>
+      </w:r>
+      <w:r>
+        <w:t>s</w:t>
+      </w:r>
+      <w:r>
+        <w:t xml:space="preserve">  los servicios para ser utilizado</w:t>
+      </w:r>
+      <w:r>
+        <w:t>s</w:t>
+      </w:r>
+      <w:r>
+        <w:t xml:space="preserve">, el sensor Kinect se encuentra listo para transmitir Stream(flujo de datos) , en este estado puede también pasar al estado NotPowered, se puede volver al estado  </w:t>
       </w:r>
       <w:r>
         <w:t>Initilizating</w:t>
@@ -3430,58 +3442,6 @@
       <w:pPr>
         <w:jc w:val="center"/>
       </w:pPr>
-      <w:r>
-        <w:rPr>
-          <w:noProof/>
-          <w:lang w:eastAsia="es-AR"/>
-        </w:rPr>
-        <w:lastRenderedPageBreak/>
-        <w:drawing>
-          <wp:inline distT="0" distB="0" distL="0" distR="0">
-            <wp:extent cx="5612130" cy="4771951"/>
-            <wp:effectExtent l="19050" t="0" r="7620" b="0"/>
-            <wp:docPr id="10" name="Imagen 1"/>
-            <wp:cNvGraphicFramePr>
-              <a:graphicFrameLocks xmlns:a="http://schemas.openxmlformats.org/drawingml/2006/main" noChangeAspect="1"/>
-            </wp:cNvGraphicFramePr>
-            <a:graphic xmlns:a="http://schemas.openxmlformats.org/drawingml/2006/main">
-              <a:graphicData uri="http://schemas.openxmlformats.org/drawingml/2006/picture">
-                <pic:pic xmlns:pic="http://schemas.openxmlformats.org/drawingml/2006/picture">
-                  <pic:nvPicPr>
-                    <pic:cNvPr id="0" name="Picture 1"/>
-                    <pic:cNvPicPr>
-                      <a:picLocks noChangeAspect="1" noChangeArrowheads="1"/>
-                    </pic:cNvPicPr>
-                  </pic:nvPicPr>
-                  <pic:blipFill>
-                    <a:blip r:embed="rId17"/>
-                    <a:srcRect/>
-                    <a:stretch>
-                      <a:fillRect/>
-                    </a:stretch>
-                  </pic:blipFill>
-                  <pic:spPr bwMode="auto">
-                    <a:xfrm>
-                      <a:off x="0" y="0"/>
-                      <a:ext cx="5612130" cy="4771951"/>
-                    </a:xfrm>
-                    <a:prstGeom prst="rect">
-                      <a:avLst/>
-                    </a:prstGeom>
-                    <a:noFill/>
-                    <a:ln w="9525">
-                      <a:noFill/>
-                      <a:miter lim="800000"/>
-                      <a:headEnd/>
-                      <a:tailEnd/>
-                    </a:ln>
-                  </pic:spPr>
-                </pic:pic>
-              </a:graphicData>
-            </a:graphic>
-          </wp:inline>
-        </w:drawing>
-      </w:r>
     </w:p>
     <w:p>
       <w:pPr>
@@ -3546,7 +3506,6 @@
           <w:sz w:val="32"/>
           <w:szCs w:val="32"/>
         </w:rPr>
-        <w:lastRenderedPageBreak/>
         <w:t xml:space="preserve">Diagrama de Estado de </w:t>
       </w:r>
       <w:r>
@@ -3665,9 +3624,8 @@
       <w:r>
         <w:rPr>
           <w:noProof/>
-          <w:lang w:eastAsia="es-AR"/>
-        </w:rPr>
-        <w:lastRenderedPageBreak/>
+          <w:lang w:val="es-ES" w:eastAsia="es-ES"/>
+        </w:rPr>
         <w:drawing>
           <wp:inline distT="0" distB="0" distL="0" distR="0">
             <wp:extent cx="5612130" cy="5260543"/>
@@ -3686,7 +3644,7 @@
                     </pic:cNvPicPr>
                   </pic:nvPicPr>
                   <pic:blipFill>
-                    <a:blip r:embed="rId18"/>
+                    <a:blip r:embed="rId17"/>
                     <a:srcRect/>
                     <a:stretch>
                       <a:fillRect/>
@@ -3773,7 +3731,6 @@
           <w:sz w:val="32"/>
           <w:szCs w:val="32"/>
         </w:rPr>
-        <w:lastRenderedPageBreak/>
         <w:t>Diagrama de Estado de Skeleton</w:t>
       </w:r>
     </w:p>
@@ -3825,7 +3782,7 @@
       <w:r>
         <w:rPr>
           <w:noProof/>
-          <w:lang w:eastAsia="es-AR"/>
+          <w:lang w:val="es-ES" w:eastAsia="es-ES"/>
         </w:rPr>
         <w:drawing>
           <wp:inline distT="0" distB="0" distL="0" distR="0">
@@ -3845,7 +3802,7 @@
                     </pic:cNvPicPr>
                   </pic:nvPicPr>
                   <pic:blipFill>
-                    <a:blip r:embed="rId19"/>
+                    <a:blip r:embed="rId18"/>
                     <a:srcRect/>
                     <a:stretch>
                       <a:fillRect/>
@@ -3892,7 +3849,6 @@
           <w:sz w:val="32"/>
           <w:szCs w:val="32"/>
         </w:rPr>
-        <w:lastRenderedPageBreak/>
         <w:t>Diagrama de Despliegue de OpticalMarketing</w:t>
       </w:r>
     </w:p>
@@ -4085,7 +4041,7 @@
       <w:r>
         <w:rPr>
           <w:noProof/>
-          <w:lang w:eastAsia="es-AR"/>
+          <w:lang w:val="es-ES" w:eastAsia="es-ES"/>
         </w:rPr>
         <w:lastRenderedPageBreak/>
         <w:drawing>
@@ -4106,7 +4062,7 @@
                     </pic:cNvPicPr>
                   </pic:nvPicPr>
                   <pic:blipFill>
-                    <a:blip r:embed="rId20"/>
+                    <a:blip r:embed="rId19"/>
                     <a:srcRect/>
                     <a:stretch>
                       <a:fillRect/>
@@ -4147,7 +4103,7 @@
       <w:pPr>
         <w:jc w:val="center"/>
         <w:sectPr>
-          <w:footerReference w:type="default" r:id="rId21"/>
+          <w:footerReference w:type="default" r:id="rId20"/>
           <w:pgSz w:w="12240" w:h="15840"/>
           <w:pgMar w:top="1417" w:right="1701" w:bottom="1417" w:left="1701" w:header="708" w:footer="708" w:gutter="0"/>
           <w:cols w:space="708"/>
@@ -4185,7 +4141,7 @@
       <w:r>
         <w:rPr>
           <w:noProof/>
-          <w:lang w:eastAsia="es-AR"/>
+          <w:lang w:val="es-ES" w:eastAsia="es-ES"/>
         </w:rPr>
         <w:drawing>
           <wp:inline distT="0" distB="0" distL="0" distR="0">
@@ -4205,7 +4161,7 @@
                     </pic:cNvPicPr>
                   </pic:nvPicPr>
                   <pic:blipFill>
-                    <a:blip r:embed="rId22"/>
+                    <a:blip r:embed="rId21"/>
                     <a:srcRect/>
                     <a:stretch>
                       <a:fillRect/>
@@ -4291,7 +4247,7 @@
             <w:rPr>
               <w:noProof/>
             </w:rPr>
-            <w:t>7</w:t>
+            <w:t>18</w:t>
           </w:r>
         </w:fldSimple>
       </w:p>

</xml_diff>

<commit_message>
modificacion del diagrama dte kinectstatemachine
</commit_message>
<xml_diff>
--- a/Proyecto final/SprintsDevelopment/DocumentacionRegularidad.docx
+++ b/Proyecto final/SprintsDevelopment/DocumentacionRegularidad.docx
@@ -138,7 +138,29 @@
                         <w:sz w:val="72"/>
                         <w:szCs w:val="72"/>
                       </w:rPr>
-                      <w:t>Proyecto Final               Optical Marketing</w:t>
+                      <w:t xml:space="preserve">Proyecto Final               </w:t>
+                    </w:r>
+                    <w:proofErr w:type="spellStart"/>
+                    <w:r>
+                      <w:rPr>
+                        <w:b/>
+                        <w:bCs/>
+                        <w:color w:val="1F497D"/>
+                        <w:sz w:val="72"/>
+                        <w:szCs w:val="72"/>
+                      </w:rPr>
+                      <w:t>Optical</w:t>
+                    </w:r>
+                    <w:proofErr w:type="spellEnd"/>
+                    <w:r>
+                      <w:rPr>
+                        <w:b/>
+                        <w:bCs/>
+                        <w:color w:val="1F497D"/>
+                        <w:sz w:val="72"/>
+                        <w:szCs w:val="72"/>
+                      </w:rPr>
+                      <w:t xml:space="preserve"> Marketing</w:t>
                     </w:r>
                   </w:p>
                   <w:p>
@@ -218,7 +240,51 @@
                         <w:sz w:val="36"/>
                         <w:szCs w:val="36"/>
                       </w:rPr>
-                      <w:t>Carlos Kapica 51482                                                                                       Rodrigo Liberal 51658                                                                     Julián Peker 51395</w:t>
+                      <w:t xml:space="preserve">Carlos </w:t>
+                    </w:r>
+                    <w:proofErr w:type="spellStart"/>
+                    <w:r>
+                      <w:rPr>
+                        <w:b/>
+                        <w:bCs/>
+                        <w:color w:val="808080"/>
+                        <w:sz w:val="36"/>
+                        <w:szCs w:val="36"/>
+                      </w:rPr>
+                      <w:t>Kapica</w:t>
+                    </w:r>
+                    <w:proofErr w:type="spellEnd"/>
+                    <w:r>
+                      <w:rPr>
+                        <w:b/>
+                        <w:bCs/>
+                        <w:color w:val="808080"/>
+                        <w:sz w:val="36"/>
+                        <w:szCs w:val="36"/>
+                      </w:rPr>
+                      <w:t xml:space="preserve"> 51482                                                                                       Rodrigo Liberal 51658                                                                     Julián </w:t>
+                    </w:r>
+                    <w:proofErr w:type="spellStart"/>
+                    <w:r>
+                      <w:rPr>
+                        <w:b/>
+                        <w:bCs/>
+                        <w:color w:val="808080"/>
+                        <w:sz w:val="36"/>
+                        <w:szCs w:val="36"/>
+                      </w:rPr>
+                      <w:t>Peker</w:t>
+                    </w:r>
+                    <w:proofErr w:type="spellEnd"/>
+                    <w:r>
+                      <w:rPr>
+                        <w:b/>
+                        <w:bCs/>
+                        <w:color w:val="808080"/>
+                        <w:sz w:val="36"/>
+                        <w:szCs w:val="36"/>
+                      </w:rPr>
+                      <w:t xml:space="preserve"> 51395</w:t>
                     </w:r>
                   </w:p>
                   <w:p>
@@ -529,8 +595,17 @@
           <w:sz w:val="28"/>
           <w:szCs w:val="28"/>
         </w:rPr>
-        <w:t>Diagrama de Clase Del Paquete ColorImageStream</w:t>
-      </w:r>
+        <w:t xml:space="preserve">Diagrama de Clase Del Paquete </w:t>
+      </w:r>
+      <w:proofErr w:type="spellStart"/>
+      <w:r>
+        <w:rPr>
+          <w:sz w:val="28"/>
+          <w:szCs w:val="28"/>
+        </w:rPr>
+        <w:t>ColorImageStream</w:t>
+      </w:r>
+      <w:proofErr w:type="spellEnd"/>
       <w:r>
         <w:rPr>
           <w:rFonts w:cstheme="minorHAnsi"/>
@@ -665,8 +740,17 @@
           <w:sz w:val="28"/>
           <w:szCs w:val="28"/>
         </w:rPr>
-        <w:t>Diagrama de clases del paquete FileSystem</w:t>
-      </w:r>
+        <w:t xml:space="preserve">Diagrama de clases del paquete </w:t>
+      </w:r>
+      <w:proofErr w:type="spellStart"/>
+      <w:r>
+        <w:rPr>
+          <w:sz w:val="28"/>
+          <w:szCs w:val="28"/>
+        </w:rPr>
+        <w:t>FileSystem</w:t>
+      </w:r>
+      <w:proofErr w:type="spellEnd"/>
       <w:r>
         <w:rPr>
           <w:sz w:val="28"/>
@@ -736,8 +820,17 @@
           <w:sz w:val="28"/>
           <w:szCs w:val="28"/>
         </w:rPr>
-        <w:t>Diagrama de Clase del paquete HTTPConnection</w:t>
-      </w:r>
+        <w:t xml:space="preserve">Diagrama de Clase del paquete </w:t>
+      </w:r>
+      <w:proofErr w:type="spellStart"/>
+      <w:r>
+        <w:rPr>
+          <w:sz w:val="28"/>
+          <w:szCs w:val="28"/>
+        </w:rPr>
+        <w:t>HTTPConnection</w:t>
+      </w:r>
+      <w:proofErr w:type="spellEnd"/>
       <w:r>
         <w:rPr>
           <w:sz w:val="28"/>
@@ -800,8 +893,17 @@
           <w:sz w:val="28"/>
           <w:szCs w:val="28"/>
         </w:rPr>
-        <w:t>Diagrama de clases del paquete Interaction</w:t>
-      </w:r>
+        <w:t xml:space="preserve">Diagrama de clases del paquete </w:t>
+      </w:r>
+      <w:proofErr w:type="spellStart"/>
+      <w:r>
+        <w:rPr>
+          <w:sz w:val="28"/>
+          <w:szCs w:val="28"/>
+        </w:rPr>
+        <w:t>Interaction</w:t>
+      </w:r>
+      <w:proofErr w:type="spellEnd"/>
       <w:r>
         <w:rPr>
           <w:sz w:val="28"/>
@@ -871,8 +973,17 @@
           <w:sz w:val="28"/>
           <w:szCs w:val="28"/>
         </w:rPr>
-        <w:t>Diagrama de Clases del paquete Preprocessing</w:t>
-      </w:r>
+        <w:t xml:space="preserve">Diagrama de Clases del paquete </w:t>
+      </w:r>
+      <w:proofErr w:type="spellStart"/>
+      <w:r>
+        <w:rPr>
+          <w:sz w:val="28"/>
+          <w:szCs w:val="28"/>
+        </w:rPr>
+        <w:t>Preprocessing</w:t>
+      </w:r>
+      <w:proofErr w:type="spellEnd"/>
       <w:r>
         <w:rPr>
           <w:sz w:val="28"/>
@@ -935,8 +1046,17 @@
           <w:sz w:val="28"/>
           <w:szCs w:val="28"/>
         </w:rPr>
-        <w:t>Diagrama de clases del paquete Skeleton</w:t>
-      </w:r>
+        <w:t xml:space="preserve">Diagrama de clases del paquete </w:t>
+      </w:r>
+      <w:proofErr w:type="spellStart"/>
+      <w:r>
+        <w:rPr>
+          <w:sz w:val="28"/>
+          <w:szCs w:val="28"/>
+        </w:rPr>
+        <w:t>Skeleton</w:t>
+      </w:r>
+      <w:proofErr w:type="spellEnd"/>
       <w:r>
         <w:rPr>
           <w:sz w:val="28"/>
@@ -1098,8 +1218,17 @@
           <w:sz w:val="28"/>
           <w:szCs w:val="28"/>
         </w:rPr>
-        <w:t>Diagrama de estado de KinectStateMachine</w:t>
-      </w:r>
+        <w:t xml:space="preserve">Diagrama de estado de </w:t>
+      </w:r>
+      <w:proofErr w:type="spellStart"/>
+      <w:r>
+        <w:rPr>
+          <w:sz w:val="28"/>
+          <w:szCs w:val="28"/>
+        </w:rPr>
+        <w:t>KinectStateMachine</w:t>
+      </w:r>
+      <w:proofErr w:type="spellEnd"/>
       <w:r>
         <w:rPr>
           <w:sz w:val="28"/>
@@ -1162,8 +1291,17 @@
           <w:sz w:val="28"/>
           <w:szCs w:val="28"/>
         </w:rPr>
-        <w:t>Diagrama de Estado de AdvertStateMachine</w:t>
-      </w:r>
+        <w:t xml:space="preserve">Diagrama de Estado de </w:t>
+      </w:r>
+      <w:proofErr w:type="spellStart"/>
+      <w:r>
+        <w:rPr>
+          <w:sz w:val="28"/>
+          <w:szCs w:val="28"/>
+        </w:rPr>
+        <w:t>AdvertStateMachine</w:t>
+      </w:r>
+      <w:proofErr w:type="spellEnd"/>
       <w:r>
         <w:rPr>
           <w:sz w:val="28"/>
@@ -1226,8 +1364,17 @@
           <w:sz w:val="28"/>
           <w:szCs w:val="28"/>
         </w:rPr>
-        <w:t>Diagrama de Estado de Skeleton</w:t>
-      </w:r>
+        <w:t xml:space="preserve">Diagrama de Estado de </w:t>
+      </w:r>
+      <w:proofErr w:type="spellStart"/>
+      <w:r>
+        <w:rPr>
+          <w:sz w:val="28"/>
+          <w:szCs w:val="28"/>
+        </w:rPr>
+        <w:t>Skeleton</w:t>
+      </w:r>
+      <w:proofErr w:type="spellEnd"/>
       <w:r>
         <w:rPr>
           <w:sz w:val="28"/>
@@ -1304,8 +1451,17 @@
           <w:sz w:val="28"/>
           <w:szCs w:val="28"/>
         </w:rPr>
-        <w:t>Diagrama de Despliegue de OpticalMarketing</w:t>
-      </w:r>
+        <w:t xml:space="preserve">Diagrama de Despliegue de </w:t>
+      </w:r>
+      <w:proofErr w:type="spellStart"/>
+      <w:r>
+        <w:rPr>
+          <w:sz w:val="28"/>
+          <w:szCs w:val="28"/>
+        </w:rPr>
+        <w:t>OpticalMarketing</w:t>
+      </w:r>
+      <w:proofErr w:type="spellEnd"/>
       <w:r>
         <w:rPr>
           <w:sz w:val="28"/>
@@ -1460,50 +1616,66 @@
           <w:sz w:val="32"/>
           <w:szCs w:val="32"/>
         </w:rPr>
-        <w:t xml:space="preserve"> del modelado del proyecto Optical Marketing.</w:t>
-      </w:r>
-    </w:p>
-    <w:p>
-      <w:pPr>
-        <w:ind w:left="360"/>
+        <w:t xml:space="preserve"> del modelado del proyecto </w:t>
+      </w:r>
+      <w:proofErr w:type="spellStart"/>
+      <w:r>
         <w:rPr>
           <w:sz w:val="32"/>
           <w:szCs w:val="32"/>
         </w:rPr>
-      </w:pPr>
+        <w:t>Optical</w:t>
+      </w:r>
+      <w:proofErr w:type="spellEnd"/>
       <w:r>
         <w:rPr>
           <w:sz w:val="32"/>
           <w:szCs w:val="32"/>
         </w:rPr>
-        <w:t>Se incluyen, diagramas entidad relación, diagramas de clases, diagramas de paquetes</w:t>
-      </w:r>
-      <w:r>
+        <w:t xml:space="preserve"> Marketing.</w:t>
+      </w:r>
+    </w:p>
+    <w:p>
+      <w:pPr>
+        <w:ind w:left="360"/>
         <w:rPr>
           <w:sz w:val="32"/>
           <w:szCs w:val="32"/>
         </w:rPr>
-        <w:t>,</w:t>
-      </w:r>
+      </w:pPr>
       <w:r>
         <w:rPr>
           <w:sz w:val="32"/>
           <w:szCs w:val="32"/>
         </w:rPr>
-        <w:t xml:space="preserve"> diagramas de estado</w:t>
+        <w:t>Se incluyen, diagramas entidad relación, diagramas de clases, diagramas de paquetes</w:t>
       </w:r>
       <w:r>
         <w:rPr>
           <w:sz w:val="32"/>
           <w:szCs w:val="32"/>
         </w:rPr>
-        <w:t xml:space="preserve"> y diagrama de despliegue</w:t>
+        <w:t>,</w:t>
       </w:r>
       <w:r>
         <w:rPr>
           <w:sz w:val="32"/>
           <w:szCs w:val="32"/>
         </w:rPr>
+        <w:t xml:space="preserve"> diagramas de estado</w:t>
+      </w:r>
+      <w:r>
+        <w:rPr>
+          <w:sz w:val="32"/>
+          <w:szCs w:val="32"/>
+        </w:rPr>
+        <w:t xml:space="preserve"> y diagrama de despliegue</w:t>
+      </w:r>
+      <w:r>
+        <w:rPr>
+          <w:sz w:val="32"/>
+          <w:szCs w:val="32"/>
+        </w:rPr>
         <w:t>.</w:t>
       </w:r>
     </w:p>
@@ -1619,8 +1791,18 @@
         <w:t>l</w:t>
       </w:r>
       <w:r>
-        <w:t xml:space="preserve"> OpticalMarketing :</w:t>
-      </w:r>
+        <w:t xml:space="preserve"> </w:t>
+      </w:r>
+      <w:proofErr w:type="spellStart"/>
+      <w:proofErr w:type="gramStart"/>
+      <w:r>
+        <w:t>OpticalMarketing</w:t>
+      </w:r>
+      <w:proofErr w:type="spellEnd"/>
+      <w:r>
+        <w:t xml:space="preserve"> :</w:t>
+      </w:r>
+      <w:proofErr w:type="gramEnd"/>
     </w:p>
     <w:p>
       <w:pPr>
@@ -1630,9 +1812,11 @@
           <w:numId w:val="1"/>
         </w:numPr>
       </w:pPr>
+      <w:proofErr w:type="spellStart"/>
       <w:r>
         <w:t>InteractionPackage</w:t>
       </w:r>
+      <w:proofErr w:type="spellEnd"/>
     </w:p>
     <w:p>
       <w:pPr>
@@ -1642,9 +1826,11 @@
           <w:numId w:val="1"/>
         </w:numPr>
       </w:pPr>
+      <w:proofErr w:type="spellStart"/>
       <w:r>
         <w:t>CapturePackage</w:t>
       </w:r>
+      <w:proofErr w:type="spellEnd"/>
     </w:p>
     <w:p>
       <w:pPr>
@@ -1654,9 +1840,11 @@
           <w:numId w:val="1"/>
         </w:numPr>
       </w:pPr>
+      <w:proofErr w:type="spellStart"/>
       <w:r>
         <w:t>PreprocessingPackage</w:t>
       </w:r>
+      <w:proofErr w:type="spellEnd"/>
     </w:p>
     <w:p>
       <w:pPr>
@@ -1666,9 +1854,11 @@
           <w:numId w:val="1"/>
         </w:numPr>
       </w:pPr>
+      <w:proofErr w:type="spellStart"/>
       <w:r>
         <w:t>SkeletonPackage</w:t>
       </w:r>
+      <w:proofErr w:type="spellEnd"/>
     </w:p>
     <w:p>
       <w:pPr>
@@ -1678,9 +1868,11 @@
           <w:numId w:val="1"/>
         </w:numPr>
       </w:pPr>
+      <w:proofErr w:type="spellStart"/>
       <w:r>
         <w:t>DataBasePackage</w:t>
       </w:r>
+      <w:proofErr w:type="spellEnd"/>
     </w:p>
     <w:p>
       <w:pPr>
@@ -1690,9 +1882,11 @@
           <w:numId w:val="1"/>
         </w:numPr>
       </w:pPr>
+      <w:proofErr w:type="spellStart"/>
       <w:r>
         <w:t>WebPackage</w:t>
       </w:r>
+      <w:proofErr w:type="spellEnd"/>
     </w:p>
     <w:p>
       <w:r>
@@ -1765,7 +1959,15 @@
         <w:t>movimientos</w:t>
       </w:r>
       <w:r>
-        <w:t xml:space="preserve">, generando un cambio de estado, para que el paquete Skeleton pueda detectar personas, sus gestos, la posturas y sus movimiento. </w:t>
+        <w:t xml:space="preserve">, generando un cambio de estado, para que el paquete </w:t>
+      </w:r>
+      <w:proofErr w:type="spellStart"/>
+      <w:r>
+        <w:t>Skeleton</w:t>
+      </w:r>
+      <w:proofErr w:type="spellEnd"/>
+      <w:r>
+        <w:t xml:space="preserve"> pueda detectar personas, sus gestos, la posturas y sus movimiento. </w:t>
       </w:r>
     </w:p>
     <w:p>
@@ -1782,11 +1984,16 @@
         <w:t xml:space="preserve"> </w:t>
       </w:r>
       <w:r>
-        <w:t xml:space="preserve"> Stream</w:t>
+        <w:t xml:space="preserve"> </w:t>
+      </w:r>
+      <w:proofErr w:type="spellStart"/>
+      <w:r>
+        <w:t>Stream</w:t>
       </w:r>
       <w:r>
         <w:t>s</w:t>
       </w:r>
+      <w:proofErr w:type="spellEnd"/>
       <w:r>
         <w:t xml:space="preserve"> </w:t>
       </w:r>
@@ -1794,7 +2001,15 @@
         <w:t>(Flujos de Datos)</w:t>
       </w:r>
       <w:r>
-        <w:t xml:space="preserve"> definidos en Skeleton.</w:t>
+        <w:t xml:space="preserve"> definidos en </w:t>
+      </w:r>
+      <w:proofErr w:type="spellStart"/>
+      <w:r>
+        <w:t>Skeleton</w:t>
+      </w:r>
+      <w:proofErr w:type="spellEnd"/>
+      <w:r>
+        <w:t>.</w:t>
       </w:r>
     </w:p>
     <w:p>
@@ -1810,12 +2025,14 @@
       <w:r>
         <w:t xml:space="preserve"> de </w:t>
       </w:r>
+      <w:proofErr w:type="spellStart"/>
       <w:r>
         <w:t>Prep</w:t>
       </w:r>
       <w:r>
         <w:t>rocesamiento</w:t>
       </w:r>
+      <w:proofErr w:type="spellEnd"/>
       <w:r>
         <w:t xml:space="preserve"> de Imágenes</w:t>
       </w:r>
@@ -1826,7 +2043,15 @@
         <w:t xml:space="preserve"> </w:t>
       </w:r>
       <w:r>
-        <w:t xml:space="preserve"> El paquete de Preprocesamiento de imágenes que filtra las imágenes controla al paquete de Segmentación como se realizara este comportamiento. La </w:t>
+        <w:t xml:space="preserve"> El paquete de </w:t>
+      </w:r>
+      <w:proofErr w:type="spellStart"/>
+      <w:r>
+        <w:t>Preprocesamiento</w:t>
+      </w:r>
+      <w:proofErr w:type="spellEnd"/>
+      <w:r>
+        <w:t xml:space="preserve"> de imágenes que filtra las imágenes controla al paquete de Segmentación como se realizara este comportamiento. La </w:t>
       </w:r>
       <w:r>
         <w:t>Segmentación</w:t>
@@ -1875,7 +2100,15 @@
         <w:t xml:space="preserve"> paquetes</w:t>
       </w:r>
       <w:r>
-        <w:t>, manipulando el Sistema de Archivos (FileSystem) y la Base de Datos</w:t>
+        <w:t>, manipulando el Sistema de Archivos (</w:t>
+      </w:r>
+      <w:proofErr w:type="spellStart"/>
+      <w:r>
+        <w:t>FileSystem</w:t>
+      </w:r>
+      <w:proofErr w:type="spellEnd"/>
+      <w:r>
+        <w:t>) y la Base de Datos</w:t>
       </w:r>
       <w:r>
         <w:t>. En el siguiente Diagrama figuran los paquetes principales y de soporte.</w:t>
@@ -1954,8 +2187,17 @@
           <w:szCs w:val="32"/>
         </w:rPr>
         <w:lastRenderedPageBreak/>
-        <w:t>Diagrama de Clase Del Paquete ColorImageStream</w:t>
-      </w:r>
+        <w:t xml:space="preserve">Diagrama de Clase Del Paquete </w:t>
+      </w:r>
+      <w:proofErr w:type="spellStart"/>
+      <w:r>
+        <w:rPr>
+          <w:sz w:val="32"/>
+          <w:szCs w:val="32"/>
+        </w:rPr>
+        <w:t>ColorImageStream</w:t>
+      </w:r>
+      <w:proofErr w:type="spellEnd"/>
     </w:p>
     <w:p>
       <w:r>
@@ -1968,7 +2210,55 @@
         <w:t>jecutar</w:t>
       </w:r>
       <w:r>
-        <w:t xml:space="preserve"> la captura de una imagen con el sensor Kinect,  se definen dos clases: ColorImageStream y ColorImageFrame. La ColorImageStream, se comporta a bajo nivel con el sensor Kinect definiendo cada cuánto tiempo va tomar frames(cuadros de </w:t>
+        <w:t xml:space="preserve"> la captura de una imagen con el sensor </w:t>
+      </w:r>
+      <w:proofErr w:type="spellStart"/>
+      <w:r>
+        <w:t>Kinect</w:t>
+      </w:r>
+      <w:proofErr w:type="spellEnd"/>
+      <w:r>
+        <w:t xml:space="preserve">,  se definen dos clases: </w:t>
+      </w:r>
+      <w:proofErr w:type="spellStart"/>
+      <w:r>
+        <w:t>ColorImageStream</w:t>
+      </w:r>
+      <w:proofErr w:type="spellEnd"/>
+      <w:r>
+        <w:t xml:space="preserve"> y </w:t>
+      </w:r>
+      <w:proofErr w:type="spellStart"/>
+      <w:r>
+        <w:t>ColorImageFrame</w:t>
+      </w:r>
+      <w:proofErr w:type="spellEnd"/>
+      <w:r>
+        <w:t xml:space="preserve">. La </w:t>
+      </w:r>
+      <w:proofErr w:type="spellStart"/>
+      <w:r>
+        <w:t>ColorImageStream</w:t>
+      </w:r>
+      <w:proofErr w:type="spellEnd"/>
+      <w:r>
+        <w:t xml:space="preserve">, se comporta a bajo nivel con el sensor </w:t>
+      </w:r>
+      <w:proofErr w:type="spellStart"/>
+      <w:r>
+        <w:t>Kinect</w:t>
+      </w:r>
+      <w:proofErr w:type="spellEnd"/>
+      <w:r>
+        <w:t xml:space="preserve"> definiendo cada cuánto tiempo va tomar </w:t>
+      </w:r>
+      <w:proofErr w:type="spellStart"/>
+      <w:r>
+        <w:t>frames</w:t>
+      </w:r>
+      <w:proofErr w:type="spellEnd"/>
+      <w:r>
+        <w:t xml:space="preserve">(cuadros de </w:t>
       </w:r>
       <w:r>
         <w:t>imágenes</w:t>
@@ -2001,7 +2291,15 @@
         <w:t>ndo esta</w:t>
       </w:r>
       <w:r>
-        <w:t xml:space="preserve"> captura con la cámara RGB(Cámara que posee el sensor Kinect)</w:t>
+        <w:t xml:space="preserve"> captura con la cámara RGB(Cámara que posee el sensor </w:t>
+      </w:r>
+      <w:proofErr w:type="spellStart"/>
+      <w:r>
+        <w:t>Kinect</w:t>
+      </w:r>
+      <w:proofErr w:type="spellEnd"/>
+      <w:r>
+        <w:t>)</w:t>
       </w:r>
       <w:r>
         <w:t xml:space="preserve">, </w:t>
@@ -2019,7 +2317,31 @@
         <w:t>encapsula</w:t>
       </w:r>
       <w:r>
-        <w:t xml:space="preserve"> dentro de un Stream (flujo de datos) para luego ser Procesado y definido por la clase ColorImageFrame, esta clase transforma ese flujo de datos en una imagen, definiendo el formato : la cantidad de pixeles, el tamaño de la imagen(alto,ancho),</w:t>
+        <w:t xml:space="preserve"> dentro de un </w:t>
+      </w:r>
+      <w:proofErr w:type="spellStart"/>
+      <w:r>
+        <w:t>Stream</w:t>
+      </w:r>
+      <w:proofErr w:type="spellEnd"/>
+      <w:r>
+        <w:t xml:space="preserve"> (flujo de datos) para luego ser Procesado y definido por la clase </w:t>
+      </w:r>
+      <w:proofErr w:type="spellStart"/>
+      <w:r>
+        <w:t>ColorImageFrame</w:t>
+      </w:r>
+      <w:proofErr w:type="spellEnd"/>
+      <w:r>
+        <w:t>, esta clase transforma ese flujo de datos en una imagen, definiendo el formato : la cantidad de pixeles, el tamaño de la imagen(</w:t>
+      </w:r>
+      <w:proofErr w:type="spellStart"/>
+      <w:r>
+        <w:t>alto,ancho</w:t>
+      </w:r>
+      <w:proofErr w:type="spellEnd"/>
+      <w:r>
+        <w:t>),</w:t>
       </w:r>
     </w:p>
     <w:p>
@@ -2113,7 +2435,15 @@
     </w:p>
     <w:p>
       <w:r>
-        <w:t>En este diagrama se define el comportamiento que necesita para Iniciar la captura de datos (imagen o video).Esta basado con el sensor Kinect.</w:t>
+        <w:t xml:space="preserve">En este diagrama se define el comportamiento que necesita para Iniciar la captura de datos (imagen o video).Esta basado con el sensor </w:t>
+      </w:r>
+      <w:proofErr w:type="spellStart"/>
+      <w:r>
+        <w:t>Kinect</w:t>
+      </w:r>
+      <w:proofErr w:type="spellEnd"/>
+      <w:r>
+        <w:t>.</w:t>
       </w:r>
     </w:p>
     <w:p>
@@ -2133,23 +2463,124 @@
         <w:t>s</w:t>
       </w:r>
       <w:r>
-        <w:t>. Primero  la interface Device, con esta interface, se describe que propiedades y que estado posee los dispositivos que se utilicen para la captura, se necesita conocer si está conectado el dispositivo, ¿Qué hacer cuando se conecta el dispositivo? y también ¿Cuándo se desconecta el dispositivo? .</w:t>
-      </w:r>
+        <w:t xml:space="preserve">. Primero  la interface </w:t>
+      </w:r>
+      <w:proofErr w:type="spellStart"/>
+      <w:r>
+        <w:t>Device</w:t>
+      </w:r>
+      <w:proofErr w:type="spellEnd"/>
+      <w:r>
+        <w:t>, con esta interface, se describe que propiedades y que estado posee los dispositivos que se utilicen para la captura, se necesita conocer si está conectado el dispositivo, ¿Qué hacer cuando se conecta el dispositivo? y también ¿Cuándo se desconecta el dispositivo</w:t>
+      </w:r>
+      <w:proofErr w:type="gramStart"/>
+      <w:r>
+        <w:t>? .</w:t>
+      </w:r>
+      <w:proofErr w:type="gramEnd"/>
     </w:p>
     <w:p>
       <w:r>
         <w:t>Luego se encuentra</w:t>
       </w:r>
       <w:r>
-        <w:t xml:space="preserve"> clase Kinect, que hereda de Device, además de lo mencionado anteriormente</w:t>
-      </w:r>
-      <w:r>
-        <w:t xml:space="preserve">, es importante identificar la Kinect por el hecho que en una aplicación puede haber más de un sensor  Kinect conectado, por eso posee un id, también de cada uno de ellos, conocer su estado, en caso de algún error de poder informarlo para que pueda ser tratado, ya que el dispositivo Kinect opera como una máquina de estado, además se identifica cada uno de los controladores(RGBCamera, Microphone, IRProyector, IRCamera, Motor, Accelerometer). </w:t>
-      </w:r>
-    </w:p>
-    <w:p>
-      <w:r>
-        <w:t>Por último tenemos Capture, que va describir que comportamiento se va lograr cuando se inicie la captura que hacer con ese flujo de datos (Stream)</w:t>
+        <w:t xml:space="preserve"> clase </w:t>
+      </w:r>
+      <w:proofErr w:type="spellStart"/>
+      <w:r>
+        <w:t>Kinect</w:t>
+      </w:r>
+      <w:proofErr w:type="spellEnd"/>
+      <w:r>
+        <w:t xml:space="preserve">, que hereda de </w:t>
+      </w:r>
+      <w:proofErr w:type="spellStart"/>
+      <w:r>
+        <w:t>Device</w:t>
+      </w:r>
+      <w:proofErr w:type="spellEnd"/>
+      <w:r>
+        <w:t>, además de lo mencionado anteriormente</w:t>
+      </w:r>
+      <w:r>
+        <w:t xml:space="preserve">, es importante identificar la </w:t>
+      </w:r>
+      <w:proofErr w:type="spellStart"/>
+      <w:r>
+        <w:t>Kinect</w:t>
+      </w:r>
+      <w:proofErr w:type="spellEnd"/>
+      <w:r>
+        <w:t xml:space="preserve"> por el hecho que en una aplicación puede haber más de un sensor  </w:t>
+      </w:r>
+      <w:proofErr w:type="spellStart"/>
+      <w:r>
+        <w:t>Kinect</w:t>
+      </w:r>
+      <w:proofErr w:type="spellEnd"/>
+      <w:r>
+        <w:t xml:space="preserve"> conectado, por eso posee un id, también de cada uno de ellos, conocer su estado, en caso de algún error de poder informarlo para que pueda ser tratado, ya que el dispositivo </w:t>
+      </w:r>
+      <w:proofErr w:type="spellStart"/>
+      <w:r>
+        <w:t>Kinect</w:t>
+      </w:r>
+      <w:proofErr w:type="spellEnd"/>
+      <w:r>
+        <w:t xml:space="preserve"> opera como una máquina de estado, además se identifica cada uno de los controladores(</w:t>
+      </w:r>
+      <w:proofErr w:type="spellStart"/>
+      <w:r>
+        <w:t>RGBCamera</w:t>
+      </w:r>
+      <w:proofErr w:type="spellEnd"/>
+      <w:r>
+        <w:t xml:space="preserve">, </w:t>
+      </w:r>
+      <w:proofErr w:type="spellStart"/>
+      <w:r>
+        <w:t>Microphone</w:t>
+      </w:r>
+      <w:proofErr w:type="spellEnd"/>
+      <w:r>
+        <w:t xml:space="preserve">, </w:t>
+      </w:r>
+      <w:proofErr w:type="spellStart"/>
+      <w:r>
+        <w:t>IRProyector</w:t>
+      </w:r>
+      <w:proofErr w:type="spellEnd"/>
+      <w:r>
+        <w:t xml:space="preserve">, </w:t>
+      </w:r>
+      <w:proofErr w:type="spellStart"/>
+      <w:r>
+        <w:t>IRCamera</w:t>
+      </w:r>
+      <w:proofErr w:type="spellEnd"/>
+      <w:r>
+        <w:t xml:space="preserve">, Motor, </w:t>
+      </w:r>
+      <w:proofErr w:type="spellStart"/>
+      <w:r>
+        <w:t>Accelerometer</w:t>
+      </w:r>
+      <w:proofErr w:type="spellEnd"/>
+      <w:r>
+        <w:t xml:space="preserve">). </w:t>
+      </w:r>
+    </w:p>
+    <w:p>
+      <w:r>
+        <w:t>Por último tenemos Capture, que va describir que comportamiento se va lograr cuando se inicie la captura que hacer con ese flujo de datos (</w:t>
+      </w:r>
+      <w:proofErr w:type="spellStart"/>
+      <w:r>
+        <w:t>Stream</w:t>
+      </w:r>
+      <w:proofErr w:type="spellEnd"/>
+      <w:r>
+        <w:t>)</w:t>
       </w:r>
       <w:r>
         <w:t>: definir el formato</w:t>
@@ -2229,16 +2660,38 @@
           <w:szCs w:val="32"/>
         </w:rPr>
         <w:lastRenderedPageBreak/>
-        <w:t>Diagrama de clases del paquete FileSystem</w:t>
-      </w:r>
-    </w:p>
-    <w:p>
-      <w:r>
-        <w:t>Este Diagrama muestra el comportamiento del acceso al File System</w:t>
-      </w:r>
+        <w:t xml:space="preserve">Diagrama de clases del paquete </w:t>
+      </w:r>
+      <w:proofErr w:type="spellStart"/>
+      <w:r>
+        <w:rPr>
+          <w:sz w:val="32"/>
+          <w:szCs w:val="32"/>
+        </w:rPr>
+        <w:t>FileSystem</w:t>
+      </w:r>
+      <w:proofErr w:type="spellEnd"/>
+    </w:p>
+    <w:p>
+      <w:r>
+        <w:t xml:space="preserve">Este Diagrama muestra el comportamiento del acceso al </w:t>
+      </w:r>
+      <w:proofErr w:type="spellStart"/>
+      <w:r>
+        <w:t>File</w:t>
+      </w:r>
+      <w:proofErr w:type="spellEnd"/>
       <w:r>
         <w:t xml:space="preserve"> </w:t>
       </w:r>
+      <w:proofErr w:type="spellStart"/>
+      <w:r>
+        <w:t>System</w:t>
+      </w:r>
+      <w:proofErr w:type="spellEnd"/>
+      <w:r>
+        <w:t xml:space="preserve"> </w:t>
+      </w:r>
       <w:r>
         <w:t>(Sistema de archivo</w:t>
       </w:r>
@@ -2254,13 +2707,69 @@
     </w:p>
     <w:p>
       <w:r>
-        <w:t>Para ellos definimos un controlador (FileSystemManager) que posee una colección de todos los archivos a los cual va acceder o guardar del File System. Cada archivo</w:t>
-      </w:r>
+        <w:t>Para ellos definimos un controlador (</w:t>
+      </w:r>
+      <w:proofErr w:type="spellStart"/>
+      <w:r>
+        <w:t>FileSystemManager</w:t>
+      </w:r>
+      <w:proofErr w:type="spellEnd"/>
+      <w:r>
+        <w:t xml:space="preserve">) que posee una colección de todos los archivos a los cual va acceder o guardar del </w:t>
+      </w:r>
+      <w:proofErr w:type="spellStart"/>
+      <w:r>
+        <w:t>File</w:t>
+      </w:r>
+      <w:proofErr w:type="spellEnd"/>
       <w:r>
         <w:t xml:space="preserve"> </w:t>
       </w:r>
-      <w:r>
-        <w:t xml:space="preserve">(FileSystemElement) para ser accedido necesita un atributo elementUrl de FileSystemElement  que es la dirección del directorio donde se encuentra el archivo o va ser guardado el archivo. Principalmente el paquete FileSystem es usado para </w:t>
+      <w:proofErr w:type="spellStart"/>
+      <w:r>
+        <w:t>System</w:t>
+      </w:r>
+      <w:proofErr w:type="spellEnd"/>
+      <w:r>
+        <w:t>. Cada archivo</w:t>
+      </w:r>
+      <w:r>
+        <w:t xml:space="preserve"> </w:t>
+      </w:r>
+      <w:r>
+        <w:t>(</w:t>
+      </w:r>
+      <w:proofErr w:type="spellStart"/>
+      <w:r>
+        <w:t>FileSystemElement</w:t>
+      </w:r>
+      <w:proofErr w:type="spellEnd"/>
+      <w:r>
+        <w:t xml:space="preserve">) para ser accedido necesita un atributo </w:t>
+      </w:r>
+      <w:proofErr w:type="spellStart"/>
+      <w:r>
+        <w:t>elementUrl</w:t>
+      </w:r>
+      <w:proofErr w:type="spellEnd"/>
+      <w:r>
+        <w:t xml:space="preserve"> de </w:t>
+      </w:r>
+      <w:proofErr w:type="spellStart"/>
+      <w:r>
+        <w:t>FileSystemElement</w:t>
+      </w:r>
+      <w:proofErr w:type="spellEnd"/>
+      <w:r>
+        <w:t xml:space="preserve">  que es la dirección del directorio donde se encuentra el archivo o va ser guardado el archivo. Principalmente el paquete </w:t>
+      </w:r>
+      <w:proofErr w:type="spellStart"/>
+      <w:r>
+        <w:t>FileSystem</w:t>
+      </w:r>
+      <w:proofErr w:type="spellEnd"/>
+      <w:r>
+        <w:t xml:space="preserve"> es usado para </w:t>
       </w:r>
       <w:r>
         <w:t xml:space="preserve">guardar </w:t>
@@ -2384,57 +2893,137 @@
           <w:sz w:val="32"/>
           <w:szCs w:val="32"/>
         </w:rPr>
-        <w:t>Diagrama de Clase del paquete HTTPCon</w:t>
-      </w:r>
+        <w:t xml:space="preserve">Diagrama de Clase del paquete </w:t>
+      </w:r>
+      <w:proofErr w:type="spellStart"/>
       <w:r>
         <w:rPr>
           <w:sz w:val="32"/>
           <w:szCs w:val="32"/>
         </w:rPr>
-        <w:t>n</w:t>
+        <w:t>HTTPCon</w:t>
       </w:r>
       <w:r>
         <w:rPr>
           <w:sz w:val="32"/>
           <w:szCs w:val="32"/>
         </w:rPr>
+        <w:t>n</w:t>
+      </w:r>
+      <w:r>
+        <w:rPr>
+          <w:sz w:val="32"/>
+          <w:szCs w:val="32"/>
+        </w:rPr>
         <w:t>ection</w:t>
       </w:r>
+      <w:proofErr w:type="spellEnd"/>
     </w:p>
     <w:p>
       <w:r>
         <w:t>En este d</w:t>
       </w:r>
       <w:r>
-        <w:t>iagrama se detalla el comportamiento de conexión entre un puesto y el servidorWeb</w:t>
-      </w:r>
-      <w:r>
-        <w:t>. Se define una interface de conexión (ConnectionPackage:IConnection), con e</w:t>
-      </w:r>
-      <w:r>
-        <w:t>sto se logra conocer si se efectua</w:t>
-      </w:r>
+        <w:t xml:space="preserve">iagrama se detalla el comportamiento de conexión entre un puesto y el </w:t>
+      </w:r>
+      <w:proofErr w:type="spellStart"/>
+      <w:r>
+        <w:t>servidorWeb</w:t>
+      </w:r>
+      <w:proofErr w:type="spellEnd"/>
+      <w:r>
+        <w:t>. Se define una interface de conexión (</w:t>
+      </w:r>
+      <w:proofErr w:type="spellStart"/>
+      <w:r>
+        <w:t>ConnectionPackage</w:t>
+      </w:r>
+      <w:proofErr w:type="gramStart"/>
+      <w:r>
+        <w:t>:IConnection</w:t>
+      </w:r>
+      <w:proofErr w:type="spellEnd"/>
+      <w:proofErr w:type="gramEnd"/>
+      <w:r>
+        <w:t>), con e</w:t>
+      </w:r>
+      <w:r>
+        <w:t xml:space="preserve">sto se logra conocer si se </w:t>
+      </w:r>
+      <w:proofErr w:type="spellStart"/>
+      <w:r>
+        <w:t>efectua</w:t>
+      </w:r>
+      <w:proofErr w:type="spellEnd"/>
       <w:r>
         <w:t xml:space="preserve"> la conexión ,como se comporta y los estados. </w:t>
       </w:r>
     </w:p>
     <w:p>
       <w:r>
-        <w:t>La HttpConnection es un protocol</w:t>
+        <w:t xml:space="preserve">La </w:t>
+      </w:r>
+      <w:proofErr w:type="spellStart"/>
+      <w:r>
+        <w:t>HttpConnection</w:t>
+      </w:r>
+      <w:proofErr w:type="spellEnd"/>
+      <w:r>
+        <w:t xml:space="preserve"> es un protocol</w:t>
       </w:r>
       <w:r>
         <w:t>o que se utiliza para establecer</w:t>
       </w:r>
       <w:r>
-        <w:t xml:space="preserve"> un dialogo (paso de mensajes) por ejemplo conectarse, mandar una solicitud, recibir una repuesta. Se define un controlador  ManagerConnection que va controlar la conexión entre el servidor y el puesto, qué hacer con lo que recibe del servidor. </w:t>
-      </w:r>
-    </w:p>
-    <w:p>
-      <w:r>
-        <w:t>La funcionalidad principal del paquete HTTPConnection es solicitarte al servidor las imágenes (estáticas cargada por el usuario) que lueg</w:t>
-      </w:r>
-      <w:r>
-        <w:t>o son utilizada para cualquier advert o propósito que necesite el advert host. En la actualidad se emplea HTTPConnection para descargar imágenes del paquete catalogo.</w:t>
+        <w:t xml:space="preserve"> un dialogo (paso de mensajes) por ejemplo conectarse, mandar una solicitud, recibir una repuesta. Se define un controlador  </w:t>
+      </w:r>
+      <w:proofErr w:type="spellStart"/>
+      <w:r>
+        <w:t>ManagerConnection</w:t>
+      </w:r>
+      <w:proofErr w:type="spellEnd"/>
+      <w:r>
+        <w:t xml:space="preserve"> que va controlar la conexión entre el servidor y el puesto, qué hacer con lo que recibe del servidor. </w:t>
+      </w:r>
+    </w:p>
+    <w:p>
+      <w:r>
+        <w:t xml:space="preserve">La funcionalidad principal del paquete </w:t>
+      </w:r>
+      <w:proofErr w:type="spellStart"/>
+      <w:r>
+        <w:t>HTTPConnection</w:t>
+      </w:r>
+      <w:proofErr w:type="spellEnd"/>
+      <w:r>
+        <w:t xml:space="preserve"> es solicitarte al servidor las imágenes (estáticas cargada por el usuario) que lueg</w:t>
+      </w:r>
+      <w:r>
+        <w:t xml:space="preserve">o son utilizada para cualquier </w:t>
+      </w:r>
+      <w:proofErr w:type="spellStart"/>
+      <w:r>
+        <w:t>advert</w:t>
+      </w:r>
+      <w:proofErr w:type="spellEnd"/>
+      <w:r>
+        <w:t xml:space="preserve"> o propósito que necesite el </w:t>
+      </w:r>
+      <w:proofErr w:type="spellStart"/>
+      <w:r>
+        <w:t>advert</w:t>
+      </w:r>
+      <w:proofErr w:type="spellEnd"/>
+      <w:r>
+        <w:t xml:space="preserve"> host. En la actualidad se emplea </w:t>
+      </w:r>
+      <w:proofErr w:type="spellStart"/>
+      <w:r>
+        <w:t>HTTPConnection</w:t>
+      </w:r>
+      <w:proofErr w:type="spellEnd"/>
+      <w:r>
+        <w:t xml:space="preserve"> para descargar imágenes del paquete catalogo.</w:t>
       </w:r>
     </w:p>
     <w:p>
@@ -2524,8 +3113,17 @@
           <w:sz w:val="32"/>
           <w:szCs w:val="32"/>
         </w:rPr>
-        <w:t xml:space="preserve"> Interaction</w:t>
-      </w:r>
+        <w:t xml:space="preserve"> </w:t>
+      </w:r>
+      <w:proofErr w:type="spellStart"/>
+      <w:r>
+        <w:rPr>
+          <w:sz w:val="32"/>
+          <w:szCs w:val="32"/>
+        </w:rPr>
+        <w:t>Interaction</w:t>
+      </w:r>
+      <w:proofErr w:type="spellEnd"/>
     </w:p>
     <w:p>
       <w:pPr>
@@ -2546,22 +3144,47 @@
         <w:spacing w:after="0"/>
       </w:pPr>
       <w:r>
-        <w:t xml:space="preserve">Se define tres tipos de publicidades: Catalog, </w:t>
-      </w:r>
+        <w:t xml:space="preserve">Se define tres tipos de publicidades: </w:t>
+      </w:r>
+      <w:proofErr w:type="spellStart"/>
+      <w:r>
+        <w:t>Catalog</w:t>
+      </w:r>
+      <w:proofErr w:type="spellEnd"/>
+      <w:r>
+        <w:t xml:space="preserve">, </w:t>
+      </w:r>
+      <w:proofErr w:type="spellStart"/>
       <w:r>
         <w:t>AdvertStatistics</w:t>
       </w:r>
+      <w:proofErr w:type="spellEnd"/>
       <w:r>
         <w:t xml:space="preserve"> </w:t>
       </w:r>
       <w:r>
-        <w:t xml:space="preserve">(publicidad estatica) y </w:t>
-      </w:r>
+        <w:t xml:space="preserve">(publicidad </w:t>
+      </w:r>
+      <w:proofErr w:type="spellStart"/>
+      <w:r>
+        <w:t>estatica</w:t>
+      </w:r>
+      <w:proofErr w:type="spellEnd"/>
+      <w:r>
+        <w:t xml:space="preserve">) y </w:t>
+      </w:r>
+      <w:proofErr w:type="spellStart"/>
+      <w:proofErr w:type="gramStart"/>
       <w:r>
         <w:t>InteractiveGame</w:t>
       </w:r>
-      <w:r>
-        <w:t>(juego interactiv</w:t>
+      <w:proofErr w:type="spellEnd"/>
+      <w:r>
+        <w:t>(</w:t>
+      </w:r>
+      <w:proofErr w:type="gramEnd"/>
+      <w:r>
+        <w:t>juego interactiv</w:t>
       </w:r>
       <w:r>
         <w:t>o con fin publicitario)</w:t>
@@ -2573,7 +3196,15 @@
         <w:t xml:space="preserve"> </w:t>
       </w:r>
       <w:r>
-        <w:t>.  La Clase Advert es la publicidad tiene definido un tipo de publicidad y tiene asociado un estado.</w:t>
+        <w:t xml:space="preserve">.  La Clase </w:t>
+      </w:r>
+      <w:proofErr w:type="spellStart"/>
+      <w:r>
+        <w:t>Advert</w:t>
+      </w:r>
+      <w:proofErr w:type="spellEnd"/>
+      <w:r>
+        <w:t xml:space="preserve"> es la publicidad tiene definido un tipo de publicidad y tiene asociado un estado.</w:t>
       </w:r>
       <w:r>
         <w:t xml:space="preserve"> Los distintos estados</w:t>
@@ -2650,7 +3281,31 @@
         <w:spacing w:after="0"/>
       </w:pPr>
       <w:r>
-        <w:t>Utilizando el patrón State definiendo la interface AdvertState. Se define un controlador AdvertManager,  que describe el compo</w:t>
+        <w:t xml:space="preserve">Utilizando el patrón </w:t>
+      </w:r>
+      <w:proofErr w:type="spellStart"/>
+      <w:r>
+        <w:t>State</w:t>
+      </w:r>
+      <w:proofErr w:type="spellEnd"/>
+      <w:r>
+        <w:t xml:space="preserve"> definiendo la interface </w:t>
+      </w:r>
+      <w:proofErr w:type="spellStart"/>
+      <w:r>
+        <w:t>AdvertState</w:t>
+      </w:r>
+      <w:proofErr w:type="spellEnd"/>
+      <w:r>
+        <w:t xml:space="preserve">. Se define un controlador </w:t>
+      </w:r>
+      <w:proofErr w:type="spellStart"/>
+      <w:r>
+        <w:t>AdvertManager</w:t>
+      </w:r>
+      <w:proofErr w:type="spellEnd"/>
+      <w:r>
+        <w:t>,  que describe el compo</w:t>
       </w:r>
       <w:r>
         <w:t>rtamiento de todos las publici</w:t>
@@ -2673,11 +3328,21 @@
       <w:r>
         <w:t xml:space="preserve">ejecutar, en el caso del catalogo cargar las imágenes que muestra por pantalla, ordenar las publicidades, y otras funcionalidades. Por último como mencione anteriormente de cargar imágenes al catalogo definimos una clase </w:t>
       </w:r>
+      <w:proofErr w:type="spellStart"/>
       <w:r>
         <w:t>ConnectionAdvertList</w:t>
       </w:r>
-      <w:r>
-        <w:t xml:space="preserve"> que tiene una lista de los distintos elementos que necesita de otro paquete, esta clase tiene definido la funcionalidad de conectarse con el paquete HTTPConnection.</w:t>
+      <w:proofErr w:type="spellEnd"/>
+      <w:r>
+        <w:t xml:space="preserve"> que tiene una lista de los distintos elementos que necesita de otro paquete, esta clase tiene definido la funcionalidad de conectarse con el paquete </w:t>
+      </w:r>
+      <w:proofErr w:type="spellStart"/>
+      <w:r>
+        <w:t>HTTPConnection</w:t>
+      </w:r>
+      <w:proofErr w:type="spellEnd"/>
+      <w:r>
+        <w:t>.</w:t>
       </w:r>
     </w:p>
     <w:p>
@@ -2761,15 +3426,32 @@
           <w:szCs w:val="32"/>
         </w:rPr>
         <w:lastRenderedPageBreak/>
-        <w:t>Diagrama de Clases del paquete Preprocessing</w:t>
-      </w:r>
+        <w:t xml:space="preserve">Diagrama de Clases del paquete </w:t>
+      </w:r>
+      <w:proofErr w:type="spellStart"/>
+      <w:r>
+        <w:rPr>
+          <w:sz w:val="32"/>
+          <w:szCs w:val="32"/>
+        </w:rPr>
+        <w:t>Preprocessing</w:t>
+      </w:r>
+      <w:proofErr w:type="spellEnd"/>
     </w:p>
     <w:p>
       <w:pPr>
         <w:spacing w:after="0"/>
       </w:pPr>
       <w:r>
-        <w:t>En este diagrama se detalla el preprocesamiento de una imagen aplicando diferentes algoritmos.</w:t>
+        <w:t xml:space="preserve">En este diagrama se detalla el </w:t>
+      </w:r>
+      <w:proofErr w:type="spellStart"/>
+      <w:r>
+        <w:t>preprocesamiento</w:t>
+      </w:r>
+      <w:proofErr w:type="spellEnd"/>
+      <w:r>
+        <w:t xml:space="preserve"> de una imagen aplicando diferentes algoritmos.</w:t>
       </w:r>
     </w:p>
     <w:p>
@@ -2785,14 +3467,32 @@
       <w:r>
         <w:t xml:space="preserve"> </w:t>
       </w:r>
-      <w:r>
-        <w:t>Matrix, Filter y</w:t>
+      <w:proofErr w:type="spellStart"/>
+      <w:r>
+        <w:t>Matrix</w:t>
+      </w:r>
+      <w:proofErr w:type="spellEnd"/>
+      <w:r>
+        <w:t xml:space="preserve">, </w:t>
+      </w:r>
+      <w:proofErr w:type="spellStart"/>
+      <w:r>
+        <w:t>Filter</w:t>
+      </w:r>
+      <w:proofErr w:type="spellEnd"/>
+      <w:r>
+        <w:t xml:space="preserve"> y</w:t>
       </w:r>
       <w:r>
         <w:t xml:space="preserve"> </w:t>
       </w:r>
-      <w:r>
-        <w:t>Preprocessor.</w:t>
+      <w:proofErr w:type="spellStart"/>
+      <w:r>
+        <w:t>Preprocessor</w:t>
+      </w:r>
+      <w:proofErr w:type="spellEnd"/>
+      <w:r>
+        <w:t>.</w:t>
       </w:r>
     </w:p>
     <w:p>
@@ -2801,16 +3501,64 @@
         <w:jc w:val="both"/>
       </w:pPr>
       <w:r>
-        <w:t>La interfaz F</w:t>
-      </w:r>
-      <w:r>
-        <w:t xml:space="preserve">ilter se utiliza para aplicar distintos tipos de filtro aplicar a la imagen: filtros de bordes, filtro de paso bajo y filtro de paso alto. En el filtro de </w:t>
+        <w:t xml:space="preserve">La interfaz </w:t>
+      </w:r>
+      <w:proofErr w:type="spellStart"/>
+      <w:r>
+        <w:t>F</w:t>
+      </w:r>
+      <w:r>
+        <w:t>ilter</w:t>
+      </w:r>
+      <w:proofErr w:type="spellEnd"/>
+      <w:r>
+        <w:t xml:space="preserve"> se utiliza para aplicar distintos tipos de filtro aplicar a la imagen: filtros de bordes, filtro de paso bajo y filtro de paso alto. En el filtro de </w:t>
       </w:r>
       <w:r>
         <w:t>detección</w:t>
       </w:r>
       <w:r>
-        <w:t xml:space="preserve"> bordes tenemos distintos algoritmos de inteligencia artificial: Sobel, Sharr, Umbral y Canny. En el filtro de paso alto tenemos el algoritmo Laplaciano. Por último en el filtro de paso bajo tenemos Gaussiano, Mediana y Simple.</w:t>
+        <w:t xml:space="preserve"> bordes tenemos distintos algoritmos de inteligencia artificial: </w:t>
+      </w:r>
+      <w:proofErr w:type="spellStart"/>
+      <w:r>
+        <w:t>Sobel</w:t>
+      </w:r>
+      <w:proofErr w:type="spellEnd"/>
+      <w:r>
+        <w:t xml:space="preserve">, </w:t>
+      </w:r>
+      <w:proofErr w:type="spellStart"/>
+      <w:r>
+        <w:t>Sharr</w:t>
+      </w:r>
+      <w:proofErr w:type="spellEnd"/>
+      <w:r>
+        <w:t xml:space="preserve">, Umbral y </w:t>
+      </w:r>
+      <w:proofErr w:type="spellStart"/>
+      <w:r>
+        <w:t>Canny</w:t>
+      </w:r>
+      <w:proofErr w:type="spellEnd"/>
+      <w:r>
+        <w:t xml:space="preserve">. En el filtro de paso alto tenemos el algoritmo </w:t>
+      </w:r>
+      <w:proofErr w:type="spellStart"/>
+      <w:r>
+        <w:t>Laplaciano</w:t>
+      </w:r>
+      <w:proofErr w:type="spellEnd"/>
+      <w:r>
+        <w:t xml:space="preserve">. Por último en el filtro de paso bajo tenemos </w:t>
+      </w:r>
+      <w:proofErr w:type="spellStart"/>
+      <w:r>
+        <w:t>Gaussiano</w:t>
+      </w:r>
+      <w:proofErr w:type="spellEnd"/>
+      <w:r>
+        <w:t>, Mediana y Simple.</w:t>
       </w:r>
     </w:p>
     <w:p>
@@ -2819,7 +3567,15 @@
         <w:jc w:val="both"/>
       </w:pPr>
       <w:r>
-        <w:t xml:space="preserve">La Interfaz matrix se define como se trata la imagen, </w:t>
+        <w:t xml:space="preserve">La Interfaz </w:t>
+      </w:r>
+      <w:proofErr w:type="spellStart"/>
+      <w:r>
+        <w:t>matrix</w:t>
+      </w:r>
+      <w:proofErr w:type="spellEnd"/>
+      <w:r>
+        <w:t xml:space="preserve"> se define como se trata la imagen, </w:t>
       </w:r>
       <w:r>
         <w:t>cuyos índices de filas y columnas identifican un punto en la imagen y el correspondiente elemento de matriz identifica el valor de gris</w:t>
@@ -2837,7 +3593,15 @@
         <w:jc w:val="both"/>
       </w:pPr>
       <w:r>
-        <w:t>La clase Preprocessor, recibe la imagen digital capturada, luego convierte esa imagen en una matriz, evalúa esa matriz; en función de esa evaluación filtra la imagen aplicando un determinado filtro.</w:t>
+        <w:t xml:space="preserve">La clase </w:t>
+      </w:r>
+      <w:proofErr w:type="spellStart"/>
+      <w:r>
+        <w:t>Preprocessor</w:t>
+      </w:r>
+      <w:proofErr w:type="spellEnd"/>
+      <w:r>
+        <w:t>, recibe la imagen digital capturada, luego convierte esa imagen en una matriz, evalúa esa matriz; en función de esa evaluación filtra la imagen aplicando un determinado filtro.</w:t>
       </w:r>
     </w:p>
     <w:p>
@@ -2915,15 +3679,48 @@
           <w:szCs w:val="32"/>
         </w:rPr>
         <w:lastRenderedPageBreak/>
-        <w:t>Diagrama de Clase del paquete Skeleton</w:t>
-      </w:r>
+        <w:t xml:space="preserve">Diagrama de Clase del paquete </w:t>
+      </w:r>
+      <w:proofErr w:type="spellStart"/>
+      <w:r>
+        <w:rPr>
+          <w:sz w:val="32"/>
+          <w:szCs w:val="32"/>
+        </w:rPr>
+        <w:t>Skeleton</w:t>
+      </w:r>
+      <w:proofErr w:type="spellEnd"/>
     </w:p>
     <w:p>
       <w:pPr>
         <w:spacing w:after="0"/>
       </w:pPr>
       <w:r>
-        <w:t>Este diagrama describe, el comportamiento de la detección, seguimiento de movimientos, posturas, gestos de una persona. Se destacan tres clases fundamentales: Skeleton – Joint – SkeletonStream.</w:t>
+        <w:t xml:space="preserve">Este diagrama describe, el comportamiento de la detección, seguimiento de movimientos, posturas, gestos de una persona. Se destacan tres clases fundamentales: </w:t>
+      </w:r>
+      <w:proofErr w:type="spellStart"/>
+      <w:r>
+        <w:t>Skeleton</w:t>
+      </w:r>
+      <w:proofErr w:type="spellEnd"/>
+      <w:r>
+        <w:t xml:space="preserve"> – </w:t>
+      </w:r>
+      <w:proofErr w:type="spellStart"/>
+      <w:r>
+        <w:t>Joint</w:t>
+      </w:r>
+      <w:proofErr w:type="spellEnd"/>
+      <w:r>
+        <w:t xml:space="preserve"> – </w:t>
+      </w:r>
+      <w:proofErr w:type="spellStart"/>
+      <w:r>
+        <w:t>SkeletonStream</w:t>
+      </w:r>
+      <w:proofErr w:type="spellEnd"/>
+      <w:r>
+        <w:t>.</w:t>
       </w:r>
     </w:p>
     <w:p>
@@ -2931,13 +3728,125 @@
         <w:spacing w:after="0"/>
       </w:pPr>
       <w:r>
-        <w:t>La clase Skeleton describe a la persona. Posee un Id(TrackingId) por que el sensor Kinect puede detectar hasta 6 personas; dos personas en estado Tracked y las restante</w:t>
-      </w:r>
-      <w:r>
-        <w:t xml:space="preserve"> en estado PositionOnly, como mencionamos anteriormente posee un estado que puede ser Tracked, es decir, detectada , que puede seguir todos sus movimiento, que reconoce las articulaciones del cuerpo, el otro estado es PositionOnly, que reconoce que hay una persona pero no puede hacer un seguimiento de sus movimientos por que ya hay dos persona que están siendo seguida y por ultimo tenemos un estado no NotTracked, que no detecta la presencia de una persona; Skeleton posee una colección de la clase Joint(articulaciones del  cuerpo), cada Joint posee un estado, con un tipo(cabeza,mano,pie,etc) y una posición donde se encuentra , así mismo el Skeleton también tiene una posición en el espacio.</w:t>
-      </w:r>
-      <w:r>
-        <w:t>En función de esta información se realizan los algoritmos de detección de movimiento, posturas y gestos</w:t>
+        <w:t xml:space="preserve">La clase </w:t>
+      </w:r>
+      <w:proofErr w:type="spellStart"/>
+      <w:r>
+        <w:t>Skeleton</w:t>
+      </w:r>
+      <w:proofErr w:type="spellEnd"/>
+      <w:r>
+        <w:t xml:space="preserve"> describe a la persona. Posee un Id(</w:t>
+      </w:r>
+      <w:proofErr w:type="spellStart"/>
+      <w:r>
+        <w:t>TrackingId</w:t>
+      </w:r>
+      <w:proofErr w:type="spellEnd"/>
+      <w:r>
+        <w:t xml:space="preserve">) por que el sensor </w:t>
+      </w:r>
+      <w:proofErr w:type="spellStart"/>
+      <w:r>
+        <w:t>Kinect</w:t>
+      </w:r>
+      <w:proofErr w:type="spellEnd"/>
+      <w:r>
+        <w:t xml:space="preserve"> puede detectar hasta 6 personas; dos personas en estado </w:t>
+      </w:r>
+      <w:proofErr w:type="spellStart"/>
+      <w:r>
+        <w:t>Tracked</w:t>
+      </w:r>
+      <w:proofErr w:type="spellEnd"/>
+      <w:r>
+        <w:t xml:space="preserve"> y las restante</w:t>
+      </w:r>
+      <w:r>
+        <w:t xml:space="preserve"> en estado </w:t>
+      </w:r>
+      <w:proofErr w:type="spellStart"/>
+      <w:r>
+        <w:t>PositionOnly</w:t>
+      </w:r>
+      <w:proofErr w:type="spellEnd"/>
+      <w:r>
+        <w:t xml:space="preserve">, como mencionamos anteriormente posee un estado que puede ser </w:t>
+      </w:r>
+      <w:proofErr w:type="spellStart"/>
+      <w:r>
+        <w:t>Tracked</w:t>
+      </w:r>
+      <w:proofErr w:type="spellEnd"/>
+      <w:r>
+        <w:t xml:space="preserve">, es decir, detectada , que puede seguir todos sus movimiento, que reconoce las articulaciones del cuerpo, el otro estado es </w:t>
+      </w:r>
+      <w:proofErr w:type="spellStart"/>
+      <w:r>
+        <w:t>PositionOnly</w:t>
+      </w:r>
+      <w:proofErr w:type="spellEnd"/>
+      <w:r>
+        <w:t xml:space="preserve">, que reconoce que hay una persona pero no puede hacer un seguimiento de sus movimientos por que ya hay dos persona que están siendo seguida y por ultimo tenemos un estado no </w:t>
+      </w:r>
+      <w:proofErr w:type="spellStart"/>
+      <w:r>
+        <w:t>NotTracked</w:t>
+      </w:r>
+      <w:proofErr w:type="spellEnd"/>
+      <w:r>
+        <w:t xml:space="preserve">, que no detecta la presencia de una persona; </w:t>
+      </w:r>
+      <w:proofErr w:type="spellStart"/>
+      <w:r>
+        <w:t>Skeleton</w:t>
+      </w:r>
+      <w:proofErr w:type="spellEnd"/>
+      <w:r>
+        <w:t xml:space="preserve"> posee una colección de la clase </w:t>
+      </w:r>
+      <w:proofErr w:type="spellStart"/>
+      <w:r>
+        <w:t>Joint</w:t>
+      </w:r>
+      <w:proofErr w:type="spellEnd"/>
+      <w:r>
+        <w:t xml:space="preserve">(articulaciones del  cuerpo), cada </w:t>
+      </w:r>
+      <w:proofErr w:type="spellStart"/>
+      <w:r>
+        <w:t>Joint</w:t>
+      </w:r>
+      <w:proofErr w:type="spellEnd"/>
+      <w:r>
+        <w:t xml:space="preserve"> posee un estado, con un tipo(</w:t>
+      </w:r>
+      <w:proofErr w:type="spellStart"/>
+      <w:r>
+        <w:t>cabeza,mano,pie,etc</w:t>
+      </w:r>
+      <w:proofErr w:type="spellEnd"/>
+      <w:r>
+        <w:t xml:space="preserve">) y una posición donde se encuentra , así mismo el </w:t>
+      </w:r>
+      <w:proofErr w:type="spellStart"/>
+      <w:r>
+        <w:t>Skeleton</w:t>
+      </w:r>
+      <w:proofErr w:type="spellEnd"/>
+      <w:r>
+        <w:t xml:space="preserve"> también tiene una posición en el </w:t>
+      </w:r>
+      <w:proofErr w:type="spellStart"/>
+      <w:r>
+        <w:t>espacio.</w:t>
+      </w:r>
+      <w:r>
+        <w:t>En</w:t>
+      </w:r>
+      <w:proofErr w:type="spellEnd"/>
+      <w:r>
+        <w:t xml:space="preserve"> función de esta información se realizan los algoritmos de detección de movimiento, posturas y gestos</w:t>
       </w:r>
     </w:p>
     <w:p>
@@ -2948,7 +3857,39 @@
         <w:t xml:space="preserve">La </w:t>
       </w:r>
       <w:r>
-        <w:t>clase SkeletonStream recupera desde la Kinect, los datos  de las personas en flujo de datos, posee un array de Skeleton que es de tamaño constante, por el hecho que detecta hasta 6 personas.</w:t>
+        <w:t xml:space="preserve">clase </w:t>
+      </w:r>
+      <w:proofErr w:type="spellStart"/>
+      <w:r>
+        <w:t>SkeletonStream</w:t>
+      </w:r>
+      <w:proofErr w:type="spellEnd"/>
+      <w:r>
+        <w:t xml:space="preserve"> recupera desde la </w:t>
+      </w:r>
+      <w:proofErr w:type="spellStart"/>
+      <w:r>
+        <w:t>Kinect</w:t>
+      </w:r>
+      <w:proofErr w:type="spellEnd"/>
+      <w:r>
+        <w:t xml:space="preserve">, los datos  de las personas en flujo de datos, posee un </w:t>
+      </w:r>
+      <w:proofErr w:type="spellStart"/>
+      <w:r>
+        <w:t>array</w:t>
+      </w:r>
+      <w:proofErr w:type="spellEnd"/>
+      <w:r>
+        <w:t xml:space="preserve"> de </w:t>
+      </w:r>
+      <w:proofErr w:type="spellStart"/>
+      <w:r>
+        <w:t>Skeleton</w:t>
+      </w:r>
+      <w:proofErr w:type="spellEnd"/>
+      <w:r>
+        <w:t xml:space="preserve"> que es de tamaño constante, por el hecho que detecta hasta 6 personas.</w:t>
       </w:r>
     </w:p>
     <w:p>
@@ -3043,7 +3984,15 @@
         <w:t xml:space="preserve">Este diagrama describe todas las entidades para el manejo de las </w:t>
       </w:r>
       <w:r>
-        <w:t>publicidades (adverts).</w:t>
+        <w:t>publicidades (</w:t>
+      </w:r>
+      <w:proofErr w:type="spellStart"/>
+      <w:r>
+        <w:t>adverts</w:t>
+      </w:r>
+      <w:proofErr w:type="spellEnd"/>
+      <w:r>
+        <w:t>).</w:t>
       </w:r>
     </w:p>
     <w:p>
@@ -3065,11 +4014,45 @@
         <w:spacing w:after="0"/>
       </w:pPr>
       <w:r>
-        <w:t>La clase AdvertCampaign representa a la campaña, posee un estado, corresponde a un Customer (cliente) con su respectivo Invoice (factura),</w:t>
-      </w:r>
-      <w:r>
-        <w:t xml:space="preserve"> Estimate(</w:t>
-      </w:r>
+        <w:t xml:space="preserve">La clase </w:t>
+      </w:r>
+      <w:proofErr w:type="spellStart"/>
+      <w:r>
+        <w:t>AdvertCampaign</w:t>
+      </w:r>
+      <w:proofErr w:type="spellEnd"/>
+      <w:r>
+        <w:t xml:space="preserve"> representa a la campaña, posee un estado, corresponde a un </w:t>
+      </w:r>
+      <w:proofErr w:type="spellStart"/>
+      <w:r>
+        <w:t>Customer</w:t>
+      </w:r>
+      <w:proofErr w:type="spellEnd"/>
+      <w:r>
+        <w:t xml:space="preserve"> (cliente) con su respectivo </w:t>
+      </w:r>
+      <w:proofErr w:type="spellStart"/>
+      <w:r>
+        <w:t>Invoice</w:t>
+      </w:r>
+      <w:proofErr w:type="spellEnd"/>
+      <w:r>
+        <w:t xml:space="preserve"> (factura),</w:t>
+      </w:r>
+      <w:r>
+        <w:t xml:space="preserve"> </w:t>
+      </w:r>
+      <w:proofErr w:type="spellStart"/>
+      <w:proofErr w:type="gramStart"/>
+      <w:r>
+        <w:t>Estimate</w:t>
+      </w:r>
+      <w:proofErr w:type="spellEnd"/>
+      <w:r>
+        <w:t>(</w:t>
+      </w:r>
+      <w:proofErr w:type="gramEnd"/>
       <w:r>
         <w:t>cuánto dura la campaña)</w:t>
       </w:r>
@@ -3096,10 +4079,71 @@
         <w:spacing w:after="0"/>
       </w:pPr>
       <w:r>
-        <w:t>La clase AdvertCampaignDetail posee una publicidad (Advert), cuando se emite y finaliza esa publicidad; y el precio de la publicidad. La clase Advert desc</w:t>
-      </w:r>
-      <w:r>
-        <w:t>rita anteriormente en el paquete Interaction Package es la publicidad que puede ser un Catalog(catalogo),InteractionGame(juego interactivo),video.</w:t>
+        <w:t xml:space="preserve">La clase </w:t>
+      </w:r>
+      <w:proofErr w:type="spellStart"/>
+      <w:r>
+        <w:t>AdvertCampaignDetail</w:t>
+      </w:r>
+      <w:proofErr w:type="spellEnd"/>
+      <w:r>
+        <w:t xml:space="preserve"> posee una publicidad (</w:t>
+      </w:r>
+      <w:proofErr w:type="spellStart"/>
+      <w:r>
+        <w:t>Advert</w:t>
+      </w:r>
+      <w:proofErr w:type="spellEnd"/>
+      <w:r>
+        <w:t xml:space="preserve">), cuando se emite y finaliza esa publicidad; y el precio de la publicidad. La clase </w:t>
+      </w:r>
+      <w:proofErr w:type="spellStart"/>
+      <w:r>
+        <w:t>Advert</w:t>
+      </w:r>
+      <w:proofErr w:type="spellEnd"/>
+      <w:r>
+        <w:t xml:space="preserve"> desc</w:t>
+      </w:r>
+      <w:r>
+        <w:t xml:space="preserve">rita anteriormente en el paquete </w:t>
+      </w:r>
+      <w:proofErr w:type="spellStart"/>
+      <w:r>
+        <w:t>Interaction</w:t>
+      </w:r>
+      <w:proofErr w:type="spellEnd"/>
+      <w:r>
+        <w:t xml:space="preserve"> </w:t>
+      </w:r>
+      <w:proofErr w:type="spellStart"/>
+      <w:r>
+        <w:t>Package</w:t>
+      </w:r>
+      <w:proofErr w:type="spellEnd"/>
+      <w:r>
+        <w:t xml:space="preserve"> es la publicidad que puede ser un </w:t>
+      </w:r>
+      <w:proofErr w:type="spellStart"/>
+      <w:proofErr w:type="gramStart"/>
+      <w:r>
+        <w:t>Catalog</w:t>
+      </w:r>
+      <w:proofErr w:type="spellEnd"/>
+      <w:r>
+        <w:t>(</w:t>
+      </w:r>
+      <w:proofErr w:type="gramEnd"/>
+      <w:r>
+        <w:t>catalogo),</w:t>
+      </w:r>
+      <w:proofErr w:type="spellStart"/>
+      <w:r>
+        <w:t>InteractionGame</w:t>
+      </w:r>
+      <w:proofErr w:type="spellEnd"/>
+      <w:r>
+        <w:t>(juego interactivo),video.</w:t>
       </w:r>
     </w:p>
     <w:p>
@@ -3112,11 +4156,20 @@
         <w:spacing w:after="0"/>
       </w:pPr>
       <w:r>
-        <w:t xml:space="preserve"> La clase Catalog tiene definido una </w:t>
+        <w:t xml:space="preserve"> La clase </w:t>
+      </w:r>
+      <w:proofErr w:type="spellStart"/>
+      <w:r>
+        <w:t>Catalog</w:t>
+      </w:r>
+      <w:proofErr w:type="spellEnd"/>
+      <w:r>
+        <w:t xml:space="preserve"> tiene definido una </w:t>
       </w:r>
       <w:r>
         <w:t xml:space="preserve"> </w:t>
       </w:r>
+      <w:proofErr w:type="spellStart"/>
       <w:r>
         <w:t>f</w:t>
       </w:r>
@@ -3124,7 +4177,11 @@
         <w:t>echa</w:t>
       </w:r>
       <w:r>
-        <w:t xml:space="preserve">inicio, fecha fin, fecha actualización y a que cliente pertenece.  </w:t>
+        <w:t>inicio</w:t>
+      </w:r>
+      <w:proofErr w:type="spellEnd"/>
+      <w:r>
+        <w:t xml:space="preserve">, fecha fin, fecha actualización y a que cliente pertenece.  </w:t>
       </w:r>
     </w:p>
     <w:p>
@@ -3137,7 +4194,31 @@
         <w:spacing w:after="0"/>
       </w:pPr>
       <w:r>
-        <w:t xml:space="preserve">La clase CatalogDetail posee un CommercialProducto (producto)  y el orden que aparece en el Catalog. </w:t>
+        <w:t xml:space="preserve">La clase </w:t>
+      </w:r>
+      <w:proofErr w:type="spellStart"/>
+      <w:r>
+        <w:t>CatalogDetail</w:t>
+      </w:r>
+      <w:proofErr w:type="spellEnd"/>
+      <w:r>
+        <w:t xml:space="preserve"> posee un </w:t>
+      </w:r>
+      <w:proofErr w:type="spellStart"/>
+      <w:r>
+        <w:t>CommercialProducto</w:t>
+      </w:r>
+      <w:proofErr w:type="spellEnd"/>
+      <w:r>
+        <w:t xml:space="preserve"> (producto)  y el orden que aparece en el </w:t>
+      </w:r>
+      <w:proofErr w:type="spellStart"/>
+      <w:r>
+        <w:t>Catalog</w:t>
+      </w:r>
+      <w:proofErr w:type="spellEnd"/>
+      <w:r>
+        <w:t xml:space="preserve">. </w:t>
       </w:r>
     </w:p>
     <w:p>
@@ -3150,19 +4231,61 @@
         <w:spacing w:after="0"/>
       </w:pPr>
       <w:r>
-        <w:t xml:space="preserve">La clase CommercialProduct tiene definido la descripción del producto, la dirección donde está </w:t>
+        <w:t xml:space="preserve">La clase </w:t>
+      </w:r>
+      <w:proofErr w:type="spellStart"/>
+      <w:r>
+        <w:t>CommercialProduct</w:t>
+      </w:r>
+      <w:proofErr w:type="spellEnd"/>
+      <w:r>
+        <w:t xml:space="preserve"> tiene definido la descripción del producto, la dirección donde está </w:t>
       </w:r>
       <w:r>
         <w:t>alojada</w:t>
       </w:r>
       <w:r>
-        <w:t xml:space="preserve"> la imagen en el servidor (urlPath), el nombre, los likes(son los me gusta que seleccionan las personas),</w:t>
+        <w:t xml:space="preserve"> la imagen en el servidor (</w:t>
+      </w:r>
+      <w:proofErr w:type="spellStart"/>
+      <w:r>
+        <w:t>urlPath</w:t>
+      </w:r>
+      <w:proofErr w:type="spellEnd"/>
+      <w:r>
+        <w:t xml:space="preserve">), el nombre, los </w:t>
+      </w:r>
+      <w:proofErr w:type="spellStart"/>
+      <w:proofErr w:type="gramStart"/>
+      <w:r>
+        <w:t>likes</w:t>
+      </w:r>
+      <w:proofErr w:type="spellEnd"/>
+      <w:r>
+        <w:t>(</w:t>
+      </w:r>
+      <w:proofErr w:type="gramEnd"/>
+      <w:r>
+        <w:t>son los me gusta que seleccionan las personas),</w:t>
       </w:r>
       <w:r>
         <w:t xml:space="preserve"> </w:t>
       </w:r>
-      <w:r>
-        <w:t>views(son cuantas veces fue visto el producto) y un tipo(CommercialProductType).</w:t>
+      <w:proofErr w:type="spellStart"/>
+      <w:r>
+        <w:t>views</w:t>
+      </w:r>
+      <w:proofErr w:type="spellEnd"/>
+      <w:r>
+        <w:t>(son cuantas veces fue visto el producto) y un tipo(</w:t>
+      </w:r>
+      <w:proofErr w:type="spellStart"/>
+      <w:r>
+        <w:t>CommercialProductType</w:t>
+      </w:r>
+      <w:proofErr w:type="spellEnd"/>
+      <w:r>
+        <w:t>).</w:t>
       </w:r>
     </w:p>
     <w:p>
@@ -3175,7 +4298,15 @@
         <w:spacing w:after="0"/>
       </w:pPr>
       <w:r>
-        <w:t>Los AdvertHost son los puesto publicitarios donde se van emitir las publicidades.</w:t>
+        <w:t xml:space="preserve">Los </w:t>
+      </w:r>
+      <w:proofErr w:type="spellStart"/>
+      <w:r>
+        <w:t>AdvertHost</w:t>
+      </w:r>
+      <w:proofErr w:type="spellEnd"/>
+      <w:r>
+        <w:t xml:space="preserve"> son los puesto publicitarios donde se van emitir las publicidades.</w:t>
       </w:r>
     </w:p>
     <w:p/>
@@ -3286,268 +4417,522 @@
           <w:szCs w:val="32"/>
         </w:rPr>
         <w:lastRenderedPageBreak/>
-        <w:t>Diagrama de estado de KinectStateMachine</w:t>
-      </w:r>
-    </w:p>
-    <w:p>
-      <w:r>
-        <w:t xml:space="preserve">En este diagrama se describe el funcionamiento de la máquina de estado del sensor Kinect, tratando todos los estados que puede tomar. </w:t>
-      </w:r>
-    </w:p>
-    <w:p>
-      <w:r>
-        <w:t>La Maquina de estado del sensor Kinect se crea tomando el estado</w:t>
-      </w:r>
-      <w:r>
-        <w:t xml:space="preserve"> </w:t>
-      </w:r>
-      <w:r>
-        <w:t>Initilizating</w:t>
-      </w:r>
-      <w:r>
-        <w:t>, que es cuando, el sensor K</w:t>
-      </w:r>
-      <w:r>
-        <w:t xml:space="preserve">inect se conecta al host y se prepara para pasar el estado </w:t>
-      </w:r>
-      <w:r>
-        <w:t>Connected</w:t>
-      </w:r>
-      <w:r>
-        <w:t>,</w:t>
-      </w:r>
-      <w:r>
-        <w:t xml:space="preserve"> </w:t>
-      </w:r>
-      <w:r>
-        <w:t>creando y habilitando los procesos que se necesiten en función del objetivo que tenga que  cumplir el sensor Kinect</w:t>
-      </w:r>
-      <w:r>
-        <w:t xml:space="preserve"> ; por ejemplo r</w:t>
-      </w:r>
-      <w:r>
-        <w:t>ealizar el seguimiento de una persona , se habilitan determinados procesos</w:t>
-      </w:r>
-      <w:r>
-        <w:t xml:space="preserve">. </w:t>
-      </w:r>
-    </w:p>
-    <w:p>
-      <w:r>
-        <w:t xml:space="preserve">En el estado </w:t>
-      </w:r>
-      <w:r>
-        <w:t>Initilizating</w:t>
-      </w:r>
-      <w:r>
-        <w:t xml:space="preserve"> además </w:t>
-      </w:r>
-      <w:r>
-        <w:t xml:space="preserve">de pasar a Connected, puede pasar a un estado NotPowered en el caso de que no reciba o se perdió la </w:t>
-      </w:r>
-      <w:r>
-        <w:t>corriente eléctrica del sensor K</w:t>
-      </w:r>
-      <w:r>
-        <w:t>inect, puede pasar al estado Error en caso que se produzca error porque no se pueda iniciar algún proceso por que falten parámetros no inicializado o por que la Kinect no es original, puede pasar al estado Disconnected en caso de que se pierda la conexión de Datos(USB) o Se evaluó que por ciertos parámetros o procesos no se puede conectar.</w:t>
-      </w:r>
-    </w:p>
-    <w:p>
-      <w:r>
-        <w:t xml:space="preserve"> </w:t>
-      </w:r>
-      <w:r>
-        <w:t xml:space="preserve">En el Estado NotPowered, el sensor kinect no posee energía eléctrica se informa al usuario para que </w:t>
-      </w:r>
-      <w:r>
-        <w:t>restablezca</w:t>
-      </w:r>
-      <w:r>
-        <w:t xml:space="preserve"> la conexión eléctrica para luego pasar al estado</w:t>
-      </w:r>
-      <w:r>
-        <w:t xml:space="preserve"> </w:t>
-      </w:r>
-      <w:r>
-        <w:t>Initilizating</w:t>
-      </w:r>
-      <w:r>
-        <w:t xml:space="preserve">, y si persiste la falta de no poder restablecerse la conexión eléctrica se pasa al estado Error informando de la situación. </w:t>
-      </w:r>
-    </w:p>
-    <w:p>
-      <w:r>
-        <w:t>En el Estado Connected, ya están habilitado</w:t>
-      </w:r>
-      <w:r>
-        <w:t>s</w:t>
-      </w:r>
-      <w:r>
-        <w:t xml:space="preserve">  los servicios para ser utilizado</w:t>
-      </w:r>
-      <w:r>
-        <w:t>s</w:t>
-      </w:r>
-      <w:r>
-        <w:t xml:space="preserve">, el sensor Kinect se encuentra listo para transmitir Stream(flujo de datos) , en este estado puede también pasar al estado NotPowered, se puede volver al estado  </w:t>
-      </w:r>
-      <w:r>
-        <w:t>Initilizating</w:t>
-      </w:r>
-      <w:r>
-        <w:t xml:space="preserve"> en caso de querer cambiar la configuración y habilitar otros servicios,  en caso de haber fallas con algunos de los componentes del sensor(cámaras, motor, acelerómetro, micrófonos) pasa al estado Error y se pasa al estado Disconnected en caso de querer terminar la operación del sensor. </w:t>
-      </w:r>
-    </w:p>
-    <w:p>
-      <w:r>
-        <w:t>En el estado Disconnected en este estado el sensor se encuentra desconectado por diferentes motivos</w:t>
-      </w:r>
-      <w:r>
-        <w:t xml:space="preserve"> (falla en los componente</w:t>
-      </w:r>
-      <w:r>
-        <w:t>s</w:t>
-      </w:r>
-      <w:r>
-        <w:t>, sin señal de datos,</w:t>
-      </w:r>
-      <w:r>
-        <w:t xml:space="preserve"> se terminó</w:t>
-      </w:r>
-      <w:r>
-        <w:t xml:space="preserve"> la operación del sensor Kinect), se puede  pasar al estado </w:t>
-      </w:r>
-      <w:r>
-        <w:t xml:space="preserve"> </w:t>
-      </w:r>
-      <w:r>
-        <w:t>Initilizating</w:t>
-      </w:r>
-      <w:r>
-        <w:t xml:space="preserve"> en caso de querer iniciar determinados servicios para realizar un correspondiente objetivo, se pasa al estado error en caso de querer informar algún error de por qué se llegó al estado Disconnected. </w:t>
-      </w:r>
-    </w:p>
-    <w:p>
-      <w:r>
-        <w:t>En el estado Error, se informa todos los errores al usuario y luego se lo guarda a todos los error</w:t>
-      </w:r>
-      <w:r>
-        <w:t>es</w:t>
-      </w:r>
-      <w:r>
-        <w:t xml:space="preserve"> indicando el tipo de error con su identificación y prioridad. </w:t>
-      </w:r>
-    </w:p>
-    <w:p>
-      <w:pPr>
-        <w:jc w:val="center"/>
-      </w:pPr>
-    </w:p>
-    <w:p>
-      <w:pPr>
-        <w:jc w:val="center"/>
-      </w:pPr>
-    </w:p>
-    <w:p>
-      <w:pPr>
-        <w:jc w:val="center"/>
-      </w:pPr>
-    </w:p>
-    <w:p>
-      <w:pPr>
-        <w:jc w:val="center"/>
-      </w:pPr>
-    </w:p>
-    <w:p>
-      <w:pPr>
-        <w:jc w:val="center"/>
-      </w:pPr>
-    </w:p>
-    <w:p>
-      <w:pPr>
-        <w:jc w:val="center"/>
-      </w:pPr>
-    </w:p>
-    <w:p>
-      <w:pPr>
-        <w:jc w:val="center"/>
-      </w:pPr>
-    </w:p>
-    <w:p>
-      <w:pPr>
-        <w:jc w:val="center"/>
-      </w:pPr>
-    </w:p>
-    <w:p>
-      <w:pPr>
-        <w:jc w:val="center"/>
-      </w:pPr>
-    </w:p>
-    <w:p>
-      <w:pPr>
-        <w:jc w:val="center"/>
-      </w:pPr>
-    </w:p>
-    <w:p>
-      <w:pPr>
-        <w:jc w:val="center"/>
-      </w:pPr>
-    </w:p>
-    <w:p>
-      <w:pPr>
-        <w:jc w:val="center"/>
+        <w:t xml:space="preserve">Diagrama de estado de </w:t>
+      </w:r>
+      <w:proofErr w:type="spellStart"/>
+      <w:r>
         <w:rPr>
           <w:sz w:val="32"/>
           <w:szCs w:val="32"/>
         </w:rPr>
-      </w:pPr>
-      <w:r>
+        <w:t>KinectStateMachine</w:t>
+      </w:r>
+      <w:proofErr w:type="spellEnd"/>
+    </w:p>
+    <w:p>
+      <w:r>
+        <w:t xml:space="preserve">En este diagrama se describe el funcionamiento de la máquina de estado del sensor </w:t>
+      </w:r>
+      <w:proofErr w:type="spellStart"/>
+      <w:r>
+        <w:t>Kinect</w:t>
+      </w:r>
+      <w:proofErr w:type="spellEnd"/>
+      <w:r>
+        <w:t xml:space="preserve">, tratando todos los estados que puede tomar. </w:t>
+      </w:r>
+    </w:p>
+    <w:p>
+      <w:r>
+        <w:t xml:space="preserve">La Maquina de estado del sensor </w:t>
+      </w:r>
+      <w:proofErr w:type="spellStart"/>
+      <w:r>
+        <w:t>Kinect</w:t>
+      </w:r>
+      <w:proofErr w:type="spellEnd"/>
+      <w:r>
+        <w:t xml:space="preserve"> se crea tomando el estado</w:t>
+      </w:r>
+      <w:r>
+        <w:t xml:space="preserve"> </w:t>
+      </w:r>
+      <w:proofErr w:type="spellStart"/>
+      <w:r>
+        <w:t>Initilizating</w:t>
+      </w:r>
+      <w:proofErr w:type="spellEnd"/>
+      <w:r>
+        <w:t xml:space="preserve">, que es cuando, el sensor </w:t>
+      </w:r>
+      <w:proofErr w:type="spellStart"/>
+      <w:r>
+        <w:t>K</w:t>
+      </w:r>
+      <w:r>
+        <w:t>inect</w:t>
+      </w:r>
+      <w:proofErr w:type="spellEnd"/>
+      <w:r>
+        <w:t xml:space="preserve"> se conecta al host y se prepara para pasar el estado </w:t>
+      </w:r>
+      <w:proofErr w:type="spellStart"/>
+      <w:r>
+        <w:t>Connected</w:t>
+      </w:r>
+      <w:proofErr w:type="spellEnd"/>
+      <w:r>
+        <w:t>,</w:t>
+      </w:r>
+      <w:r>
+        <w:t xml:space="preserve"> </w:t>
+      </w:r>
+      <w:r>
+        <w:t xml:space="preserve">creando y habilitando los procesos que se necesiten en función del objetivo que tenga que  cumplir el sensor </w:t>
+      </w:r>
+      <w:proofErr w:type="spellStart"/>
+      <w:proofErr w:type="gramStart"/>
+      <w:r>
+        <w:t>Kinect</w:t>
+      </w:r>
+      <w:proofErr w:type="spellEnd"/>
+      <w:r>
+        <w:t xml:space="preserve"> ;</w:t>
+      </w:r>
+      <w:proofErr w:type="gramEnd"/>
+      <w:r>
+        <w:t xml:space="preserve"> por ejemplo r</w:t>
+      </w:r>
+      <w:r>
+        <w:t>ealizar el seguimiento de una persona , se habilitan determinados procesos</w:t>
+      </w:r>
+      <w:r>
+        <w:t xml:space="preserve">. </w:t>
+      </w:r>
+    </w:p>
+    <w:p>
+      <w:r>
+        <w:t xml:space="preserve">En el estado </w:t>
+      </w:r>
+      <w:proofErr w:type="spellStart"/>
+      <w:r>
+        <w:t>Initilizating</w:t>
+      </w:r>
+      <w:proofErr w:type="spellEnd"/>
+      <w:r>
+        <w:t xml:space="preserve"> además </w:t>
+      </w:r>
+      <w:r>
+        <w:t xml:space="preserve">de pasar a </w:t>
+      </w:r>
+      <w:proofErr w:type="spellStart"/>
+      <w:r>
+        <w:t>Connected</w:t>
+      </w:r>
+      <w:proofErr w:type="spellEnd"/>
+      <w:r>
+        <w:t xml:space="preserve">, puede pasar a un estado </w:t>
+      </w:r>
+      <w:proofErr w:type="spellStart"/>
+      <w:r>
+        <w:t>NotPowered</w:t>
+      </w:r>
+      <w:proofErr w:type="spellEnd"/>
+      <w:r>
+        <w:t xml:space="preserve"> en el caso de que no reciba o se perdió la </w:t>
+      </w:r>
+      <w:r>
+        <w:t xml:space="preserve">corriente eléctrica del sensor </w:t>
+      </w:r>
+      <w:proofErr w:type="spellStart"/>
+      <w:r>
+        <w:t>K</w:t>
+      </w:r>
+      <w:r>
+        <w:t>inect</w:t>
+      </w:r>
+      <w:proofErr w:type="spellEnd"/>
+      <w:r>
+        <w:t xml:space="preserve">, puede pasar al estado Error en caso que se produzca error porque no se pueda iniciar algún proceso por que falten parámetros no inicializado o por que la </w:t>
+      </w:r>
+      <w:proofErr w:type="spellStart"/>
+      <w:r>
+        <w:t>Kinect</w:t>
+      </w:r>
+      <w:proofErr w:type="spellEnd"/>
+      <w:r>
+        <w:t xml:space="preserve"> no es original, puede pasar al estado </w:t>
+      </w:r>
+      <w:proofErr w:type="spellStart"/>
+      <w:r>
+        <w:t>Disconnected</w:t>
+      </w:r>
+      <w:proofErr w:type="spellEnd"/>
+      <w:r>
+        <w:t xml:space="preserve"> en caso de que se pierda la conexión de Datos(USB) o Se evaluó que por ciertos parámetros o procesos no se puede conectar.</w:t>
+      </w:r>
+    </w:p>
+    <w:p>
+      <w:r>
+        <w:t xml:space="preserve"> </w:t>
+      </w:r>
+      <w:r>
+        <w:t xml:space="preserve">En el Estado </w:t>
+      </w:r>
+      <w:proofErr w:type="spellStart"/>
+      <w:r>
+        <w:t>NotPowered</w:t>
+      </w:r>
+      <w:proofErr w:type="spellEnd"/>
+      <w:r>
+        <w:t xml:space="preserve">, el sensor </w:t>
+      </w:r>
+      <w:proofErr w:type="spellStart"/>
+      <w:r>
+        <w:t>kinect</w:t>
+      </w:r>
+      <w:proofErr w:type="spellEnd"/>
+      <w:r>
+        <w:t xml:space="preserve"> no posee energía eléctrica se informa al usuario para que </w:t>
+      </w:r>
+      <w:r>
+        <w:t>restablezca</w:t>
+      </w:r>
+      <w:r>
+        <w:t xml:space="preserve"> la conexión eléctrica para luego pasar al estado</w:t>
+      </w:r>
+      <w:r>
+        <w:t xml:space="preserve"> </w:t>
+      </w:r>
+      <w:proofErr w:type="spellStart"/>
+      <w:r>
+        <w:t>Initilizating</w:t>
+      </w:r>
+      <w:proofErr w:type="spellEnd"/>
+      <w:r>
+        <w:t xml:space="preserve">, y si persiste la falta de no poder restablecerse la conexión eléctrica se pasa al estado Error informando de la situación. </w:t>
+      </w:r>
+    </w:p>
+    <w:p>
+      <w:r>
+        <w:t xml:space="preserve">En el Estado </w:t>
+      </w:r>
+      <w:proofErr w:type="spellStart"/>
+      <w:r>
+        <w:t>Connected</w:t>
+      </w:r>
+      <w:proofErr w:type="spellEnd"/>
+      <w:r>
+        <w:t>, ya están habilitado</w:t>
+      </w:r>
+      <w:r>
+        <w:t>s</w:t>
+      </w:r>
+      <w:r>
+        <w:t xml:space="preserve">  los servicios para ser utilizado</w:t>
+      </w:r>
+      <w:r>
+        <w:t>s</w:t>
+      </w:r>
+      <w:r>
+        <w:t xml:space="preserve">, el sensor </w:t>
+      </w:r>
+      <w:proofErr w:type="spellStart"/>
+      <w:r>
+        <w:t>Kinect</w:t>
+      </w:r>
+      <w:proofErr w:type="spellEnd"/>
+      <w:r>
+        <w:t xml:space="preserve"> se encuentra listo para transmitir </w:t>
+      </w:r>
+      <w:proofErr w:type="spellStart"/>
+      <w:r>
+        <w:t>Stream</w:t>
+      </w:r>
+      <w:proofErr w:type="spellEnd"/>
+      <w:r>
+        <w:t xml:space="preserve">(flujo de datos) , en este estado puede también pasar al estado </w:t>
+      </w:r>
+      <w:proofErr w:type="spellStart"/>
+      <w:r>
+        <w:t>NotPowered</w:t>
+      </w:r>
+      <w:proofErr w:type="spellEnd"/>
+      <w:r>
+        <w:t xml:space="preserve">, se puede volver al estado  </w:t>
+      </w:r>
+      <w:proofErr w:type="spellStart"/>
+      <w:r>
+        <w:t>Initilizating</w:t>
+      </w:r>
+      <w:proofErr w:type="spellEnd"/>
+      <w:r>
+        <w:t xml:space="preserve"> en caso de querer cambiar la configuración y habilitar otros servicios,  en caso de haber fallas con algunos de los componentes del sensor(cámaras, motor, acelerómetro, micrófonos) pasa al estado Error y se pasa al estado </w:t>
+      </w:r>
+      <w:proofErr w:type="spellStart"/>
+      <w:r>
+        <w:t>Disconnected</w:t>
+      </w:r>
+      <w:proofErr w:type="spellEnd"/>
+      <w:r>
+        <w:t xml:space="preserve"> en caso de querer terminar la operación del sensor. </w:t>
+      </w:r>
+    </w:p>
+    <w:p>
+      <w:r>
+        <w:t xml:space="preserve">En el estado </w:t>
+      </w:r>
+      <w:proofErr w:type="spellStart"/>
+      <w:r>
+        <w:t>Disconnected</w:t>
+      </w:r>
+      <w:proofErr w:type="spellEnd"/>
+      <w:r>
+        <w:t xml:space="preserve"> en este estado el sensor se encuentra desconectado por diferentes motivos</w:t>
+      </w:r>
+      <w:r>
+        <w:t xml:space="preserve"> (falla en los componente</w:t>
+      </w:r>
+      <w:r>
+        <w:t>s</w:t>
+      </w:r>
+      <w:r>
+        <w:t>, sin señal de datos,</w:t>
+      </w:r>
+      <w:r>
+        <w:t xml:space="preserve"> se terminó</w:t>
+      </w:r>
+      <w:r>
+        <w:t xml:space="preserve"> la operación del sensor </w:t>
+      </w:r>
+      <w:proofErr w:type="spellStart"/>
+      <w:r>
+        <w:t>Kinect</w:t>
+      </w:r>
+      <w:proofErr w:type="spellEnd"/>
+      <w:r>
+        <w:t xml:space="preserve">), se puede  pasar al estado </w:t>
+      </w:r>
+      <w:r>
+        <w:t xml:space="preserve"> </w:t>
+      </w:r>
+      <w:proofErr w:type="spellStart"/>
+      <w:r>
+        <w:t>Initilizating</w:t>
+      </w:r>
+      <w:proofErr w:type="spellEnd"/>
+      <w:r>
+        <w:t xml:space="preserve"> en caso de querer iniciar determinados servicios para realizar un correspondiente objetivo, se pasa al estado error en caso de querer informar algún error de por qué se llegó al estado </w:t>
+      </w:r>
+      <w:proofErr w:type="spellStart"/>
+      <w:r>
+        <w:t>Disconnected</w:t>
+      </w:r>
+      <w:proofErr w:type="spellEnd"/>
+      <w:r>
+        <w:t xml:space="preserve">. </w:t>
+      </w:r>
+    </w:p>
+    <w:p>
+      <w:r>
+        <w:t>En el estado Error, se informa todos los errores al usuario y luego se lo guarda a todos los error</w:t>
+      </w:r>
+      <w:r>
+        <w:t>es</w:t>
+      </w:r>
+      <w:r>
+        <w:t xml:space="preserve"> indicando el tipo de error con su identificación y prioridad. </w:t>
+      </w:r>
+    </w:p>
+    <w:p>
+      <w:pPr>
+        <w:jc w:val="center"/>
+      </w:pPr>
+    </w:p>
+    <w:p/>
+    <w:p>
+      <w:pPr>
+        <w:jc w:val="center"/>
+      </w:pPr>
+      <w:r>
+        <w:rPr>
+          <w:noProof/>
+          <w:lang w:val="es-ES" w:eastAsia="es-ES"/>
+        </w:rPr>
+        <w:lastRenderedPageBreak/>
+        <w:drawing>
+          <wp:inline distT="0" distB="0" distL="0" distR="0">
+            <wp:extent cx="5612130" cy="4772279"/>
+            <wp:effectExtent l="19050" t="0" r="7620" b="0"/>
+            <wp:docPr id="10" name="Imagen 1"/>
+            <wp:cNvGraphicFramePr>
+              <a:graphicFrameLocks xmlns:a="http://schemas.openxmlformats.org/drawingml/2006/main" noChangeAspect="1"/>
+            </wp:cNvGraphicFramePr>
+            <a:graphic xmlns:a="http://schemas.openxmlformats.org/drawingml/2006/main">
+              <a:graphicData uri="http://schemas.openxmlformats.org/drawingml/2006/picture">
+                <pic:pic xmlns:pic="http://schemas.openxmlformats.org/drawingml/2006/picture">
+                  <pic:nvPicPr>
+                    <pic:cNvPr id="0" name="Picture 1"/>
+                    <pic:cNvPicPr>
+                      <a:picLocks noChangeAspect="1" noChangeArrowheads="1"/>
+                    </pic:cNvPicPr>
+                  </pic:nvPicPr>
+                  <pic:blipFill>
+                    <a:blip r:embed="rId17" cstate="print"/>
+                    <a:srcRect/>
+                    <a:stretch>
+                      <a:fillRect/>
+                    </a:stretch>
+                  </pic:blipFill>
+                  <pic:spPr bwMode="auto">
+                    <a:xfrm>
+                      <a:off x="0" y="0"/>
+                      <a:ext cx="5612130" cy="4772279"/>
+                    </a:xfrm>
+                    <a:prstGeom prst="rect">
+                      <a:avLst/>
+                    </a:prstGeom>
+                    <a:noFill/>
+                    <a:ln w="9525">
+                      <a:noFill/>
+                      <a:miter lim="800000"/>
+                      <a:headEnd/>
+                      <a:tailEnd/>
+                    </a:ln>
+                  </pic:spPr>
+                </pic:pic>
+              </a:graphicData>
+            </a:graphic>
+          </wp:inline>
+        </w:drawing>
+      </w:r>
+    </w:p>
+    <w:p>
+      <w:pPr>
+        <w:jc w:val="center"/>
+      </w:pPr>
+    </w:p>
+    <w:p>
+      <w:pPr>
+        <w:jc w:val="center"/>
+      </w:pPr>
+    </w:p>
+    <w:p>
+      <w:pPr>
+        <w:jc w:val="center"/>
+      </w:pPr>
+    </w:p>
+    <w:p>
+      <w:pPr>
+        <w:jc w:val="center"/>
+      </w:pPr>
+    </w:p>
+    <w:p>
+      <w:pPr>
+        <w:jc w:val="center"/>
         <w:rPr>
           <w:sz w:val="32"/>
           <w:szCs w:val="32"/>
         </w:rPr>
-        <w:t xml:space="preserve">Diagrama de Estado de </w:t>
-      </w:r>
+      </w:pPr>
       <w:r>
         <w:rPr>
           <w:sz w:val="32"/>
           <w:szCs w:val="32"/>
         </w:rPr>
-        <w:t>Advert</w:t>
-      </w:r>
+        <w:t xml:space="preserve">Diagrama de Estado de </w:t>
+      </w:r>
+      <w:proofErr w:type="spellStart"/>
       <w:r>
         <w:rPr>
           <w:sz w:val="32"/>
           <w:szCs w:val="32"/>
         </w:rPr>
+        <w:t>Advert</w:t>
+      </w:r>
+      <w:r>
+        <w:rPr>
+          <w:sz w:val="32"/>
+          <w:szCs w:val="32"/>
+        </w:rPr>
         <w:t>StateMachine</w:t>
       </w:r>
-    </w:p>
-    <w:p>
-      <w:r>
-        <w:t xml:space="preserve">En este diagrama se describe el funcionamiento de una publicidad detallando por todos los estados que pasa. En el estado Preparing, aquí el host (puesto publicitario) solicita a la base de datos que la información sobre la publicidad que va emitir, luego conociendo que imágenes y videos va necesitar , le solicita al servidor HTTP mediante una petición las imágenes y los videos para guardarlo ; y pasa al Estado Disclaiming. </w:t>
-      </w:r>
-    </w:p>
-    <w:p>
-      <w:r>
-        <w:t>En el estado Disclaiming, el host detecta la presencia de una persona y informa que se va ejecutar una publicidad interactiva en la cual va extraer datos de esa interacción por cuestiones</w:t>
+      <w:proofErr w:type="spellEnd"/>
+    </w:p>
+    <w:p>
+      <w:r>
+        <w:t xml:space="preserve">En este diagrama se describe el funcionamiento de una publicidad detallando por todos los estados que pasa. En el estado </w:t>
+      </w:r>
+      <w:proofErr w:type="spellStart"/>
+      <w:r>
+        <w:t>Preparing</w:t>
+      </w:r>
+      <w:proofErr w:type="spellEnd"/>
+      <w:r>
+        <w:t xml:space="preserve">, aquí el host (puesto publicitario) solicita a la base de datos que la información sobre la publicidad que va emitir, luego conociendo que imágenes y videos va necesitar , le solicita al servidor HTTP mediante una petición las imágenes y los videos para guardarlo ; y pasa al Estado </w:t>
+      </w:r>
+      <w:proofErr w:type="spellStart"/>
+      <w:r>
+        <w:t>Disclaiming</w:t>
+      </w:r>
+      <w:proofErr w:type="spellEnd"/>
+      <w:r>
+        <w:t xml:space="preserve">. </w:t>
+      </w:r>
+    </w:p>
+    <w:p>
+      <w:r>
+        <w:lastRenderedPageBreak/>
+        <w:t xml:space="preserve">En el estado </w:t>
+      </w:r>
+      <w:proofErr w:type="spellStart"/>
+      <w:r>
+        <w:t>Disclaiming</w:t>
+      </w:r>
+      <w:proofErr w:type="spellEnd"/>
+      <w:r>
+        <w:t>, el host detecta la presencia de una persona y informa que se va ejecutar una publicidad interactiva en la cual va extraer datos de esa interacción por cuestiones</w:t>
       </w:r>
       <w:r>
         <w:t xml:space="preserve"> legales; si acepta se paso al e</w:t>
       </w:r>
       <w:r>
-        <w:t xml:space="preserve">stado Snaping. </w:t>
-      </w:r>
-    </w:p>
-    <w:p>
-      <w:r>
-        <w:t>En el estado Snaping se puede aplicar dos est</w:t>
-      </w:r>
-      <w:r>
-        <w:t>rategias en función del patrón S</w:t>
-      </w:r>
-      <w:r>
-        <w:t xml:space="preserve">trategy: </w:t>
+        <w:t xml:space="preserve">stado </w:t>
+      </w:r>
+      <w:proofErr w:type="spellStart"/>
+      <w:r>
+        <w:t>Snaping</w:t>
+      </w:r>
+      <w:proofErr w:type="spellEnd"/>
+      <w:r>
+        <w:t xml:space="preserve">. </w:t>
+      </w:r>
+    </w:p>
+    <w:p>
+      <w:r>
+        <w:t xml:space="preserve">En el estado </w:t>
+      </w:r>
+      <w:proofErr w:type="spellStart"/>
+      <w:r>
+        <w:t>Snaping</w:t>
+      </w:r>
+      <w:proofErr w:type="spellEnd"/>
+      <w:r>
+        <w:t xml:space="preserve"> se puede aplicar dos est</w:t>
+      </w:r>
+      <w:r>
+        <w:t xml:space="preserve">rategias en función del patrón </w:t>
+      </w:r>
+      <w:proofErr w:type="spellStart"/>
+      <w:r>
+        <w:t>S</w:t>
+      </w:r>
+      <w:r>
+        <w:t>trategy</w:t>
+      </w:r>
+      <w:proofErr w:type="spellEnd"/>
+      <w:r>
+        <w:t xml:space="preserve">: </w:t>
       </w:r>
       <w:r>
         <w:t>Algo</w:t>
@@ -3576,18 +4961,50 @@
         <w:t>datos</w:t>
       </w:r>
       <w:r>
-        <w:t xml:space="preserve"> de las personas pasa al estado Saving.</w:t>
-      </w:r>
-    </w:p>
-    <w:p>
-      <w:r>
-        <w:t xml:space="preserve"> Si se encuentra en el modo interactivo se ejecuta la publicidad interactiva pasa al estado Running. En el estado Running Se ejecuta la publicidad interactiva (puede ser el Catalogo), se captura todos los datos que se va generando en la interacción de la persona con la publicida</w:t>
+        <w:t xml:space="preserve"> de las personas pasa al estado </w:t>
+      </w:r>
+      <w:proofErr w:type="spellStart"/>
+      <w:r>
+        <w:t>Saving</w:t>
+      </w:r>
+      <w:proofErr w:type="spellEnd"/>
+      <w:r>
+        <w:t>.</w:t>
+      </w:r>
+    </w:p>
+    <w:p>
+      <w:r>
+        <w:t xml:space="preserve"> Si se encuentra en el modo interactivo se ejecuta la publicidad interactiva pasa al estado </w:t>
+      </w:r>
+      <w:proofErr w:type="spellStart"/>
+      <w:r>
+        <w:t>Running</w:t>
+      </w:r>
+      <w:proofErr w:type="spellEnd"/>
+      <w:r>
+        <w:t xml:space="preserve">. En el estado </w:t>
+      </w:r>
+      <w:proofErr w:type="spellStart"/>
+      <w:r>
+        <w:t>Running</w:t>
+      </w:r>
+      <w:proofErr w:type="spellEnd"/>
+      <w:r>
+        <w:t xml:space="preserve"> Se ejecuta la publicidad interactiva (puede ser el Catalogo), se captura todos los datos que se va generando en la interacción de la persona con la publicida</w:t>
       </w:r>
       <w:r>
         <w:t>d</w:t>
       </w:r>
       <w:r>
-        <w:t xml:space="preserve"> luego pasa al estado Saving para guardar esa información. </w:t>
+        <w:t xml:space="preserve"> luego pasa al estado </w:t>
+      </w:r>
+      <w:proofErr w:type="spellStart"/>
+      <w:r>
+        <w:t>Saving</w:t>
+      </w:r>
+      <w:proofErr w:type="spellEnd"/>
+      <w:r>
+        <w:t xml:space="preserve"> para guardar esa información. </w:t>
       </w:r>
     </w:p>
     <w:p>
@@ -3595,21 +5012,61 @@
         <w:t>En el e</w:t>
       </w:r>
       <w:r>
-        <w:t xml:space="preserve">stado Saving si se llega por el modo monitoreo se procesas las imágenes digitales y se guarda en la </w:t>
+        <w:t xml:space="preserve">stado </w:t>
+      </w:r>
+      <w:proofErr w:type="spellStart"/>
+      <w:r>
+        <w:t>Saving</w:t>
+      </w:r>
+      <w:proofErr w:type="spellEnd"/>
+      <w:r>
+        <w:t xml:space="preserve"> si se llega por el modo monitoreo se procesas las imágenes digitales y se guarda en la </w:t>
       </w:r>
       <w:r>
         <w:t>base de datos, si se llega por el modo interactivo se guarda la información generada en la base de da</w:t>
       </w:r>
       <w:r>
-        <w:t>tos, se puede volver al estado S</w:t>
-      </w:r>
-      <w:r>
-        <w:t xml:space="preserve">aving si se encuentra en el modo monitoreo para seguir extrayendo datos de las personas si no se puede terminar la interacción pasando al estado Closing. </w:t>
-      </w:r>
-    </w:p>
-    <w:p>
-      <w:r>
-        <w:t>En el estado Closing se termino la publicidad y puede volver a iniciarse el ciclo si todo está en condiciones  pasando al estado Preparing o sino terminar el ciclo e informar la situación.</w:t>
+        <w:t xml:space="preserve">tos, se puede volver al estado </w:t>
+      </w:r>
+      <w:proofErr w:type="spellStart"/>
+      <w:r>
+        <w:t>S</w:t>
+      </w:r>
+      <w:r>
+        <w:t>aving</w:t>
+      </w:r>
+      <w:proofErr w:type="spellEnd"/>
+      <w:r>
+        <w:t xml:space="preserve"> si se encuentra en el modo monitoreo para seguir extrayendo datos de las personas si no se puede terminar la interacción pasando al estado </w:t>
+      </w:r>
+      <w:proofErr w:type="spellStart"/>
+      <w:r>
+        <w:t>Closing</w:t>
+      </w:r>
+      <w:proofErr w:type="spellEnd"/>
+      <w:r>
+        <w:t xml:space="preserve">. </w:t>
+      </w:r>
+    </w:p>
+    <w:p>
+      <w:r>
+        <w:t xml:space="preserve">En el estado </w:t>
+      </w:r>
+      <w:proofErr w:type="spellStart"/>
+      <w:r>
+        <w:t>Closing</w:t>
+      </w:r>
+      <w:proofErr w:type="spellEnd"/>
+      <w:r>
+        <w:t xml:space="preserve"> se termino la publicidad y puede volver a iniciarse el ciclo si todo está en condiciones  pasando al estado </w:t>
+      </w:r>
+      <w:proofErr w:type="spellStart"/>
+      <w:r>
+        <w:t>Preparing</w:t>
+      </w:r>
+      <w:proofErr w:type="spellEnd"/>
+      <w:r>
+        <w:t xml:space="preserve"> o sino terminar el ciclo e informar la situación.</w:t>
       </w:r>
     </w:p>
     <w:p>
@@ -3626,6 +5083,7 @@
           <w:noProof/>
           <w:lang w:val="es-ES" w:eastAsia="es-ES"/>
         </w:rPr>
+        <w:lastRenderedPageBreak/>
         <w:drawing>
           <wp:inline distT="0" distB="0" distL="0" distR="0">
             <wp:extent cx="5612130" cy="5260543"/>
@@ -3644,7 +5102,7 @@
                     </pic:cNvPicPr>
                   </pic:nvPicPr>
                   <pic:blipFill>
-                    <a:blip r:embed="rId17"/>
+                    <a:blip r:embed="rId18" cstate="print"/>
                     <a:srcRect/>
                     <a:stretch>
                       <a:fillRect/>
@@ -3731,15 +5189,35 @@
           <w:sz w:val="32"/>
           <w:szCs w:val="32"/>
         </w:rPr>
-        <w:t>Diagrama de Estado de Skeleton</w:t>
-      </w:r>
-    </w:p>
-    <w:p>
-      <w:r>
-        <w:t>Este diagrama describe el comportamiento de la captura de un Skeleton</w:t>
-      </w:r>
-      <w:r>
-        <w:t>(persona)</w:t>
+        <w:lastRenderedPageBreak/>
+        <w:t xml:space="preserve">Diagrama de Estado de </w:t>
+      </w:r>
+      <w:proofErr w:type="spellStart"/>
+      <w:r>
+        <w:rPr>
+          <w:sz w:val="32"/>
+          <w:szCs w:val="32"/>
+        </w:rPr>
+        <w:t>Skeleton</w:t>
+      </w:r>
+      <w:proofErr w:type="spellEnd"/>
+    </w:p>
+    <w:p>
+      <w:r>
+        <w:t xml:space="preserve">Este diagrama describe el comportamiento de la captura de un </w:t>
+      </w:r>
+      <w:proofErr w:type="spellStart"/>
+      <w:proofErr w:type="gramStart"/>
+      <w:r>
+        <w:t>Skeleton</w:t>
+      </w:r>
+      <w:proofErr w:type="spellEnd"/>
+      <w:r>
+        <w:t>(</w:t>
+      </w:r>
+      <w:proofErr w:type="gramEnd"/>
+      <w:r>
+        <w:t>persona)</w:t>
       </w:r>
       <w:r>
         <w:t xml:space="preserve"> para poder comenzar el anuncio. </w:t>
@@ -3750,23 +5228,76 @@
     </w:p>
     <w:p>
       <w:r>
-        <w:t>En el estado Tracked se detecta la persona  para poder realizar el seguimiento de movimientos, posturas  gesto; y se inicia el anuncio y el cronometro, cuando el sensor pierde el seguimiento de la persona se pasa al estado Inferred.</w:t>
-      </w:r>
-    </w:p>
-    <w:p>
-      <w:r>
-        <w:t xml:space="preserve"> En el Estado Inferred se perdió momentáneamente  el seguimiento de una persona, busca a la persona para pasar al estado Tracked en un determinado tiempo</w:t>
-      </w:r>
-      <w:r>
-        <w:t xml:space="preserve"> de delay</w:t>
-      </w:r>
-      <w:r>
-        <w:t xml:space="preserve">;  pasado el tiempo se pasa al estado NotTracked. </w:t>
-      </w:r>
-    </w:p>
-    <w:p>
-      <w:r>
-        <w:t>En el estado NotTracked, s</w:t>
+        <w:t xml:space="preserve">En el estado </w:t>
+      </w:r>
+      <w:proofErr w:type="spellStart"/>
+      <w:r>
+        <w:t>Tracked</w:t>
+      </w:r>
+      <w:proofErr w:type="spellEnd"/>
+      <w:r>
+        <w:t xml:space="preserve"> se detecta la persona  para poder realizar el seguimiento de movimientos, posturas  gesto; y se inicia el anuncio y el cronometro, cuando el sensor pierde el seguimiento de la persona se pasa al estado </w:t>
+      </w:r>
+      <w:proofErr w:type="spellStart"/>
+      <w:r>
+        <w:t>Inferred</w:t>
+      </w:r>
+      <w:proofErr w:type="spellEnd"/>
+      <w:r>
+        <w:t>.</w:t>
+      </w:r>
+    </w:p>
+    <w:p>
+      <w:r>
+        <w:t xml:space="preserve"> En el Estado </w:t>
+      </w:r>
+      <w:proofErr w:type="spellStart"/>
+      <w:r>
+        <w:t>Inferred</w:t>
+      </w:r>
+      <w:proofErr w:type="spellEnd"/>
+      <w:r>
+        <w:t xml:space="preserve"> se perdió momentáneamente  el seguimiento de una persona, busca a la persona para pasar al estado </w:t>
+      </w:r>
+      <w:proofErr w:type="spellStart"/>
+      <w:r>
+        <w:t>Tracked</w:t>
+      </w:r>
+      <w:proofErr w:type="spellEnd"/>
+      <w:r>
+        <w:t xml:space="preserve"> en un determinado tiempo</w:t>
+      </w:r>
+      <w:r>
+        <w:t xml:space="preserve"> de </w:t>
+      </w:r>
+      <w:proofErr w:type="spellStart"/>
+      <w:r>
+        <w:t>delay</w:t>
+      </w:r>
+      <w:proofErr w:type="spellEnd"/>
+      <w:r>
+        <w:t xml:space="preserve">;  pasado el tiempo se pasa al estado </w:t>
+      </w:r>
+      <w:proofErr w:type="spellStart"/>
+      <w:r>
+        <w:t>NotTracked</w:t>
+      </w:r>
+      <w:proofErr w:type="spellEnd"/>
+      <w:r>
+        <w:t xml:space="preserve">. </w:t>
+      </w:r>
+    </w:p>
+    <w:p>
+      <w:r>
+        <w:t xml:space="preserve">En el estado </w:t>
+      </w:r>
+      <w:proofErr w:type="spellStart"/>
+      <w:r>
+        <w:t>NotTracked</w:t>
+      </w:r>
+      <w:proofErr w:type="spellEnd"/>
+      <w:r>
+        <w:t>, s</w:t>
       </w:r>
       <w:r>
         <w:t xml:space="preserve">e perdió la </w:t>
@@ -3775,7 +5306,15 @@
         <w:t>persona,</w:t>
       </w:r>
       <w:r>
-        <w:t xml:space="preserve"> no hay seguimiento de persona  se  determina el tiempo que estuvo en estado Tracked en función del cronometro, se guardan las estadísticas.</w:t>
+        <w:t xml:space="preserve"> no hay seguimiento de persona  se  determina el tiempo que estuvo en estado </w:t>
+      </w:r>
+      <w:proofErr w:type="spellStart"/>
+      <w:r>
+        <w:t>Tracked</w:t>
+      </w:r>
+      <w:proofErr w:type="spellEnd"/>
+      <w:r>
+        <w:t xml:space="preserve"> en función del cronometro, se guardan las estadísticas.</w:t>
       </w:r>
     </w:p>
     <w:p>
@@ -3802,7 +5341,7 @@
                     </pic:cNvPicPr>
                   </pic:nvPicPr>
                   <pic:blipFill>
-                    <a:blip r:embed="rId18"/>
+                    <a:blip r:embed="rId19" cstate="print"/>
                     <a:srcRect/>
                     <a:stretch>
                       <a:fillRect/>
@@ -3849,8 +5388,18 @@
           <w:sz w:val="32"/>
           <w:szCs w:val="32"/>
         </w:rPr>
-        <w:t>Diagrama de Despliegue de OpticalMarketing</w:t>
-      </w:r>
+        <w:lastRenderedPageBreak/>
+        <w:t xml:space="preserve">Diagrama de Despliegue de </w:t>
+      </w:r>
+      <w:proofErr w:type="spellStart"/>
+      <w:r>
+        <w:rPr>
+          <w:sz w:val="32"/>
+          <w:szCs w:val="32"/>
+        </w:rPr>
+        <w:t>OpticalMarketing</w:t>
+      </w:r>
+      <w:proofErr w:type="spellEnd"/>
     </w:p>
     <w:p>
       <w:pPr>
@@ -3860,7 +5409,15 @@
         <w:t>En este diagrama de despliegue describe la arquitectura</w:t>
       </w:r>
       <w:r>
-        <w:t xml:space="preserve"> de OpticalMarketing.</w:t>
+        <w:t xml:space="preserve"> de </w:t>
+      </w:r>
+      <w:proofErr w:type="spellStart"/>
+      <w:r>
+        <w:t>OpticalMarketing</w:t>
+      </w:r>
+      <w:proofErr w:type="spellEnd"/>
+      <w:r>
+        <w:t>.</w:t>
       </w:r>
     </w:p>
     <w:p>
@@ -3868,7 +5425,15 @@
         <w:spacing w:after="0"/>
       </w:pPr>
       <w:r>
-        <w:t>Los AdvertHost son los clientes puesto publicitarios puede haber de uno a N</w:t>
+        <w:t xml:space="preserve">Los </w:t>
+      </w:r>
+      <w:proofErr w:type="spellStart"/>
+      <w:r>
+        <w:t>AdvertHost</w:t>
+      </w:r>
+      <w:proofErr w:type="spellEnd"/>
+      <w:r>
+        <w:t xml:space="preserve"> son los clientes puesto publicitarios puede haber de uno a N</w:t>
       </w:r>
       <w:r>
         <w:t xml:space="preserve">. </w:t>
@@ -3883,10 +5448,31 @@
         <w:t>Contiene un ordenador con un 32 "o 42" pantalla LED.</w:t>
       </w:r>
       <w:r>
-        <w:t xml:space="preserve"> Conectado con un dispositivo Sensor Kinect</w:t>
-      </w:r>
-      <w:r>
-        <w:t>, además una aplicación cliente con un framework NET 4.0 y Microsoft Kinect SDK.</w:t>
+        <w:t xml:space="preserve"> Conectado con un dispositivo Sensor </w:t>
+      </w:r>
+      <w:proofErr w:type="spellStart"/>
+      <w:r>
+        <w:t>Kinect</w:t>
+      </w:r>
+      <w:proofErr w:type="spellEnd"/>
+      <w:r>
+        <w:t xml:space="preserve">, además una aplicación cliente con un </w:t>
+      </w:r>
+      <w:proofErr w:type="spellStart"/>
+      <w:r>
+        <w:t>framework</w:t>
+      </w:r>
+      <w:proofErr w:type="spellEnd"/>
+      <w:r>
+        <w:t xml:space="preserve"> NET 4.0 y Microsoft </w:t>
+      </w:r>
+      <w:proofErr w:type="spellStart"/>
+      <w:r>
+        <w:t>Kinect</w:t>
+      </w:r>
+      <w:proofErr w:type="spellEnd"/>
+      <w:r>
+        <w:t xml:space="preserve"> SDK.</w:t>
       </w:r>
     </w:p>
     <w:p>
@@ -3914,17 +5500,32 @@
         <w:t xml:space="preserve"> información</w:t>
       </w:r>
       <w:r>
-        <w:t xml:space="preserve">  y feedback la guarda en el DatabaseServer</w:t>
-      </w:r>
+        <w:t xml:space="preserve">  y </w:t>
+      </w:r>
+      <w:proofErr w:type="spellStart"/>
+      <w:r>
+        <w:t>feedback</w:t>
+      </w:r>
+      <w:proofErr w:type="spellEnd"/>
+      <w:r>
+        <w:t xml:space="preserve"> la guarda en el </w:t>
+      </w:r>
+      <w:proofErr w:type="spellStart"/>
+      <w:r>
+        <w:t>DatabaseServer</w:t>
+      </w:r>
+      <w:proofErr w:type="spellEnd"/>
       <w:r>
         <w:t>.</w:t>
       </w:r>
       <w:r>
         <w:t xml:space="preserve"> Se solicita videos o imágenes al </w:t>
       </w:r>
+      <w:proofErr w:type="spellStart"/>
       <w:r>
         <w:t>OpticalMarketingServer</w:t>
       </w:r>
+      <w:proofErr w:type="spellEnd"/>
       <w:r>
         <w:t xml:space="preserve"> necesarios para emitir los anuncios. </w:t>
       </w:r>
@@ -3941,13 +5542,23 @@
         <w:t xml:space="preserve"> host</w:t>
       </w:r>
       <w:r>
-        <w:t xml:space="preserve"> CustomerClients.</w:t>
-      </w:r>
-    </w:p>
-    <w:p>
+        <w:t xml:space="preserve"> </w:t>
+      </w:r>
+      <w:proofErr w:type="spellStart"/>
+      <w:r>
+        <w:t>CustomerClients</w:t>
+      </w:r>
+      <w:proofErr w:type="spellEnd"/>
+      <w:r>
+        <w:t>.</w:t>
+      </w:r>
+    </w:p>
+    <w:p>
+      <w:proofErr w:type="spellStart"/>
       <w:r>
         <w:t>OpticalMarketingServer</w:t>
       </w:r>
+      <w:proofErr w:type="spellEnd"/>
       <w:r>
         <w:t>,</w:t>
       </w:r>
@@ -3977,8 +5588,29 @@
       <w:pPr>
         <w:spacing w:after="0"/>
       </w:pPr>
-      <w:r>
-        <w:t>WebServer: un servidor web que se encuentra en OpticalMarketingServer que opera para recibir consultas y transacciones usando HTTP, HTTPS y WS. Implementa  la instancia de Internet Information Server (IIS).</w:t>
+      <w:proofErr w:type="spellStart"/>
+      <w:r>
+        <w:t>WebServer</w:t>
+      </w:r>
+      <w:proofErr w:type="spellEnd"/>
+      <w:r>
+        <w:t xml:space="preserve">: un servidor web que se encuentra en </w:t>
+      </w:r>
+      <w:proofErr w:type="spellStart"/>
+      <w:r>
+        <w:t>OpticalMarketingServer</w:t>
+      </w:r>
+      <w:proofErr w:type="spellEnd"/>
+      <w:r>
+        <w:t xml:space="preserve"> que opera para recibir consultas y transacciones usando HTTP, HTTPS y WS. Implementa  la instancia de Internet </w:t>
+      </w:r>
+      <w:proofErr w:type="spellStart"/>
+      <w:r>
+        <w:t>Information</w:t>
+      </w:r>
+      <w:proofErr w:type="spellEnd"/>
+      <w:r>
+        <w:t xml:space="preserve"> Server (IIS).</w:t>
       </w:r>
     </w:p>
     <w:p>
@@ -3990,18 +5622,41 @@
       <w:pPr>
         <w:spacing w:after="0"/>
       </w:pPr>
-      <w:r>
-        <w:t xml:space="preserve">DataBase Server: </w:t>
-      </w:r>
-      <w:r>
-        <w:t xml:space="preserve">Base de datos  centralizada de OpticalMarketing. Esta base implementa </w:t>
-      </w:r>
-      <w:r>
-        <w:t>data mining</w:t>
-      </w:r>
-      <w:r>
-        <w:t xml:space="preserve"> bajo la plataforma Microsoft SQL Server. Está ubicada en OpticalMarketingServer</w:t>
-      </w:r>
+      <w:proofErr w:type="spellStart"/>
+      <w:r>
+        <w:t>DataBase</w:t>
+      </w:r>
+      <w:proofErr w:type="spellEnd"/>
+      <w:r>
+        <w:t xml:space="preserve"> Server: </w:t>
+      </w:r>
+      <w:r>
+        <w:t xml:space="preserve">Base de datos  centralizada de </w:t>
+      </w:r>
+      <w:proofErr w:type="spellStart"/>
+      <w:r>
+        <w:t>OpticalMarketing</w:t>
+      </w:r>
+      <w:proofErr w:type="spellEnd"/>
+      <w:r>
+        <w:t xml:space="preserve">. Esta base implementa </w:t>
+      </w:r>
+      <w:r>
+        <w:t xml:space="preserve">data </w:t>
+      </w:r>
+      <w:proofErr w:type="spellStart"/>
+      <w:r>
+        <w:t>mining</w:t>
+      </w:r>
+      <w:proofErr w:type="spellEnd"/>
+      <w:r>
+        <w:t xml:space="preserve"> bajo la plataforma Microsoft SQL Server. Está ubicada en </w:t>
+      </w:r>
+      <w:proofErr w:type="spellStart"/>
+      <w:r>
+        <w:t>OpticalMarketingServer</w:t>
+      </w:r>
+      <w:proofErr w:type="spellEnd"/>
       <w:r>
         <w:t>.</w:t>
       </w:r>
@@ -4015,8 +5670,13 @@
       <w:pPr>
         <w:spacing w:after="0"/>
       </w:pPr>
-      <w:r>
-        <w:t>Customer Client</w:t>
+      <w:proofErr w:type="spellStart"/>
+      <w:r>
+        <w:t>Customer</w:t>
+      </w:r>
+      <w:proofErr w:type="spellEnd"/>
+      <w:r>
+        <w:t xml:space="preserve"> Client</w:t>
       </w:r>
       <w:r>
         <w:t>e: Es un cliente</w:t>
@@ -4025,17 +5685,54 @@
         <w:t xml:space="preserve"> que quiere contratar a travé</w:t>
       </w:r>
       <w:r>
-        <w:t>s de un navegador Web, servicios de OpticalMarketing. El</w:t>
+        <w:t xml:space="preserve">s de un navegador Web, servicios de </w:t>
+      </w:r>
+      <w:proofErr w:type="spellStart"/>
+      <w:r>
+        <w:t>OpticalMarketing</w:t>
+      </w:r>
+      <w:proofErr w:type="spellEnd"/>
+      <w:r>
+        <w:t>. El</w:t>
       </w:r>
       <w:r>
         <w:t xml:space="preserve"> cliente </w:t>
       </w:r>
       <w:r>
-        <w:t>puede administrar sus anuncios, ver gráficos e información de los anuncios emitidos en los AdvertHost, pagar los servicios brindados por OpticalMarketin</w:t>
-      </w:r>
-      <w:r>
-        <w:t>g atravez de los servicios PayPal</w:t>
-      </w:r>
+        <w:t xml:space="preserve">puede administrar sus anuncios, ver gráficos e información de los anuncios emitidos en los </w:t>
+      </w:r>
+      <w:proofErr w:type="spellStart"/>
+      <w:r>
+        <w:t>AdvertHost</w:t>
+      </w:r>
+      <w:proofErr w:type="spellEnd"/>
+      <w:r>
+        <w:t xml:space="preserve">, pagar los servicios brindados por </w:t>
+      </w:r>
+      <w:proofErr w:type="spellStart"/>
+      <w:r>
+        <w:t>OpticalMarketin</w:t>
+      </w:r>
+      <w:r>
+        <w:t>g</w:t>
+      </w:r>
+      <w:proofErr w:type="spellEnd"/>
+      <w:r>
+        <w:t xml:space="preserve"> </w:t>
+      </w:r>
+      <w:proofErr w:type="spellStart"/>
+      <w:r>
+        <w:t>atravez</w:t>
+      </w:r>
+      <w:proofErr w:type="spellEnd"/>
+      <w:r>
+        <w:t xml:space="preserve"> de los servicios </w:t>
+      </w:r>
+      <w:proofErr w:type="spellStart"/>
+      <w:r>
+        <w:t>PayPal</w:t>
+      </w:r>
+      <w:proofErr w:type="spellEnd"/>
     </w:p>
     <w:p>
       <w:r>
@@ -4062,7 +5759,7 @@
                     </pic:cNvPicPr>
                   </pic:nvPicPr>
                   <pic:blipFill>
-                    <a:blip r:embed="rId19"/>
+                    <a:blip r:embed="rId20" cstate="print"/>
                     <a:srcRect/>
                     <a:stretch>
                       <a:fillRect/>
@@ -4103,7 +5800,7 @@
       <w:pPr>
         <w:jc w:val="center"/>
         <w:sectPr>
-          <w:footerReference w:type="default" r:id="rId20"/>
+          <w:footerReference w:type="default" r:id="rId21"/>
           <w:pgSz w:w="12240" w:h="15840"/>
           <w:pgMar w:top="1417" w:right="1701" w:bottom="1417" w:left="1701" w:header="708" w:footer="708" w:gutter="0"/>
           <w:cols w:space="708"/>
@@ -4161,7 +5858,7 @@
                     </pic:cNvPicPr>
                   </pic:nvPicPr>
                   <pic:blipFill>
-                    <a:blip r:embed="rId21"/>
+                    <a:blip r:embed="rId22" cstate="print"/>
                     <a:srcRect/>
                     <a:stretch>
                       <a:fillRect/>
@@ -4203,7 +5900,7 @@
 
 <file path=word/endnotes.xml><?xml version="1.0" encoding="utf-8"?>
 <w:endnotes xmlns:ve="http://schemas.openxmlformats.org/markup-compatibility/2006" xmlns:o="urn:schemas-microsoft-com:office:office" xmlns:r="http://schemas.openxmlformats.org/officeDocument/2006/relationships" xmlns:m="http://schemas.openxmlformats.org/officeDocument/2006/math" xmlns:v="urn:schemas-microsoft-com:vml" xmlns:wp="http://schemas.openxmlformats.org/drawingml/2006/wordprocessingDrawing" xmlns:w10="urn:schemas-microsoft-com:office:word" xmlns:w="http://schemas.openxmlformats.org/wordprocessingml/2006/main" xmlns:wne="http://schemas.microsoft.com/office/word/2006/wordml">
-  <w:endnote w:type="separator" w:id="0">
+  <w:endnote w:type="separator" w:id="-1">
     <w:p>
       <w:pPr>
         <w:spacing w:after="0" w:line="240" w:lineRule="auto"/>
@@ -4213,7 +5910,7 @@
       </w:r>
     </w:p>
   </w:endnote>
-  <w:endnote w:type="continuationSeparator" w:id="1">
+  <w:endnote w:type="continuationSeparator" w:id="0">
     <w:p>
       <w:pPr>
         <w:spacing w:after="0" w:line="240" w:lineRule="auto"/>
@@ -4247,7 +5944,7 @@
             <w:rPr>
               <w:noProof/>
             </w:rPr>
-            <w:t>18</w:t>
+            <w:t>19</w:t>
           </w:r>
         </w:fldSimple>
       </w:p>
@@ -4263,7 +5960,7 @@
 
 <file path=word/footnotes.xml><?xml version="1.0" encoding="utf-8"?>
 <w:footnotes xmlns:ve="http://schemas.openxmlformats.org/markup-compatibility/2006" xmlns:o="urn:schemas-microsoft-com:office:office" xmlns:r="http://schemas.openxmlformats.org/officeDocument/2006/relationships" xmlns:m="http://schemas.openxmlformats.org/officeDocument/2006/math" xmlns:v="urn:schemas-microsoft-com:vml" xmlns:wp="http://schemas.openxmlformats.org/drawingml/2006/wordprocessingDrawing" xmlns:w10="urn:schemas-microsoft-com:office:word" xmlns:w="http://schemas.openxmlformats.org/wordprocessingml/2006/main" xmlns:wne="http://schemas.microsoft.com/office/word/2006/wordml">
-  <w:footnote w:type="separator" w:id="0">
+  <w:footnote w:type="separator" w:id="-1">
     <w:p>
       <w:pPr>
         <w:spacing w:after="0" w:line="240" w:lineRule="auto"/>
@@ -4273,7 +5970,7 @@
       </w:r>
     </w:p>
   </w:footnote>
-  <w:footnote w:type="continuationSeparator" w:id="1">
+  <w:footnote w:type="continuationSeparator" w:id="0">
     <w:p>
       <w:pPr>
         <w:spacing w:after="0" w:line="240" w:lineRule="auto"/>
@@ -5244,7 +6941,7 @@
 </file>
 
 <file path=customXml/itemProps1.xml><?xml version="1.0" encoding="utf-8"?>
-<ds:datastoreItem xmlns:ds="http://schemas.openxmlformats.org/officeDocument/2006/customXml" ds:itemID="{1A285744-C570-473B-9D79-661AB06E5F1F}">
+<ds:datastoreItem xmlns:ds="http://schemas.openxmlformats.org/officeDocument/2006/customXml" ds:itemID="{8C539898-9C9E-43D2-809B-D6BD75AC6366}">
   <ds:schemaRefs>
     <ds:schemaRef ds:uri="http://schemas.openxmlformats.org/officeDocument/2006/bibliography"/>
   </ds:schemaRefs>

</xml_diff>

<commit_message>
cambios en DocumentacionRegularidad.docx sobre el der y mapeo de base de datos
</commit_message>
<xml_diff>
--- a/Proyecto final/SprintsDevelopment/DocumentacionRegularidad.docx
+++ b/Proyecto final/SprintsDevelopment/DocumentacionRegularidad.docx
@@ -5811,6 +5811,7 @@
     </w:p>
     <w:p>
       <w:pPr>
+        <w:spacing w:after="0"/>
         <w:jc w:val="center"/>
         <w:rPr>
           <w:sz w:val="32"/>
@@ -5824,6 +5825,50 @@
         </w:rPr>
         <w:lastRenderedPageBreak/>
         <w:t>Diagrama Entidad Relación de bases de datos relacional</w:t>
+      </w:r>
+    </w:p>
+    <w:p>
+      <w:pPr>
+        <w:jc w:val="center"/>
+        <w:rPr>
+          <w:rFonts w:ascii="Arial" w:hAnsi="Arial" w:cs="Arial"/>
+          <w:color w:val="222222"/>
+          <w:sz w:val="13"/>
+          <w:szCs w:val="13"/>
+          <w:shd w:val="clear" w:color="auto" w:fill="FFFFFF"/>
+        </w:rPr>
+      </w:pPr>
+      <w:r>
+        <w:rPr>
+          <w:rFonts w:ascii="Arial" w:hAnsi="Arial" w:cs="Arial"/>
+          <w:color w:val="222222"/>
+          <w:sz w:val="13"/>
+          <w:szCs w:val="13"/>
+          <w:shd w:val="clear" w:color="auto" w:fill="FFFFFF"/>
+        </w:rPr>
+        <w:t xml:space="preserve">El equipo utiliza </w:t>
+      </w:r>
+      <w:proofErr w:type="spellStart"/>
+      <w:r>
+        <w:rPr>
+          <w:rFonts w:ascii="Arial" w:hAnsi="Arial" w:cs="Arial"/>
+          <w:color w:val="222222"/>
+          <w:sz w:val="13"/>
+          <w:szCs w:val="13"/>
+          <w:shd w:val="clear" w:color="auto" w:fill="FFFFFF"/>
+        </w:rPr>
+        <w:t>EntityFramework</w:t>
+      </w:r>
+      <w:proofErr w:type="spellEnd"/>
+      <w:r>
+        <w:rPr>
+          <w:rFonts w:ascii="Arial" w:hAnsi="Arial" w:cs="Arial"/>
+          <w:color w:val="222222"/>
+          <w:sz w:val="13"/>
+          <w:szCs w:val="13"/>
+          <w:shd w:val="clear" w:color="auto" w:fill="FFFFFF"/>
+        </w:rPr>
+        <w:t xml:space="preserve"> que actualiza constantemente la BD, pero este se basa en el diagrama de clases original para realizar el mapeo correspondiente</w:t>
       </w:r>
     </w:p>
     <w:p>
@@ -5842,7 +5887,7 @@
         </w:rPr>
         <w:drawing>
           <wp:inline distT="0" distB="0" distL="0" distR="0">
-            <wp:extent cx="9399902" cy="5172075"/>
+            <wp:extent cx="9398000" cy="5056729"/>
             <wp:effectExtent l="19050" t="0" r="0" b="0"/>
             <wp:docPr id="12" name="Imagen 1"/>
             <wp:cNvGraphicFramePr>
@@ -5867,7 +5912,7 @@
                   <pic:spPr bwMode="auto">
                     <a:xfrm>
                       <a:off x="0" y="0"/>
-                      <a:ext cx="9401971" cy="5173214"/>
+                      <a:ext cx="9401971" cy="5058866"/>
                     </a:xfrm>
                     <a:prstGeom prst="rect">
                       <a:avLst/>
@@ -5944,7 +5989,7 @@
             <w:rPr>
               <w:noProof/>
             </w:rPr>
-            <w:t>19</w:t>
+            <w:t>24</w:t>
           </w:r>
         </w:fldSimple>
       </w:p>
@@ -6941,7 +6986,7 @@
 </file>
 
 <file path=customXml/itemProps1.xml><?xml version="1.0" encoding="utf-8"?>
-<ds:datastoreItem xmlns:ds="http://schemas.openxmlformats.org/officeDocument/2006/customXml" ds:itemID="{8C539898-9C9E-43D2-809B-D6BD75AC6366}">
+<ds:datastoreItem xmlns:ds="http://schemas.openxmlformats.org/officeDocument/2006/customXml" ds:itemID="{37BA8435-8F4E-46F7-9D37-724C9048CEE5}">
   <ds:schemaRefs>
     <ds:schemaRef ds:uri="http://schemas.openxmlformats.org/officeDocument/2006/bibliography"/>
   </ds:schemaRefs>

</xml_diff>

<commit_message>
DocumentacionRegularidad.docx finalizada y terminada.
</commit_message>
<xml_diff>
--- a/Proyecto final/SprintsDevelopment/DocumentacionRegularidad.docx
+++ b/Proyecto final/SprintsDevelopment/DocumentacionRegularidad.docx
@@ -4071,10 +4071,48 @@
     </w:p>
     <w:p>
       <w:r>
-        <w:t>Las publicidades forman parte de una campaña, en una campaña pueden tener más de una publicidad que pertenece a un cliente, una campaña se puede ejecutar en más de un puesto publicitario.</w:t>
-      </w:r>
-      <w:r>
-        <w:t xml:space="preserve"> Las publicidades pueden ser las siguientes: video, </w:t>
+        <w:t>Los adverts</w:t>
+      </w:r>
+      <w:r>
+        <w:t xml:space="preserve"> </w:t>
+      </w:r>
+      <w:r>
+        <w:t xml:space="preserve"> (</w:t>
+      </w:r>
+      <w:r>
+        <w:t>publicidades</w:t>
+      </w:r>
+      <w:r>
+        <w:t xml:space="preserve">) </w:t>
+      </w:r>
+      <w:r>
+        <w:t xml:space="preserve"> forman parte de una campaña</w:t>
+      </w:r>
+      <w:r>
+        <w:t xml:space="preserve"> (campaing). E</w:t>
+      </w:r>
+      <w:r>
+        <w:t>n una campaña pueden tener más de una public</w:t>
+      </w:r>
+      <w:r>
+        <w:t>idad que pertenece a un cliente además</w:t>
+      </w:r>
+      <w:r>
+        <w:t xml:space="preserve"> una campaña se puede ejecutar en más de un puesto publicitario.</w:t>
+      </w:r>
+    </w:p>
+    <w:p>
+      <w:r>
+        <w:t xml:space="preserve"> Los</w:t>
+      </w:r>
+      <w:r>
+        <w:t xml:space="preserve"> </w:t>
+      </w:r>
+      <w:r>
+        <w:t>adverts pueden ser lo</w:t>
+      </w:r>
+      <w:r>
+        <w:t xml:space="preserve">s siguientes: video, </w:t>
       </w:r>
       <w:r>
         <w:t>catálogo</w:t>
@@ -4083,7 +4121,13 @@
         <w:t xml:space="preserve"> y </w:t>
       </w:r>
       <w:r>
-        <w:t>juego interactivo. Pueden añadirse más ya que existe una interfaz que provee dicho servicio.</w:t>
+        <w:t>juego interactivo. Pueden añadirs</w:t>
+      </w:r>
+      <w:r>
+        <w:t>e más ya que existe una un mecanismo de herencia</w:t>
+      </w:r>
+      <w:r>
+        <w:t xml:space="preserve"> que provee dicho servicio.</w:t>
       </w:r>
       <w:r>
         <w:t xml:space="preserve"> </w:t>
@@ -4094,7 +4138,16 @@
         <w:spacing w:after="0"/>
       </w:pPr>
       <w:r>
-        <w:t>La clase AdvertCampaign representa a la campaña, posee un estado, corresponde a un Customer (cliente) con su respectivo Invoice (factura),</w:t>
+        <w:t>La clase AdvertCampaign representa</w:t>
+      </w:r>
+      <w:r>
+        <w:t xml:space="preserve"> a la campaña, posee un estado tiene asociada </w:t>
+      </w:r>
+      <w:r>
+        <w:t xml:space="preserve">corresponde a un Customer (cliente) con </w:t>
+      </w:r>
+      <w:r>
+        <w:t xml:space="preserve">su respectivo Invoice (factura) y </w:t>
       </w:r>
       <w:r>
         <w:t xml:space="preserve"> Estimate(</w:t>
@@ -4122,7 +4175,32 @@
         <w:spacing w:after="0"/>
       </w:pPr>
       <w:r>
-        <w:t>La clase AdvertCampaignDetail posee una publicidad (Advert), cuando se emite y finaliza esa publicidad; y el precio de la publicidad. La clase Advert desc</w:t>
+        <w:t>La clase AdvertCampaignDetail posee una publicidad (Advert), cuando se emite y finaliza esa publicidad</w:t>
+      </w:r>
+      <w:r>
+        <w:t xml:space="preserve"> (tiempos de la pauta) </w:t>
+      </w:r>
+      <w:r>
+        <w:t xml:space="preserve"> y el precio de la publicidad. </w:t>
+      </w:r>
+    </w:p>
+    <w:p>
+      <w:pPr>
+        <w:spacing w:after="0"/>
+      </w:pPr>
+    </w:p>
+    <w:p>
+      <w:pPr>
+        <w:spacing w:after="0"/>
+      </w:pPr>
+      <w:r>
+        <w:t>La clase Advert des</w:t>
+      </w:r>
+      <w:r>
+        <w:t>p</w:t>
+      </w:r>
+      <w:r>
+        <w:t>c</w:t>
       </w:r>
       <w:r>
         <w:t>rita anteriormente en el paquete Interaction Package es la publicid</w:t>
@@ -4145,6 +4223,27 @@
       <w:r>
         <w:t>(juego interactivo),video.</w:t>
       </w:r>
+      <w:r>
+        <w:t xml:space="preserve"> La clase Advert</w:t>
+      </w:r>
+      <w:r>
+        <w:t xml:space="preserve"> tiene definido una </w:t>
+      </w:r>
+      <w:r>
+        <w:t xml:space="preserve"> </w:t>
+      </w:r>
+      <w:r>
+        <w:t>f</w:t>
+      </w:r>
+      <w:r>
+        <w:t>echa</w:t>
+      </w:r>
+      <w:r>
+        <w:t xml:space="preserve"> </w:t>
+      </w:r>
+      <w:r>
+        <w:t xml:space="preserve">inicio, fecha fin, fecha actualización y a que cliente pertenece.  </w:t>
+      </w:r>
     </w:p>
     <w:p>
       <w:pPr>
@@ -4156,108 +4255,118 @@
         <w:spacing w:after="0"/>
       </w:pPr>
       <w:r>
-        <w:t xml:space="preserve"> La clase Advert</w:t>
-      </w:r>
-      <w:r>
-        <w:t xml:space="preserve"> tiene definido una </w:t>
+        <w:t>La clase CatalogDetail</w:t>
       </w:r>
       <w:r>
         <w:t xml:space="preserve"> </w:t>
       </w:r>
       <w:r>
-        <w:t>f</w:t>
-      </w:r>
-      <w:r>
-        <w:t>echa</w:t>
+        <w:t xml:space="preserve"> posee un CommercialProducto (producto)</w:t>
+      </w:r>
+      <w:r>
+        <w:t>,</w:t>
+      </w:r>
+      <w:r>
+        <w:t xml:space="preserve"> continene la información que muestra</w:t>
       </w:r>
       <w:r>
         <w:t xml:space="preserve"> </w:t>
       </w:r>
       <w:r>
-        <w:t xml:space="preserve">inicio, fecha fin, fecha actualización y a que cliente pertenece.  </w:t>
+        <w:t>un</w:t>
+      </w:r>
+      <w:r>
+        <w:t xml:space="preserve"> código QR</w:t>
+      </w:r>
+      <w:r>
+        <w:t xml:space="preserve">  y</w:t>
+      </w:r>
+      <w:r>
+        <w:t xml:space="preserve"> el orden que aparece en el Catá</w:t>
+      </w:r>
+      <w:r>
+        <w:t>log</w:t>
+      </w:r>
+      <w:r>
+        <w:t>o</w:t>
+      </w:r>
+      <w:r>
+        <w:t>.</w:t>
       </w:r>
     </w:p>
     <w:p>
       <w:pPr>
         <w:spacing w:after="0"/>
       </w:pPr>
+      <w:r>
+        <w:t xml:space="preserve"> </w:t>
+      </w:r>
     </w:p>
     <w:p>
       <w:pPr>
         <w:spacing w:after="0"/>
       </w:pPr>
       <w:r>
-        <w:t>La clase CatalogDetail</w:t>
+        <w:t xml:space="preserve">La clase GameDetail  posee un </w:t>
+      </w:r>
+      <w:r>
+        <w:t xml:space="preserve">CommercialProducto (producto) y muestra </w:t>
       </w:r>
       <w:r>
         <w:t xml:space="preserve"> </w:t>
       </w:r>
       <w:r>
-        <w:t xml:space="preserve"> posee un CommercialProducto (producto)</w:t>
-      </w:r>
-      <w:r>
-        <w:t>, la información que muestra el código QR</w:t>
-      </w:r>
-      <w:r>
-        <w:t xml:space="preserve">  y</w:t>
-      </w:r>
-      <w:r>
-        <w:t xml:space="preserve"> el orden que aparece en el Catá</w:t>
-      </w:r>
-      <w:r>
-        <w:t>log</w:t>
-      </w:r>
-      <w:r>
-        <w:t>o</w:t>
-      </w:r>
-      <w:r>
-        <w:t xml:space="preserve">. </w:t>
+        <w:t xml:space="preserve">un de </w:t>
+      </w:r>
+      <w:r>
+        <w:t xml:space="preserve">código QR  y el descuento que se aplica en caso de ganar. </w:t>
       </w:r>
     </w:p>
     <w:p>
       <w:pPr>
         <w:spacing w:after="0"/>
       </w:pPr>
-      <w:r>
-        <w:t xml:space="preserve">La clase GameDetail  posee un CommercialProducto (producto) es la imagen del producto, la información que muestra el código QR  y el descuento que se aplica en caso de ganar. </w:t>
-      </w:r>
     </w:p>
     <w:p>
       <w:pPr>
         <w:spacing w:after="0"/>
       </w:pPr>
+      <w:r>
+        <w:t xml:space="preserve">La clase CommercialProduct tiene definido la descripción del producto, la dirección donde está </w:t>
+      </w:r>
+      <w:r>
+        <w:t>alojada</w:t>
+      </w:r>
+      <w:r>
+        <w:t xml:space="preserve"> la imagen en el servidor (urlPath), el nombre</w:t>
+      </w:r>
+      <w:r>
+        <w:t xml:space="preserve"> del mismo</w:t>
+      </w:r>
+      <w:r>
+        <w:t>, los likes(son los me gusta que seleccionan las personas),</w:t>
+      </w:r>
+      <w:r>
+        <w:t xml:space="preserve"> </w:t>
+      </w:r>
+      <w:r>
+        <w:t>views(son cuantas veces fue visto el producto) y un tipo(CommercialProductType).</w:t>
+      </w:r>
     </w:p>
     <w:p>
       <w:pPr>
         <w:spacing w:after="0"/>
       </w:pPr>
-      <w:r>
-        <w:t xml:space="preserve">La clase CommercialProduct tiene definido la descripción del producto, la dirección donde está </w:t>
-      </w:r>
-      <w:r>
-        <w:t>alojada</w:t>
-      </w:r>
-      <w:r>
-        <w:t xml:space="preserve"> la imagen en el servidor (urlPath), el nombre, los likes(son los me gusta que seleccionan las personas),</w:t>
-      </w:r>
-      <w:r>
-        <w:t xml:space="preserve"> </w:t>
-      </w:r>
-      <w:r>
-        <w:t>views(son cuantas veces fue visto el producto) y un tipo(CommercialProductType).</w:t>
-      </w:r>
     </w:p>
     <w:p>
       <w:pPr>
         <w:spacing w:after="0"/>
       </w:pPr>
-    </w:p>
-    <w:p>
-      <w:pPr>
-        <w:spacing w:after="0"/>
-      </w:pPr>
-      <w:r>
-        <w:t>Los AdvertHost son los puesto publicitarios donde se van emitir las publicidades.</w:t>
+      <w:r>
+        <w:t xml:space="preserve">Los AdvertHost son los puesto publicitarios donde se van </w:t>
+      </w:r>
+      <w:r>
+        <w:t>emitir las publicidades, cada advert host tiene un id único asignado a cada Kinect.</w:t>
       </w:r>
     </w:p>
     <w:p/>
@@ -4277,21 +4386,7 @@
         <w:jc w:val="center"/>
       </w:pPr>
     </w:p>
-    <w:p>
-      <w:pPr>
-        <w:jc w:val="center"/>
-      </w:pPr>
-    </w:p>
-    <w:p>
-      <w:pPr>
-        <w:jc w:val="center"/>
-      </w:pPr>
-    </w:p>
-    <w:p>
-      <w:pPr>
-        <w:jc w:val="center"/>
-      </w:pPr>
-    </w:p>
+    <w:p/>
     <w:p>
       <w:pPr>
         <w:jc w:val="center"/>
@@ -4406,7 +4501,13 @@
         <w:t>inect</w:t>
       </w:r>
       <w:r>
-        <w:t xml:space="preserve"> sean las mismas. </w:t>
+        <w:t xml:space="preserve"> sean las mismas</w:t>
+      </w:r>
+      <w:r>
+        <w:t xml:space="preserve"> y se comunica con el modulo web para escribir sobre la base de dato las estadísticas de las personas circulantes</w:t>
+      </w:r>
+      <w:r>
+        <w:t xml:space="preserve">. </w:t>
       </w:r>
       <w:r>
         <w:t xml:space="preserve"> </w:t>
@@ -4543,7 +4644,10 @@
         <w:t xml:space="preserve">Implementa las clases del paquete </w:t>
       </w:r>
       <w:r>
-        <w:t>Interacción</w:t>
+        <w:t>Intera</w:t>
+      </w:r>
+      <w:r>
+        <w:t>tion</w:t>
       </w:r>
       <w:r>
         <w:t xml:space="preserve"> y </w:t>
@@ -4560,10 +4664,39 @@
         <w:spacing w:after="0"/>
       </w:pPr>
       <w:r>
-        <w:t>La clase Advert se redefine para soportar la estructura del catálogo, se diferencia del resto de las publicidades por que se le agrega una clase llamada SortCatalog al Advert, esta clase</w:t>
-      </w:r>
-      <w:r>
-        <w:t xml:space="preserve"> define 4 metodo:</w:t>
+        <w:t xml:space="preserve">La clase Advert comporta polimórficamente </w:t>
+      </w:r>
+      <w:r>
+        <w:t xml:space="preserve">para soportar la estructura del catálogo, se diferencia del resto de las publicidades por que se le agrega una clase </w:t>
+      </w:r>
+      <w:r>
+        <w:t>llamada SortCatalog al Advert.</w:t>
+      </w:r>
+      <w:r>
+        <w:t xml:space="preserve"> </w:t>
+      </w:r>
+    </w:p>
+    <w:p>
+      <w:pPr>
+        <w:spacing w:after="0"/>
+      </w:pPr>
+      <w:r>
+        <w:t>En SortCatalog</w:t>
+      </w:r>
+      <w:r>
+        <w:t xml:space="preserve"> define</w:t>
+      </w:r>
+      <w:r>
+        <w:t>n</w:t>
+      </w:r>
+      <w:r>
+        <w:t xml:space="preserve"> 4 </w:t>
+      </w:r>
+      <w:r>
+        <w:t>métodos</w:t>
+      </w:r>
+      <w:r>
+        <w:t>:</w:t>
       </w:r>
     </w:p>
     <w:p>
@@ -4623,7 +4756,13 @@
         <w:t xml:space="preserve">: </w:t>
       </w:r>
       <w:r>
-        <w:t>Ordena el Catalogo por ponderacion de mayor a menor</w:t>
+        <w:t xml:space="preserve">Ordena el Catalogo por </w:t>
+      </w:r>
+      <w:r>
+        <w:t>ponderación</w:t>
+      </w:r>
+      <w:r>
+        <w:t xml:space="preserve"> de mayor a menor</w:t>
       </w:r>
       <w:r>
         <w:t>.</w:t>
@@ -4664,7 +4803,19 @@
         <w:t>a ponderación es ig</w:t>
       </w:r>
       <w:r>
-        <w:t>ual a la proporción de a los me gusta sobre la cantidad de vistas</w:t>
+        <w:t xml:space="preserve">ual a la proporción de a los </w:t>
+      </w:r>
+      <w:r>
+        <w:t>Likes (“</w:t>
+      </w:r>
+      <w:r>
+        <w:t>me gusta</w:t>
+      </w:r>
+      <w:r>
+        <w:t>”)</w:t>
+      </w:r>
+      <w:r>
+        <w:t xml:space="preserve"> sobre la cantidad de vistas</w:t>
       </w:r>
       <w:r>
         <w:t>.</w:t>
@@ -4687,7 +4838,13 @@
         <w:t>atalogDetailsInteractions</w:t>
       </w:r>
       <w:r>
-        <w:t>, esta clase determina si una persona le dio me gusta y si vio  los productos, determinando en qué momento se realizó la interacción</w:t>
+        <w:t>, esta clase determina si una pe</w:t>
+      </w:r>
+      <w:r>
+        <w:t xml:space="preserve">rsona le dio me gusta y si vio </w:t>
+      </w:r>
+      <w:r>
+        <w:t>los productos, determinando en qué momento se realizó la interacción</w:t>
       </w:r>
       <w:r>
         <w:t xml:space="preserve"> y el tiempo que duró</w:t>
@@ -4799,7 +4956,19 @@
         <w:t>.</w:t>
       </w:r>
       <w:r>
-        <w:t xml:space="preserve"> Consiste en seleccionar dos productos iguales utilizando tres vidas de una grilla de productos ocultos.</w:t>
+        <w:t xml:space="preserve"> Consiste en seleccionar dos productos iguales utilizando tres vidas</w:t>
+      </w:r>
+      <w:r>
+        <w:t xml:space="preserve"> (intentos de juego)</w:t>
+      </w:r>
+      <w:r>
+        <w:t xml:space="preserve"> de una grilla de productos ocultos</w:t>
+      </w:r>
+      <w:r>
+        <w:t>, es básicamente un tipo de juego puzzle memory</w:t>
+      </w:r>
+      <w:r>
+        <w:t>.</w:t>
       </w:r>
     </w:p>
     <w:p>
@@ -4840,6 +5009,9 @@
         <w:t>, esta clase determina si una persona ganó o no</w:t>
       </w:r>
       <w:r>
+        <w:t>,</w:t>
+      </w:r>
+      <w:r>
         <w:t xml:space="preserve"> el tiempo de interacción y en qué momento realizó la interacción</w:t>
       </w:r>
       <w:r>
@@ -4852,7 +5024,13 @@
         <w:t xml:space="preserve">on </w:t>
       </w:r>
       <w:r>
-        <w:t>que producto  ganó.</w:t>
+        <w:t>que producto  ganó</w:t>
+      </w:r>
+      <w:r>
+        <w:t xml:space="preserve"> y me muestra un código de QR al ganador</w:t>
+      </w:r>
+      <w:r>
+        <w:t>.</w:t>
       </w:r>
       <w:r>
         <w:t xml:space="preserve"> </w:t>
@@ -4868,7 +5046,19 @@
         <w:spacing w:after="0"/>
       </w:pPr>
       <w:r>
-        <w:t xml:space="preserve">Se implementa el AdvertVideo define como se reproduce el video publicitario y la ruta donde se </w:t>
+        <w:t xml:space="preserve">Se implementa </w:t>
+      </w:r>
+      <w:r>
+        <w:t>también la clase</w:t>
+      </w:r>
+      <w:r>
+        <w:t xml:space="preserve"> AdvertVideo</w:t>
+      </w:r>
+      <w:r>
+        <w:t>, la cual</w:t>
+      </w:r>
+      <w:r>
+        <w:t xml:space="preserve"> define como se reproduce el video publicitario y la ruta donde se </w:t>
       </w:r>
       <w:r>
         <w:t>encuentra</w:t>
@@ -5032,18 +5222,22 @@
         <w:t>creando y habilitando los procesos que se necesiten en función del objetivo que tenga que  cumplir el sensor Kinect</w:t>
       </w:r>
       <w:r>
-        <w:t xml:space="preserve"> ; por ejemplo r</w:t>
-      </w:r>
-      <w:r>
-        <w:t>ealizar el seguimiento de una persona , se habilitan determinados procesos</w:t>
-      </w:r>
-      <w:r>
-        <w:t xml:space="preserve">. </w:t>
-      </w:r>
-    </w:p>
-    <w:p>
-      <w:r>
-        <w:t xml:space="preserve">En el estado </w:t>
+        <w:t>,</w:t>
+      </w:r>
+      <w:r>
+        <w:t xml:space="preserve"> por ejemplo r</w:t>
+      </w:r>
+      <w:r>
+        <w:t>ealiza</w:t>
+      </w:r>
+      <w:r>
+        <w:t>r el seguimiento de una persona</w:t>
+      </w:r>
+      <w:r>
+        <w:t>, se habilitan determinados procesos</w:t>
+      </w:r>
+      <w:r>
+        <w:t xml:space="preserve">. En el estado </w:t>
       </w:r>
       <w:r>
         <w:t>Initilizating</w:t>
@@ -5058,15 +5252,44 @@
         <w:t>corriente eléctrica del sensor K</w:t>
       </w:r>
       <w:r>
-        <w:t>inect, puede pasar al estado Error en caso que se produzca error porque no se pueda iniciar algún proceso por que falten parámetros no inicializado o por que la Kinect no es original, puede pasar al estado Disconnected en caso de que se pierda la conexión de Datos(USB) o Se evaluó que por ciertos parámetros o procesos no se puede conectar.</w:t>
-      </w:r>
-    </w:p>
-    <w:p>
+        <w:t>inec</w:t>
+      </w:r>
+      <w:r>
+        <w:t>t.</w:t>
+      </w:r>
+    </w:p>
+    <w:p>
+      <w:r>
+        <w:t>Por otra parte p</w:t>
+      </w:r>
+      <w:r>
+        <w:t>uede pasar al estado Error en caso que se produzca error porque no se pueda iniciar algún proceso por que falten parámetros no inicializado o p</w:t>
+      </w:r>
+      <w:r>
+        <w:t>or que la Kinect no es original. Además existe</w:t>
+      </w:r>
       <w:r>
         <w:t xml:space="preserve"> </w:t>
       </w:r>
       <w:r>
-        <w:t xml:space="preserve">En el Estado NotPowered, el sensor kinect no posee energía eléctrica se informa al usuario para que </w:t>
+        <w:t>el</w:t>
+      </w:r>
+      <w:r>
+        <w:t xml:space="preserve"> estado Disconnected en caso de que se pierda la conexión de Datos(USB) o Se evaluó que por ciertos parámetros o procesos no se puede conectar.</w:t>
+      </w:r>
+    </w:p>
+    <w:p>
+      <w:r>
+        <w:t xml:space="preserve"> </w:t>
+      </w:r>
+      <w:r>
+        <w:t>En e</w:t>
+      </w:r>
+      <w:r>
+        <w:t>l Estado NotPowered, el sensor K</w:t>
+      </w:r>
+      <w:r>
+        <w:t xml:space="preserve">inect no posee energía eléctrica se informa al usuario para que </w:t>
       </w:r>
       <w:r>
         <w:t>restablezca</w:t>
@@ -5104,7 +5327,13 @@
         <w:t>Initilizating</w:t>
       </w:r>
       <w:r>
-        <w:t xml:space="preserve"> en caso de querer cambiar la configuración y habilitar otros servicios,  en caso de haber fallas con algunos de los componentes del sensor(cámaras, motor, acelerómetro, micrófonos) pasa al estado Error y se pasa al estado Disconnected en caso de querer terminar la operación del sensor. </w:t>
+        <w:t xml:space="preserve"> en caso de querer cambiar la configurac</w:t>
+      </w:r>
+      <w:r>
+        <w:t>ión y habilitar otros servicios. E</w:t>
+      </w:r>
+      <w:r>
+        <w:t xml:space="preserve">n caso de haber fallas con algunos de los componentes del sensor(cámaras, motor, acelerómetro, micrófonos) pasa al estado Error y se pasa al estado Disconnected en caso de querer terminar la operación del sensor. </w:t>
       </w:r>
     </w:p>
     <w:p>
@@ -5133,7 +5362,13 @@
         <w:t>Initilizating</w:t>
       </w:r>
       <w:r>
-        <w:t xml:space="preserve"> en caso de querer iniciar determinados servicios para realizar un correspondiente objetivo, se pasa al estado error en caso de querer informar algún error de por qué se llegó al estado Disconnected. </w:t>
+        <w:t xml:space="preserve"> en caso de querer iniciar determinados servicios para reali</w:t>
+      </w:r>
+      <w:r>
+        <w:t>zar un correspondiente objetivo. En caso de haber fallas</w:t>
+      </w:r>
+      <w:r>
+        <w:t xml:space="preserve"> se pasa al estado error en caso de querer informar algún error de por qué se llegó al estado Disconnected. </w:t>
       </w:r>
     </w:p>
     <w:p>
@@ -5288,7 +5523,18 @@
     </w:p>
     <w:p>
       <w:r>
-        <w:t xml:space="preserve">En este diagrama se describe el funcionamiento de una publicidad detallando por todos los estados que pasa. En el estado Preparing, aquí el host (puesto publicitario) solicita a la base de datos que la información sobre la publicidad que va emitir, luego conociendo que imágenes y videos va necesitar , le solicita al servidor HTTP mediante una petición las imágenes y los videos para guardarlo ; y pasa al Estado Disclaiming. </w:t>
+        <w:t xml:space="preserve">En este diagrama se describe el funcionamiento de una publicidad detallando por todos los estados que pasa. </w:t>
+      </w:r>
+    </w:p>
+    <w:p>
+      <w:r>
+        <w:t>En el estado Preparing, aquí el host (puesto publicitario) solicita a la base de datos que la información sobre la publicidad que va emitir, luego conociendo que imágenes y videos va necesitar , le solicita al servidor HTTP mediante una petición las imágen</w:t>
+      </w:r>
+      <w:r>
+        <w:t>es y los videos para guardarlo  y cambia</w:t>
+      </w:r>
+      <w:r>
+        <w:t xml:space="preserve"> al Estado Disclaiming. </w:t>
       </w:r>
     </w:p>
     <w:p>
@@ -5296,7 +5542,10 @@
         <w:t>En el estado Disclaiming, el host detecta la presencia de una persona y informa que se va ejecutar una publicidad interactiva en la cual va extraer datos de esa interacción por cuestiones</w:t>
       </w:r>
       <w:r>
-        <w:t xml:space="preserve"> legales; si acepta se paso al e</w:t>
+        <w:t xml:space="preserve"> legales, si acepta se cambia</w:t>
+      </w:r>
+      <w:r>
+        <w:t xml:space="preserve"> al e</w:t>
       </w:r>
       <w:r>
         <w:t xml:space="preserve">stado Snaping. </w:t>
@@ -5328,7 +5577,10 @@
         <w:t>para rastrear el movimiento de las personas</w:t>
       </w:r>
       <w:r>
-        <w:t xml:space="preserve">, </w:t>
+        <w:t>.</w:t>
+      </w:r>
+      <w:r>
+        <w:t xml:space="preserve"> </w:t>
       </w:r>
     </w:p>
     <w:p>
@@ -5344,7 +5596,7 @@
     </w:p>
     <w:p>
       <w:r>
-        <w:t xml:space="preserve"> Si se encuentra en el modo interactivo se ejecuta la publicidad interactiva pasa al estado Running. En el estado Running Se ejecuta la publicidad interactiva (puede ser el </w:t>
+        <w:t xml:space="preserve">Si se encuentra en el modo interactivo se ejecuta la publicidad interactiva pasa al estado Running. En el estado Running Se ejecuta la publicidad interactiva (puede ser el </w:t>
       </w:r>
       <w:r>
         <w:t>Catálogo</w:t>
@@ -5364,13 +5616,25 @@
         <w:t>En el e</w:t>
       </w:r>
       <w:r>
-        <w:t xml:space="preserve">stado Saving si se llega por el modo monitoreo se procesas las imágenes digitales y se guarda en la </w:t>
-      </w:r>
-      <w:r>
-        <w:t>base de datos, si se llega por el modo interactivo se guarda la información generada en la base de da</w:t>
-      </w:r>
-      <w:r>
-        <w:t>tos, se puede volver al estado S</w:t>
+        <w:t>stado Saving si se llega p</w:t>
+      </w:r>
+      <w:r>
+        <w:t>or el modo monitoreo se procesan</w:t>
+      </w:r>
+      <w:r>
+        <w:t xml:space="preserve"> las imágenes digitales y se guarda en la </w:t>
+      </w:r>
+      <w:r>
+        <w:t xml:space="preserve">base de datos y también </w:t>
+      </w:r>
+      <w:r>
+        <w:t xml:space="preserve"> si se llega por el modo interactivo se guarda la información generada en la base de da</w:t>
+      </w:r>
+      <w:r>
+        <w:t>tos. S</w:t>
+      </w:r>
+      <w:r>
+        <w:t>e puede volver al estado S</w:t>
       </w:r>
       <w:r>
         <w:t xml:space="preserve">aving si se encuentra en el modo monitoreo para seguir extrayendo datos de las personas si no se puede terminar la interacción pasando al estado Closing. </w:t>
@@ -5378,7 +5642,16 @@
     </w:p>
     <w:p>
       <w:r>
-        <w:t>En el estado Closing se termino la publicidad y puede volver a iniciarse el ciclo si todo está en condiciones  pasando al estado Preparing o sino terminar el ciclo e informar la situación.</w:t>
+        <w:t>En el estado Closing se terminó</w:t>
+      </w:r>
+      <w:r>
+        <w:t xml:space="preserve"> la publicidad y puede volver a iniciarse el ciclo si todo está en condiciones  </w:t>
+      </w:r>
+      <w:r>
+        <w:t>cambiando</w:t>
+      </w:r>
+      <w:r>
+        <w:t xml:space="preserve"> al estado Preparing o sino terminar el ciclo e informar la situación.</w:t>
       </w:r>
     </w:p>
     <w:p>
@@ -5531,12 +5804,30 @@
     </w:p>
     <w:p>
       <w:r>
-        <w:t>En el estado Tracked se detecta la persona  para poder realizar el seguimiento de movimientos, posturas  gesto; y se inicia el anuncio y el cronometro, cuando el sensor pierde el seguimiento de la persona se pasa al estado Inferred.</w:t>
-      </w:r>
-    </w:p>
-    <w:p>
-      <w:r>
-        <w:t xml:space="preserve"> En el Estado Inferred se perdió momentáneamente  el seguimiento de una persona, busca a la persona para pasar al estado Tracked en un determinado tiempo</w:t>
+        <w:t>En el estado Tracked se detecta la persona  para poder realizar el seguimiento de movimientos, posturas</w:t>
+      </w:r>
+      <w:r>
+        <w:t>,</w:t>
+      </w:r>
+      <w:r>
+        <w:t xml:space="preserve">  gesto</w:t>
+      </w:r>
+      <w:r>
+        <w:t>s</w:t>
+      </w:r>
+      <w:r>
+        <w:t xml:space="preserve"> y se inicia el anuncio</w:t>
+      </w:r>
+      <w:r>
+        <w:t xml:space="preserve"> contando el tiempo de inicio</w:t>
+      </w:r>
+      <w:r>
+        <w:t>, cuando el sensor pierde el seguimiento de la persona se pasa al estado Inferred.</w:t>
+      </w:r>
+    </w:p>
+    <w:p>
+      <w:r>
+        <w:t>En el Estado Inferred se perdió momentáneamente  el seguimiento de una persona, busca a la persona para pasar al estado Tracked en un determinado tiempo</w:t>
       </w:r>
       <w:r>
         <w:t xml:space="preserve"> de delay</w:t>
@@ -5556,7 +5847,13 @@
         <w:t>persona,</w:t>
       </w:r>
       <w:r>
-        <w:t xml:space="preserve"> no hay seguimiento de persona  se  determina el tiempo que estuvo en estado Tracked en función del cronometro, se guardan las estadísticas.</w:t>
+        <w:t xml:space="preserve"> no hay seguimiento de persona  se  determina el tiempo que estuvo en estado T</w:t>
+      </w:r>
+      <w:r>
+        <w:t>racked en función del tiempo de finalización</w:t>
+      </w:r>
+      <w:r>
+        <w:t>, se guardan las estadísticas.</w:t>
       </w:r>
     </w:p>
     <w:p>
@@ -5630,7 +5927,6 @@
           <w:sz w:val="32"/>
           <w:szCs w:val="32"/>
         </w:rPr>
-        <w:lastRenderedPageBreak/>
         <w:t>Diagrama de Estado de</w:t>
       </w:r>
       <w:r>
@@ -5661,6 +5957,9 @@
     <w:p>
       <w:r>
         <w:t>Este diagrama describe el comportamiento interacción del catálogo</w:t>
+      </w:r>
+      <w:r>
+        <w:t>.</w:t>
       </w:r>
     </w:p>
     <w:p>
@@ -5682,10 +5981,19 @@
         </w:rPr>
         <w:t xml:space="preserve">setea todos los recursos descargados que se mostraran en el catálogo. Se descargan las imágenes de todos los productos </w:t>
       </w:r>
-    </w:p>
-    <w:p>
-      <w:r>
-        <w:t xml:space="preserve"> En el Estado </w:t>
+      <w:r>
+        <w:rPr>
+          <w:rFonts w:ascii="Arial" w:hAnsi="Arial" w:cs="Arial"/>
+          <w:sz w:val="18"/>
+          <w:szCs w:val="18"/>
+          <w:lang w:val="es-ES"/>
+        </w:rPr>
+        <w:t>de los catálogos requeridos en un determinado AdvertHost.</w:t>
+      </w:r>
+    </w:p>
+    <w:p>
+      <w:r>
+        <w:t xml:space="preserve">En el Estado </w:t>
       </w:r>
       <w:r>
         <w:t>StaticFlow</w:t>
@@ -5720,12 +6028,47 @@
         <w:t xml:space="preserve"> </w:t>
       </w:r>
       <w:r>
-        <w:t>Puede pasar al estado</w:t>
+        <w:t xml:space="preserve">Puede cambiar </w:t>
+      </w:r>
+      <w:r>
+        <w:t>al estado</w:t>
       </w:r>
       <w:r>
         <w:t xml:space="preserve"> PlayingAdvertVideo</w:t>
       </w:r>
       <w:r>
+        <w:t xml:space="preserve"> si la persona se fue del puesto</w:t>
+      </w:r>
+      <w:r>
+        <w:t xml:space="preserve"> publicitario (AdvertHost)</w:t>
+      </w:r>
+      <w:r>
+        <w:t>.</w:t>
+      </w:r>
+    </w:p>
+    <w:p>
+      <w:r>
+        <w:t>En</w:t>
+      </w:r>
+      <w:r>
+        <w:t xml:space="preserve"> el estado</w:t>
+      </w:r>
+      <w:r>
+        <w:t xml:space="preserve"> </w:t>
+      </w:r>
+      <w:r>
+        <w:t>ViewtItem</w:t>
+      </w:r>
+      <w:r>
+        <w:t xml:space="preserve"> es cuando seleccionó el producto que quiere ver. Puede pasar al estado ViewCatalog si selecciona  volver a ver el catalogo. Puede pasar al estado ValueItem si le dio me gusta a la imagen</w:t>
+      </w:r>
+      <w:r>
+        <w:t>. Puede pasar al estado</w:t>
+      </w:r>
+      <w:r>
+        <w:t xml:space="preserve"> PlayingAdvertVideo</w:t>
+      </w:r>
+      <w:r>
         <w:t xml:space="preserve"> si la persona se fue del puesto.</w:t>
       </w:r>
     </w:p>
@@ -5737,32 +6080,6 @@
         <w:t xml:space="preserve"> el estado</w:t>
       </w:r>
       <w:r>
-        <w:t xml:space="preserve"> </w:t>
-      </w:r>
-      <w:r>
-        <w:t>ViewtItem</w:t>
-      </w:r>
-      <w:r>
-        <w:t xml:space="preserve"> es cuando seleccionó el producto que quiere ver. Puede pasar al estado ViewCatalog si selecciona  volver a ver el catalogo. Puede pasar al estado ValueItem si le dio me gusta a la imagen</w:t>
-      </w:r>
-      <w:r>
-        <w:t>. Puede pasar al estado</w:t>
-      </w:r>
-      <w:r>
-        <w:t xml:space="preserve"> PlayingAdvertVideo</w:t>
-      </w:r>
-      <w:r>
-        <w:t xml:space="preserve"> si la persona se fue del puesto.</w:t>
-      </w:r>
-    </w:p>
-    <w:p>
-      <w:r>
-        <w:t>En</w:t>
-      </w:r>
-      <w:r>
-        <w:t xml:space="preserve"> el estado</w:t>
-      </w:r>
-      <w:r>
         <w:t xml:space="preserve"> ValueItem se produce cuando una persona le da me gusta al producto, pero puede pasar que una persona quiera deseleccionar el me gusta.</w:t>
       </w:r>
     </w:p>
@@ -5783,6 +6100,9 @@
       </w:r>
       <w:r>
         <w:t>Error ocurre si se producen error con el sensor Kinect</w:t>
+      </w:r>
+      <w:r>
+        <w:t xml:space="preserve"> reportando información a la base de datos</w:t>
       </w:r>
       <w:r>
         <w:t>.</w:t>
@@ -5866,12 +6186,32 @@
           <w:sz w:val="32"/>
           <w:szCs w:val="32"/>
         </w:rPr>
-        <w:t>Juego Memory</w:t>
-      </w:r>
-    </w:p>
-    <w:p>
-      <w:r>
-        <w:t>Este diagrama describe el comportamiento interacción del juego Memory</w:t>
+        <w:t>Juego</w:t>
+      </w:r>
+      <w:r>
+        <w:rPr>
+          <w:sz w:val="32"/>
+          <w:szCs w:val="32"/>
+        </w:rPr>
+        <w:t xml:space="preserve"> Game</w:t>
+      </w:r>
+      <w:r>
+        <w:rPr>
+          <w:sz w:val="32"/>
+          <w:szCs w:val="32"/>
+        </w:rPr>
+        <w:t xml:space="preserve"> Memory</w:t>
+      </w:r>
+    </w:p>
+    <w:p>
+      <w:r>
+        <w:t>Este diagrama describe el comportamiento interacción del juego</w:t>
+      </w:r>
+      <w:r>
+        <w:t xml:space="preserve"> Game</w:t>
+      </w:r>
+      <w:r>
+        <w:t xml:space="preserve"> Memory</w:t>
       </w:r>
     </w:p>
     <w:p>
@@ -5893,10 +6233,19 @@
         </w:rPr>
         <w:t>ordenan los productos a interactuar aleatoriamente y se carga el video publicitario a reproducir</w:t>
       </w:r>
-    </w:p>
-    <w:p>
-      <w:r>
-        <w:t xml:space="preserve"> En el Estado Ready</w:t>
+      <w:r>
+        <w:rPr>
+          <w:rFonts w:ascii="Arial" w:hAnsi="Arial" w:cs="Arial"/>
+          <w:sz w:val="18"/>
+          <w:szCs w:val="18"/>
+          <w:lang w:val="es-ES"/>
+        </w:rPr>
+        <w:t>.</w:t>
+      </w:r>
+    </w:p>
+    <w:p>
+      <w:r>
+        <w:t>En el Estado Ready</w:t>
       </w:r>
       <w:r>
         <w:t xml:space="preserve"> es cuando </w:t>
@@ -5946,7 +6295,19 @@
         <w:t xml:space="preserve"> </w:t>
       </w:r>
       <w:r>
-        <w:t xml:space="preserve"> que selecciono, si son iguales pasa al estado Win si no pasa al estado Ready si le quedan vida para volver a intentar de elegir dos productos iguales. Si no le quedan vidas pasa al estado GameOver.</w:t>
+        <w:t xml:space="preserve"> que selecciono, si son iguales pasa al estado Win si no pasa al estado Ready si le quedan</w:t>
+      </w:r>
+      <w:r>
+        <w:t xml:space="preserve"> (intentos)</w:t>
+      </w:r>
+      <w:r>
+        <w:t xml:space="preserve"> vida para volver a intentar de elegir dos productos iguales. Si no le quedan vidas</w:t>
+      </w:r>
+      <w:r>
+        <w:t xml:space="preserve"> (intentos los cuales son 3)</w:t>
+      </w:r>
+      <w:r>
+        <w:t xml:space="preserve"> pasa al estado GameOver.</w:t>
       </w:r>
     </w:p>
     <w:p>
@@ -6077,8 +6438,13 @@
         <w:t>Los AdvertHost son los clientes puesto publicitarios puede haber de uno a N</w:t>
       </w:r>
       <w:r>
-        <w:t xml:space="preserve">. </w:t>
-      </w:r>
+        <w:t>.</w:t>
+      </w:r>
+    </w:p>
+    <w:p>
+      <w:pPr>
+        <w:spacing w:after="0"/>
+      </w:pPr>
       <w:r>
         <w:t>Está</w:t>
       </w:r>
@@ -6086,10 +6452,19 @@
         <w:t xml:space="preserve"> compuesto </w:t>
       </w:r>
       <w:r>
-        <w:t>Contiene un ordenador con un 32 "o 42" pantalla LED.</w:t>
-      </w:r>
-      <w:r>
-        <w:t xml:space="preserve"> Conectado con un dispositivo Sensor Kinect</w:t>
+        <w:t xml:space="preserve">por una PC </w:t>
+      </w:r>
+      <w:r>
+        <w:t>con un 32 "o 42" pantalla LED.</w:t>
+      </w:r>
+      <w:r>
+        <w:t xml:space="preserve"> </w:t>
+      </w:r>
+      <w:r>
+        <w:t xml:space="preserve"> El mismo tiene c</w:t>
+      </w:r>
+      <w:r>
+        <w:t>onectado con un dispositivo Sensor Kinect</w:t>
       </w:r>
       <w:r>
         <w:t>, además una aplicación cliente con un framework NET 4.0 y Microsoft Kinect SDK.</w:t>
@@ -6126,7 +6501,13 @@
         <w:t>.</w:t>
       </w:r>
       <w:r>
-        <w:t xml:space="preserve"> Se solicita videos o imágenes al </w:t>
+        <w:t xml:space="preserve"> </w:t>
+      </w:r>
+      <w:r>
+        <w:t>También</w:t>
+      </w:r>
+      <w:r>
+        <w:t xml:space="preserve"> solicita videos o imágenes al </w:t>
       </w:r>
       <w:r>
         <w:t>OpticalMarketingServer</w:t>
@@ -6135,7 +6516,16 @@
         <w:t xml:space="preserve"> necesarios para emitir los anuncios. </w:t>
       </w:r>
       <w:r>
-        <w:t xml:space="preserve">La información almacenada será </w:t>
+        <w:t>La información almacenada</w:t>
+      </w:r>
+      <w:r>
+        <w:t xml:space="preserve"> en el  </w:t>
+      </w:r>
+      <w:r>
+        <w:t>OpticalMarketingServe</w:t>
+      </w:r>
+      <w:r>
+        <w:t xml:space="preserve"> será </w:t>
       </w:r>
       <w:r>
         <w:t>consultada</w:t>
@@ -6222,10 +6612,13 @@
         <w:spacing w:after="0"/>
       </w:pPr>
       <w:r>
-        <w:t>Customer Client</w:t>
-      </w:r>
-      <w:r>
-        <w:t>e: Es un cliente</w:t>
+        <w:t>Customer</w:t>
+      </w:r>
+      <w:r>
+        <w:t>Client</w:t>
+      </w:r>
+      <w:r>
+        <w:t>: Es un cliente</w:t>
       </w:r>
       <w:r>
         <w:t xml:space="preserve"> que quiere contratar a travé</w:t>
@@ -6240,7 +6633,22 @@
         <w:t>puede administrar sus anuncios, ver gráficos e información de los anuncios emitidos en los AdvertHost, pagar los servicios brindados por OpticalMarketin</w:t>
       </w:r>
       <w:r>
-        <w:t>g atravez de los servicios PayPal</w:t>
+        <w:t>g a</w:t>
+      </w:r>
+      <w:r>
+        <w:t xml:space="preserve"> través</w:t>
+      </w:r>
+      <w:r>
+        <w:t xml:space="preserve"> de los servicios</w:t>
+      </w:r>
+      <w:r>
+        <w:t xml:space="preserve"> de</w:t>
+      </w:r>
+      <w:r>
+        <w:t xml:space="preserve"> PayPal</w:t>
+      </w:r>
+      <w:r>
+        <w:t>.</w:t>
       </w:r>
     </w:p>
     <w:p>
@@ -6342,8 +6750,8 @@
         <w:rPr>
           <w:rFonts w:ascii="Arial" w:hAnsi="Arial" w:cs="Arial"/>
           <w:color w:val="222222"/>
-          <w:sz w:val="13"/>
-          <w:szCs w:val="13"/>
+          <w:sz w:val="16"/>
+          <w:szCs w:val="16"/>
           <w:shd w:val="clear" w:color="auto" w:fill="FFFFFF"/>
         </w:rPr>
       </w:pPr>
@@ -6351,22 +6759,14 @@
         <w:rPr>
           <w:rFonts w:ascii="Arial" w:hAnsi="Arial" w:cs="Arial"/>
           <w:color w:val="222222"/>
-          <w:sz w:val="13"/>
-          <w:szCs w:val="13"/>
+          <w:sz w:val="16"/>
+          <w:szCs w:val="16"/>
           <w:shd w:val="clear" w:color="auto" w:fill="FFFFFF"/>
         </w:rPr>
         <w:t>El equipo utiliza EntityFramework que actualiza constantemente la BD, pero este se basa en el diagrama de clases original para realizar el mapeo correspondiente</w:t>
       </w:r>
     </w:p>
     <w:p>
-      <w:pPr>
-        <w:sectPr>
-          <w:pgSz w:w="15840" w:h="12240" w:orient="landscape"/>
-          <w:pgMar w:top="1701" w:right="1418" w:bottom="1701" w:left="1418" w:header="709" w:footer="709" w:gutter="0"/>
-          <w:cols w:space="708"/>
-          <w:docGrid w:linePitch="360"/>
-        </w:sectPr>
-      </w:pPr>
       <w:r>
         <w:rPr>
           <w:noProof/>
@@ -6419,6 +6819,16 @@
         </w:drawing>
       </w:r>
     </w:p>
+    <w:p>
+      <w:pPr>
+        <w:sectPr>
+          <w:pgSz w:w="15840" w:h="12240" w:orient="landscape"/>
+          <w:pgMar w:top="1701" w:right="1418" w:bottom="1701" w:left="1418" w:header="709" w:footer="709" w:gutter="0"/>
+          <w:cols w:space="708"/>
+          <w:docGrid w:linePitch="360"/>
+        </w:sectPr>
+      </w:pPr>
+    </w:p>
     <w:p/>
     <w:sectPr>
       <w:pgSz w:w="12240" w:h="15840"/>
@@ -6476,7 +6886,7 @@
             <w:rPr>
               <w:noProof/>
             </w:rPr>
-            <w:t>4</w:t>
+            <w:t>29</w:t>
           </w:r>
         </w:fldSimple>
       </w:p>

</xml_diff>